<commit_message>
Actualizando documento de plan de gestion de la configuracion
</commit_message>
<xml_diff>
--- a/Documentacion/BO_PGCS.docx
+++ b/Documentacion/BO_PGCS.docx
@@ -1,6 +1,6 @@
 
 <file path=word/document.xml><?xml version="1.0" encoding="utf-8"?>
-<w:document xmlns:wpc="http://schemas.microsoft.com/office/word/2010/wordprocessingCanvas" xmlns:mc="http://schemas.openxmlformats.org/markup-compatibility/2006" xmlns:o="urn:schemas-microsoft-com:office:office" xmlns:r="http://schemas.openxmlformats.org/officeDocument/2006/relationships" xmlns:m="http://schemas.openxmlformats.org/officeDocument/2006/math" xmlns:v="urn:schemas-microsoft-com:vml" xmlns:wp14="http://schemas.microsoft.com/office/word/2010/wordprocessingDrawing" xmlns:wp="http://schemas.openxmlformats.org/drawingml/2006/wordprocessingDrawing" xmlns:w10="urn:schemas-microsoft-com:office:word" xmlns:w="http://schemas.openxmlformats.org/wordprocessingml/2006/main" xmlns:w14="http://schemas.microsoft.com/office/word/2010/wordml" xmlns:wpg="http://schemas.microsoft.com/office/word/2010/wordprocessingGroup" xmlns:wpi="http://schemas.microsoft.com/office/word/2010/wordprocessingInk" xmlns:wne="http://schemas.microsoft.com/office/word/2006/wordml" xmlns:wps="http://schemas.microsoft.com/office/word/2010/wordprocessingShape" mc:Ignorable="w14 wp14">
+<w:document xmlns:wpc="http://schemas.microsoft.com/office/word/2010/wordprocessingCanvas" xmlns:mc="http://schemas.openxmlformats.org/markup-compatibility/2006" xmlns:o="urn:schemas-microsoft-com:office:office" xmlns:r="http://schemas.openxmlformats.org/officeDocument/2006/relationships" xmlns:m="http://schemas.openxmlformats.org/officeDocument/2006/math" xmlns:v="urn:schemas-microsoft-com:vml" xmlns:wp14="http://schemas.microsoft.com/office/word/2010/wordprocessingDrawing" xmlns:wp="http://schemas.openxmlformats.org/drawingml/2006/wordprocessingDrawing" xmlns:w10="urn:schemas-microsoft-com:office:word" xmlns:w="http://schemas.openxmlformats.org/wordprocessingml/2006/main" xmlns:w14="http://schemas.microsoft.com/office/word/2010/wordml" xmlns:w15="http://schemas.microsoft.com/office/word/2012/wordml" xmlns:wpg="http://schemas.microsoft.com/office/word/2010/wordprocessingGroup" xmlns:wpi="http://schemas.microsoft.com/office/word/2010/wordprocessingInk" xmlns:wne="http://schemas.microsoft.com/office/word/2006/wordml" xmlns:wps="http://schemas.microsoft.com/office/word/2010/wordprocessingShape" mc:Ignorable="w14 w15 wp14">
   <w:body>
     <w:p>
       <w:pPr>
@@ -110,7 +110,6 @@
         </w:rPr>
         <w:t xml:space="preserve">BO </w:t>
       </w:r>
-      <w:proofErr w:type="spellStart"/>
       <w:r>
         <w:rPr>
           <w:rFonts w:ascii="Arial" w:hAnsi="Arial" w:cs="Arial"/>
@@ -118,23 +117,13 @@
         </w:rPr>
         <w:t>Alpha</w:t>
       </w:r>
-      <w:proofErr w:type="spellEnd"/>
       <w:r>
         <w:rPr>
           <w:rFonts w:ascii="Arial" w:hAnsi="Arial" w:cs="Arial"/>
           <w:szCs w:val="22"/>
         </w:rPr>
-        <w:t xml:space="preserve"> </w:t>
-      </w:r>
-      <w:proofErr w:type="spellStart"/>
-      <w:r>
-        <w:rPr>
-          <w:rFonts w:ascii="Arial" w:hAnsi="Arial" w:cs="Arial"/>
-          <w:szCs w:val="22"/>
-        </w:rPr>
-        <w:t>Bussines</w:t>
-      </w:r>
-      <w:proofErr w:type="spellEnd"/>
+        <w:t xml:space="preserve"> Bussines</w:t>
+      </w:r>
       <w:r>
         <w:rPr>
           <w:rFonts w:ascii="Arial" w:hAnsi="Arial" w:cs="Arial"/>
@@ -162,16 +151,7 @@
           <w:sz w:val="22"/>
           <w:szCs w:val="22"/>
         </w:rPr>
-        <w:t xml:space="preserve">La </w:t>
-      </w:r>
-      <w:r>
-        <w:rPr>
-          <w:rFonts w:ascii="Arial" w:hAnsi="Arial" w:cs="Arial"/>
-          <w:b w:val="0"/>
-          <w:sz w:val="22"/>
-          <w:szCs w:val="22"/>
-        </w:rPr>
-        <w:t>empresa actualmente no cuenta con un control de los cambios realizados en sus proyectos. La mayoría de los proyectos se encuentran almacenados en los equipos de los analistas o desarrolladores, solo los proyectos más grandes se almacenan en su servidor local que actúa como repositorio, pero en todos los casos solo se guarda la última versión desarrollada y ante cualquier cambio o mantenimiento se trabaja con esa versión, generando el riesgo de perder una versión estable.</w:t>
+        <w:t>La empresa actualmente no cuenta con un control de los cambios realizados en sus proyectos. La mayoría de los proyectos se encuentran almacenados en los equipos de los analistas o desarrolladores, solo los proyectos más grandes se almacenan en su servidor local que actúa como repositorio, pero en todos los casos solo se guarda la última versión desarrollada y ante cualquier cambio o mantenimiento se trabaja con esa versión, generando el riesgo de perder una versión estable.</w:t>
       </w:r>
     </w:p>
     <w:p>
@@ -293,7 +273,6 @@
         </w:rPr>
       </w:pPr>
       <w:bookmarkStart w:id="3" w:name="_Toc436238186"/>
-      <w:proofErr w:type="gramStart"/>
       <w:r>
         <w:rPr>
           <w:rFonts w:ascii="Arial" w:hAnsi="Arial" w:cs="Arial"/>
@@ -309,16 +288,7 @@
           <w:sz w:val="22"/>
           <w:szCs w:val="22"/>
         </w:rPr>
-        <w:t>(</w:t>
-      </w:r>
-      <w:proofErr w:type="gramEnd"/>
-      <w:r>
-        <w:rPr>
-          <w:rFonts w:ascii="Arial" w:hAnsi="Arial" w:cs="Arial"/>
-          <w:sz w:val="22"/>
-          <w:szCs w:val="22"/>
-        </w:rPr>
-        <w:t>también para los de mantenimiento</w:t>
+        <w:t>(también para los de mantenimiento</w:t>
       </w:r>
       <w:r>
         <w:rPr>
@@ -492,39 +462,7 @@
           <w:rFonts w:ascii="Arial" w:hAnsi="Arial" w:cs="Arial"/>
           <w:szCs w:val="22"/>
         </w:rPr>
-        <w:t xml:space="preserve">: Software </w:t>
-      </w:r>
-      <w:proofErr w:type="spellStart"/>
-      <w:r>
-        <w:rPr>
-          <w:rFonts w:ascii="Arial" w:hAnsi="Arial" w:cs="Arial"/>
-          <w:szCs w:val="22"/>
-        </w:rPr>
-        <w:t>configuration</w:t>
-      </w:r>
-      <w:proofErr w:type="spellEnd"/>
-      <w:r>
-        <w:rPr>
-          <w:rFonts w:ascii="Arial" w:hAnsi="Arial" w:cs="Arial"/>
-          <w:szCs w:val="22"/>
-        </w:rPr>
-        <w:t xml:space="preserve"> </w:t>
-      </w:r>
-      <w:proofErr w:type="spellStart"/>
-      <w:r>
-        <w:rPr>
-          <w:rFonts w:ascii="Arial" w:hAnsi="Arial" w:cs="Arial"/>
-          <w:szCs w:val="22"/>
-        </w:rPr>
-        <w:t>management</w:t>
-      </w:r>
-      <w:proofErr w:type="spellEnd"/>
-      <w:r>
-        <w:rPr>
-          <w:rFonts w:ascii="Arial" w:hAnsi="Arial" w:cs="Arial"/>
-          <w:szCs w:val="22"/>
-        </w:rPr>
-        <w:t xml:space="preserve"> / Gestión de configuración del software</w:t>
+        <w:t>: Software configuration management / Gestión de configuración del software</w:t>
       </w:r>
     </w:p>
     <w:p>
@@ -553,39 +491,7 @@
           <w:rFonts w:ascii="Arial" w:hAnsi="Arial" w:cs="Arial"/>
           <w:szCs w:val="22"/>
         </w:rPr>
-        <w:t xml:space="preserve">: </w:t>
-      </w:r>
-      <w:proofErr w:type="spellStart"/>
-      <w:r>
-        <w:rPr>
-          <w:rFonts w:ascii="Arial" w:hAnsi="Arial" w:cs="Arial"/>
-          <w:szCs w:val="22"/>
-        </w:rPr>
-        <w:t>Committee</w:t>
-      </w:r>
-      <w:proofErr w:type="spellEnd"/>
-      <w:r>
-        <w:rPr>
-          <w:rFonts w:ascii="Arial" w:hAnsi="Arial" w:cs="Arial"/>
-          <w:szCs w:val="22"/>
-        </w:rPr>
-        <w:t xml:space="preserve"> </w:t>
-      </w:r>
-      <w:proofErr w:type="spellStart"/>
-      <w:r>
-        <w:rPr>
-          <w:rFonts w:ascii="Arial" w:hAnsi="Arial" w:cs="Arial"/>
-          <w:szCs w:val="22"/>
-        </w:rPr>
-        <w:t>configuration</w:t>
-      </w:r>
-      <w:proofErr w:type="spellEnd"/>
-      <w:r>
-        <w:rPr>
-          <w:rFonts w:ascii="Arial" w:hAnsi="Arial" w:cs="Arial"/>
-          <w:szCs w:val="22"/>
-        </w:rPr>
-        <w:t xml:space="preserve"> control / Comité de control de la configuración</w:t>
+        <w:t>: Committee configuration control / Comité de control de la configuración</w:t>
       </w:r>
     </w:p>
     <w:p>
@@ -601,7 +507,6 @@
           <w:szCs w:val="22"/>
         </w:rPr>
       </w:pPr>
-      <w:proofErr w:type="spellStart"/>
       <w:r>
         <w:rPr>
           <w:rFonts w:ascii="Arial" w:hAnsi="Arial" w:cs="Arial"/>
@@ -610,7 +515,6 @@
         </w:rPr>
         <w:t>Github</w:t>
       </w:r>
-      <w:proofErr w:type="spellEnd"/>
       <w:r>
         <w:rPr>
           <w:rFonts w:ascii="Arial" w:hAnsi="Arial" w:cs="Arial"/>
@@ -640,23 +544,13 @@
           <w:szCs w:val="22"/>
         </w:rPr>
       </w:pPr>
-      <w:proofErr w:type="spellStart"/>
       <w:r>
         <w:rPr>
           <w:rFonts w:ascii="Arial" w:hAnsi="Arial" w:cs="Arial"/>
           <w:b/>
           <w:szCs w:val="22"/>
         </w:rPr>
-        <w:t>Release</w:t>
-      </w:r>
-      <w:proofErr w:type="spellEnd"/>
-      <w:r>
-        <w:rPr>
-          <w:rFonts w:ascii="Arial" w:hAnsi="Arial" w:cs="Arial"/>
-          <w:b/>
-          <w:szCs w:val="22"/>
-        </w:rPr>
-        <w:t>:</w:t>
+        <w:t>Release:</w:t>
       </w:r>
       <w:r>
         <w:rPr>
@@ -679,23 +573,13 @@
           <w:szCs w:val="22"/>
         </w:rPr>
       </w:pPr>
-      <w:proofErr w:type="spellStart"/>
       <w:r>
         <w:rPr>
           <w:rFonts w:ascii="Arial" w:hAnsi="Arial" w:cs="Arial"/>
           <w:b/>
           <w:szCs w:val="22"/>
         </w:rPr>
-        <w:t>Commit</w:t>
-      </w:r>
-      <w:proofErr w:type="spellEnd"/>
-      <w:r>
-        <w:rPr>
-          <w:rFonts w:ascii="Arial" w:hAnsi="Arial" w:cs="Arial"/>
-          <w:b/>
-          <w:szCs w:val="22"/>
-        </w:rPr>
-        <w:t>:</w:t>
+        <w:t>Commit:</w:t>
       </w:r>
       <w:r>
         <w:rPr>
@@ -718,23 +602,13 @@
           <w:szCs w:val="22"/>
         </w:rPr>
       </w:pPr>
-      <w:proofErr w:type="spellStart"/>
       <w:r>
         <w:rPr>
           <w:rFonts w:ascii="Arial" w:hAnsi="Arial" w:cs="Arial"/>
           <w:b/>
           <w:szCs w:val="22"/>
         </w:rPr>
-        <w:t>Branch</w:t>
-      </w:r>
-      <w:proofErr w:type="spellEnd"/>
-      <w:r>
-        <w:rPr>
-          <w:rFonts w:ascii="Arial" w:hAnsi="Arial" w:cs="Arial"/>
-          <w:b/>
-          <w:szCs w:val="22"/>
-        </w:rPr>
-        <w:t>:</w:t>
+        <w:t>Branch:</w:t>
       </w:r>
       <w:r>
         <w:rPr>
@@ -757,23 +631,13 @@
           <w:szCs w:val="22"/>
         </w:rPr>
       </w:pPr>
-      <w:proofErr w:type="spellStart"/>
       <w:r>
         <w:rPr>
           <w:rFonts w:ascii="Arial" w:hAnsi="Arial" w:cs="Arial"/>
           <w:b/>
           <w:szCs w:val="22"/>
         </w:rPr>
-        <w:t>Merge</w:t>
-      </w:r>
-      <w:proofErr w:type="spellEnd"/>
-      <w:r>
-        <w:rPr>
-          <w:rFonts w:ascii="Arial" w:hAnsi="Arial" w:cs="Arial"/>
-          <w:b/>
-          <w:szCs w:val="22"/>
-        </w:rPr>
-        <w:t>:</w:t>
+        <w:t>Merge:</w:t>
       </w:r>
       <w:r>
         <w:rPr>
@@ -796,23 +660,13 @@
           <w:szCs w:val="22"/>
         </w:rPr>
       </w:pPr>
-      <w:proofErr w:type="spellStart"/>
       <w:r>
         <w:rPr>
           <w:rFonts w:ascii="Arial" w:hAnsi="Arial" w:cs="Arial"/>
           <w:b/>
           <w:szCs w:val="22"/>
         </w:rPr>
-        <w:t>Push</w:t>
-      </w:r>
-      <w:proofErr w:type="spellEnd"/>
-      <w:r>
-        <w:rPr>
-          <w:rFonts w:ascii="Arial" w:hAnsi="Arial" w:cs="Arial"/>
-          <w:b/>
-          <w:szCs w:val="22"/>
-        </w:rPr>
-        <w:t>:</w:t>
+        <w:t>Push:</w:t>
       </w:r>
       <w:r>
         <w:rPr>
@@ -835,81 +689,47 @@
           <w:szCs w:val="22"/>
         </w:rPr>
       </w:pPr>
-      <w:proofErr w:type="spellStart"/>
       <w:r>
         <w:rPr>
           <w:rFonts w:ascii="Arial" w:hAnsi="Arial" w:cs="Arial"/>
           <w:b/>
           <w:szCs w:val="22"/>
         </w:rPr>
-        <w:t>Pull</w:t>
-      </w:r>
-      <w:proofErr w:type="spellEnd"/>
-      <w:r>
+        <w:t>Pull:</w:t>
+      </w:r>
+      <w:r>
+        <w:rPr>
+          <w:rFonts w:ascii="Arial" w:hAnsi="Arial" w:cs="Arial"/>
+          <w:szCs w:val="22"/>
+        </w:rPr>
+        <w:t xml:space="preserve"> Actualiza un repositorio local con el repositorio en bitbucket.</w:t>
+      </w:r>
+    </w:p>
+    <w:p>
+      <w:pPr>
+        <w:jc w:val="both"/>
+        <w:rPr>
+          <w:rFonts w:ascii="Arial" w:hAnsi="Arial" w:cs="Arial"/>
+          <w:szCs w:val="22"/>
+        </w:rPr>
+      </w:pPr>
+    </w:p>
+    <w:p>
+      <w:pPr>
+        <w:jc w:val="both"/>
         <w:rPr>
           <w:rFonts w:ascii="Arial" w:hAnsi="Arial" w:cs="Arial"/>
           <w:b/>
           <w:szCs w:val="22"/>
         </w:rPr>
-        <w:t>:</w:t>
-      </w:r>
-      <w:r>
-        <w:rPr>
-          <w:rFonts w:ascii="Arial" w:hAnsi="Arial" w:cs="Arial"/>
-          <w:szCs w:val="22"/>
-        </w:rPr>
-        <w:t xml:space="preserve"> Actualiza un repositorio local con el repositorio en </w:t>
-      </w:r>
-      <w:proofErr w:type="spellStart"/>
-      <w:r>
-        <w:rPr>
-          <w:rFonts w:ascii="Arial" w:hAnsi="Arial" w:cs="Arial"/>
-          <w:szCs w:val="22"/>
-        </w:rPr>
-        <w:t>bitbucket</w:t>
-      </w:r>
-      <w:proofErr w:type="spellEnd"/>
-      <w:r>
-        <w:rPr>
-          <w:rFonts w:ascii="Arial" w:hAnsi="Arial" w:cs="Arial"/>
-          <w:szCs w:val="22"/>
-        </w:rPr>
-        <w:t>.</w:t>
-      </w:r>
-    </w:p>
-    <w:p>
-      <w:pPr>
-        <w:jc w:val="both"/>
-        <w:rPr>
-          <w:rFonts w:ascii="Arial" w:hAnsi="Arial" w:cs="Arial"/>
-          <w:szCs w:val="22"/>
-        </w:rPr>
-      </w:pPr>
-    </w:p>
-    <w:p>
-      <w:pPr>
-        <w:jc w:val="both"/>
+      </w:pPr>
+      <w:r>
         <w:rPr>
           <w:rFonts w:ascii="Arial" w:hAnsi="Arial" w:cs="Arial"/>
           <w:b/>
           <w:szCs w:val="22"/>
         </w:rPr>
-      </w:pPr>
-      <w:r>
-        <w:rPr>
-          <w:rFonts w:ascii="Arial" w:hAnsi="Arial" w:cs="Arial"/>
-          <w:b/>
-          <w:szCs w:val="22"/>
-        </w:rPr>
-        <w:t xml:space="preserve">1.5 </w:t>
-      </w:r>
-      <w:r>
-        <w:rPr>
-          <w:rFonts w:ascii="Arial" w:hAnsi="Arial" w:cs="Arial"/>
-          <w:b/>
-          <w:szCs w:val="22"/>
-        </w:rPr>
-        <w:t>Gobierno y Alcance</w:t>
+        <w:t>1.5 Gobierno y Alcance</w:t>
       </w:r>
     </w:p>
     <w:p>
@@ -1199,7 +1019,7 @@
                     <pic:cNvPicPr/>
                   </pic:nvPicPr>
                   <pic:blipFill>
-                    <a:blip r:embed="rId8">
+                    <a:blip r:embed="rId7">
                       <a:extLst>
                         <a:ext uri="{28A0092B-C50C-407E-A947-70E740481C1C}">
                           <a14:useLocalDpi xmlns:a14="http://schemas.microsoft.com/office/drawing/2010/main" val="0"/>
@@ -1420,8 +1240,6 @@
           <w:szCs w:val="24"/>
         </w:rPr>
       </w:pPr>
-      <w:bookmarkStart w:id="8" w:name="_GoBack"/>
-      <w:bookmarkEnd w:id="8"/>
       <w:r>
         <w:rPr>
           <w:rFonts w:ascii="Arial" w:hAnsi="Arial" w:cs="Arial"/>
@@ -1442,21 +1260,7 @@
         <w:rPr>
           <w:rFonts w:ascii="Arial" w:hAnsi="Arial" w:cs="Arial"/>
         </w:rPr>
-        <w:t xml:space="preserve">En la siguiente tabla se explicará las responsabilidades que tendrá asignado </w:t>
-      </w:r>
-      <w:proofErr w:type="gramStart"/>
-      <w:r>
-        <w:rPr>
-          <w:rFonts w:ascii="Arial" w:hAnsi="Arial" w:cs="Arial"/>
-        </w:rPr>
-        <w:t>los miembro</w:t>
-      </w:r>
-      <w:proofErr w:type="gramEnd"/>
-      <w:r>
-        <w:rPr>
-          <w:rFonts w:ascii="Arial" w:hAnsi="Arial" w:cs="Arial"/>
-        </w:rPr>
-        <w:t xml:space="preserve"> del equipo para tener una mejor organización de las actividades de la SCM.</w:t>
+        <w:t>En la siguiente tabla se explicará las responsabilidades que tendrá asignado los miembro del equipo para tener una mejor organización de las actividades de la SCM.</w:t>
       </w:r>
     </w:p>
     <w:tbl>
@@ -2527,23 +2331,7 @@
                 <w:rFonts w:asciiTheme="minorHAnsi" w:eastAsia="Times New Roman" w:hAnsiTheme="minorHAnsi" w:cs="Arial"/>
                 <w:szCs w:val="22"/>
               </w:rPr>
-              <w:t xml:space="preserve">Trabajar sobre los parámetros establecidos por los estándares de la organización. Utilizar el repositorio del sistema de gestión de configuración para la obtención de los </w:t>
-            </w:r>
-            <w:proofErr w:type="spellStart"/>
-            <w:r>
-              <w:rPr>
-                <w:rFonts w:asciiTheme="minorHAnsi" w:eastAsia="Times New Roman" w:hAnsiTheme="minorHAnsi" w:cs="Arial"/>
-                <w:szCs w:val="22"/>
-              </w:rPr>
-              <w:t>ICs</w:t>
-            </w:r>
-            <w:proofErr w:type="spellEnd"/>
-            <w:r>
-              <w:rPr>
-                <w:rFonts w:asciiTheme="minorHAnsi" w:eastAsia="Times New Roman" w:hAnsiTheme="minorHAnsi" w:cs="Arial"/>
-                <w:szCs w:val="22"/>
-              </w:rPr>
-              <w:t>.</w:t>
+              <w:t>Trabajar sobre los parámetros establecidos por los estándares de la organización. Utilizar el repositorio del sistema de gestión de configuración para la obtención de los ICs.</w:t>
             </w:r>
           </w:p>
           <w:p>
@@ -2566,23 +2354,7 @@
                 <w:rFonts w:asciiTheme="minorHAnsi" w:eastAsia="Times New Roman" w:hAnsiTheme="minorHAnsi" w:cs="Arial"/>
                 <w:szCs w:val="22"/>
               </w:rPr>
-              <w:t xml:space="preserve">Elaborar los productos a partir de los </w:t>
-            </w:r>
-            <w:proofErr w:type="spellStart"/>
-            <w:r>
-              <w:rPr>
-                <w:rFonts w:asciiTheme="minorHAnsi" w:eastAsia="Times New Roman" w:hAnsiTheme="minorHAnsi" w:cs="Arial"/>
-                <w:szCs w:val="22"/>
-              </w:rPr>
-              <w:t>ICs</w:t>
-            </w:r>
-            <w:proofErr w:type="spellEnd"/>
-            <w:r>
-              <w:rPr>
-                <w:rFonts w:asciiTheme="minorHAnsi" w:eastAsia="Times New Roman" w:hAnsiTheme="minorHAnsi" w:cs="Arial"/>
-                <w:szCs w:val="22"/>
-              </w:rPr>
-              <w:t xml:space="preserve"> del repositorio.</w:t>
+              <w:t>Elaborar los productos a partir de los ICs del repositorio.</w:t>
             </w:r>
           </w:p>
           <w:p>
@@ -2757,25 +2529,34 @@
           <w:b w:val="0"/>
           <w:sz w:val="22"/>
         </w:rPr>
-        <w:t xml:space="preserve">El código fuente y los documentos  será almacenado en el repositorio de </w:t>
-      </w:r>
-      <w:proofErr w:type="spellStart"/>
-      <w:r>
+        <w:t>El código fuente y los documentos  será almacenado en el repositorio de bitbuck.</w:t>
+      </w:r>
+    </w:p>
+    <w:p>
+      <w:pPr>
+        <w:pStyle w:val="Ttulo3"/>
+        <w:jc w:val="both"/>
         <w:rPr>
           <w:rFonts w:ascii="Arial" w:hAnsi="Arial" w:cs="Arial"/>
           <w:b w:val="0"/>
           <w:sz w:val="22"/>
         </w:rPr>
-        <w:t>bitbuck</w:t>
-      </w:r>
-      <w:proofErr w:type="spellEnd"/>
+      </w:pPr>
       <w:r>
         <w:rPr>
           <w:rFonts w:ascii="Arial" w:hAnsi="Arial" w:cs="Arial"/>
           <w:b w:val="0"/>
           <w:sz w:val="22"/>
         </w:rPr>
-        <w:t>.</w:t>
+        <w:t xml:space="preserve">- </w:t>
+      </w:r>
+      <w:r>
+        <w:rPr>
+          <w:rFonts w:ascii="Arial" w:hAnsi="Arial" w:cs="Arial"/>
+          <w:b w:val="0"/>
+          <w:sz w:val="22"/>
+        </w:rPr>
+        <w:t>El release para las pruebas deben incluir manual de configuración, manual de instalación y manual técnico. Los cambios a diario  deben ser realizados por el grupo de desarrollo.</w:t>
       </w:r>
     </w:p>
     <w:p>
@@ -2802,70 +2583,7 @@
           <w:b w:val="0"/>
           <w:sz w:val="22"/>
         </w:rPr>
-        <w:t xml:space="preserve">El </w:t>
-      </w:r>
-      <w:proofErr w:type="spellStart"/>
-      <w:r>
-        <w:rPr>
-          <w:rFonts w:ascii="Arial" w:hAnsi="Arial" w:cs="Arial"/>
-          <w:b w:val="0"/>
-          <w:sz w:val="22"/>
-        </w:rPr>
-        <w:t>release</w:t>
-      </w:r>
-      <w:proofErr w:type="spellEnd"/>
-      <w:r>
-        <w:rPr>
-          <w:rFonts w:ascii="Arial" w:hAnsi="Arial" w:cs="Arial"/>
-          <w:b w:val="0"/>
-          <w:sz w:val="22"/>
-        </w:rPr>
-        <w:t xml:space="preserve"> para las pruebas deben incluir manual de configuración, manual de instalación y manual técnico. Los cambios a diario  deben ser realizados por el grupo de desarrollo.</w:t>
-      </w:r>
-    </w:p>
-    <w:p>
-      <w:pPr>
-        <w:pStyle w:val="Ttulo3"/>
-        <w:jc w:val="both"/>
-        <w:rPr>
-          <w:rFonts w:ascii="Arial" w:hAnsi="Arial" w:cs="Arial"/>
-          <w:b w:val="0"/>
-          <w:sz w:val="22"/>
-        </w:rPr>
-      </w:pPr>
-      <w:r>
-        <w:rPr>
-          <w:rFonts w:ascii="Arial" w:hAnsi="Arial" w:cs="Arial"/>
-          <w:b w:val="0"/>
-          <w:sz w:val="22"/>
-        </w:rPr>
-        <w:t xml:space="preserve">- </w:t>
-      </w:r>
-      <w:r>
-        <w:rPr>
-          <w:rFonts w:ascii="Arial" w:hAnsi="Arial" w:cs="Arial"/>
-          <w:b w:val="0"/>
-          <w:sz w:val="22"/>
-        </w:rPr>
-        <w:t xml:space="preserve">Durante el desarrollo de los proyectos se recomienda hacer los respectivos </w:t>
-      </w:r>
-      <w:proofErr w:type="spellStart"/>
-      <w:r>
-        <w:rPr>
-          <w:rFonts w:ascii="Arial" w:hAnsi="Arial" w:cs="Arial"/>
-          <w:b w:val="0"/>
-          <w:sz w:val="22"/>
-        </w:rPr>
-        <w:t>commits</w:t>
-      </w:r>
-      <w:proofErr w:type="spellEnd"/>
-      <w:r>
-        <w:rPr>
-          <w:rFonts w:ascii="Arial" w:hAnsi="Arial" w:cs="Arial"/>
-          <w:b w:val="0"/>
-          <w:sz w:val="22"/>
-        </w:rPr>
-        <w:t xml:space="preserve"> frecuentes para hacer visibles los cambios a todo el equipo.</w:t>
+        <w:t>Durante el desarrollo de los proyectos se recomienda hacer los respectivos commits frecuentes para hacer visibles los cambios a todo el equipo.</w:t>
       </w:r>
     </w:p>
     <w:p>
@@ -3139,25 +2857,34 @@
           <w:b w:val="0"/>
           <w:sz w:val="22"/>
         </w:rPr>
-        <w:t xml:space="preserve">Para acceder al repositorio creado en </w:t>
-      </w:r>
-      <w:proofErr w:type="spellStart"/>
-      <w:r>
+        <w:t>Para acceder al repositorio creado en bitbucket, primero deben crearse una cuenta con un usuario y contraseña para poder acceder al mismo.</w:t>
+      </w:r>
+    </w:p>
+    <w:p>
+      <w:pPr>
+        <w:pStyle w:val="Ttulo3"/>
+        <w:jc w:val="both"/>
         <w:rPr>
           <w:rFonts w:ascii="Arial" w:hAnsi="Arial" w:cs="Arial"/>
           <w:b w:val="0"/>
           <w:sz w:val="22"/>
         </w:rPr>
-        <w:t>bitbucket</w:t>
-      </w:r>
-      <w:proofErr w:type="spellEnd"/>
+      </w:pPr>
       <w:r>
         <w:rPr>
           <w:rFonts w:ascii="Arial" w:hAnsi="Arial" w:cs="Arial"/>
           <w:b w:val="0"/>
           <w:sz w:val="22"/>
         </w:rPr>
-        <w:t>, primero deben crearse una cuenta con un usuario y contraseña para poder acceder al mismo.</w:t>
+        <w:t xml:space="preserve">• </w:t>
+      </w:r>
+      <w:r>
+        <w:rPr>
+          <w:rFonts w:ascii="Arial" w:hAnsi="Arial" w:cs="Arial"/>
+          <w:b w:val="0"/>
+          <w:sz w:val="22"/>
+        </w:rPr>
+        <w:t>Todos los miembros del equipo deberán proporcionar sus usuarios para ser agregados como miembros del equipo y tener accesos al repositorio.</w:t>
       </w:r>
     </w:p>
     <w:p>
@@ -3184,7 +2911,7 @@
           <w:b w:val="0"/>
           <w:sz w:val="22"/>
         </w:rPr>
-        <w:t>Todos los miembros del equipo deberán proporcionar sus usuarios para ser agregados como miembros del equipo y tener accesos al repositorio.</w:t>
+        <w:t>Se creará una ramificación para realizar los cambios en el repositorio.</w:t>
       </w:r>
     </w:p>
     <w:p>
@@ -3211,7 +2938,7 @@
           <w:b w:val="0"/>
           <w:sz w:val="22"/>
         </w:rPr>
-        <w:t>Se creará una ramificación para realizar los cambios en el repositorio.</w:t>
+        <w:t>Clonar el repositorio de manera local en cada una de las pc’s  pertenecientes a cada miembro.</w:t>
       </w:r>
     </w:p>
     <w:p>
@@ -3238,70 +2965,7 @@
           <w:b w:val="0"/>
           <w:sz w:val="22"/>
         </w:rPr>
-        <w:t xml:space="preserve">Clonar el repositorio de manera local en cada una de las </w:t>
-      </w:r>
-      <w:proofErr w:type="spellStart"/>
-      <w:r>
-        <w:rPr>
-          <w:rFonts w:ascii="Arial" w:hAnsi="Arial" w:cs="Arial"/>
-          <w:b w:val="0"/>
-          <w:sz w:val="22"/>
-        </w:rPr>
-        <w:t>pc’s</w:t>
-      </w:r>
-      <w:proofErr w:type="spellEnd"/>
-      <w:r>
-        <w:rPr>
-          <w:rFonts w:ascii="Arial" w:hAnsi="Arial" w:cs="Arial"/>
-          <w:b w:val="0"/>
-          <w:sz w:val="22"/>
-        </w:rPr>
-        <w:t xml:space="preserve">  pertenecientes a cada miembro.</w:t>
-      </w:r>
-    </w:p>
-    <w:p>
-      <w:pPr>
-        <w:pStyle w:val="Ttulo3"/>
-        <w:jc w:val="both"/>
-        <w:rPr>
-          <w:rFonts w:ascii="Arial" w:hAnsi="Arial" w:cs="Arial"/>
-          <w:b w:val="0"/>
-          <w:sz w:val="22"/>
-        </w:rPr>
-      </w:pPr>
-      <w:r>
-        <w:rPr>
-          <w:rFonts w:ascii="Arial" w:hAnsi="Arial" w:cs="Arial"/>
-          <w:b w:val="0"/>
-          <w:sz w:val="22"/>
-        </w:rPr>
-        <w:t xml:space="preserve">• </w:t>
-      </w:r>
-      <w:r>
-        <w:rPr>
-          <w:rFonts w:ascii="Arial" w:hAnsi="Arial" w:cs="Arial"/>
-          <w:b w:val="0"/>
-          <w:sz w:val="22"/>
-        </w:rPr>
-        <w:t xml:space="preserve">Actualizar los últimos </w:t>
-      </w:r>
-      <w:proofErr w:type="spellStart"/>
-      <w:r>
-        <w:rPr>
-          <w:rFonts w:ascii="Arial" w:hAnsi="Arial" w:cs="Arial"/>
-          <w:b w:val="0"/>
-          <w:sz w:val="22"/>
-        </w:rPr>
-        <w:t>commits</w:t>
-      </w:r>
-      <w:proofErr w:type="spellEnd"/>
-      <w:r>
-        <w:rPr>
-          <w:rFonts w:ascii="Arial" w:hAnsi="Arial" w:cs="Arial"/>
-          <w:b w:val="0"/>
-          <w:sz w:val="22"/>
-        </w:rPr>
-        <w:t xml:space="preserve"> antes de realizar los cambios en el repositorio para visualizar los cambios hechos por lo demás miembros.</w:t>
+        <w:t>Actualizar los últimos commits antes de realizar los cambios en el repositorio para visualizar los cambios hechos por lo demás miembros.</w:t>
       </w:r>
     </w:p>
     <w:p>
@@ -3725,7 +3389,7 @@
           <w:szCs w:val="22"/>
         </w:rPr>
       </w:pPr>
-      <w:bookmarkStart w:id="9" w:name="_Toc436238192"/>
+      <w:bookmarkStart w:id="8" w:name="_Toc436238192"/>
       <w:bookmarkEnd w:id="7"/>
     </w:p>
     <w:p>
@@ -3749,7 +3413,7 @@
         </w:rPr>
         <w:t>Herramientas, entorno e infraestructura</w:t>
       </w:r>
-      <w:bookmarkEnd w:id="9"/>
+      <w:bookmarkEnd w:id="8"/>
     </w:p>
     <w:p>
       <w:pPr>
@@ -3768,7 +3432,6 @@
         </w:rPr>
         <w:t xml:space="preserve">Se usará </w:t>
       </w:r>
-      <w:proofErr w:type="spellStart"/>
       <w:r>
         <w:rPr>
           <w:rFonts w:ascii="Arial" w:hAnsi="Arial" w:cs="Arial"/>
@@ -3778,7 +3441,6 @@
         </w:rPr>
         <w:t>Git</w:t>
       </w:r>
-      <w:proofErr w:type="spellEnd"/>
       <w:r>
         <w:rPr>
           <w:rFonts w:ascii="Arial" w:hAnsi="Arial" w:cs="Arial"/>
@@ -3807,7 +3469,6 @@
         </w:rPr>
         <w:t xml:space="preserve">- </w:t>
       </w:r>
-      <w:proofErr w:type="spellStart"/>
       <w:r>
         <w:rPr>
           <w:rFonts w:ascii="Arial" w:hAnsi="Arial" w:cs="Arial"/>
@@ -3815,9 +3476,26 @@
           <w:sz w:val="24"/>
           <w:szCs w:val="24"/>
         </w:rPr>
-        <w:t>Git</w:t>
-      </w:r>
-      <w:proofErr w:type="spellEnd"/>
+        <w:t xml:space="preserve">Git: </w:t>
+      </w:r>
+      <w:r>
+        <w:rPr>
+          <w:rFonts w:ascii="Arial" w:hAnsi="Arial" w:cs="Arial"/>
+          <w:sz w:val="24"/>
+          <w:szCs w:val="24"/>
+        </w:rPr>
+        <w:t>es un software de control de versiones diseñado pensado en la eficiencia y la confiabilidad del mantenimiento de versiones de aplicaciones cuando éstas tienen un gran número de archivos de código fuente.</w:t>
+      </w:r>
+    </w:p>
+    <w:p>
+      <w:pPr>
+        <w:jc w:val="both"/>
+        <w:rPr>
+          <w:rFonts w:ascii="Arial" w:hAnsi="Arial" w:cs="Arial"/>
+          <w:sz w:val="24"/>
+          <w:szCs w:val="24"/>
+        </w:rPr>
+      </w:pPr>
       <w:r>
         <w:rPr>
           <w:rFonts w:ascii="Arial" w:hAnsi="Arial" w:cs="Arial"/>
@@ -3825,26 +3503,8 @@
           <w:sz w:val="24"/>
           <w:szCs w:val="24"/>
         </w:rPr>
-        <w:t xml:space="preserve">: </w:t>
-      </w:r>
-      <w:r>
-        <w:rPr>
-          <w:rFonts w:ascii="Arial" w:hAnsi="Arial" w:cs="Arial"/>
-          <w:sz w:val="24"/>
-          <w:szCs w:val="24"/>
-        </w:rPr>
-        <w:t>es un software de control de versiones diseñado pensado en la eficiencia y la confiabilidad del mantenimiento de versiones de aplicaciones cuando éstas tienen un gran número de archivos de código fuente.</w:t>
-      </w:r>
-    </w:p>
-    <w:p>
-      <w:pPr>
-        <w:jc w:val="both"/>
-        <w:rPr>
-          <w:rFonts w:ascii="Arial" w:hAnsi="Arial" w:cs="Arial"/>
-          <w:sz w:val="24"/>
-          <w:szCs w:val="24"/>
-        </w:rPr>
-      </w:pPr>
+        <w:t xml:space="preserve">- </w:t>
+      </w:r>
       <w:r>
         <w:rPr>
           <w:rFonts w:ascii="Arial" w:hAnsi="Arial" w:cs="Arial"/>
@@ -3852,9 +3512,44 @@
           <w:sz w:val="24"/>
           <w:szCs w:val="24"/>
         </w:rPr>
-        <w:t xml:space="preserve">- </w:t>
-      </w:r>
-      <w:proofErr w:type="spellStart"/>
+        <w:t>Workflow de Git</w:t>
+      </w:r>
+      <w:r>
+        <w:rPr>
+          <w:rFonts w:ascii="Arial" w:hAnsi="Arial" w:cs="Arial"/>
+          <w:sz w:val="24"/>
+          <w:szCs w:val="24"/>
+        </w:rPr>
+        <w:t>: En el repositorio local los cambios realizados se agrupan en commits, luego estos commits se “pushean” al repositorio remoto, para que finalmente los demás colaboradores del proyecto puedan actualizar sus repositorios locales mediante un “pull”.</w:t>
+      </w:r>
+    </w:p>
+    <w:p>
+      <w:pPr>
+        <w:jc w:val="both"/>
+        <w:rPr>
+          <w:rFonts w:ascii="Arial" w:hAnsi="Arial" w:cs="Arial"/>
+          <w:sz w:val="24"/>
+          <w:szCs w:val="24"/>
+        </w:rPr>
+      </w:pPr>
+      <w:r>
+        <w:rPr>
+          <w:rFonts w:ascii="Arial" w:hAnsi="Arial" w:cs="Arial"/>
+          <w:sz w:val="24"/>
+          <w:szCs w:val="24"/>
+        </w:rPr>
+        <w:t>El presente proyecto será desarrollado para plataforma web. Las diferentes herramientas informáticas que se usaran en el presente proyecto son:</w:t>
+      </w:r>
+    </w:p>
+    <w:p>
+      <w:pPr>
+        <w:jc w:val="both"/>
+        <w:rPr>
+          <w:rFonts w:ascii="Arial" w:hAnsi="Arial" w:cs="Arial"/>
+          <w:sz w:val="24"/>
+          <w:szCs w:val="24"/>
+        </w:rPr>
+      </w:pPr>
       <w:r>
         <w:rPr>
           <w:rFonts w:ascii="Arial" w:hAnsi="Arial" w:cs="Arial"/>
@@ -3862,9 +3557,8 @@
           <w:sz w:val="24"/>
           <w:szCs w:val="24"/>
         </w:rPr>
-        <w:t>Workflow</w:t>
-      </w:r>
-      <w:proofErr w:type="spellEnd"/>
+        <w:t xml:space="preserve">- </w:t>
+      </w:r>
       <w:r>
         <w:rPr>
           <w:rFonts w:ascii="Arial" w:hAnsi="Arial" w:cs="Arial"/>
@@ -3872,9 +3566,26 @@
           <w:sz w:val="24"/>
           <w:szCs w:val="24"/>
         </w:rPr>
-        <w:t xml:space="preserve"> de </w:t>
-      </w:r>
-      <w:proofErr w:type="spellStart"/>
+        <w:t>Git/Git bash:</w:t>
+      </w:r>
+      <w:r>
+        <w:rPr>
+          <w:rFonts w:ascii="Arial" w:hAnsi="Arial" w:cs="Arial"/>
+          <w:sz w:val="24"/>
+          <w:szCs w:val="24"/>
+        </w:rPr>
+        <w:t xml:space="preserve"> Para hacer uso del repositorio.</w:t>
+      </w:r>
+    </w:p>
+    <w:p>
+      <w:pPr>
+        <w:jc w:val="both"/>
+        <w:rPr>
+          <w:rFonts w:ascii="Arial" w:hAnsi="Arial" w:cs="Arial"/>
+          <w:sz w:val="24"/>
+          <w:szCs w:val="24"/>
+        </w:rPr>
+      </w:pPr>
       <w:r>
         <w:rPr>
           <w:rFonts w:ascii="Arial" w:hAnsi="Arial" w:cs="Arial"/>
@@ -3882,117 +3593,8 @@
           <w:sz w:val="24"/>
           <w:szCs w:val="24"/>
         </w:rPr>
-        <w:t>Git</w:t>
-      </w:r>
-      <w:proofErr w:type="spellEnd"/>
-      <w:r>
-        <w:rPr>
-          <w:rFonts w:ascii="Arial" w:hAnsi="Arial" w:cs="Arial"/>
-          <w:sz w:val="24"/>
-          <w:szCs w:val="24"/>
-        </w:rPr>
-        <w:t xml:space="preserve">: En el repositorio local los cambios realizados se agrupan en </w:t>
-      </w:r>
-      <w:proofErr w:type="spellStart"/>
-      <w:r>
-        <w:rPr>
-          <w:rFonts w:ascii="Arial" w:hAnsi="Arial" w:cs="Arial"/>
-          <w:sz w:val="24"/>
-          <w:szCs w:val="24"/>
-        </w:rPr>
-        <w:t>commits</w:t>
-      </w:r>
-      <w:proofErr w:type="spellEnd"/>
-      <w:r>
-        <w:rPr>
-          <w:rFonts w:ascii="Arial" w:hAnsi="Arial" w:cs="Arial"/>
-          <w:sz w:val="24"/>
-          <w:szCs w:val="24"/>
-        </w:rPr>
-        <w:t xml:space="preserve">, luego estos </w:t>
-      </w:r>
-      <w:proofErr w:type="spellStart"/>
-      <w:r>
-        <w:rPr>
-          <w:rFonts w:ascii="Arial" w:hAnsi="Arial" w:cs="Arial"/>
-          <w:sz w:val="24"/>
-          <w:szCs w:val="24"/>
-        </w:rPr>
-        <w:t>commits</w:t>
-      </w:r>
-      <w:proofErr w:type="spellEnd"/>
-      <w:r>
-        <w:rPr>
-          <w:rFonts w:ascii="Arial" w:hAnsi="Arial" w:cs="Arial"/>
-          <w:sz w:val="24"/>
-          <w:szCs w:val="24"/>
-        </w:rPr>
-        <w:t xml:space="preserve"> se “</w:t>
-      </w:r>
-      <w:proofErr w:type="spellStart"/>
-      <w:r>
-        <w:rPr>
-          <w:rFonts w:ascii="Arial" w:hAnsi="Arial" w:cs="Arial"/>
-          <w:sz w:val="24"/>
-          <w:szCs w:val="24"/>
-        </w:rPr>
-        <w:t>pushean</w:t>
-      </w:r>
-      <w:proofErr w:type="spellEnd"/>
-      <w:r>
-        <w:rPr>
-          <w:rFonts w:ascii="Arial" w:hAnsi="Arial" w:cs="Arial"/>
-          <w:sz w:val="24"/>
-          <w:szCs w:val="24"/>
-        </w:rPr>
-        <w:t>” al repositorio remoto, para que finalmente los demás colaboradores del proyecto puedan actualizar sus repositorios locales mediante un “</w:t>
-      </w:r>
-      <w:proofErr w:type="spellStart"/>
-      <w:r>
-        <w:rPr>
-          <w:rFonts w:ascii="Arial" w:hAnsi="Arial" w:cs="Arial"/>
-          <w:sz w:val="24"/>
-          <w:szCs w:val="24"/>
-        </w:rPr>
-        <w:t>pull</w:t>
-      </w:r>
-      <w:proofErr w:type="spellEnd"/>
-      <w:r>
-        <w:rPr>
-          <w:rFonts w:ascii="Arial" w:hAnsi="Arial" w:cs="Arial"/>
-          <w:sz w:val="24"/>
-          <w:szCs w:val="24"/>
-        </w:rPr>
-        <w:t>”.</w:t>
-      </w:r>
-    </w:p>
-    <w:p>
-      <w:pPr>
-        <w:jc w:val="both"/>
-        <w:rPr>
-          <w:rFonts w:ascii="Arial" w:hAnsi="Arial" w:cs="Arial"/>
-          <w:sz w:val="24"/>
-          <w:szCs w:val="24"/>
-        </w:rPr>
-      </w:pPr>
-      <w:r>
-        <w:rPr>
-          <w:rFonts w:ascii="Arial" w:hAnsi="Arial" w:cs="Arial"/>
-          <w:sz w:val="24"/>
-          <w:szCs w:val="24"/>
-        </w:rPr>
-        <w:t>El presente proyecto será desarrollado para plataforma web. Las diferentes herramientas informáticas que se usaran en el presente proyecto son:</w:t>
-      </w:r>
-    </w:p>
-    <w:p>
-      <w:pPr>
-        <w:jc w:val="both"/>
-        <w:rPr>
-          <w:rFonts w:ascii="Arial" w:hAnsi="Arial" w:cs="Arial"/>
-          <w:sz w:val="24"/>
-          <w:szCs w:val="24"/>
-        </w:rPr>
-      </w:pPr>
+        <w:t xml:space="preserve">- </w:t>
+      </w:r>
       <w:r>
         <w:rPr>
           <w:rFonts w:ascii="Arial" w:hAnsi="Arial" w:cs="Arial"/>
@@ -4000,114 +3602,7 @@
           <w:sz w:val="24"/>
           <w:szCs w:val="24"/>
         </w:rPr>
-        <w:t xml:space="preserve">- </w:t>
-      </w:r>
-      <w:proofErr w:type="spellStart"/>
-      <w:r>
-        <w:rPr>
-          <w:rFonts w:ascii="Arial" w:hAnsi="Arial" w:cs="Arial"/>
-          <w:b/>
-          <w:sz w:val="24"/>
-          <w:szCs w:val="24"/>
-        </w:rPr>
-        <w:t>Git</w:t>
-      </w:r>
-      <w:proofErr w:type="spellEnd"/>
-      <w:r>
-        <w:rPr>
-          <w:rFonts w:ascii="Arial" w:hAnsi="Arial" w:cs="Arial"/>
-          <w:b/>
-          <w:sz w:val="24"/>
-          <w:szCs w:val="24"/>
-        </w:rPr>
-        <w:t>/</w:t>
-      </w:r>
-      <w:proofErr w:type="spellStart"/>
-      <w:r>
-        <w:rPr>
-          <w:rFonts w:ascii="Arial" w:hAnsi="Arial" w:cs="Arial"/>
-          <w:b/>
-          <w:sz w:val="24"/>
-          <w:szCs w:val="24"/>
-        </w:rPr>
-        <w:t>Git</w:t>
-      </w:r>
-      <w:proofErr w:type="spellEnd"/>
-      <w:r>
-        <w:rPr>
-          <w:rFonts w:ascii="Arial" w:hAnsi="Arial" w:cs="Arial"/>
-          <w:b/>
-          <w:sz w:val="24"/>
-          <w:szCs w:val="24"/>
-        </w:rPr>
-        <w:t xml:space="preserve"> </w:t>
-      </w:r>
-      <w:proofErr w:type="spellStart"/>
-      <w:r>
-        <w:rPr>
-          <w:rFonts w:ascii="Arial" w:hAnsi="Arial" w:cs="Arial"/>
-          <w:b/>
-          <w:sz w:val="24"/>
-          <w:szCs w:val="24"/>
-        </w:rPr>
-        <w:t>bash</w:t>
-      </w:r>
-      <w:proofErr w:type="spellEnd"/>
-      <w:r>
-        <w:rPr>
-          <w:rFonts w:ascii="Arial" w:hAnsi="Arial" w:cs="Arial"/>
-          <w:b/>
-          <w:sz w:val="24"/>
-          <w:szCs w:val="24"/>
-        </w:rPr>
-        <w:t>:</w:t>
-      </w:r>
-      <w:r>
-        <w:rPr>
-          <w:rFonts w:ascii="Arial" w:hAnsi="Arial" w:cs="Arial"/>
-          <w:sz w:val="24"/>
-          <w:szCs w:val="24"/>
-        </w:rPr>
-        <w:t xml:space="preserve"> Para hacer uso del repositorio.</w:t>
-      </w:r>
-    </w:p>
-    <w:p>
-      <w:pPr>
-        <w:jc w:val="both"/>
-        <w:rPr>
-          <w:rFonts w:ascii="Arial" w:hAnsi="Arial" w:cs="Arial"/>
-          <w:sz w:val="24"/>
-          <w:szCs w:val="24"/>
-        </w:rPr>
-      </w:pPr>
-      <w:r>
-        <w:rPr>
-          <w:rFonts w:ascii="Arial" w:hAnsi="Arial" w:cs="Arial"/>
-          <w:b/>
-          <w:sz w:val="24"/>
-          <w:szCs w:val="24"/>
-        </w:rPr>
-        <w:t xml:space="preserve">- </w:t>
-      </w:r>
-      <w:proofErr w:type="spellStart"/>
-      <w:r>
-        <w:rPr>
-          <w:rFonts w:ascii="Arial" w:hAnsi="Arial" w:cs="Arial"/>
-          <w:b/>
-          <w:sz w:val="24"/>
-          <w:szCs w:val="24"/>
-        </w:rPr>
-        <w:t>Gihub</w:t>
-      </w:r>
-      <w:proofErr w:type="spellEnd"/>
-      <w:r>
-        <w:rPr>
-          <w:rFonts w:ascii="Arial" w:hAnsi="Arial" w:cs="Arial"/>
-          <w:b/>
-          <w:sz w:val="24"/>
-          <w:szCs w:val="24"/>
-        </w:rPr>
-        <w:t>:</w:t>
+        <w:t>Gihub:</w:t>
       </w:r>
       <w:r>
         <w:rPr>
@@ -4175,7 +3670,7 @@
                     <pic:cNvPicPr/>
                   </pic:nvPicPr>
                   <pic:blipFill>
-                    <a:blip r:embed="rId9" cstate="print">
+                    <a:blip r:embed="rId8" cstate="print">
                       <a:extLst>
                         <a:ext uri="{28A0092B-C50C-407E-A947-70E740481C1C}">
                           <a14:useLocalDpi xmlns:a14="http://schemas.microsoft.com/office/drawing/2010/main" val="0"/>
@@ -4219,27 +3714,7 @@
           <w:sz w:val="24"/>
           <w:szCs w:val="24"/>
         </w:rPr>
-        <w:t xml:space="preserve">Figura N°2 Representación gráfica del repositorio </w:t>
-      </w:r>
-      <w:proofErr w:type="spellStart"/>
-      <w:r>
-        <w:rPr>
-          <w:rFonts w:ascii="Arial" w:hAnsi="Arial" w:cs="Arial"/>
-          <w:i/>
-          <w:sz w:val="24"/>
-          <w:szCs w:val="24"/>
-        </w:rPr>
-        <w:t>Github</w:t>
-      </w:r>
-      <w:proofErr w:type="spellEnd"/>
-      <w:r>
-        <w:rPr>
-          <w:rFonts w:ascii="Arial" w:hAnsi="Arial" w:cs="Arial"/>
-          <w:i/>
-          <w:sz w:val="24"/>
-          <w:szCs w:val="24"/>
-        </w:rPr>
-        <w:t>.</w:t>
+        <w:t>Figura N°2 Representación gráfica del repositorio Github.</w:t>
       </w:r>
     </w:p>
     <w:p>
@@ -4284,7 +3759,6 @@
           <w:szCs w:val="24"/>
         </w:rPr>
       </w:pPr>
-      <w:proofErr w:type="spellStart"/>
       <w:r>
         <w:rPr>
           <w:rFonts w:ascii="Arial" w:hAnsi="Arial" w:cs="Arial"/>
@@ -4301,7 +3775,6 @@
         </w:rPr>
         <w:t>ithub</w:t>
       </w:r>
-      <w:proofErr w:type="spellEnd"/>
       <w:r>
         <w:rPr>
           <w:rFonts w:ascii="Arial" w:hAnsi="Arial" w:cs="Arial"/>
@@ -4326,79 +3799,33 @@
           <w:sz w:val="24"/>
           <w:szCs w:val="24"/>
         </w:rPr>
-        <w:t xml:space="preserve">La arquitectura es  SOA usando </w:t>
-      </w:r>
-      <w:proofErr w:type="spellStart"/>
-      <w:r>
+        <w:t>La arquitectura es  SOA usando redis o mongo como motor de persistencia para el transporte de mensajes.</w:t>
+      </w:r>
+    </w:p>
+    <w:p>
+      <w:pPr>
+        <w:jc w:val="both"/>
         <w:rPr>
           <w:rFonts w:ascii="Arial" w:hAnsi="Arial" w:cs="Arial"/>
           <w:sz w:val="24"/>
           <w:szCs w:val="24"/>
         </w:rPr>
-        <w:t>redis</w:t>
-      </w:r>
-      <w:proofErr w:type="spellEnd"/>
+      </w:pPr>
       <w:r>
         <w:rPr>
           <w:rFonts w:ascii="Arial" w:hAnsi="Arial" w:cs="Arial"/>
           <w:sz w:val="24"/>
           <w:szCs w:val="24"/>
         </w:rPr>
-        <w:t xml:space="preserve"> o mongo como motor de persistencia para el transporte de mensajes.</w:t>
-      </w:r>
-    </w:p>
-    <w:p>
-      <w:pPr>
-        <w:jc w:val="both"/>
+        <w:t xml:space="preserve">* </w:t>
+      </w:r>
+      <w:r>
         <w:rPr>
           <w:rFonts w:ascii="Arial" w:hAnsi="Arial" w:cs="Arial"/>
           <w:sz w:val="24"/>
           <w:szCs w:val="24"/>
         </w:rPr>
-      </w:pPr>
-      <w:r>
-        <w:rPr>
-          <w:rFonts w:ascii="Arial" w:hAnsi="Arial" w:cs="Arial"/>
-          <w:sz w:val="24"/>
-          <w:szCs w:val="24"/>
-        </w:rPr>
-        <w:t xml:space="preserve">* </w:t>
-      </w:r>
-      <w:r>
-        <w:rPr>
-          <w:rFonts w:ascii="Arial" w:hAnsi="Arial" w:cs="Arial"/>
-          <w:sz w:val="24"/>
-          <w:szCs w:val="24"/>
-        </w:rPr>
-        <w:t xml:space="preserve">Un </w:t>
-      </w:r>
-      <w:proofErr w:type="spellStart"/>
-      <w:proofErr w:type="gramStart"/>
-      <w:r>
-        <w:rPr>
-          <w:rFonts w:ascii="Arial" w:hAnsi="Arial" w:cs="Arial"/>
-          <w:sz w:val="24"/>
-          <w:szCs w:val="24"/>
-        </w:rPr>
-        <w:t>crawler</w:t>
-      </w:r>
-      <w:proofErr w:type="spellEnd"/>
-      <w:r>
-        <w:rPr>
-          <w:rFonts w:ascii="Arial" w:hAnsi="Arial" w:cs="Arial"/>
-          <w:sz w:val="24"/>
-          <w:szCs w:val="24"/>
-        </w:rPr>
-        <w:t>(</w:t>
-      </w:r>
-      <w:proofErr w:type="gramEnd"/>
-      <w:r>
-        <w:rPr>
-          <w:rFonts w:ascii="Arial" w:hAnsi="Arial" w:cs="Arial"/>
-          <w:sz w:val="24"/>
-          <w:szCs w:val="24"/>
-        </w:rPr>
-        <w:t>rastreador)  para navegar por distintos dominios y recabar información.</w:t>
+        <w:t>Un crawler(rastreador)  para navegar por distintos dominios y recabar información.</w:t>
       </w:r>
     </w:p>
     <w:p>
@@ -4462,7 +3889,7 @@
                     <pic:cNvPicPr/>
                   </pic:nvPicPr>
                   <pic:blipFill>
-                    <a:blip r:embed="rId10">
+                    <a:blip r:embed="rId9">
                       <a:extLst>
                         <a:ext uri="{28A0092B-C50C-407E-A947-70E740481C1C}">
                           <a14:useLocalDpi xmlns:a14="http://schemas.microsoft.com/office/drawing/2010/main" val="0"/>
@@ -4558,33 +3985,15 @@
           <w:sz w:val="24"/>
           <w:szCs w:val="24"/>
         </w:rPr>
-        <w:t xml:space="preserve">2.5 </w:t>
-      </w:r>
-      <w:proofErr w:type="gramStart"/>
+        <w:t>2.5 Calendario</w:t>
+      </w:r>
       <w:r>
         <w:rPr>
           <w:rFonts w:ascii="Arial" w:hAnsi="Arial" w:cs="Arial"/>
           <w:sz w:val="24"/>
           <w:szCs w:val="24"/>
         </w:rPr>
-        <w:t>Calendario</w:t>
-      </w:r>
-      <w:r>
-        <w:rPr>
-          <w:rFonts w:ascii="Arial" w:hAnsi="Arial" w:cs="Arial"/>
-          <w:sz w:val="24"/>
-          <w:szCs w:val="24"/>
-        </w:rPr>
-        <w:t>(</w:t>
-      </w:r>
-      <w:proofErr w:type="gramEnd"/>
-      <w:r>
-        <w:rPr>
-          <w:rFonts w:ascii="Arial" w:hAnsi="Arial" w:cs="Arial"/>
-          <w:sz w:val="24"/>
-          <w:szCs w:val="24"/>
-        </w:rPr>
-        <w:t>Autocompletar los que hicieron el calendario)</w:t>
+        <w:t>(Autocompletar los que hicieron el calendario)</w:t>
       </w:r>
     </w:p>
     <w:p>
@@ -4604,7 +4013,7 @@
     </w:p>
     <w:tbl>
       <w:tblPr>
-        <w:tblW w:w="9314" w:type="dxa"/>
+        <w:tblW w:w="9364" w:type="dxa"/>
         <w:tblBorders>
           <w:top w:val="single" w:sz="4" w:space="0" w:color="B1BBCC"/>
           <w:left w:val="single" w:sz="4" w:space="0" w:color="B1BBCC"/>
@@ -4621,10 +4030,10 @@
       </w:tblPr>
       <w:tblGrid>
         <w:gridCol w:w="4119"/>
-        <w:gridCol w:w="1212"/>
-        <w:gridCol w:w="1325"/>
-        <w:gridCol w:w="1329"/>
-        <w:gridCol w:w="1329"/>
+        <w:gridCol w:w="1141"/>
+        <w:gridCol w:w="1446"/>
+        <w:gridCol w:w="1581"/>
+        <w:gridCol w:w="1077"/>
       </w:tblGrid>
       <w:tr>
         <w:trPr>
@@ -4669,7 +4078,7 @@
         </w:tc>
         <w:tc>
           <w:tcPr>
-            <w:tcW w:w="1212" w:type="dxa"/>
+            <w:tcW w:w="1141" w:type="dxa"/>
             <w:tcBorders>
               <w:top w:val="single" w:sz="4" w:space="0" w:color="B1BBCC"/>
               <w:left w:val="single" w:sz="4" w:space="0" w:color="B1BBCC"/>
@@ -4706,7 +4115,7 @@
         </w:tc>
         <w:tc>
           <w:tcPr>
-            <w:tcW w:w="1325" w:type="dxa"/>
+            <w:tcW w:w="1446" w:type="dxa"/>
             <w:tcBorders>
               <w:top w:val="single" w:sz="4" w:space="0" w:color="B1BBCC"/>
               <w:left w:val="single" w:sz="4" w:space="0" w:color="B1BBCC"/>
@@ -4743,7 +4152,7 @@
         </w:tc>
         <w:tc>
           <w:tcPr>
-            <w:tcW w:w="1329" w:type="dxa"/>
+            <w:tcW w:w="1581" w:type="dxa"/>
             <w:tcBorders>
               <w:top w:val="single" w:sz="4" w:space="0" w:color="B1BBCC"/>
               <w:left w:val="single" w:sz="4" w:space="0" w:color="B1BBCC"/>
@@ -4780,7 +4189,7 @@
         </w:tc>
         <w:tc>
           <w:tcPr>
-            <w:tcW w:w="1329" w:type="dxa"/>
+            <w:tcW w:w="1077" w:type="dxa"/>
             <w:tcBorders>
               <w:top w:val="single" w:sz="4" w:space="0" w:color="B1BBCC"/>
               <w:left w:val="single" w:sz="4" w:space="0" w:color="B1BBCC"/>
@@ -4855,7 +4264,7 @@
         </w:tc>
         <w:tc>
           <w:tcPr>
-            <w:tcW w:w="1212" w:type="dxa"/>
+            <w:tcW w:w="1141" w:type="dxa"/>
             <w:tcBorders>
               <w:top w:val="single" w:sz="4" w:space="0" w:color="B1BBCC"/>
               <w:left w:val="single" w:sz="4" w:space="0" w:color="B1BBCC"/>
@@ -4885,13 +4294,23 @@
                 <w:szCs w:val="22"/>
                 <w:lang w:val="es-PE" w:eastAsia="es-PE"/>
               </w:rPr>
-              <w:t>4 días</w:t>
-            </w:r>
-          </w:p>
-        </w:tc>
-        <w:tc>
-          <w:tcPr>
-            <w:tcW w:w="1325" w:type="dxa"/>
+              <w:t>5</w:t>
+            </w:r>
+            <w:r>
+              <w:rPr>
+                <w:rFonts w:ascii="Arial" w:eastAsia="Times New Roman" w:hAnsi="Arial" w:cs="Arial"/>
+                <w:b/>
+                <w:bCs/>
+                <w:szCs w:val="22"/>
+                <w:lang w:val="es-PE" w:eastAsia="es-PE"/>
+              </w:rPr>
+              <w:t xml:space="preserve"> días</w:t>
+            </w:r>
+          </w:p>
+        </w:tc>
+        <w:tc>
+          <w:tcPr>
+            <w:tcW w:w="1446" w:type="dxa"/>
             <w:tcBorders>
               <w:top w:val="single" w:sz="4" w:space="0" w:color="B1BBCC"/>
               <w:left w:val="single" w:sz="4" w:space="0" w:color="B1BBCC"/>
@@ -4921,13 +4340,13 @@
                 <w:szCs w:val="22"/>
                 <w:lang w:val="es-PE" w:eastAsia="es-PE"/>
               </w:rPr>
-              <w:t>vie 28/08/15</w:t>
-            </w:r>
-          </w:p>
-        </w:tc>
-        <w:tc>
-          <w:tcPr>
-            <w:tcW w:w="1329" w:type="dxa"/>
+              <w:t>sab 23/04/16</w:t>
+            </w:r>
+          </w:p>
+        </w:tc>
+        <w:tc>
+          <w:tcPr>
+            <w:tcW w:w="1581" w:type="dxa"/>
             <w:tcBorders>
               <w:top w:val="single" w:sz="4" w:space="0" w:color="B1BBCC"/>
               <w:left w:val="single" w:sz="4" w:space="0" w:color="B1BBCC"/>
@@ -4957,13 +4376,53 @@
                 <w:szCs w:val="22"/>
                 <w:lang w:val="es-PE" w:eastAsia="es-PE"/>
               </w:rPr>
-              <w:t>mié 02/09/15</w:t>
-            </w:r>
-          </w:p>
-        </w:tc>
-        <w:tc>
-          <w:tcPr>
-            <w:tcW w:w="1329" w:type="dxa"/>
+              <w:t>m</w:t>
+            </w:r>
+            <w:r>
+              <w:rPr>
+                <w:rFonts w:ascii="Arial" w:eastAsia="Times New Roman" w:hAnsi="Arial" w:cs="Arial"/>
+                <w:b/>
+                <w:bCs/>
+                <w:szCs w:val="22"/>
+                <w:lang w:val="es-PE" w:eastAsia="es-PE"/>
+              </w:rPr>
+              <w:t>ié</w:t>
+            </w:r>
+            <w:r>
+              <w:rPr>
+                <w:rFonts w:ascii="Arial" w:eastAsia="Times New Roman" w:hAnsi="Arial" w:cs="Arial"/>
+                <w:b/>
+                <w:bCs/>
+                <w:szCs w:val="22"/>
+                <w:lang w:val="es-PE" w:eastAsia="es-PE"/>
+              </w:rPr>
+              <w:t xml:space="preserve"> 2</w:t>
+            </w:r>
+            <w:r>
+              <w:rPr>
+                <w:rFonts w:ascii="Arial" w:eastAsia="Times New Roman" w:hAnsi="Arial" w:cs="Arial"/>
+                <w:b/>
+                <w:bCs/>
+                <w:szCs w:val="22"/>
+                <w:lang w:val="es-PE" w:eastAsia="es-PE"/>
+              </w:rPr>
+              <w:t>7</w:t>
+            </w:r>
+            <w:r>
+              <w:rPr>
+                <w:rFonts w:ascii="Arial" w:eastAsia="Times New Roman" w:hAnsi="Arial" w:cs="Arial"/>
+                <w:b/>
+                <w:bCs/>
+                <w:szCs w:val="22"/>
+                <w:lang w:val="es-PE" w:eastAsia="es-PE"/>
+              </w:rPr>
+              <w:t>/04/16</w:t>
+            </w:r>
+          </w:p>
+        </w:tc>
+        <w:tc>
+          <w:tcPr>
+            <w:tcW w:w="1077" w:type="dxa"/>
             <w:tcBorders>
               <w:top w:val="single" w:sz="4" w:space="0" w:color="B1BBCC"/>
               <w:left w:val="single" w:sz="4" w:space="0" w:color="B1BBCC"/>
@@ -5026,7 +4485,7 @@
         </w:tc>
         <w:tc>
           <w:tcPr>
-            <w:tcW w:w="1212" w:type="dxa"/>
+            <w:tcW w:w="1141" w:type="dxa"/>
             <w:tcBorders>
               <w:top w:val="single" w:sz="4" w:space="0" w:color="B1BBCC"/>
               <w:left w:val="single" w:sz="4" w:space="0" w:color="B1BBCC"/>
@@ -5060,7 +4519,7 @@
         </w:tc>
         <w:tc>
           <w:tcPr>
-            <w:tcW w:w="1325" w:type="dxa"/>
+            <w:tcW w:w="1446" w:type="dxa"/>
             <w:tcBorders>
               <w:top w:val="single" w:sz="4" w:space="0" w:color="B1BBCC"/>
               <w:left w:val="single" w:sz="4" w:space="0" w:color="B1BBCC"/>
@@ -5088,13 +4547,29 @@
                 <w:szCs w:val="22"/>
                 <w:lang w:val="es-PE" w:eastAsia="es-PE"/>
               </w:rPr>
-              <w:t>vie 28/08/15</w:t>
-            </w:r>
-          </w:p>
-        </w:tc>
-        <w:tc>
-          <w:tcPr>
-            <w:tcW w:w="1329" w:type="dxa"/>
+              <w:t>sab 22</w:t>
+            </w:r>
+            <w:r>
+              <w:rPr>
+                <w:rFonts w:ascii="Arial" w:eastAsia="Times New Roman" w:hAnsi="Arial" w:cs="Arial"/>
+                <w:szCs w:val="22"/>
+                <w:lang w:val="es-PE" w:eastAsia="es-PE"/>
+              </w:rPr>
+              <w:t>3</w:t>
+            </w:r>
+            <w:r>
+              <w:rPr>
+                <w:rFonts w:ascii="Arial" w:eastAsia="Times New Roman" w:hAnsi="Arial" w:cs="Arial"/>
+                <w:szCs w:val="22"/>
+                <w:lang w:val="es-PE" w:eastAsia="es-PE"/>
+              </w:rPr>
+              <w:t>04/16</w:t>
+            </w:r>
+          </w:p>
+        </w:tc>
+        <w:tc>
+          <w:tcPr>
+            <w:tcW w:w="1581" w:type="dxa"/>
             <w:tcBorders>
               <w:top w:val="single" w:sz="4" w:space="0" w:color="B1BBCC"/>
               <w:left w:val="single" w:sz="4" w:space="0" w:color="B1BBCC"/>
@@ -5122,13 +4597,29 @@
                 <w:szCs w:val="22"/>
                 <w:lang w:val="es-PE" w:eastAsia="es-PE"/>
               </w:rPr>
-              <w:t>sáb 29/08/15</w:t>
-            </w:r>
-          </w:p>
-        </w:tc>
-        <w:tc>
-          <w:tcPr>
-            <w:tcW w:w="1329" w:type="dxa"/>
+              <w:t>s</w:t>
+            </w:r>
+            <w:r>
+              <w:rPr>
+                <w:rFonts w:ascii="Arial" w:eastAsia="Times New Roman" w:hAnsi="Arial" w:cs="Arial"/>
+                <w:szCs w:val="22"/>
+                <w:lang w:val="es-PE" w:eastAsia="es-PE"/>
+              </w:rPr>
+              <w:t>áb 23</w:t>
+            </w:r>
+            <w:r>
+              <w:rPr>
+                <w:rFonts w:ascii="Arial" w:eastAsia="Times New Roman" w:hAnsi="Arial" w:cs="Arial"/>
+                <w:szCs w:val="22"/>
+                <w:lang w:val="es-PE" w:eastAsia="es-PE"/>
+              </w:rPr>
+              <w:t>/04/16</w:t>
+            </w:r>
+          </w:p>
+        </w:tc>
+        <w:tc>
+          <w:tcPr>
+            <w:tcW w:w="1077" w:type="dxa"/>
             <w:tcBorders>
               <w:top w:val="single" w:sz="4" w:space="0" w:color="B1BBCC"/>
               <w:left w:val="single" w:sz="4" w:space="0" w:color="B1BBCC"/>
@@ -5189,7 +4680,7 @@
         </w:tc>
         <w:tc>
           <w:tcPr>
-            <w:tcW w:w="1212" w:type="dxa"/>
+            <w:tcW w:w="1141" w:type="dxa"/>
             <w:tcBorders>
               <w:top w:val="single" w:sz="4" w:space="0" w:color="B1BBCC"/>
               <w:left w:val="single" w:sz="4" w:space="0" w:color="B1BBCC"/>
@@ -5223,7 +4714,7 @@
         </w:tc>
         <w:tc>
           <w:tcPr>
-            <w:tcW w:w="1325" w:type="dxa"/>
+            <w:tcW w:w="1446" w:type="dxa"/>
             <w:tcBorders>
               <w:top w:val="single" w:sz="4" w:space="0" w:color="B1BBCC"/>
               <w:left w:val="single" w:sz="4" w:space="0" w:color="B1BBCC"/>
@@ -5251,13 +4742,21 @@
                 <w:szCs w:val="22"/>
                 <w:lang w:val="es-PE" w:eastAsia="es-PE"/>
               </w:rPr>
-              <w:t>sáb 29/08/15</w:t>
-            </w:r>
-          </w:p>
-        </w:tc>
-        <w:tc>
-          <w:tcPr>
-            <w:tcW w:w="1329" w:type="dxa"/>
+              <w:t>dom 24</w:t>
+            </w:r>
+            <w:r>
+              <w:rPr>
+                <w:rFonts w:ascii="Arial" w:eastAsia="Times New Roman" w:hAnsi="Arial" w:cs="Arial"/>
+                <w:szCs w:val="22"/>
+                <w:lang w:val="es-PE" w:eastAsia="es-PE"/>
+              </w:rPr>
+              <w:t>/04/16</w:t>
+            </w:r>
+          </w:p>
+        </w:tc>
+        <w:tc>
+          <w:tcPr>
+            <w:tcW w:w="1581" w:type="dxa"/>
             <w:tcBorders>
               <w:top w:val="single" w:sz="4" w:space="0" w:color="B1BBCC"/>
               <w:left w:val="single" w:sz="4" w:space="0" w:color="B1BBCC"/>
@@ -5285,13 +4784,29 @@
                 <w:szCs w:val="22"/>
                 <w:lang w:val="es-PE" w:eastAsia="es-PE"/>
               </w:rPr>
-              <w:t>sáb 29/08/15</w:t>
-            </w:r>
-          </w:p>
-        </w:tc>
-        <w:tc>
-          <w:tcPr>
-            <w:tcW w:w="1329" w:type="dxa"/>
+              <w:t>dom</w:t>
+            </w:r>
+            <w:r>
+              <w:rPr>
+                <w:rFonts w:ascii="Arial" w:eastAsia="Times New Roman" w:hAnsi="Arial" w:cs="Arial"/>
+                <w:szCs w:val="22"/>
+                <w:lang w:val="es-PE" w:eastAsia="es-PE"/>
+              </w:rPr>
+              <w:t xml:space="preserve"> 24</w:t>
+            </w:r>
+            <w:r>
+              <w:rPr>
+                <w:rFonts w:ascii="Arial" w:eastAsia="Times New Roman" w:hAnsi="Arial" w:cs="Arial"/>
+                <w:szCs w:val="22"/>
+                <w:lang w:val="es-PE" w:eastAsia="es-PE"/>
+              </w:rPr>
+              <w:t>/04/16</w:t>
+            </w:r>
+          </w:p>
+        </w:tc>
+        <w:tc>
+          <w:tcPr>
+            <w:tcW w:w="1077" w:type="dxa"/>
             <w:tcBorders>
               <w:top w:val="single" w:sz="4" w:space="0" w:color="B1BBCC"/>
               <w:left w:val="single" w:sz="4" w:space="0" w:color="B1BBCC"/>
@@ -5352,7 +4867,7 @@
         </w:tc>
         <w:tc>
           <w:tcPr>
-            <w:tcW w:w="1212" w:type="dxa"/>
+            <w:tcW w:w="1141" w:type="dxa"/>
             <w:tcBorders>
               <w:top w:val="single" w:sz="4" w:space="0" w:color="B1BBCC"/>
               <w:left w:val="single" w:sz="4" w:space="0" w:color="B1BBCC"/>
@@ -5386,7 +4901,7 @@
         </w:tc>
         <w:tc>
           <w:tcPr>
-            <w:tcW w:w="1325" w:type="dxa"/>
+            <w:tcW w:w="1446" w:type="dxa"/>
             <w:tcBorders>
               <w:top w:val="single" w:sz="4" w:space="0" w:color="B1BBCC"/>
               <w:left w:val="single" w:sz="4" w:space="0" w:color="B1BBCC"/>
@@ -5408,29 +4923,35 @@
                 <w:lang w:val="es-PE" w:eastAsia="es-PE"/>
               </w:rPr>
             </w:pPr>
-            <w:proofErr w:type="spellStart"/>
-            <w:r>
-              <w:rPr>
-                <w:rFonts w:ascii="Arial" w:eastAsia="Times New Roman" w:hAnsi="Arial" w:cs="Arial"/>
-                <w:szCs w:val="22"/>
-                <w:lang w:val="es-PE" w:eastAsia="es-PE"/>
-              </w:rPr>
-              <w:t>dom</w:t>
-            </w:r>
-            <w:proofErr w:type="spellEnd"/>
-            <w:r>
-              <w:rPr>
-                <w:rFonts w:ascii="Arial" w:eastAsia="Times New Roman" w:hAnsi="Arial" w:cs="Arial"/>
-                <w:szCs w:val="22"/>
-                <w:lang w:val="es-PE" w:eastAsia="es-PE"/>
-              </w:rPr>
-              <w:t xml:space="preserve"> 30/08/15</w:t>
-            </w:r>
-          </w:p>
-        </w:tc>
-        <w:tc>
-          <w:tcPr>
-            <w:tcW w:w="1329" w:type="dxa"/>
+            <w:r>
+              <w:rPr>
+                <w:rFonts w:ascii="Arial" w:eastAsia="Times New Roman" w:hAnsi="Arial" w:cs="Arial"/>
+                <w:szCs w:val="22"/>
+                <w:lang w:val="es-PE" w:eastAsia="es-PE"/>
+              </w:rPr>
+              <w:t>lun</w:t>
+            </w:r>
+            <w:r>
+              <w:rPr>
+                <w:rFonts w:ascii="Arial" w:eastAsia="Times New Roman" w:hAnsi="Arial" w:cs="Arial"/>
+                <w:szCs w:val="22"/>
+                <w:lang w:val="es-PE" w:eastAsia="es-PE"/>
+              </w:rPr>
+              <w:t xml:space="preserve"> 25</w:t>
+            </w:r>
+            <w:r>
+              <w:rPr>
+                <w:rFonts w:ascii="Arial" w:eastAsia="Times New Roman" w:hAnsi="Arial" w:cs="Arial"/>
+                <w:szCs w:val="22"/>
+                <w:lang w:val="es-PE" w:eastAsia="es-PE"/>
+              </w:rPr>
+              <w:t>/04/16</w:t>
+            </w:r>
+          </w:p>
+        </w:tc>
+        <w:tc>
+          <w:tcPr>
+            <w:tcW w:w="1581" w:type="dxa"/>
             <w:tcBorders>
               <w:top w:val="single" w:sz="4" w:space="0" w:color="B1BBCC"/>
               <w:left w:val="single" w:sz="4" w:space="0" w:color="B1BBCC"/>
@@ -5452,29 +4973,35 @@
                 <w:lang w:val="es-PE" w:eastAsia="es-PE"/>
               </w:rPr>
             </w:pPr>
-            <w:proofErr w:type="spellStart"/>
-            <w:r>
-              <w:rPr>
-                <w:rFonts w:ascii="Arial" w:eastAsia="Times New Roman" w:hAnsi="Arial" w:cs="Arial"/>
-                <w:szCs w:val="22"/>
-                <w:lang w:val="es-PE" w:eastAsia="es-PE"/>
-              </w:rPr>
-              <w:t>dom</w:t>
-            </w:r>
-            <w:proofErr w:type="spellEnd"/>
-            <w:r>
-              <w:rPr>
-                <w:rFonts w:ascii="Arial" w:eastAsia="Times New Roman" w:hAnsi="Arial" w:cs="Arial"/>
-                <w:szCs w:val="22"/>
-                <w:lang w:val="es-PE" w:eastAsia="es-PE"/>
-              </w:rPr>
-              <w:t xml:space="preserve"> 30/08/15</w:t>
-            </w:r>
-          </w:p>
-        </w:tc>
-        <w:tc>
-          <w:tcPr>
-            <w:tcW w:w="1329" w:type="dxa"/>
+            <w:r>
+              <w:rPr>
+                <w:rFonts w:ascii="Arial" w:eastAsia="Times New Roman" w:hAnsi="Arial" w:cs="Arial"/>
+                <w:szCs w:val="22"/>
+                <w:lang w:val="es-PE" w:eastAsia="es-PE"/>
+              </w:rPr>
+              <w:t>lun</w:t>
+            </w:r>
+            <w:r>
+              <w:rPr>
+                <w:rFonts w:ascii="Arial" w:eastAsia="Times New Roman" w:hAnsi="Arial" w:cs="Arial"/>
+                <w:szCs w:val="22"/>
+                <w:lang w:val="es-PE" w:eastAsia="es-PE"/>
+              </w:rPr>
+              <w:t xml:space="preserve"> 25</w:t>
+            </w:r>
+            <w:r>
+              <w:rPr>
+                <w:rFonts w:ascii="Arial" w:eastAsia="Times New Roman" w:hAnsi="Arial" w:cs="Arial"/>
+                <w:szCs w:val="22"/>
+                <w:lang w:val="es-PE" w:eastAsia="es-PE"/>
+              </w:rPr>
+              <w:t>/04/16</w:t>
+            </w:r>
+          </w:p>
+        </w:tc>
+        <w:tc>
+          <w:tcPr>
+            <w:tcW w:w="1077" w:type="dxa"/>
             <w:tcBorders>
               <w:top w:val="single" w:sz="4" w:space="0" w:color="B1BBCC"/>
               <w:left w:val="single" w:sz="4" w:space="0" w:color="B1BBCC"/>
@@ -5535,7 +5062,7 @@
         </w:tc>
         <w:tc>
           <w:tcPr>
-            <w:tcW w:w="1212" w:type="dxa"/>
+            <w:tcW w:w="1141" w:type="dxa"/>
             <w:tcBorders>
               <w:top w:val="single" w:sz="4" w:space="0" w:color="B1BBCC"/>
               <w:left w:val="single" w:sz="4" w:space="0" w:color="B1BBCC"/>
@@ -5563,13 +5090,21 @@
                 <w:szCs w:val="22"/>
                 <w:lang w:val="es-PE" w:eastAsia="es-PE"/>
               </w:rPr>
-              <w:t>3 días</w:t>
-            </w:r>
-          </w:p>
-        </w:tc>
-        <w:tc>
-          <w:tcPr>
-            <w:tcW w:w="1325" w:type="dxa"/>
+              <w:t>2</w:t>
+            </w:r>
+            <w:r>
+              <w:rPr>
+                <w:rFonts w:ascii="Arial" w:eastAsia="Times New Roman" w:hAnsi="Arial" w:cs="Arial"/>
+                <w:szCs w:val="22"/>
+                <w:lang w:val="es-PE" w:eastAsia="es-PE"/>
+              </w:rPr>
+              <w:t xml:space="preserve"> días</w:t>
+            </w:r>
+          </w:p>
+        </w:tc>
+        <w:tc>
+          <w:tcPr>
+            <w:tcW w:w="1446" w:type="dxa"/>
             <w:tcBorders>
               <w:top w:val="single" w:sz="4" w:space="0" w:color="B1BBCC"/>
               <w:left w:val="single" w:sz="4" w:space="0" w:color="B1BBCC"/>
@@ -5597,13 +5132,29 @@
                 <w:szCs w:val="22"/>
                 <w:lang w:val="es-PE" w:eastAsia="es-PE"/>
               </w:rPr>
-              <w:t>lun 31/08/15</w:t>
-            </w:r>
-          </w:p>
-        </w:tc>
-        <w:tc>
-          <w:tcPr>
-            <w:tcW w:w="1329" w:type="dxa"/>
+              <w:t>mar</w:t>
+            </w:r>
+            <w:r>
+              <w:rPr>
+                <w:rFonts w:ascii="Arial" w:eastAsia="Times New Roman" w:hAnsi="Arial" w:cs="Arial"/>
+                <w:szCs w:val="22"/>
+                <w:lang w:val="es-PE" w:eastAsia="es-PE"/>
+              </w:rPr>
+              <w:t xml:space="preserve"> 26</w:t>
+            </w:r>
+            <w:r>
+              <w:rPr>
+                <w:rFonts w:ascii="Arial" w:eastAsia="Times New Roman" w:hAnsi="Arial" w:cs="Arial"/>
+                <w:szCs w:val="22"/>
+                <w:lang w:val="es-PE" w:eastAsia="es-PE"/>
+              </w:rPr>
+              <w:t>/04/16</w:t>
+            </w:r>
+          </w:p>
+        </w:tc>
+        <w:tc>
+          <w:tcPr>
+            <w:tcW w:w="1581" w:type="dxa"/>
             <w:tcBorders>
               <w:top w:val="single" w:sz="4" w:space="0" w:color="B1BBCC"/>
               <w:left w:val="single" w:sz="4" w:space="0" w:color="B1BBCC"/>
@@ -5631,13 +5182,21 @@
                 <w:szCs w:val="22"/>
                 <w:lang w:val="es-PE" w:eastAsia="es-PE"/>
               </w:rPr>
-              <w:t>mié 02/09/15</w:t>
-            </w:r>
-          </w:p>
-        </w:tc>
-        <w:tc>
-          <w:tcPr>
-            <w:tcW w:w="1329" w:type="dxa"/>
+              <w:t>mié 27</w:t>
+            </w:r>
+            <w:r>
+              <w:rPr>
+                <w:rFonts w:ascii="Arial" w:eastAsia="Times New Roman" w:hAnsi="Arial" w:cs="Arial"/>
+                <w:szCs w:val="22"/>
+                <w:lang w:val="es-PE" w:eastAsia="es-PE"/>
+              </w:rPr>
+              <w:t>/04/16</w:t>
+            </w:r>
+          </w:p>
+        </w:tc>
+        <w:tc>
+          <w:tcPr>
+            <w:tcW w:w="1077" w:type="dxa"/>
             <w:tcBorders>
               <w:top w:val="single" w:sz="4" w:space="0" w:color="B1BBCC"/>
               <w:left w:val="single" w:sz="4" w:space="0" w:color="B1BBCC"/>
@@ -5700,7 +5259,7 @@
         </w:tc>
         <w:tc>
           <w:tcPr>
-            <w:tcW w:w="1212" w:type="dxa"/>
+            <w:tcW w:w="1141" w:type="dxa"/>
             <w:tcBorders>
               <w:top w:val="single" w:sz="4" w:space="0" w:color="B1BBCC"/>
               <w:left w:val="single" w:sz="4" w:space="0" w:color="B1BBCC"/>
@@ -5730,13 +5289,13 @@
                 <w:szCs w:val="22"/>
                 <w:lang w:val="es-PE" w:eastAsia="es-PE"/>
               </w:rPr>
-              <w:t>4 días</w:t>
-            </w:r>
-          </w:p>
-        </w:tc>
-        <w:tc>
-          <w:tcPr>
-            <w:tcW w:w="1325" w:type="dxa"/>
+              <w:t xml:space="preserve"> días</w:t>
+            </w:r>
+          </w:p>
+        </w:tc>
+        <w:tc>
+          <w:tcPr>
+            <w:tcW w:w="1446" w:type="dxa"/>
             <w:tcBorders>
               <w:top w:val="single" w:sz="4" w:space="0" w:color="B1BBCC"/>
               <w:left w:val="single" w:sz="4" w:space="0" w:color="B1BBCC"/>
@@ -5766,13 +5325,43 @@
                 <w:szCs w:val="22"/>
                 <w:lang w:val="es-PE" w:eastAsia="es-PE"/>
               </w:rPr>
-              <w:t>vie 28/08/15</w:t>
-            </w:r>
-          </w:p>
-        </w:tc>
-        <w:tc>
-          <w:tcPr>
-            <w:tcW w:w="1329" w:type="dxa"/>
+              <w:t>jue</w:t>
+            </w:r>
+            <w:r>
+              <w:rPr>
+                <w:rFonts w:ascii="Arial" w:eastAsia="Times New Roman" w:hAnsi="Arial" w:cs="Arial"/>
+                <w:b/>
+                <w:bCs/>
+                <w:szCs w:val="22"/>
+                <w:lang w:val="es-PE" w:eastAsia="es-PE"/>
+              </w:rPr>
+              <w:t xml:space="preserve"> </w:t>
+            </w:r>
+            <w:r>
+              <w:rPr>
+                <w:rFonts w:ascii="Arial" w:eastAsia="Times New Roman" w:hAnsi="Arial" w:cs="Arial"/>
+                <w:b/>
+                <w:bCs/>
+                <w:szCs w:val="22"/>
+                <w:lang w:val="es-PE" w:eastAsia="es-PE"/>
+              </w:rPr>
+              <w:t>28</w:t>
+            </w:r>
+            <w:r>
+              <w:rPr>
+                <w:rFonts w:ascii="Arial" w:eastAsia="Times New Roman" w:hAnsi="Arial" w:cs="Arial"/>
+                <w:b/>
+                <w:bCs/>
+                <w:szCs w:val="22"/>
+                <w:lang w:val="es-PE" w:eastAsia="es-PE"/>
+              </w:rPr>
+              <w:t>/04/16</w:t>
+            </w:r>
+          </w:p>
+        </w:tc>
+        <w:tc>
+          <w:tcPr>
+            <w:tcW w:w="1581" w:type="dxa"/>
             <w:tcBorders>
               <w:top w:val="single" w:sz="4" w:space="0" w:color="B1BBCC"/>
               <w:left w:val="single" w:sz="4" w:space="0" w:color="B1BBCC"/>
@@ -5802,13 +5391,23 @@
                 <w:szCs w:val="22"/>
                 <w:lang w:val="es-PE" w:eastAsia="es-PE"/>
               </w:rPr>
-              <w:t>mié 02/09/15</w:t>
-            </w:r>
-          </w:p>
-        </w:tc>
-        <w:tc>
-          <w:tcPr>
-            <w:tcW w:w="1329" w:type="dxa"/>
+              <w:t>mié</w:t>
+            </w:r>
+            <w:r>
+              <w:rPr>
+                <w:rFonts w:ascii="Arial" w:eastAsia="Times New Roman" w:hAnsi="Arial" w:cs="Arial"/>
+                <w:b/>
+                <w:bCs/>
+                <w:szCs w:val="22"/>
+                <w:lang w:val="es-PE" w:eastAsia="es-PE"/>
+              </w:rPr>
+              <w:t xml:space="preserve"> 29/04/16</w:t>
+            </w:r>
+          </w:p>
+        </w:tc>
+        <w:tc>
+          <w:tcPr>
+            <w:tcW w:w="1077" w:type="dxa"/>
             <w:tcBorders>
               <w:top w:val="single" w:sz="4" w:space="0" w:color="B1BBCC"/>
               <w:left w:val="single" w:sz="4" w:space="0" w:color="B1BBCC"/>
@@ -5871,7 +5470,7 @@
         </w:tc>
         <w:tc>
           <w:tcPr>
-            <w:tcW w:w="1212" w:type="dxa"/>
+            <w:tcW w:w="1141" w:type="dxa"/>
             <w:tcBorders>
               <w:top w:val="single" w:sz="4" w:space="0" w:color="B1BBCC"/>
               <w:left w:val="single" w:sz="4" w:space="0" w:color="B1BBCC"/>
@@ -5905,7 +5504,7 @@
         </w:tc>
         <w:tc>
           <w:tcPr>
-            <w:tcW w:w="1325" w:type="dxa"/>
+            <w:tcW w:w="1446" w:type="dxa"/>
             <w:tcBorders>
               <w:top w:val="single" w:sz="4" w:space="0" w:color="B1BBCC"/>
               <w:left w:val="single" w:sz="4" w:space="0" w:color="B1BBCC"/>
@@ -5930,16 +5529,43 @@
             <w:r>
               <w:rPr>
                 <w:rFonts w:ascii="Arial" w:eastAsia="Times New Roman" w:hAnsi="Arial" w:cs="Arial"/>
-                <w:szCs w:val="22"/>
-                <w:lang w:val="es-PE" w:eastAsia="es-PE"/>
-              </w:rPr>
-              <w:t>vie 28/08/15</w:t>
-            </w:r>
-          </w:p>
-        </w:tc>
-        <w:tc>
-          <w:tcPr>
-            <w:tcW w:w="1329" w:type="dxa"/>
+                <w:bCs/>
+                <w:szCs w:val="22"/>
+                <w:lang w:val="es-PE" w:eastAsia="es-PE"/>
+              </w:rPr>
+              <w:t>jue</w:t>
+            </w:r>
+            <w:r>
+              <w:rPr>
+                <w:rFonts w:ascii="Arial" w:eastAsia="Times New Roman" w:hAnsi="Arial" w:cs="Arial"/>
+                <w:b/>
+                <w:bCs/>
+                <w:szCs w:val="22"/>
+                <w:lang w:val="es-PE" w:eastAsia="es-PE"/>
+              </w:rPr>
+              <w:t xml:space="preserve"> </w:t>
+            </w:r>
+            <w:r>
+              <w:rPr>
+                <w:rFonts w:ascii="Arial" w:eastAsia="Times New Roman" w:hAnsi="Arial" w:cs="Arial"/>
+                <w:szCs w:val="22"/>
+                <w:lang w:val="es-PE" w:eastAsia="es-PE"/>
+              </w:rPr>
+              <w:t>28</w:t>
+            </w:r>
+            <w:r>
+              <w:rPr>
+                <w:rFonts w:ascii="Arial" w:eastAsia="Times New Roman" w:hAnsi="Arial" w:cs="Arial"/>
+                <w:szCs w:val="22"/>
+                <w:lang w:val="es-PE" w:eastAsia="es-PE"/>
+              </w:rPr>
+              <w:t>/04/16</w:t>
+            </w:r>
+          </w:p>
+        </w:tc>
+        <w:tc>
+          <w:tcPr>
+            <w:tcW w:w="1581" w:type="dxa"/>
             <w:tcBorders>
               <w:top w:val="single" w:sz="4" w:space="0" w:color="B1BBCC"/>
               <w:left w:val="single" w:sz="4" w:space="0" w:color="B1BBCC"/>
@@ -5967,13 +5593,61 @@
                 <w:szCs w:val="22"/>
                 <w:lang w:val="es-PE" w:eastAsia="es-PE"/>
               </w:rPr>
-              <w:t>mié 02/09/15</w:t>
-            </w:r>
-          </w:p>
-        </w:tc>
-        <w:tc>
-          <w:tcPr>
-            <w:tcW w:w="1329" w:type="dxa"/>
+              <w:t>vie</w:t>
+            </w:r>
+            <w:r>
+              <w:rPr>
+                <w:rFonts w:ascii="Arial" w:eastAsia="Times New Roman" w:hAnsi="Arial" w:cs="Arial"/>
+                <w:szCs w:val="22"/>
+                <w:lang w:val="es-PE" w:eastAsia="es-PE"/>
+              </w:rPr>
+              <w:t xml:space="preserve"> 2</w:t>
+            </w:r>
+            <w:r>
+              <w:rPr>
+                <w:rFonts w:ascii="Arial" w:eastAsia="Times New Roman" w:hAnsi="Arial" w:cs="Arial"/>
+                <w:szCs w:val="22"/>
+                <w:lang w:val="es-PE" w:eastAsia="es-PE"/>
+              </w:rPr>
+              <w:t>9</w:t>
+            </w:r>
+            <w:r>
+              <w:rPr>
+                <w:rFonts w:ascii="Arial" w:eastAsia="Times New Roman" w:hAnsi="Arial" w:cs="Arial"/>
+                <w:szCs w:val="22"/>
+                <w:lang w:val="es-PE" w:eastAsia="es-PE"/>
+              </w:rPr>
+              <w:t>/0</w:t>
+            </w:r>
+            <w:r>
+              <w:rPr>
+                <w:rFonts w:ascii="Arial" w:eastAsia="Times New Roman" w:hAnsi="Arial" w:cs="Arial"/>
+                <w:szCs w:val="22"/>
+                <w:lang w:val="es-PE" w:eastAsia="es-PE"/>
+              </w:rPr>
+              <w:t>4</w:t>
+            </w:r>
+            <w:r>
+              <w:rPr>
+                <w:rFonts w:ascii="Arial" w:eastAsia="Times New Roman" w:hAnsi="Arial" w:cs="Arial"/>
+                <w:szCs w:val="22"/>
+                <w:lang w:val="es-PE" w:eastAsia="es-PE"/>
+              </w:rPr>
+              <w:t>/1</w:t>
+            </w:r>
+            <w:r>
+              <w:rPr>
+                <w:rFonts w:ascii="Arial" w:eastAsia="Times New Roman" w:hAnsi="Arial" w:cs="Arial"/>
+                <w:szCs w:val="22"/>
+                <w:lang w:val="es-PE" w:eastAsia="es-PE"/>
+              </w:rPr>
+              <w:t>6</w:t>
+            </w:r>
+          </w:p>
+        </w:tc>
+        <w:tc>
+          <w:tcPr>
+            <w:tcW w:w="1077" w:type="dxa"/>
             <w:tcBorders>
               <w:top w:val="single" w:sz="4" w:space="0" w:color="B1BBCC"/>
               <w:left w:val="single" w:sz="4" w:space="0" w:color="B1BBCC"/>
@@ -6034,7 +5708,7 @@
         </w:tc>
         <w:tc>
           <w:tcPr>
-            <w:tcW w:w="1212" w:type="dxa"/>
+            <w:tcW w:w="1141" w:type="dxa"/>
             <w:tcBorders>
               <w:top w:val="single" w:sz="4" w:space="0" w:color="B1BBCC"/>
               <w:left w:val="single" w:sz="4" w:space="0" w:color="B1BBCC"/>
@@ -6068,7 +5742,7 @@
         </w:tc>
         <w:tc>
           <w:tcPr>
-            <w:tcW w:w="1325" w:type="dxa"/>
+            <w:tcW w:w="1446" w:type="dxa"/>
             <w:tcBorders>
               <w:top w:val="single" w:sz="4" w:space="0" w:color="B1BBCC"/>
               <w:left w:val="single" w:sz="4" w:space="0" w:color="B1BBCC"/>
@@ -6096,13 +5770,37 @@
                 <w:szCs w:val="22"/>
                 <w:lang w:val="es-PE" w:eastAsia="es-PE"/>
               </w:rPr>
-              <w:t>lun 31/08/15</w:t>
-            </w:r>
-          </w:p>
-        </w:tc>
-        <w:tc>
-          <w:tcPr>
-            <w:tcW w:w="1329" w:type="dxa"/>
+              <w:t xml:space="preserve">vie </w:t>
+            </w:r>
+            <w:r>
+              <w:rPr>
+                <w:rFonts w:ascii="Arial" w:eastAsia="Times New Roman" w:hAnsi="Arial" w:cs="Arial"/>
+                <w:szCs w:val="22"/>
+                <w:lang w:val="es-PE" w:eastAsia="es-PE"/>
+              </w:rPr>
+              <w:t>2</w:t>
+            </w:r>
+            <w:r>
+              <w:rPr>
+                <w:rFonts w:ascii="Arial" w:eastAsia="Times New Roman" w:hAnsi="Arial" w:cs="Arial"/>
+                <w:szCs w:val="22"/>
+                <w:lang w:val="es-PE" w:eastAsia="es-PE"/>
+              </w:rPr>
+              <w:t>9</w:t>
+            </w:r>
+            <w:r>
+              <w:rPr>
+                <w:rFonts w:ascii="Arial" w:eastAsia="Times New Roman" w:hAnsi="Arial" w:cs="Arial"/>
+                <w:szCs w:val="22"/>
+                <w:lang w:val="es-PE" w:eastAsia="es-PE"/>
+              </w:rPr>
+              <w:t>/04/16</w:t>
+            </w:r>
+          </w:p>
+        </w:tc>
+        <w:tc>
+          <w:tcPr>
+            <w:tcW w:w="1581" w:type="dxa"/>
             <w:tcBorders>
               <w:top w:val="single" w:sz="4" w:space="0" w:color="B1BBCC"/>
               <w:left w:val="single" w:sz="4" w:space="0" w:color="B1BBCC"/>
@@ -6130,13 +5828,61 @@
                 <w:szCs w:val="22"/>
                 <w:lang w:val="es-PE" w:eastAsia="es-PE"/>
               </w:rPr>
-              <w:t>mar 01/09/15</w:t>
-            </w:r>
-          </w:p>
-        </w:tc>
-        <w:tc>
-          <w:tcPr>
-            <w:tcW w:w="1329" w:type="dxa"/>
+              <w:t>sab</w:t>
+            </w:r>
+            <w:r>
+              <w:rPr>
+                <w:rFonts w:ascii="Arial" w:eastAsia="Times New Roman" w:hAnsi="Arial" w:cs="Arial"/>
+                <w:szCs w:val="22"/>
+                <w:lang w:val="es-PE" w:eastAsia="es-PE"/>
+              </w:rPr>
+              <w:t xml:space="preserve"> </w:t>
+            </w:r>
+            <w:r>
+              <w:rPr>
+                <w:rFonts w:ascii="Arial" w:eastAsia="Times New Roman" w:hAnsi="Arial" w:cs="Arial"/>
+                <w:szCs w:val="22"/>
+                <w:lang w:val="es-PE" w:eastAsia="es-PE"/>
+              </w:rPr>
+              <w:t>30</w:t>
+            </w:r>
+            <w:r>
+              <w:rPr>
+                <w:rFonts w:ascii="Arial" w:eastAsia="Times New Roman" w:hAnsi="Arial" w:cs="Arial"/>
+                <w:szCs w:val="22"/>
+                <w:lang w:val="es-PE" w:eastAsia="es-PE"/>
+              </w:rPr>
+              <w:t>/0</w:t>
+            </w:r>
+            <w:r>
+              <w:rPr>
+                <w:rFonts w:ascii="Arial" w:eastAsia="Times New Roman" w:hAnsi="Arial" w:cs="Arial"/>
+                <w:szCs w:val="22"/>
+                <w:lang w:val="es-PE" w:eastAsia="es-PE"/>
+              </w:rPr>
+              <w:t>4</w:t>
+            </w:r>
+            <w:r>
+              <w:rPr>
+                <w:rFonts w:ascii="Arial" w:eastAsia="Times New Roman" w:hAnsi="Arial" w:cs="Arial"/>
+                <w:szCs w:val="22"/>
+                <w:lang w:val="es-PE" w:eastAsia="es-PE"/>
+              </w:rPr>
+              <w:t>/1</w:t>
+            </w:r>
+            <w:r>
+              <w:rPr>
+                <w:rFonts w:ascii="Arial" w:eastAsia="Times New Roman" w:hAnsi="Arial" w:cs="Arial"/>
+                <w:szCs w:val="22"/>
+                <w:lang w:val="es-PE" w:eastAsia="es-PE"/>
+              </w:rPr>
+              <w:t>6</w:t>
+            </w:r>
+          </w:p>
+        </w:tc>
+        <w:tc>
+          <w:tcPr>
+            <w:tcW w:w="1077" w:type="dxa"/>
             <w:tcBorders>
               <w:top w:val="single" w:sz="4" w:space="0" w:color="B1BBCC"/>
               <w:left w:val="single" w:sz="4" w:space="0" w:color="B1BBCC"/>
@@ -6197,7 +5943,7 @@
         </w:tc>
         <w:tc>
           <w:tcPr>
-            <w:tcW w:w="1212" w:type="dxa"/>
+            <w:tcW w:w="1141" w:type="dxa"/>
             <w:tcBorders>
               <w:top w:val="single" w:sz="4" w:space="0" w:color="B1BBCC"/>
               <w:left w:val="single" w:sz="4" w:space="0" w:color="B1BBCC"/>
@@ -6231,7 +5977,7 @@
         </w:tc>
         <w:tc>
           <w:tcPr>
-            <w:tcW w:w="1325" w:type="dxa"/>
+            <w:tcW w:w="1446" w:type="dxa"/>
             <w:tcBorders>
               <w:top w:val="single" w:sz="4" w:space="0" w:color="B1BBCC"/>
               <w:left w:val="single" w:sz="4" w:space="0" w:color="B1BBCC"/>
@@ -6259,13 +6005,29 @@
                 <w:szCs w:val="22"/>
                 <w:lang w:val="es-PE" w:eastAsia="es-PE"/>
               </w:rPr>
-              <w:t>lun 31/08/15</w:t>
-            </w:r>
-          </w:p>
-        </w:tc>
-        <w:tc>
-          <w:tcPr>
-            <w:tcW w:w="1329" w:type="dxa"/>
+              <w:t xml:space="preserve">sab </w:t>
+            </w:r>
+            <w:r>
+              <w:rPr>
+                <w:rFonts w:ascii="Arial" w:eastAsia="Times New Roman" w:hAnsi="Arial" w:cs="Arial"/>
+                <w:szCs w:val="22"/>
+                <w:lang w:val="es-PE" w:eastAsia="es-PE"/>
+              </w:rPr>
+              <w:t>30</w:t>
+            </w:r>
+            <w:r>
+              <w:rPr>
+                <w:rFonts w:ascii="Arial" w:eastAsia="Times New Roman" w:hAnsi="Arial" w:cs="Arial"/>
+                <w:szCs w:val="22"/>
+                <w:lang w:val="es-PE" w:eastAsia="es-PE"/>
+              </w:rPr>
+              <w:t>/04/16</w:t>
+            </w:r>
+          </w:p>
+        </w:tc>
+        <w:tc>
+          <w:tcPr>
+            <w:tcW w:w="1581" w:type="dxa"/>
             <w:tcBorders>
               <w:top w:val="single" w:sz="4" w:space="0" w:color="B1BBCC"/>
               <w:left w:val="single" w:sz="4" w:space="0" w:color="B1BBCC"/>
@@ -6293,13 +6055,61 @@
                 <w:szCs w:val="22"/>
                 <w:lang w:val="es-PE" w:eastAsia="es-PE"/>
               </w:rPr>
-              <w:t>mar 01/09/15</w:t>
-            </w:r>
-          </w:p>
-        </w:tc>
-        <w:tc>
-          <w:tcPr>
-            <w:tcW w:w="1329" w:type="dxa"/>
+              <w:t>dom</w:t>
+            </w:r>
+            <w:r>
+              <w:rPr>
+                <w:rFonts w:ascii="Arial" w:eastAsia="Times New Roman" w:hAnsi="Arial" w:cs="Arial"/>
+                <w:szCs w:val="22"/>
+                <w:lang w:val="es-PE" w:eastAsia="es-PE"/>
+              </w:rPr>
+              <w:t xml:space="preserve"> </w:t>
+            </w:r>
+            <w:r>
+              <w:rPr>
+                <w:rFonts w:ascii="Arial" w:eastAsia="Times New Roman" w:hAnsi="Arial" w:cs="Arial"/>
+                <w:szCs w:val="22"/>
+                <w:lang w:val="es-PE" w:eastAsia="es-PE"/>
+              </w:rPr>
+              <w:t>31</w:t>
+            </w:r>
+            <w:r>
+              <w:rPr>
+                <w:rFonts w:ascii="Arial" w:eastAsia="Times New Roman" w:hAnsi="Arial" w:cs="Arial"/>
+                <w:szCs w:val="22"/>
+                <w:lang w:val="es-PE" w:eastAsia="es-PE"/>
+              </w:rPr>
+              <w:t>/0</w:t>
+            </w:r>
+            <w:r>
+              <w:rPr>
+                <w:rFonts w:ascii="Arial" w:eastAsia="Times New Roman" w:hAnsi="Arial" w:cs="Arial"/>
+                <w:szCs w:val="22"/>
+                <w:lang w:val="es-PE" w:eastAsia="es-PE"/>
+              </w:rPr>
+              <w:t>5</w:t>
+            </w:r>
+            <w:r>
+              <w:rPr>
+                <w:rFonts w:ascii="Arial" w:eastAsia="Times New Roman" w:hAnsi="Arial" w:cs="Arial"/>
+                <w:szCs w:val="22"/>
+                <w:lang w:val="es-PE" w:eastAsia="es-PE"/>
+              </w:rPr>
+              <w:t>/1</w:t>
+            </w:r>
+            <w:r>
+              <w:rPr>
+                <w:rFonts w:ascii="Arial" w:eastAsia="Times New Roman" w:hAnsi="Arial" w:cs="Arial"/>
+                <w:szCs w:val="22"/>
+                <w:lang w:val="es-PE" w:eastAsia="es-PE"/>
+              </w:rPr>
+              <w:t>6</w:t>
+            </w:r>
+          </w:p>
+        </w:tc>
+        <w:tc>
+          <w:tcPr>
+            <w:tcW w:w="1077" w:type="dxa"/>
             <w:tcBorders>
               <w:top w:val="single" w:sz="4" w:space="0" w:color="B1BBCC"/>
               <w:left w:val="single" w:sz="4" w:space="0" w:color="B1BBCC"/>
@@ -6360,7 +6170,7 @@
         </w:tc>
         <w:tc>
           <w:tcPr>
-            <w:tcW w:w="1212" w:type="dxa"/>
+            <w:tcW w:w="1141" w:type="dxa"/>
             <w:tcBorders>
               <w:top w:val="single" w:sz="4" w:space="0" w:color="B1BBCC"/>
               <w:left w:val="single" w:sz="4" w:space="0" w:color="B1BBCC"/>
@@ -6394,7 +6204,7 @@
         </w:tc>
         <w:tc>
           <w:tcPr>
-            <w:tcW w:w="1325" w:type="dxa"/>
+            <w:tcW w:w="1446" w:type="dxa"/>
             <w:tcBorders>
               <w:top w:val="single" w:sz="4" w:space="0" w:color="B1BBCC"/>
               <w:left w:val="single" w:sz="4" w:space="0" w:color="B1BBCC"/>
@@ -6422,13 +6232,29 @@
                 <w:szCs w:val="22"/>
                 <w:lang w:val="es-PE" w:eastAsia="es-PE"/>
               </w:rPr>
-              <w:t>lun 31/08/15</w:t>
-            </w:r>
-          </w:p>
-        </w:tc>
-        <w:tc>
-          <w:tcPr>
-            <w:tcW w:w="1329" w:type="dxa"/>
+              <w:t xml:space="preserve">dom </w:t>
+            </w:r>
+            <w:r>
+              <w:rPr>
+                <w:rFonts w:ascii="Arial" w:eastAsia="Times New Roman" w:hAnsi="Arial" w:cs="Arial"/>
+                <w:szCs w:val="22"/>
+                <w:lang w:val="es-PE" w:eastAsia="es-PE"/>
+              </w:rPr>
+              <w:t>31</w:t>
+            </w:r>
+            <w:r>
+              <w:rPr>
+                <w:rFonts w:ascii="Arial" w:eastAsia="Times New Roman" w:hAnsi="Arial" w:cs="Arial"/>
+                <w:szCs w:val="22"/>
+                <w:lang w:val="es-PE" w:eastAsia="es-PE"/>
+              </w:rPr>
+              <w:t>/04/16</w:t>
+            </w:r>
+          </w:p>
+        </w:tc>
+        <w:tc>
+          <w:tcPr>
+            <w:tcW w:w="1581" w:type="dxa"/>
             <w:tcBorders>
               <w:top w:val="single" w:sz="4" w:space="0" w:color="B1BBCC"/>
               <w:left w:val="single" w:sz="4" w:space="0" w:color="B1BBCC"/>
@@ -6456,13 +6282,45 @@
                 <w:szCs w:val="22"/>
                 <w:lang w:val="es-PE" w:eastAsia="es-PE"/>
               </w:rPr>
-              <w:t>mié 02/09/15</w:t>
-            </w:r>
-          </w:p>
-        </w:tc>
-        <w:tc>
-          <w:tcPr>
-            <w:tcW w:w="1329" w:type="dxa"/>
+              <w:t>mar</w:t>
+            </w:r>
+            <w:r>
+              <w:rPr>
+                <w:rFonts w:ascii="Arial" w:eastAsia="Times New Roman" w:hAnsi="Arial" w:cs="Arial"/>
+                <w:szCs w:val="22"/>
+                <w:lang w:val="es-PE" w:eastAsia="es-PE"/>
+              </w:rPr>
+              <w:t xml:space="preserve"> </w:t>
+            </w:r>
+            <w:r>
+              <w:rPr>
+                <w:rFonts w:ascii="Arial" w:eastAsia="Times New Roman" w:hAnsi="Arial" w:cs="Arial"/>
+                <w:szCs w:val="22"/>
+                <w:lang w:val="es-PE" w:eastAsia="es-PE"/>
+              </w:rPr>
+              <w:t>03/05</w:t>
+            </w:r>
+            <w:r>
+              <w:rPr>
+                <w:rFonts w:ascii="Arial" w:eastAsia="Times New Roman" w:hAnsi="Arial" w:cs="Arial"/>
+                <w:szCs w:val="22"/>
+                <w:lang w:val="es-PE" w:eastAsia="es-PE"/>
+              </w:rPr>
+              <w:t>/1</w:t>
+            </w:r>
+            <w:r>
+              <w:rPr>
+                <w:rFonts w:ascii="Arial" w:eastAsia="Times New Roman" w:hAnsi="Arial" w:cs="Arial"/>
+                <w:szCs w:val="22"/>
+                <w:lang w:val="es-PE" w:eastAsia="es-PE"/>
+              </w:rPr>
+              <w:t>6</w:t>
+            </w:r>
+          </w:p>
+        </w:tc>
+        <w:tc>
+          <w:tcPr>
+            <w:tcW w:w="1077" w:type="dxa"/>
             <w:tcBorders>
               <w:top w:val="single" w:sz="4" w:space="0" w:color="B1BBCC"/>
               <w:left w:val="single" w:sz="4" w:space="0" w:color="B1BBCC"/>
@@ -6523,7 +6381,7 @@
         </w:tc>
         <w:tc>
           <w:tcPr>
-            <w:tcW w:w="1212" w:type="dxa"/>
+            <w:tcW w:w="1141" w:type="dxa"/>
             <w:tcBorders>
               <w:top w:val="single" w:sz="4" w:space="0" w:color="B1BBCC"/>
               <w:left w:val="single" w:sz="4" w:space="0" w:color="B1BBCC"/>
@@ -6551,13 +6409,21 @@
                 <w:szCs w:val="22"/>
                 <w:lang w:val="es-PE" w:eastAsia="es-PE"/>
               </w:rPr>
-              <w:t>4 días</w:t>
-            </w:r>
-          </w:p>
-        </w:tc>
-        <w:tc>
-          <w:tcPr>
-            <w:tcW w:w="1325" w:type="dxa"/>
+              <w:t>2</w:t>
+            </w:r>
+            <w:r>
+              <w:rPr>
+                <w:rFonts w:ascii="Arial" w:eastAsia="Times New Roman" w:hAnsi="Arial" w:cs="Arial"/>
+                <w:szCs w:val="22"/>
+                <w:lang w:val="es-PE" w:eastAsia="es-PE"/>
+              </w:rPr>
+              <w:t xml:space="preserve"> días</w:t>
+            </w:r>
+          </w:p>
+        </w:tc>
+        <w:tc>
+          <w:tcPr>
+            <w:tcW w:w="1446" w:type="dxa"/>
             <w:tcBorders>
               <w:top w:val="single" w:sz="4" w:space="0" w:color="B1BBCC"/>
               <w:left w:val="single" w:sz="4" w:space="0" w:color="B1BBCC"/>
@@ -6585,13 +6451,37 @@
                 <w:szCs w:val="22"/>
                 <w:lang w:val="es-PE" w:eastAsia="es-PE"/>
               </w:rPr>
-              <w:t>sáb 29/08/15</w:t>
-            </w:r>
-          </w:p>
-        </w:tc>
-        <w:tc>
-          <w:tcPr>
-            <w:tcW w:w="1329" w:type="dxa"/>
+              <w:t xml:space="preserve">mar </w:t>
+            </w:r>
+            <w:r>
+              <w:rPr>
+                <w:rFonts w:ascii="Arial" w:eastAsia="Times New Roman" w:hAnsi="Arial" w:cs="Arial"/>
+                <w:szCs w:val="22"/>
+                <w:lang w:val="es-PE" w:eastAsia="es-PE"/>
+              </w:rPr>
+              <w:t>03/05</w:t>
+            </w:r>
+            <w:r>
+              <w:rPr>
+                <w:rFonts w:ascii="Arial" w:eastAsia="Times New Roman" w:hAnsi="Arial" w:cs="Arial"/>
+                <w:szCs w:val="22"/>
+                <w:lang w:val="es-PE" w:eastAsia="es-PE"/>
+              </w:rPr>
+              <w:t>/1</w:t>
+            </w:r>
+            <w:r>
+              <w:rPr>
+                <w:rFonts w:ascii="Arial" w:eastAsia="Times New Roman" w:hAnsi="Arial" w:cs="Arial"/>
+                <w:szCs w:val="22"/>
+                <w:lang w:val="es-PE" w:eastAsia="es-PE"/>
+              </w:rPr>
+              <w:t>6</w:t>
+            </w:r>
+          </w:p>
+        </w:tc>
+        <w:tc>
+          <w:tcPr>
+            <w:tcW w:w="1581" w:type="dxa"/>
             <w:tcBorders>
               <w:top w:val="single" w:sz="4" w:space="0" w:color="B1BBCC"/>
               <w:left w:val="single" w:sz="4" w:space="0" w:color="B1BBCC"/>
@@ -6619,13 +6509,45 @@
                 <w:szCs w:val="22"/>
                 <w:lang w:val="es-PE" w:eastAsia="es-PE"/>
               </w:rPr>
-              <w:t>mié 02/09/15</w:t>
-            </w:r>
-          </w:p>
-        </w:tc>
-        <w:tc>
-          <w:tcPr>
-            <w:tcW w:w="1329" w:type="dxa"/>
+              <w:t>mie</w:t>
+            </w:r>
+            <w:r>
+              <w:rPr>
+                <w:rFonts w:ascii="Arial" w:eastAsia="Times New Roman" w:hAnsi="Arial" w:cs="Arial"/>
+                <w:szCs w:val="22"/>
+                <w:lang w:val="es-PE" w:eastAsia="es-PE"/>
+              </w:rPr>
+              <w:t xml:space="preserve"> 0</w:t>
+            </w:r>
+            <w:r>
+              <w:rPr>
+                <w:rFonts w:ascii="Arial" w:eastAsia="Times New Roman" w:hAnsi="Arial" w:cs="Arial"/>
+                <w:szCs w:val="22"/>
+                <w:lang w:val="es-PE" w:eastAsia="es-PE"/>
+              </w:rPr>
+              <w:t>4/05</w:t>
+            </w:r>
+            <w:r>
+              <w:rPr>
+                <w:rFonts w:ascii="Arial" w:eastAsia="Times New Roman" w:hAnsi="Arial" w:cs="Arial"/>
+                <w:szCs w:val="22"/>
+                <w:lang w:val="es-PE" w:eastAsia="es-PE"/>
+              </w:rPr>
+              <w:t>/1</w:t>
+            </w:r>
+            <w:r>
+              <w:rPr>
+                <w:rFonts w:ascii="Arial" w:eastAsia="Times New Roman" w:hAnsi="Arial" w:cs="Arial"/>
+                <w:szCs w:val="22"/>
+                <w:lang w:val="es-PE" w:eastAsia="es-PE"/>
+              </w:rPr>
+              <w:t>6</w:t>
+            </w:r>
+          </w:p>
+        </w:tc>
+        <w:tc>
+          <w:tcPr>
+            <w:tcW w:w="1077" w:type="dxa"/>
             <w:tcBorders>
               <w:top w:val="single" w:sz="4" w:space="0" w:color="B1BBCC"/>
               <w:left w:val="single" w:sz="4" w:space="0" w:color="B1BBCC"/>
@@ -6688,7 +6610,7 @@
         </w:tc>
         <w:tc>
           <w:tcPr>
-            <w:tcW w:w="1212" w:type="dxa"/>
+            <w:tcW w:w="1141" w:type="dxa"/>
             <w:tcBorders>
               <w:top w:val="single" w:sz="4" w:space="0" w:color="B1BBCC"/>
               <w:left w:val="single" w:sz="4" w:space="0" w:color="B1BBCC"/>
@@ -6724,7 +6646,7 @@
         </w:tc>
         <w:tc>
           <w:tcPr>
-            <w:tcW w:w="1325" w:type="dxa"/>
+            <w:tcW w:w="1446" w:type="dxa"/>
             <w:tcBorders>
               <w:top w:val="single" w:sz="4" w:space="0" w:color="B1BBCC"/>
               <w:left w:val="single" w:sz="4" w:space="0" w:color="B1BBCC"/>
@@ -6754,13 +6676,13 @@
                 <w:szCs w:val="22"/>
                 <w:lang w:val="es-PE" w:eastAsia="es-PE"/>
               </w:rPr>
-              <w:t>vie 04/09/15</w:t>
-            </w:r>
-          </w:p>
-        </w:tc>
-        <w:tc>
-          <w:tcPr>
-            <w:tcW w:w="1329" w:type="dxa"/>
+              <w:t>jue 05/05/16</w:t>
+            </w:r>
+          </w:p>
+        </w:tc>
+        <w:tc>
+          <w:tcPr>
+            <w:tcW w:w="1581" w:type="dxa"/>
             <w:tcBorders>
               <w:top w:val="single" w:sz="4" w:space="0" w:color="B1BBCC"/>
               <w:left w:val="single" w:sz="4" w:space="0" w:color="B1BBCC"/>
@@ -6790,13 +6712,13 @@
                 <w:szCs w:val="22"/>
                 <w:lang w:val="es-PE" w:eastAsia="es-PE"/>
               </w:rPr>
-              <w:t>mié 09/09/15</w:t>
-            </w:r>
-          </w:p>
-        </w:tc>
-        <w:tc>
-          <w:tcPr>
-            <w:tcW w:w="1329" w:type="dxa"/>
+              <w:t>lun 09/05/16</w:t>
+            </w:r>
+          </w:p>
+        </w:tc>
+        <w:tc>
+          <w:tcPr>
+            <w:tcW w:w="1077" w:type="dxa"/>
             <w:tcBorders>
               <w:top w:val="single" w:sz="4" w:space="0" w:color="B1BBCC"/>
               <w:left w:val="single" w:sz="4" w:space="0" w:color="B1BBCC"/>
@@ -6859,7 +6781,7 @@
         </w:tc>
         <w:tc>
           <w:tcPr>
-            <w:tcW w:w="1212" w:type="dxa"/>
+            <w:tcW w:w="1141" w:type="dxa"/>
             <w:tcBorders>
               <w:top w:val="single" w:sz="4" w:space="0" w:color="B1BBCC"/>
               <w:left w:val="single" w:sz="4" w:space="0" w:color="B1BBCC"/>
@@ -6893,7 +6815,7 @@
         </w:tc>
         <w:tc>
           <w:tcPr>
-            <w:tcW w:w="1325" w:type="dxa"/>
+            <w:tcW w:w="1446" w:type="dxa"/>
             <w:tcBorders>
               <w:top w:val="single" w:sz="4" w:space="0" w:color="B1BBCC"/>
               <w:left w:val="single" w:sz="4" w:space="0" w:color="B1BBCC"/>
@@ -6921,13 +6843,13 @@
                 <w:szCs w:val="22"/>
                 <w:lang w:val="es-PE" w:eastAsia="es-PE"/>
               </w:rPr>
-              <w:t>vie 04/09/15</w:t>
-            </w:r>
-          </w:p>
-        </w:tc>
-        <w:tc>
-          <w:tcPr>
-            <w:tcW w:w="1329" w:type="dxa"/>
+              <w:t>jue 05/05/16</w:t>
+            </w:r>
+          </w:p>
+        </w:tc>
+        <w:tc>
+          <w:tcPr>
+            <w:tcW w:w="1581" w:type="dxa"/>
             <w:tcBorders>
               <w:top w:val="single" w:sz="4" w:space="0" w:color="B1BBCC"/>
               <w:left w:val="single" w:sz="4" w:space="0" w:color="B1BBCC"/>
@@ -6949,29 +6871,19 @@
                 <w:lang w:val="es-PE" w:eastAsia="es-PE"/>
               </w:rPr>
             </w:pPr>
-            <w:proofErr w:type="spellStart"/>
-            <w:r>
-              <w:rPr>
-                <w:rFonts w:ascii="Arial" w:eastAsia="Times New Roman" w:hAnsi="Arial" w:cs="Arial"/>
-                <w:szCs w:val="22"/>
-                <w:lang w:val="es-PE" w:eastAsia="es-PE"/>
-              </w:rPr>
-              <w:t>dom</w:t>
-            </w:r>
-            <w:proofErr w:type="spellEnd"/>
-            <w:r>
-              <w:rPr>
-                <w:rFonts w:ascii="Arial" w:eastAsia="Times New Roman" w:hAnsi="Arial" w:cs="Arial"/>
-                <w:szCs w:val="22"/>
-                <w:lang w:val="es-PE" w:eastAsia="es-PE"/>
-              </w:rPr>
-              <w:t xml:space="preserve"> 06/09/15</w:t>
-            </w:r>
-          </w:p>
-        </w:tc>
-        <w:tc>
-          <w:tcPr>
-            <w:tcW w:w="1329" w:type="dxa"/>
+            <w:r>
+              <w:rPr>
+                <w:rFonts w:ascii="Arial" w:eastAsia="Times New Roman" w:hAnsi="Arial" w:cs="Arial"/>
+                <w:szCs w:val="22"/>
+                <w:lang w:val="es-PE" w:eastAsia="es-PE"/>
+              </w:rPr>
+              <w:t>vie 06/05/16</w:t>
+            </w:r>
+          </w:p>
+        </w:tc>
+        <w:tc>
+          <w:tcPr>
+            <w:tcW w:w="1077" w:type="dxa"/>
             <w:tcBorders>
               <w:top w:val="single" w:sz="4" w:space="0" w:color="B1BBCC"/>
               <w:left w:val="single" w:sz="4" w:space="0" w:color="B1BBCC"/>
@@ -7026,14 +6938,13 @@
                 <w:szCs w:val="22"/>
                 <w:lang w:val="es-PE" w:eastAsia="es-PE"/>
               </w:rPr>
-              <w:lastRenderedPageBreak/>
               <w:t xml:space="preserve">   Definir la nomenclatura</w:t>
             </w:r>
           </w:p>
         </w:tc>
         <w:tc>
           <w:tcPr>
-            <w:tcW w:w="1212" w:type="dxa"/>
+            <w:tcW w:w="1141" w:type="dxa"/>
             <w:tcBorders>
               <w:top w:val="single" w:sz="4" w:space="0" w:color="B1BBCC"/>
               <w:left w:val="single" w:sz="4" w:space="0" w:color="B1BBCC"/>
@@ -7067,7 +6978,7 @@
         </w:tc>
         <w:tc>
           <w:tcPr>
-            <w:tcW w:w="1325" w:type="dxa"/>
+            <w:tcW w:w="1446" w:type="dxa"/>
             <w:tcBorders>
               <w:top w:val="single" w:sz="4" w:space="0" w:color="B1BBCC"/>
               <w:left w:val="single" w:sz="4" w:space="0" w:color="B1BBCC"/>
@@ -7089,29 +7000,29 @@
                 <w:lang w:val="es-PE" w:eastAsia="es-PE"/>
               </w:rPr>
             </w:pPr>
-            <w:proofErr w:type="spellStart"/>
-            <w:r>
-              <w:rPr>
-                <w:rFonts w:ascii="Arial" w:eastAsia="Times New Roman" w:hAnsi="Arial" w:cs="Arial"/>
-                <w:szCs w:val="22"/>
-                <w:lang w:val="es-PE" w:eastAsia="es-PE"/>
-              </w:rPr>
-              <w:t>dom</w:t>
-            </w:r>
-            <w:proofErr w:type="spellEnd"/>
-            <w:r>
-              <w:rPr>
-                <w:rFonts w:ascii="Arial" w:eastAsia="Times New Roman" w:hAnsi="Arial" w:cs="Arial"/>
-                <w:szCs w:val="22"/>
-                <w:lang w:val="es-PE" w:eastAsia="es-PE"/>
-              </w:rPr>
-              <w:t xml:space="preserve"> 06/09/15</w:t>
-            </w:r>
-          </w:p>
-        </w:tc>
-        <w:tc>
-          <w:tcPr>
-            <w:tcW w:w="1329" w:type="dxa"/>
+            <w:r>
+              <w:rPr>
+                <w:rFonts w:ascii="Arial" w:eastAsia="Times New Roman" w:hAnsi="Arial" w:cs="Arial"/>
+                <w:szCs w:val="22"/>
+                <w:lang w:val="es-PE" w:eastAsia="es-PE"/>
+              </w:rPr>
+              <w:t>vie 06/05</w:t>
+            </w:r>
+            <w:bookmarkStart w:id="9" w:name="_GoBack"/>
+            <w:bookmarkEnd w:id="9"/>
+            <w:r>
+              <w:rPr>
+                <w:rFonts w:ascii="Arial" w:eastAsia="Times New Roman" w:hAnsi="Arial" w:cs="Arial"/>
+                <w:szCs w:val="22"/>
+                <w:lang w:val="es-PE" w:eastAsia="es-PE"/>
+              </w:rPr>
+              <w:t>/16</w:t>
+            </w:r>
+          </w:p>
+        </w:tc>
+        <w:tc>
+          <w:tcPr>
+            <w:tcW w:w="1581" w:type="dxa"/>
             <w:tcBorders>
               <w:top w:val="single" w:sz="4" w:space="0" w:color="B1BBCC"/>
               <w:left w:val="single" w:sz="4" w:space="0" w:color="B1BBCC"/>
@@ -7139,13 +7050,13 @@
                 <w:szCs w:val="22"/>
                 <w:lang w:val="es-PE" w:eastAsia="es-PE"/>
               </w:rPr>
-              <w:t>lun 07/09/15</w:t>
-            </w:r>
-          </w:p>
-        </w:tc>
-        <w:tc>
-          <w:tcPr>
-            <w:tcW w:w="1329" w:type="dxa"/>
+              <w:t>sab 07/05/16</w:t>
+            </w:r>
+          </w:p>
+        </w:tc>
+        <w:tc>
+          <w:tcPr>
+            <w:tcW w:w="1077" w:type="dxa"/>
             <w:tcBorders>
               <w:top w:val="single" w:sz="4" w:space="0" w:color="B1BBCC"/>
               <w:left w:val="single" w:sz="4" w:space="0" w:color="B1BBCC"/>
@@ -7206,7 +7117,7 @@
         </w:tc>
         <w:tc>
           <w:tcPr>
-            <w:tcW w:w="1212" w:type="dxa"/>
+            <w:tcW w:w="1141" w:type="dxa"/>
             <w:tcBorders>
               <w:top w:val="single" w:sz="4" w:space="0" w:color="B1BBCC"/>
               <w:left w:val="single" w:sz="4" w:space="0" w:color="B1BBCC"/>
@@ -7240,7 +7151,7 @@
         </w:tc>
         <w:tc>
           <w:tcPr>
-            <w:tcW w:w="1325" w:type="dxa"/>
+            <w:tcW w:w="1446" w:type="dxa"/>
             <w:tcBorders>
               <w:top w:val="single" w:sz="4" w:space="0" w:color="B1BBCC"/>
               <w:left w:val="single" w:sz="4" w:space="0" w:color="B1BBCC"/>
@@ -7268,13 +7179,29 @@
                 <w:szCs w:val="22"/>
                 <w:lang w:val="es-PE" w:eastAsia="es-PE"/>
               </w:rPr>
-              <w:t>lun 07/09/15</w:t>
-            </w:r>
-          </w:p>
-        </w:tc>
-        <w:tc>
-          <w:tcPr>
-            <w:tcW w:w="1329" w:type="dxa"/>
+              <w:t>sab</w:t>
+            </w:r>
+            <w:r>
+              <w:rPr>
+                <w:rFonts w:ascii="Arial" w:eastAsia="Times New Roman" w:hAnsi="Arial" w:cs="Arial"/>
+                <w:szCs w:val="22"/>
+                <w:lang w:val="es-PE" w:eastAsia="es-PE"/>
+              </w:rPr>
+              <w:t xml:space="preserve"> </w:t>
+            </w:r>
+            <w:r>
+              <w:rPr>
+                <w:rFonts w:ascii="Arial" w:eastAsia="Times New Roman" w:hAnsi="Arial" w:cs="Arial"/>
+                <w:szCs w:val="22"/>
+                <w:lang w:val="es-PE" w:eastAsia="es-PE"/>
+              </w:rPr>
+              <w:t>07/05/16</w:t>
+            </w:r>
+          </w:p>
+        </w:tc>
+        <w:tc>
+          <w:tcPr>
+            <w:tcW w:w="1581" w:type="dxa"/>
             <w:tcBorders>
               <w:top w:val="single" w:sz="4" w:space="0" w:color="B1BBCC"/>
               <w:left w:val="single" w:sz="4" w:space="0" w:color="B1BBCC"/>
@@ -7302,13 +7229,13 @@
                 <w:szCs w:val="22"/>
                 <w:lang w:val="es-PE" w:eastAsia="es-PE"/>
               </w:rPr>
-              <w:t>mié 09/09/15</w:t>
-            </w:r>
-          </w:p>
-        </w:tc>
-        <w:tc>
-          <w:tcPr>
-            <w:tcW w:w="1329" w:type="dxa"/>
+              <w:t>lun 09/05/16</w:t>
+            </w:r>
+          </w:p>
+        </w:tc>
+        <w:tc>
+          <w:tcPr>
+            <w:tcW w:w="1077" w:type="dxa"/>
             <w:tcBorders>
               <w:top w:val="single" w:sz="4" w:space="0" w:color="B1BBCC"/>
               <w:left w:val="single" w:sz="4" w:space="0" w:color="B1BBCC"/>
@@ -7365,13 +7292,14 @@
                 <w:szCs w:val="22"/>
                 <w:lang w:val="es-PE" w:eastAsia="es-PE"/>
               </w:rPr>
+              <w:lastRenderedPageBreak/>
               <w:t xml:space="preserve">Control </w:t>
             </w:r>
           </w:p>
         </w:tc>
         <w:tc>
           <w:tcPr>
-            <w:tcW w:w="1212" w:type="dxa"/>
+            <w:tcW w:w="1141" w:type="dxa"/>
             <w:tcBorders>
               <w:top w:val="single" w:sz="4" w:space="0" w:color="B1BBCC"/>
               <w:left w:val="single" w:sz="4" w:space="0" w:color="B1BBCC"/>
@@ -7407,7 +7335,7 @@
         </w:tc>
         <w:tc>
           <w:tcPr>
-            <w:tcW w:w="1325" w:type="dxa"/>
+            <w:tcW w:w="1446" w:type="dxa"/>
             <w:tcBorders>
               <w:top w:val="single" w:sz="4" w:space="0" w:color="B1BBCC"/>
               <w:left w:val="single" w:sz="4" w:space="0" w:color="B1BBCC"/>
@@ -7443,7 +7371,7 @@
         </w:tc>
         <w:tc>
           <w:tcPr>
-            <w:tcW w:w="1329" w:type="dxa"/>
+            <w:tcW w:w="1581" w:type="dxa"/>
             <w:tcBorders>
               <w:top w:val="single" w:sz="4" w:space="0" w:color="B1BBCC"/>
               <w:left w:val="single" w:sz="4" w:space="0" w:color="B1BBCC"/>
@@ -7479,7 +7407,7 @@
         </w:tc>
         <w:tc>
           <w:tcPr>
-            <w:tcW w:w="1329" w:type="dxa"/>
+            <w:tcW w:w="1077" w:type="dxa"/>
             <w:tcBorders>
               <w:top w:val="single" w:sz="4" w:space="0" w:color="B1BBCC"/>
               <w:left w:val="single" w:sz="4" w:space="0" w:color="B1BBCC"/>
@@ -7542,7 +7470,7 @@
         </w:tc>
         <w:tc>
           <w:tcPr>
-            <w:tcW w:w="1212" w:type="dxa"/>
+            <w:tcW w:w="1141" w:type="dxa"/>
             <w:tcBorders>
               <w:top w:val="single" w:sz="4" w:space="0" w:color="B1BBCC"/>
               <w:left w:val="single" w:sz="4" w:space="0" w:color="B1BBCC"/>
@@ -7576,7 +7504,7 @@
         </w:tc>
         <w:tc>
           <w:tcPr>
-            <w:tcW w:w="1325" w:type="dxa"/>
+            <w:tcW w:w="1446" w:type="dxa"/>
             <w:tcBorders>
               <w:top w:val="single" w:sz="4" w:space="0" w:color="B1BBCC"/>
               <w:left w:val="single" w:sz="4" w:space="0" w:color="B1BBCC"/>
@@ -7610,7 +7538,7 @@
         </w:tc>
         <w:tc>
           <w:tcPr>
-            <w:tcW w:w="1329" w:type="dxa"/>
+            <w:tcW w:w="1581" w:type="dxa"/>
             <w:tcBorders>
               <w:top w:val="single" w:sz="4" w:space="0" w:color="B1BBCC"/>
               <w:left w:val="single" w:sz="4" w:space="0" w:color="B1BBCC"/>
@@ -7644,7 +7572,7 @@
         </w:tc>
         <w:tc>
           <w:tcPr>
-            <w:tcW w:w="1329" w:type="dxa"/>
+            <w:tcW w:w="1077" w:type="dxa"/>
             <w:tcBorders>
               <w:top w:val="single" w:sz="4" w:space="0" w:color="B1BBCC"/>
               <w:left w:val="single" w:sz="4" w:space="0" w:color="B1BBCC"/>
@@ -7705,7 +7633,7 @@
         </w:tc>
         <w:tc>
           <w:tcPr>
-            <w:tcW w:w="1212" w:type="dxa"/>
+            <w:tcW w:w="1141" w:type="dxa"/>
             <w:tcBorders>
               <w:top w:val="single" w:sz="4" w:space="0" w:color="B1BBCC"/>
               <w:left w:val="single" w:sz="4" w:space="0" w:color="B1BBCC"/>
@@ -7739,7 +7667,7 @@
         </w:tc>
         <w:tc>
           <w:tcPr>
-            <w:tcW w:w="1325" w:type="dxa"/>
+            <w:tcW w:w="1446" w:type="dxa"/>
             <w:tcBorders>
               <w:top w:val="single" w:sz="4" w:space="0" w:color="B1BBCC"/>
               <w:left w:val="single" w:sz="4" w:space="0" w:color="B1BBCC"/>
@@ -7773,7 +7701,7 @@
         </w:tc>
         <w:tc>
           <w:tcPr>
-            <w:tcW w:w="1329" w:type="dxa"/>
+            <w:tcW w:w="1581" w:type="dxa"/>
             <w:tcBorders>
               <w:top w:val="single" w:sz="4" w:space="0" w:color="B1BBCC"/>
               <w:left w:val="single" w:sz="4" w:space="0" w:color="B1BBCC"/>
@@ -7795,29 +7723,19 @@
                 <w:lang w:val="es-PE" w:eastAsia="es-PE"/>
               </w:rPr>
             </w:pPr>
-            <w:proofErr w:type="spellStart"/>
-            <w:r>
-              <w:rPr>
-                <w:rFonts w:ascii="Arial" w:eastAsia="Times New Roman" w:hAnsi="Arial" w:cs="Arial"/>
-                <w:szCs w:val="22"/>
-                <w:lang w:val="es-PE" w:eastAsia="es-PE"/>
-              </w:rPr>
-              <w:t>dom</w:t>
-            </w:r>
-            <w:proofErr w:type="spellEnd"/>
-            <w:r>
-              <w:rPr>
-                <w:rFonts w:ascii="Arial" w:eastAsia="Times New Roman" w:hAnsi="Arial" w:cs="Arial"/>
-                <w:szCs w:val="22"/>
-                <w:lang w:val="es-PE" w:eastAsia="es-PE"/>
-              </w:rPr>
-              <w:t xml:space="preserve"> 13/09/15</w:t>
-            </w:r>
-          </w:p>
-        </w:tc>
-        <w:tc>
-          <w:tcPr>
-            <w:tcW w:w="1329" w:type="dxa"/>
+            <w:r>
+              <w:rPr>
+                <w:rFonts w:ascii="Arial" w:eastAsia="Times New Roman" w:hAnsi="Arial" w:cs="Arial"/>
+                <w:szCs w:val="22"/>
+                <w:lang w:val="es-PE" w:eastAsia="es-PE"/>
+              </w:rPr>
+              <w:t>dom 13/09/15</w:t>
+            </w:r>
+          </w:p>
+        </w:tc>
+        <w:tc>
+          <w:tcPr>
+            <w:tcW w:w="1077" w:type="dxa"/>
             <w:tcBorders>
               <w:top w:val="single" w:sz="4" w:space="0" w:color="B1BBCC"/>
               <w:left w:val="single" w:sz="4" w:space="0" w:color="B1BBCC"/>
@@ -7878,7 +7796,7 @@
         </w:tc>
         <w:tc>
           <w:tcPr>
-            <w:tcW w:w="1212" w:type="dxa"/>
+            <w:tcW w:w="1141" w:type="dxa"/>
             <w:tcBorders>
               <w:top w:val="single" w:sz="4" w:space="0" w:color="B1BBCC"/>
               <w:left w:val="single" w:sz="4" w:space="0" w:color="B1BBCC"/>
@@ -7912,7 +7830,7 @@
         </w:tc>
         <w:tc>
           <w:tcPr>
-            <w:tcW w:w="1325" w:type="dxa"/>
+            <w:tcW w:w="1446" w:type="dxa"/>
             <w:tcBorders>
               <w:top w:val="single" w:sz="4" w:space="0" w:color="B1BBCC"/>
               <w:left w:val="single" w:sz="4" w:space="0" w:color="B1BBCC"/>
@@ -7934,29 +7852,19 @@
                 <w:lang w:val="es-PE" w:eastAsia="es-PE"/>
               </w:rPr>
             </w:pPr>
-            <w:proofErr w:type="spellStart"/>
-            <w:r>
-              <w:rPr>
-                <w:rFonts w:ascii="Arial" w:eastAsia="Times New Roman" w:hAnsi="Arial" w:cs="Arial"/>
-                <w:szCs w:val="22"/>
-                <w:lang w:val="es-PE" w:eastAsia="es-PE"/>
-              </w:rPr>
-              <w:t>dom</w:t>
-            </w:r>
-            <w:proofErr w:type="spellEnd"/>
-            <w:r>
-              <w:rPr>
-                <w:rFonts w:ascii="Arial" w:eastAsia="Times New Roman" w:hAnsi="Arial" w:cs="Arial"/>
-                <w:szCs w:val="22"/>
-                <w:lang w:val="es-PE" w:eastAsia="es-PE"/>
-              </w:rPr>
-              <w:t xml:space="preserve"> 13/09/15</w:t>
-            </w:r>
-          </w:p>
-        </w:tc>
-        <w:tc>
-          <w:tcPr>
-            <w:tcW w:w="1329" w:type="dxa"/>
+            <w:r>
+              <w:rPr>
+                <w:rFonts w:ascii="Arial" w:eastAsia="Times New Roman" w:hAnsi="Arial" w:cs="Arial"/>
+                <w:szCs w:val="22"/>
+                <w:lang w:val="es-PE" w:eastAsia="es-PE"/>
+              </w:rPr>
+              <w:t>dom 13/09/15</w:t>
+            </w:r>
+          </w:p>
+        </w:tc>
+        <w:tc>
+          <w:tcPr>
+            <w:tcW w:w="1581" w:type="dxa"/>
             <w:tcBorders>
               <w:top w:val="single" w:sz="4" w:space="0" w:color="B1BBCC"/>
               <w:left w:val="single" w:sz="4" w:space="0" w:color="B1BBCC"/>
@@ -7990,7 +7898,7 @@
         </w:tc>
         <w:tc>
           <w:tcPr>
-            <w:tcW w:w="1329" w:type="dxa"/>
+            <w:tcW w:w="1077" w:type="dxa"/>
             <w:tcBorders>
               <w:top w:val="single" w:sz="4" w:space="0" w:color="B1BBCC"/>
               <w:left w:val="single" w:sz="4" w:space="0" w:color="B1BBCC"/>
@@ -8051,7 +7959,7 @@
         </w:tc>
         <w:tc>
           <w:tcPr>
-            <w:tcW w:w="1212" w:type="dxa"/>
+            <w:tcW w:w="1141" w:type="dxa"/>
             <w:tcBorders>
               <w:top w:val="single" w:sz="4" w:space="0" w:color="B1BBCC"/>
               <w:left w:val="single" w:sz="4" w:space="0" w:color="B1BBCC"/>
@@ -8085,7 +7993,7 @@
         </w:tc>
         <w:tc>
           <w:tcPr>
-            <w:tcW w:w="1325" w:type="dxa"/>
+            <w:tcW w:w="1446" w:type="dxa"/>
             <w:tcBorders>
               <w:top w:val="single" w:sz="4" w:space="0" w:color="B1BBCC"/>
               <w:left w:val="single" w:sz="4" w:space="0" w:color="B1BBCC"/>
@@ -8119,7 +8027,7 @@
         </w:tc>
         <w:tc>
           <w:tcPr>
-            <w:tcW w:w="1329" w:type="dxa"/>
+            <w:tcW w:w="1581" w:type="dxa"/>
             <w:tcBorders>
               <w:top w:val="single" w:sz="4" w:space="0" w:color="B1BBCC"/>
               <w:left w:val="single" w:sz="4" w:space="0" w:color="B1BBCC"/>
@@ -8153,7 +8061,7 @@
         </w:tc>
         <w:tc>
           <w:tcPr>
-            <w:tcW w:w="1329" w:type="dxa"/>
+            <w:tcW w:w="1077" w:type="dxa"/>
             <w:tcBorders>
               <w:top w:val="single" w:sz="4" w:space="0" w:color="B1BBCC"/>
               <w:left w:val="single" w:sz="4" w:space="0" w:color="B1BBCC"/>
@@ -8216,7 +8124,7 @@
         </w:tc>
         <w:tc>
           <w:tcPr>
-            <w:tcW w:w="1212" w:type="dxa"/>
+            <w:tcW w:w="1141" w:type="dxa"/>
             <w:tcBorders>
               <w:top w:val="single" w:sz="4" w:space="0" w:color="B1BBCC"/>
               <w:left w:val="single" w:sz="4" w:space="0" w:color="B1BBCC"/>
@@ -8252,7 +8160,7 @@
         </w:tc>
         <w:tc>
           <w:tcPr>
-            <w:tcW w:w="1325" w:type="dxa"/>
+            <w:tcW w:w="1446" w:type="dxa"/>
             <w:tcBorders>
               <w:top w:val="single" w:sz="4" w:space="0" w:color="B1BBCC"/>
               <w:left w:val="single" w:sz="4" w:space="0" w:color="B1BBCC"/>
@@ -8288,7 +8196,7 @@
         </w:tc>
         <w:tc>
           <w:tcPr>
-            <w:tcW w:w="1329" w:type="dxa"/>
+            <w:tcW w:w="1581" w:type="dxa"/>
             <w:tcBorders>
               <w:top w:val="single" w:sz="4" w:space="0" w:color="B1BBCC"/>
               <w:left w:val="single" w:sz="4" w:space="0" w:color="B1BBCC"/>
@@ -8324,7 +8232,7 @@
         </w:tc>
         <w:tc>
           <w:tcPr>
-            <w:tcW w:w="1329" w:type="dxa"/>
+            <w:tcW w:w="1077" w:type="dxa"/>
             <w:tcBorders>
               <w:top w:val="single" w:sz="4" w:space="0" w:color="B1BBCC"/>
               <w:left w:val="single" w:sz="4" w:space="0" w:color="B1BBCC"/>
@@ -8387,7 +8295,7 @@
         </w:tc>
         <w:tc>
           <w:tcPr>
-            <w:tcW w:w="1212" w:type="dxa"/>
+            <w:tcW w:w="1141" w:type="dxa"/>
             <w:tcBorders>
               <w:top w:val="single" w:sz="4" w:space="0" w:color="B1BBCC"/>
               <w:left w:val="single" w:sz="4" w:space="0" w:color="B1BBCC"/>
@@ -8421,7 +8329,7 @@
         </w:tc>
         <w:tc>
           <w:tcPr>
-            <w:tcW w:w="1325" w:type="dxa"/>
+            <w:tcW w:w="1446" w:type="dxa"/>
             <w:tcBorders>
               <w:top w:val="single" w:sz="4" w:space="0" w:color="B1BBCC"/>
               <w:left w:val="single" w:sz="4" w:space="0" w:color="B1BBCC"/>
@@ -8455,7 +8363,7 @@
         </w:tc>
         <w:tc>
           <w:tcPr>
-            <w:tcW w:w="1329" w:type="dxa"/>
+            <w:tcW w:w="1581" w:type="dxa"/>
             <w:tcBorders>
               <w:top w:val="single" w:sz="4" w:space="0" w:color="B1BBCC"/>
               <w:left w:val="single" w:sz="4" w:space="0" w:color="B1BBCC"/>
@@ -8489,7 +8397,7 @@
         </w:tc>
         <w:tc>
           <w:tcPr>
-            <w:tcW w:w="1329" w:type="dxa"/>
+            <w:tcW w:w="1077" w:type="dxa"/>
             <w:tcBorders>
               <w:top w:val="single" w:sz="4" w:space="0" w:color="B1BBCC"/>
               <w:left w:val="single" w:sz="4" w:space="0" w:color="B1BBCC"/>
@@ -8552,7 +8460,7 @@
         </w:tc>
         <w:tc>
           <w:tcPr>
-            <w:tcW w:w="1212" w:type="dxa"/>
+            <w:tcW w:w="1141" w:type="dxa"/>
             <w:tcBorders>
               <w:top w:val="single" w:sz="4" w:space="0" w:color="B1BBCC"/>
               <w:left w:val="single" w:sz="4" w:space="0" w:color="B1BBCC"/>
@@ -8588,7 +8496,7 @@
         </w:tc>
         <w:tc>
           <w:tcPr>
-            <w:tcW w:w="1325" w:type="dxa"/>
+            <w:tcW w:w="1446" w:type="dxa"/>
             <w:tcBorders>
               <w:top w:val="single" w:sz="4" w:space="0" w:color="B1BBCC"/>
               <w:left w:val="single" w:sz="4" w:space="0" w:color="B1BBCC"/>
@@ -8624,7 +8532,7 @@
         </w:tc>
         <w:tc>
           <w:tcPr>
-            <w:tcW w:w="1329" w:type="dxa"/>
+            <w:tcW w:w="1581" w:type="dxa"/>
             <w:tcBorders>
               <w:top w:val="single" w:sz="4" w:space="0" w:color="B1BBCC"/>
               <w:left w:val="single" w:sz="4" w:space="0" w:color="B1BBCC"/>
@@ -8660,7 +8568,7 @@
         </w:tc>
         <w:tc>
           <w:tcPr>
-            <w:tcW w:w="1329" w:type="dxa"/>
+            <w:tcW w:w="1077" w:type="dxa"/>
             <w:tcBorders>
               <w:top w:val="single" w:sz="4" w:space="0" w:color="B1BBCC"/>
               <w:left w:val="single" w:sz="4" w:space="0" w:color="B1BBCC"/>
@@ -8723,7 +8631,7 @@
         </w:tc>
         <w:tc>
           <w:tcPr>
-            <w:tcW w:w="1212" w:type="dxa"/>
+            <w:tcW w:w="1141" w:type="dxa"/>
             <w:tcBorders>
               <w:top w:val="single" w:sz="4" w:space="0" w:color="B1BBCC"/>
               <w:left w:val="single" w:sz="4" w:space="0" w:color="B1BBCC"/>
@@ -8757,7 +8665,7 @@
         </w:tc>
         <w:tc>
           <w:tcPr>
-            <w:tcW w:w="1325" w:type="dxa"/>
+            <w:tcW w:w="1446" w:type="dxa"/>
             <w:tcBorders>
               <w:top w:val="single" w:sz="4" w:space="0" w:color="B1BBCC"/>
               <w:left w:val="single" w:sz="4" w:space="0" w:color="B1BBCC"/>
@@ -8791,7 +8699,7 @@
         </w:tc>
         <w:tc>
           <w:tcPr>
-            <w:tcW w:w="1329" w:type="dxa"/>
+            <w:tcW w:w="1581" w:type="dxa"/>
             <w:tcBorders>
               <w:top w:val="single" w:sz="4" w:space="0" w:color="B1BBCC"/>
               <w:left w:val="single" w:sz="4" w:space="0" w:color="B1BBCC"/>
@@ -8825,7 +8733,7 @@
         </w:tc>
         <w:tc>
           <w:tcPr>
-            <w:tcW w:w="1329" w:type="dxa"/>
+            <w:tcW w:w="1077" w:type="dxa"/>
             <w:tcBorders>
               <w:top w:val="single" w:sz="4" w:space="0" w:color="B1BBCC"/>
               <w:left w:val="single" w:sz="4" w:space="0" w:color="B1BBCC"/>
@@ -8882,9 +8790,34 @@
                 <w:szCs w:val="22"/>
                 <w:lang w:val="es-PE" w:eastAsia="es-PE"/>
               </w:rPr>
-              <w:t xml:space="preserve">Gestión de </w:t>
-            </w:r>
-            <w:proofErr w:type="spellStart"/>
+              <w:t>Gestión de release</w:t>
+            </w:r>
+          </w:p>
+        </w:tc>
+        <w:tc>
+          <w:tcPr>
+            <w:tcW w:w="1141" w:type="dxa"/>
+            <w:tcBorders>
+              <w:top w:val="single" w:sz="4" w:space="0" w:color="B1BBCC"/>
+              <w:left w:val="single" w:sz="4" w:space="0" w:color="B1BBCC"/>
+              <w:bottom w:val="single" w:sz="4" w:space="0" w:color="B1BBCC"/>
+              <w:right w:val="single" w:sz="4" w:space="0" w:color="B1BBCC"/>
+            </w:tcBorders>
+            <w:shd w:val="clear" w:color="auto" w:fill="FFFFFF"/>
+            <w:vAlign w:val="center"/>
+            <w:hideMark/>
+          </w:tcPr>
+          <w:p>
+            <w:pPr>
+              <w:spacing w:after="0" w:line="240" w:lineRule="auto"/>
+              <w:jc w:val="right"/>
+              <w:rPr>
+                <w:rFonts w:ascii="Arial" w:eastAsia="Times New Roman" w:hAnsi="Arial" w:cs="Arial"/>
+                <w:color w:val="auto"/>
+                <w:szCs w:val="22"/>
+                <w:lang w:val="es-PE" w:eastAsia="es-PE"/>
+              </w:rPr>
+            </w:pPr>
             <w:r>
               <w:rPr>
                 <w:rFonts w:ascii="Arial" w:eastAsia="Times New Roman" w:hAnsi="Arial" w:cs="Arial"/>
@@ -8893,14 +8826,13 @@
                 <w:szCs w:val="22"/>
                 <w:lang w:val="es-PE" w:eastAsia="es-PE"/>
               </w:rPr>
-              <w:t>release</w:t>
-            </w:r>
-            <w:proofErr w:type="spellEnd"/>
-          </w:p>
-        </w:tc>
-        <w:tc>
-          <w:tcPr>
-            <w:tcW w:w="1212" w:type="dxa"/>
+              <w:t>14 días</w:t>
+            </w:r>
+          </w:p>
+        </w:tc>
+        <w:tc>
+          <w:tcPr>
+            <w:tcW w:w="1446" w:type="dxa"/>
             <w:tcBorders>
               <w:top w:val="single" w:sz="4" w:space="0" w:color="B1BBCC"/>
               <w:left w:val="single" w:sz="4" w:space="0" w:color="B1BBCC"/>
@@ -8930,13 +8862,13 @@
                 <w:szCs w:val="22"/>
                 <w:lang w:val="es-PE" w:eastAsia="es-PE"/>
               </w:rPr>
-              <w:t>14 días</w:t>
-            </w:r>
-          </w:p>
-        </w:tc>
-        <w:tc>
-          <w:tcPr>
-            <w:tcW w:w="1325" w:type="dxa"/>
+              <w:t>vie 02/10/15</w:t>
+            </w:r>
+          </w:p>
+        </w:tc>
+        <w:tc>
+          <w:tcPr>
+            <w:tcW w:w="1581" w:type="dxa"/>
             <w:tcBorders>
               <w:top w:val="single" w:sz="4" w:space="0" w:color="B1BBCC"/>
               <w:left w:val="single" w:sz="4" w:space="0" w:color="B1BBCC"/>
@@ -8966,49 +8898,13 @@
                 <w:szCs w:val="22"/>
                 <w:lang w:val="es-PE" w:eastAsia="es-PE"/>
               </w:rPr>
-              <w:t>vie 02/10/15</w:t>
-            </w:r>
-          </w:p>
-        </w:tc>
-        <w:tc>
-          <w:tcPr>
-            <w:tcW w:w="1329" w:type="dxa"/>
-            <w:tcBorders>
-              <w:top w:val="single" w:sz="4" w:space="0" w:color="B1BBCC"/>
-              <w:left w:val="single" w:sz="4" w:space="0" w:color="B1BBCC"/>
-              <w:bottom w:val="single" w:sz="4" w:space="0" w:color="B1BBCC"/>
-              <w:right w:val="single" w:sz="4" w:space="0" w:color="B1BBCC"/>
-            </w:tcBorders>
-            <w:shd w:val="clear" w:color="auto" w:fill="FFFFFF"/>
-            <w:vAlign w:val="center"/>
-            <w:hideMark/>
-          </w:tcPr>
-          <w:p>
-            <w:pPr>
-              <w:spacing w:after="0" w:line="240" w:lineRule="auto"/>
-              <w:jc w:val="right"/>
-              <w:rPr>
-                <w:rFonts w:ascii="Arial" w:eastAsia="Times New Roman" w:hAnsi="Arial" w:cs="Arial"/>
-                <w:color w:val="auto"/>
-                <w:szCs w:val="22"/>
-                <w:lang w:val="es-PE" w:eastAsia="es-PE"/>
-              </w:rPr>
-            </w:pPr>
-            <w:r>
-              <w:rPr>
-                <w:rFonts w:ascii="Arial" w:eastAsia="Times New Roman" w:hAnsi="Arial" w:cs="Arial"/>
-                <w:b/>
-                <w:bCs/>
-                <w:szCs w:val="22"/>
-                <w:lang w:val="es-PE" w:eastAsia="es-PE"/>
-              </w:rPr>
               <w:t>mié 21/10/15</w:t>
             </w:r>
           </w:p>
         </w:tc>
         <w:tc>
           <w:tcPr>
-            <w:tcW w:w="1329" w:type="dxa"/>
+            <w:tcW w:w="1077" w:type="dxa"/>
             <w:tcBorders>
               <w:top w:val="single" w:sz="4" w:space="0" w:color="B1BBCC"/>
               <w:left w:val="single" w:sz="4" w:space="0" w:color="B1BBCC"/>
@@ -9071,7 +8967,7 @@
         </w:tc>
         <w:tc>
           <w:tcPr>
-            <w:tcW w:w="1212" w:type="dxa"/>
+            <w:tcW w:w="1141" w:type="dxa"/>
             <w:tcBorders>
               <w:top w:val="single" w:sz="4" w:space="0" w:color="B1BBCC"/>
               <w:left w:val="single" w:sz="4" w:space="0" w:color="B1BBCC"/>
@@ -9105,7 +9001,7 @@
         </w:tc>
         <w:tc>
           <w:tcPr>
-            <w:tcW w:w="1325" w:type="dxa"/>
+            <w:tcW w:w="1446" w:type="dxa"/>
             <w:tcBorders>
               <w:top w:val="single" w:sz="4" w:space="0" w:color="B1BBCC"/>
               <w:left w:val="single" w:sz="4" w:space="0" w:color="B1BBCC"/>
@@ -9139,7 +9035,7 @@
         </w:tc>
         <w:tc>
           <w:tcPr>
-            <w:tcW w:w="1329" w:type="dxa"/>
+            <w:tcW w:w="1581" w:type="dxa"/>
             <w:tcBorders>
               <w:top w:val="single" w:sz="4" w:space="0" w:color="B1BBCC"/>
               <w:left w:val="single" w:sz="4" w:space="0" w:color="B1BBCC"/>
@@ -9173,7 +9069,7 @@
         </w:tc>
         <w:tc>
           <w:tcPr>
-            <w:tcW w:w="1329" w:type="dxa"/>
+            <w:tcW w:w="1077" w:type="dxa"/>
             <w:tcBorders>
               <w:top w:val="single" w:sz="4" w:space="0" w:color="B1BBCC"/>
               <w:left w:val="single" w:sz="4" w:space="0" w:color="B1BBCC"/>
@@ -9234,7 +9130,7 @@
         </w:tc>
         <w:tc>
           <w:tcPr>
-            <w:tcW w:w="1212" w:type="dxa"/>
+            <w:tcW w:w="1141" w:type="dxa"/>
             <w:tcBorders>
               <w:top w:val="single" w:sz="4" w:space="0" w:color="B1BBCC"/>
               <w:left w:val="single" w:sz="4" w:space="0" w:color="B1BBCC"/>
@@ -9268,7 +9164,7 @@
         </w:tc>
         <w:tc>
           <w:tcPr>
-            <w:tcW w:w="1325" w:type="dxa"/>
+            <w:tcW w:w="1446" w:type="dxa"/>
             <w:tcBorders>
               <w:top w:val="single" w:sz="4" w:space="0" w:color="B1BBCC"/>
               <w:left w:val="single" w:sz="4" w:space="0" w:color="B1BBCC"/>
@@ -9302,7 +9198,7 @@
         </w:tc>
         <w:tc>
           <w:tcPr>
-            <w:tcW w:w="1329" w:type="dxa"/>
+            <w:tcW w:w="1581" w:type="dxa"/>
             <w:tcBorders>
               <w:top w:val="single" w:sz="4" w:space="0" w:color="B1BBCC"/>
               <w:left w:val="single" w:sz="4" w:space="0" w:color="B1BBCC"/>
@@ -9336,7 +9232,7 @@
         </w:tc>
         <w:tc>
           <w:tcPr>
-            <w:tcW w:w="1329" w:type="dxa"/>
+            <w:tcW w:w="1077" w:type="dxa"/>
             <w:tcBorders>
               <w:top w:val="single" w:sz="4" w:space="0" w:color="B1BBCC"/>
               <w:left w:val="single" w:sz="4" w:space="0" w:color="B1BBCC"/>
@@ -9391,31 +9287,13 @@
                 <w:szCs w:val="22"/>
                 <w:lang w:val="es-PE" w:eastAsia="es-PE"/>
               </w:rPr>
-              <w:t xml:space="preserve">   Hacer </w:t>
-            </w:r>
-            <w:proofErr w:type="spellStart"/>
-            <w:r>
-              <w:rPr>
-                <w:rFonts w:ascii="Arial" w:eastAsia="Times New Roman" w:hAnsi="Arial" w:cs="Arial"/>
-                <w:szCs w:val="22"/>
-                <w:lang w:val="es-PE" w:eastAsia="es-PE"/>
-              </w:rPr>
-              <w:t>bat</w:t>
-            </w:r>
-            <w:proofErr w:type="spellEnd"/>
-            <w:r>
-              <w:rPr>
-                <w:rFonts w:ascii="Arial" w:eastAsia="Times New Roman" w:hAnsi="Arial" w:cs="Arial"/>
-                <w:szCs w:val="22"/>
-                <w:lang w:val="es-PE" w:eastAsia="es-PE"/>
-              </w:rPr>
-              <w:t xml:space="preserve"> que genere el paquete</w:t>
-            </w:r>
-          </w:p>
-        </w:tc>
-        <w:tc>
-          <w:tcPr>
-            <w:tcW w:w="1212" w:type="dxa"/>
+              <w:t xml:space="preserve">   Hacer bat que genere el paquete</w:t>
+            </w:r>
+          </w:p>
+        </w:tc>
+        <w:tc>
+          <w:tcPr>
+            <w:tcW w:w="1141" w:type="dxa"/>
             <w:tcBorders>
               <w:top w:val="single" w:sz="4" w:space="0" w:color="B1BBCC"/>
               <w:left w:val="single" w:sz="4" w:space="0" w:color="B1BBCC"/>
@@ -9449,7 +9327,7 @@
         </w:tc>
         <w:tc>
           <w:tcPr>
-            <w:tcW w:w="1325" w:type="dxa"/>
+            <w:tcW w:w="1446" w:type="dxa"/>
             <w:tcBorders>
               <w:top w:val="single" w:sz="4" w:space="0" w:color="B1BBCC"/>
               <w:left w:val="single" w:sz="4" w:space="0" w:color="B1BBCC"/>
@@ -9483,7 +9361,7 @@
         </w:tc>
         <w:tc>
           <w:tcPr>
-            <w:tcW w:w="1329" w:type="dxa"/>
+            <w:tcW w:w="1581" w:type="dxa"/>
             <w:tcBorders>
               <w:top w:val="single" w:sz="4" w:space="0" w:color="B1BBCC"/>
               <w:left w:val="single" w:sz="4" w:space="0" w:color="B1BBCC"/>
@@ -9517,7 +9395,7 @@
         </w:tc>
         <w:tc>
           <w:tcPr>
-            <w:tcW w:w="1329" w:type="dxa"/>
+            <w:tcW w:w="1077" w:type="dxa"/>
             <w:tcBorders>
               <w:top w:val="single" w:sz="4" w:space="0" w:color="B1BBCC"/>
               <w:left w:val="single" w:sz="4" w:space="0" w:color="B1BBCC"/>
@@ -9578,7 +9456,7 @@
         </w:tc>
         <w:tc>
           <w:tcPr>
-            <w:tcW w:w="1212" w:type="dxa"/>
+            <w:tcW w:w="1141" w:type="dxa"/>
             <w:tcBorders>
               <w:top w:val="single" w:sz="4" w:space="0" w:color="B1BBCC"/>
               <w:left w:val="single" w:sz="4" w:space="0" w:color="B1BBCC"/>
@@ -9612,7 +9490,7 @@
         </w:tc>
         <w:tc>
           <w:tcPr>
-            <w:tcW w:w="1325" w:type="dxa"/>
+            <w:tcW w:w="1446" w:type="dxa"/>
             <w:tcBorders>
               <w:top w:val="single" w:sz="4" w:space="0" w:color="B1BBCC"/>
               <w:left w:val="single" w:sz="4" w:space="0" w:color="B1BBCC"/>
@@ -9646,7 +9524,7 @@
         </w:tc>
         <w:tc>
           <w:tcPr>
-            <w:tcW w:w="1329" w:type="dxa"/>
+            <w:tcW w:w="1581" w:type="dxa"/>
             <w:tcBorders>
               <w:top w:val="single" w:sz="4" w:space="0" w:color="B1BBCC"/>
               <w:left w:val="single" w:sz="4" w:space="0" w:color="B1BBCC"/>
@@ -9680,7 +9558,7 @@
         </w:tc>
         <w:tc>
           <w:tcPr>
-            <w:tcW w:w="1329" w:type="dxa"/>
+            <w:tcW w:w="1077" w:type="dxa"/>
             <w:tcBorders>
               <w:top w:val="single" w:sz="4" w:space="0" w:color="B1BBCC"/>
               <w:left w:val="single" w:sz="4" w:space="0" w:color="B1BBCC"/>
@@ -9765,16 +9643,7 @@
           <w:sz w:val="28"/>
           <w:szCs w:val="28"/>
         </w:rPr>
-        <w:t xml:space="preserve">3. </w:t>
-      </w:r>
-      <w:r>
-        <w:rPr>
-          <w:rFonts w:ascii="Arial" w:hAnsi="Arial" w:cs="Arial"/>
-          <w:b/>
-          <w:sz w:val="28"/>
-          <w:szCs w:val="28"/>
-        </w:rPr>
-        <w:t>ACTIVIDADES DE LA GESTIÓN DE LA CONFIGURACIÓN</w:t>
+        <w:t>3. ACTIVIDADES DE LA GESTIÓN DE LA CONFIGURACIÓN</w:t>
       </w:r>
     </w:p>
     <w:p>
@@ -9789,14 +9658,7 @@
           <w:rFonts w:ascii="Arial" w:hAnsi="Arial" w:cs="Arial"/>
           <w:szCs w:val="22"/>
         </w:rPr>
-        <w:t xml:space="preserve">3.1. </w:t>
-      </w:r>
-      <w:r>
-        <w:rPr>
-          <w:rFonts w:ascii="Arial" w:hAnsi="Arial" w:cs="Arial"/>
-          <w:szCs w:val="22"/>
-        </w:rPr>
-        <w:t>IDENTIFICACIÓN</w:t>
+        <w:t>3.1. IDENTIFICACIÓN</w:t>
       </w:r>
     </w:p>
     <w:p>
@@ -9811,14 +9673,7 @@
           <w:rFonts w:ascii="Arial" w:hAnsi="Arial" w:cs="Arial"/>
           <w:szCs w:val="22"/>
         </w:rPr>
-        <w:t xml:space="preserve">a. </w:t>
-      </w:r>
-      <w:r>
-        <w:rPr>
-          <w:rFonts w:ascii="Arial" w:hAnsi="Arial" w:cs="Arial"/>
-          <w:szCs w:val="22"/>
-        </w:rPr>
-        <w:t>Cuadro con los Ítem de configuración clasificados e identificados</w:t>
+        <w:t>a. Cuadro con los Ítem de configuración clasificados e identificados</w:t>
       </w:r>
     </w:p>
     <w:p>
@@ -9869,7 +9724,7 @@
 </file>
 
 <file path=word/endnotes.xml><?xml version="1.0" encoding="utf-8"?>
-<w:endnotes xmlns:wpc="http://schemas.microsoft.com/office/word/2010/wordprocessingCanvas" xmlns:mc="http://schemas.openxmlformats.org/markup-compatibility/2006" xmlns:o="urn:schemas-microsoft-com:office:office" xmlns:r="http://schemas.openxmlformats.org/officeDocument/2006/relationships" xmlns:m="http://schemas.openxmlformats.org/officeDocument/2006/math" xmlns:v="urn:schemas-microsoft-com:vml" xmlns:wp14="http://schemas.microsoft.com/office/word/2010/wordprocessingDrawing" xmlns:wp="http://schemas.openxmlformats.org/drawingml/2006/wordprocessingDrawing" xmlns:w10="urn:schemas-microsoft-com:office:word" xmlns:w="http://schemas.openxmlformats.org/wordprocessingml/2006/main" xmlns:w14="http://schemas.microsoft.com/office/word/2010/wordml" xmlns:wpg="http://schemas.microsoft.com/office/word/2010/wordprocessingGroup" xmlns:wpi="http://schemas.microsoft.com/office/word/2010/wordprocessingInk" xmlns:wne="http://schemas.microsoft.com/office/word/2006/wordml" xmlns:wps="http://schemas.microsoft.com/office/word/2010/wordprocessingShape" mc:Ignorable="w14 wp14">
+<w:endnotes xmlns:wpc="http://schemas.microsoft.com/office/word/2010/wordprocessingCanvas" xmlns:mc="http://schemas.openxmlformats.org/markup-compatibility/2006" xmlns:o="urn:schemas-microsoft-com:office:office" xmlns:r="http://schemas.openxmlformats.org/officeDocument/2006/relationships" xmlns:m="http://schemas.openxmlformats.org/officeDocument/2006/math" xmlns:v="urn:schemas-microsoft-com:vml" xmlns:wp14="http://schemas.microsoft.com/office/word/2010/wordprocessingDrawing" xmlns:wp="http://schemas.openxmlformats.org/drawingml/2006/wordprocessingDrawing" xmlns:w10="urn:schemas-microsoft-com:office:word" xmlns:w="http://schemas.openxmlformats.org/wordprocessingml/2006/main" xmlns:w14="http://schemas.microsoft.com/office/word/2010/wordml" xmlns:w15="http://schemas.microsoft.com/office/word/2012/wordml" xmlns:wpg="http://schemas.microsoft.com/office/word/2010/wordprocessingGroup" xmlns:wpi="http://schemas.microsoft.com/office/word/2010/wordprocessingInk" xmlns:wne="http://schemas.microsoft.com/office/word/2006/wordml" xmlns:wps="http://schemas.microsoft.com/office/word/2010/wordprocessingShape" mc:Ignorable="w14 w15 wp14">
   <w:endnote w:type="separator" w:id="-1">
     <w:p>
       <w:pPr>
@@ -9894,7 +9749,7 @@
 </file>
 
 <file path=word/footnotes.xml><?xml version="1.0" encoding="utf-8"?>
-<w:footnotes xmlns:wpc="http://schemas.microsoft.com/office/word/2010/wordprocessingCanvas" xmlns:mc="http://schemas.openxmlformats.org/markup-compatibility/2006" xmlns:o="urn:schemas-microsoft-com:office:office" xmlns:r="http://schemas.openxmlformats.org/officeDocument/2006/relationships" xmlns:m="http://schemas.openxmlformats.org/officeDocument/2006/math" xmlns:v="urn:schemas-microsoft-com:vml" xmlns:wp14="http://schemas.microsoft.com/office/word/2010/wordprocessingDrawing" xmlns:wp="http://schemas.openxmlformats.org/drawingml/2006/wordprocessingDrawing" xmlns:w10="urn:schemas-microsoft-com:office:word" xmlns:w="http://schemas.openxmlformats.org/wordprocessingml/2006/main" xmlns:w14="http://schemas.microsoft.com/office/word/2010/wordml" xmlns:wpg="http://schemas.microsoft.com/office/word/2010/wordprocessingGroup" xmlns:wpi="http://schemas.microsoft.com/office/word/2010/wordprocessingInk" xmlns:wne="http://schemas.microsoft.com/office/word/2006/wordml" xmlns:wps="http://schemas.microsoft.com/office/word/2010/wordprocessingShape" mc:Ignorable="w14 wp14">
+<w:footnotes xmlns:wpc="http://schemas.microsoft.com/office/word/2010/wordprocessingCanvas" xmlns:mc="http://schemas.openxmlformats.org/markup-compatibility/2006" xmlns:o="urn:schemas-microsoft-com:office:office" xmlns:r="http://schemas.openxmlformats.org/officeDocument/2006/relationships" xmlns:m="http://schemas.openxmlformats.org/officeDocument/2006/math" xmlns:v="urn:schemas-microsoft-com:vml" xmlns:wp14="http://schemas.microsoft.com/office/word/2010/wordprocessingDrawing" xmlns:wp="http://schemas.openxmlformats.org/drawingml/2006/wordprocessingDrawing" xmlns:w10="urn:schemas-microsoft-com:office:word" xmlns:w="http://schemas.openxmlformats.org/wordprocessingml/2006/main" xmlns:w14="http://schemas.microsoft.com/office/word/2010/wordml" xmlns:w15="http://schemas.microsoft.com/office/word/2012/wordml" xmlns:wpg="http://schemas.microsoft.com/office/word/2010/wordprocessingGroup" xmlns:wpi="http://schemas.microsoft.com/office/word/2010/wordprocessingInk" xmlns:wne="http://schemas.microsoft.com/office/word/2006/wordml" xmlns:wps="http://schemas.microsoft.com/office/word/2010/wordprocessingShape" mc:Ignorable="w14 w15 wp14">
   <w:footnote w:type="separator" w:id="-1">
     <w:p>
       <w:pPr>
@@ -9919,7 +9774,7 @@
 </file>
 
 <file path=word/numbering.xml><?xml version="1.0" encoding="utf-8"?>
-<w:numbering xmlns:wpc="http://schemas.microsoft.com/office/word/2010/wordprocessingCanvas" xmlns:mc="http://schemas.openxmlformats.org/markup-compatibility/2006" xmlns:o="urn:schemas-microsoft-com:office:office" xmlns:r="http://schemas.openxmlformats.org/officeDocument/2006/relationships" xmlns:m="http://schemas.openxmlformats.org/officeDocument/2006/math" xmlns:v="urn:schemas-microsoft-com:vml" xmlns:wp14="http://schemas.microsoft.com/office/word/2010/wordprocessingDrawing" xmlns:wp="http://schemas.openxmlformats.org/drawingml/2006/wordprocessingDrawing" xmlns:w10="urn:schemas-microsoft-com:office:word" xmlns:w="http://schemas.openxmlformats.org/wordprocessingml/2006/main" xmlns:w14="http://schemas.microsoft.com/office/word/2010/wordml" xmlns:wpg="http://schemas.microsoft.com/office/word/2010/wordprocessingGroup" xmlns:wpi="http://schemas.microsoft.com/office/word/2010/wordprocessingInk" xmlns:wne="http://schemas.microsoft.com/office/word/2006/wordml" xmlns:wps="http://schemas.microsoft.com/office/word/2010/wordprocessingShape" mc:Ignorable="w14 wp14">
+<w:numbering xmlns:wpc="http://schemas.microsoft.com/office/word/2010/wordprocessingCanvas" xmlns:mc="http://schemas.openxmlformats.org/markup-compatibility/2006" xmlns:o="urn:schemas-microsoft-com:office:office" xmlns:r="http://schemas.openxmlformats.org/officeDocument/2006/relationships" xmlns:m="http://schemas.openxmlformats.org/officeDocument/2006/math" xmlns:v="urn:schemas-microsoft-com:vml" xmlns:wp14="http://schemas.microsoft.com/office/word/2010/wordprocessingDrawing" xmlns:wp="http://schemas.openxmlformats.org/drawingml/2006/wordprocessingDrawing" xmlns:w10="urn:schemas-microsoft-com:office:word" xmlns:w="http://schemas.openxmlformats.org/wordprocessingml/2006/main" xmlns:w14="http://schemas.microsoft.com/office/word/2010/wordml" xmlns:w15="http://schemas.microsoft.com/office/word/2012/wordml" xmlns:wpg="http://schemas.microsoft.com/office/word/2010/wordprocessingGroup" xmlns:wpi="http://schemas.microsoft.com/office/word/2010/wordprocessingInk" xmlns:wne="http://schemas.microsoft.com/office/word/2006/wordml" xmlns:wps="http://schemas.microsoft.com/office/word/2010/wordprocessingShape" mc:Ignorable="w14 w15 wp14">
   <w:abstractNum w:abstractNumId="0">
     <w:nsid w:val="09DD0B06"/>
     <w:multiLevelType w:val="multilevel"/>
@@ -13240,7 +13095,7 @@
 </file>
 
 <file path=word/styles.xml><?xml version="1.0" encoding="utf-8"?>
-<w:styles xmlns:mc="http://schemas.openxmlformats.org/markup-compatibility/2006" xmlns:r="http://schemas.openxmlformats.org/officeDocument/2006/relationships" xmlns:w="http://schemas.openxmlformats.org/wordprocessingml/2006/main" xmlns:w14="http://schemas.microsoft.com/office/word/2010/wordml" mc:Ignorable="w14">
+<w:styles xmlns:mc="http://schemas.openxmlformats.org/markup-compatibility/2006" xmlns:r="http://schemas.openxmlformats.org/officeDocument/2006/relationships" xmlns:w="http://schemas.openxmlformats.org/wordprocessingml/2006/main" xmlns:w14="http://schemas.microsoft.com/office/word/2010/wordml" xmlns:w15="http://schemas.microsoft.com/office/word/2012/wordml" mc:Ignorable="w14 w15">
   <w:docDefaults>
     <w:rPrDefault>
       <w:rPr>
@@ -13256,671 +13111,378 @@
       </w:pPr>
     </w:pPrDefault>
   </w:docDefaults>
-  <w:latentStyles w:defLockedState="0" w:defUIPriority="99" w:defSemiHidden="1" w:defUnhideWhenUsed="1" w:defQFormat="0" w:count="267">
-    <w:lsdException w:name="Normal" w:semiHidden="0" w:uiPriority="0" w:unhideWhenUsed="0" w:qFormat="1"/>
-    <w:lsdException w:name="heading 1" w:semiHidden="0" w:uiPriority="9" w:unhideWhenUsed="0" w:qFormat="1"/>
-    <w:lsdException w:name="heading 2" w:uiPriority="0" w:qFormat="1"/>
-    <w:lsdException w:name="heading 3" w:uiPriority="0" w:qFormat="1"/>
-    <w:lsdException w:name="heading 4" w:uiPriority="9" w:qFormat="1"/>
-    <w:lsdException w:name="heading 5" w:uiPriority="9" w:qFormat="1"/>
-    <w:lsdException w:name="heading 6" w:uiPriority="9" w:qFormat="1"/>
-    <w:lsdException w:name="heading 7" w:uiPriority="9" w:qFormat="1"/>
-    <w:lsdException w:name="heading 8" w:uiPriority="9" w:qFormat="1"/>
-    <w:lsdException w:name="heading 9" w:uiPriority="9" w:qFormat="1"/>
-    <w:lsdException w:name="toc 1" w:uiPriority="39"/>
-    <w:lsdException w:name="toc 2" w:uiPriority="39"/>
-    <w:lsdException w:name="toc 3" w:uiPriority="39"/>
-    <w:lsdException w:name="toc 4" w:uiPriority="39"/>
-    <w:lsdException w:name="toc 5" w:uiPriority="39"/>
-    <w:lsdException w:name="toc 6" w:uiPriority="39"/>
-    <w:lsdException w:name="toc 7" w:uiPriority="39"/>
-    <w:lsdException w:name="toc 8" w:uiPriority="39"/>
-    <w:lsdException w:name="toc 9" w:uiPriority="39"/>
-    <w:lsdException w:name="caption" w:uiPriority="35" w:qFormat="1"/>
-    <w:lsdException w:name="Title" w:semiHidden="0" w:uiPriority="10" w:unhideWhenUsed="0" w:qFormat="1"/>
-    <w:lsdException w:name="Default Paragraph Font" w:uiPriority="1"/>
-    <w:lsdException w:name="Subtitle" w:semiHidden="0" w:uiPriority="11" w:unhideWhenUsed="0" w:qFormat="1"/>
-    <w:lsdException w:name="Strong" w:semiHidden="0" w:uiPriority="22" w:unhideWhenUsed="0" w:qFormat="1"/>
-    <w:lsdException w:name="Emphasis" w:semiHidden="0" w:uiPriority="20" w:unhideWhenUsed="0" w:qFormat="1"/>
-    <w:lsdException w:name="Table Grid" w:semiHidden="0" w:uiPriority="39" w:unhideWhenUsed="0"/>
-    <w:lsdException w:name="Placeholder Text" w:unhideWhenUsed="0"/>
-    <w:lsdException w:name="No Spacing" w:semiHidden="0" w:uiPriority="1" w:unhideWhenUsed="0" w:qFormat="1"/>
-    <w:lsdException w:name="Light Shading" w:semiHidden="0" w:uiPriority="60" w:unhideWhenUsed="0"/>
-    <w:lsdException w:name="Light List" w:semiHidden="0" w:uiPriority="61" w:unhideWhenUsed="0"/>
-    <w:lsdException w:name="Light Grid" w:semiHidden="0" w:uiPriority="62" w:unhideWhenUsed="0"/>
-    <w:lsdException w:name="Medium Shading 1" w:semiHidden="0" w:uiPriority="63" w:unhideWhenUsed="0"/>
-    <w:lsdException w:name="Medium Shading 2" w:semiHidden="0" w:uiPriority="64" w:unhideWhenUsed="0"/>
-    <w:lsdException w:name="Medium List 1" w:semiHidden="0" w:uiPriority="65" w:unhideWhenUsed="0"/>
-    <w:lsdException w:name="Medium List 2" w:semiHidden="0" w:uiPriority="66" w:unhideWhenUsed="0"/>
-    <w:lsdException w:name="Medium Grid 1" w:semiHidden="0" w:uiPriority="67" w:unhideWhenUsed="0"/>
-    <w:lsdException w:name="Medium Grid 2" w:semiHidden="0" w:uiPriority="68" w:unhideWhenUsed="0"/>
-    <w:lsdException w:name="Medium Grid 3" w:semiHidden="0" w:uiPriority="69" w:unhideWhenUsed="0"/>
-    <w:lsdException w:name="Dark List" w:semiHidden="0" w:uiPriority="70" w:unhideWhenUsed="0"/>
-    <w:lsdException w:name="Colorful Shading" w:semiHidden="0" w:uiPriority="71" w:unhideWhenUsed="0"/>
-    <w:lsdException w:name="Colorful List" w:semiHidden="0" w:uiPriority="72" w:unhideWhenUsed="0"/>
-    <w:lsdException w:name="Colorful Grid" w:semiHidden="0" w:uiPriority="73" w:unhideWhenUsed="0"/>
-    <w:lsdException w:name="Light Shading Accent 1" w:semiHidden="0" w:uiPriority="60" w:unhideWhenUsed="0"/>
-    <w:lsdException w:name="Light List Accent 1" w:semiHidden="0" w:uiPriority="61" w:unhideWhenUsed="0"/>
-    <w:lsdException w:name="Light Grid Accent 1" w:semiHidden="0" w:uiPriority="62" w:unhideWhenUsed="0"/>
-    <w:lsdException w:name="Medium Shading 1 Accent 1" w:semiHidden="0" w:uiPriority="63" w:unhideWhenUsed="0"/>
-    <w:lsdException w:name="Medium Shading 2 Accent 1" w:semiHidden="0" w:uiPriority="64" w:unhideWhenUsed="0"/>
-    <w:lsdException w:name="Medium List 1 Accent 1" w:semiHidden="0" w:uiPriority="65" w:unhideWhenUsed="0"/>
-    <w:lsdException w:name="Revision" w:unhideWhenUsed="0"/>
-    <w:lsdException w:name="List Paragraph" w:semiHidden="0" w:uiPriority="34" w:unhideWhenUsed="0" w:qFormat="1"/>
-    <w:lsdException w:name="Quote" w:semiHidden="0" w:uiPriority="29" w:unhideWhenUsed="0" w:qFormat="1"/>
-    <w:lsdException w:name="Intense Quote" w:semiHidden="0" w:uiPriority="30" w:unhideWhenUsed="0" w:qFormat="1"/>
-    <w:lsdException w:name="Medium List 2 Accent 1" w:semiHidden="0" w:uiPriority="66" w:unhideWhenUsed="0"/>
-    <w:lsdException w:name="Medium Grid 1 Accent 1" w:semiHidden="0" w:uiPriority="67" w:unhideWhenUsed="0"/>
-    <w:lsdException w:name="Medium Grid 2 Accent 1" w:semiHidden="0" w:uiPriority="68" w:unhideWhenUsed="0"/>
-    <w:lsdException w:name="Medium Grid 3 Accent 1" w:semiHidden="0" w:uiPriority="69" w:unhideWhenUsed="0"/>
-    <w:lsdException w:name="Dark List Accent 1" w:semiHidden="0" w:uiPriority="70" w:unhideWhenUsed="0"/>
-    <w:lsdException w:name="Colorful Shading Accent 1" w:semiHidden="0" w:uiPriority="71" w:unhideWhenUsed="0"/>
-    <w:lsdException w:name="Colorful List Accent 1" w:semiHidden="0" w:uiPriority="72" w:unhideWhenUsed="0"/>
-    <w:lsdException w:name="Colorful Grid Accent 1" w:semiHidden="0" w:uiPriority="73" w:unhideWhenUsed="0"/>
-    <w:lsdException w:name="Light Shading Accent 2" w:semiHidden="0" w:uiPriority="60" w:unhideWhenUsed="0"/>
-    <w:lsdException w:name="Light List Accent 2" w:semiHidden="0" w:uiPriority="61" w:unhideWhenUsed="0"/>
-    <w:lsdException w:name="Light Grid Accent 2" w:semiHidden="0" w:uiPriority="62" w:unhideWhenUsed="0"/>
-    <w:lsdException w:name="Medium Shading 1 Accent 2" w:semiHidden="0" w:uiPriority="63" w:unhideWhenUsed="0"/>
-    <w:lsdException w:name="Medium Shading 2 Accent 2" w:semiHidden="0" w:uiPriority="64" w:unhideWhenUsed="0"/>
-    <w:lsdException w:name="Medium List 1 Accent 2" w:semiHidden="0" w:uiPriority="65" w:unhideWhenUsed="0"/>
-    <w:lsdException w:name="Medium List 2 Accent 2" w:semiHidden="0" w:uiPriority="66" w:unhideWhenUsed="0"/>
-    <w:lsdException w:name="Medium Grid 1 Accent 2" w:semiHidden="0" w:uiPriority="67" w:unhideWhenUsed="0"/>
-    <w:lsdException w:name="Medium Grid 2 Accent 2" w:semiHidden="0" w:uiPriority="68" w:unhideWhenUsed="0"/>
-    <w:lsdException w:name="Medium Grid 3 Accent 2" w:semiHidden="0" w:uiPriority="69" w:unhideWhenUsed="0"/>
-    <w:lsdException w:name="Dark List Accent 2" w:semiHidden="0" w:uiPriority="70" w:unhideWhenUsed="0"/>
-    <w:lsdException w:name="Colorful Shading Accent 2" w:semiHidden="0" w:uiPriority="71" w:unhideWhenUsed="0"/>
-    <w:lsdException w:name="Colorful List Accent 2" w:semiHidden="0" w:uiPriority="72" w:unhideWhenUsed="0"/>
-    <w:lsdException w:name="Colorful Grid Accent 2" w:semiHidden="0" w:uiPriority="73" w:unhideWhenUsed="0"/>
-    <w:lsdException w:name="Light Shading Accent 3" w:semiHidden="0" w:uiPriority="60" w:unhideWhenUsed="0"/>
-    <w:lsdException w:name="Light List Accent 3" w:semiHidden="0" w:uiPriority="61" w:unhideWhenUsed="0"/>
-    <w:lsdException w:name="Light Grid Accent 3" w:semiHidden="0" w:uiPriority="62" w:unhideWhenUsed="0"/>
-    <w:lsdException w:name="Medium Shading 1 Accent 3" w:semiHidden="0" w:uiPriority="63" w:unhideWhenUsed="0"/>
-    <w:lsdException w:name="Medium Shading 2 Accent 3" w:semiHidden="0" w:uiPriority="64" w:unhideWhenUsed="0"/>
-    <w:lsdException w:name="Medium List 1 Accent 3" w:semiHidden="0" w:uiPriority="65" w:unhideWhenUsed="0"/>
-    <w:lsdException w:name="Medium List 2 Accent 3" w:semiHidden="0" w:uiPriority="66" w:unhideWhenUsed="0"/>
-    <w:lsdException w:name="Medium Grid 1 Accent 3" w:semiHidden="0" w:uiPriority="67" w:unhideWhenUsed="0"/>
-    <w:lsdException w:name="Medium Grid 2 Accent 3" w:semiHidden="0" w:uiPriority="68" w:unhideWhenUsed="0"/>
-    <w:lsdException w:name="Medium Grid 3 Accent 3" w:semiHidden="0" w:uiPriority="69" w:unhideWhenUsed="0"/>
-    <w:lsdException w:name="Dark List Accent 3" w:semiHidden="0" w:uiPriority="70" w:unhideWhenUsed="0"/>
-    <w:lsdException w:name="Colorful Shading Accent 3" w:semiHidden="0" w:uiPriority="71" w:unhideWhenUsed="0"/>
-    <w:lsdException w:name="Colorful List Accent 3" w:semiHidden="0" w:uiPriority="72" w:unhideWhenUsed="0"/>
-    <w:lsdException w:name="Colorful Grid Accent 3" w:semiHidden="0" w:uiPriority="73" w:unhideWhenUsed="0"/>
-    <w:lsdException w:name="Light Shading Accent 4" w:semiHidden="0" w:uiPriority="60" w:unhideWhenUsed="0"/>
-    <w:lsdException w:name="Light List Accent 4" w:semiHidden="0" w:uiPriority="61" w:unhideWhenUsed="0"/>
-    <w:lsdException w:name="Light Grid Accent 4" w:semiHidden="0" w:uiPriority="62" w:unhideWhenUsed="0"/>
-    <w:lsdException w:name="Medium Shading 1 Accent 4" w:semiHidden="0" w:uiPriority="63" w:unhideWhenUsed="0"/>
-    <w:lsdException w:name="Medium Shading 2 Accent 4" w:semiHidden="0" w:uiPriority="64" w:unhideWhenUsed="0"/>
-    <w:lsdException w:name="Medium List 1 Accent 4" w:semiHidden="0" w:uiPriority="65" w:unhideWhenUsed="0"/>
-    <w:lsdException w:name="Medium List 2 Accent 4" w:semiHidden="0" w:uiPriority="66" w:unhideWhenUsed="0"/>
-    <w:lsdException w:name="Medium Grid 1 Accent 4" w:semiHidden="0" w:uiPriority="67" w:unhideWhenUsed="0"/>
-    <w:lsdException w:name="Medium Grid 2 Accent 4" w:semiHidden="0" w:uiPriority="68" w:unhideWhenUsed="0"/>
-    <w:lsdException w:name="Medium Grid 3 Accent 4" w:semiHidden="0" w:uiPriority="69" w:unhideWhenUsed="0"/>
-    <w:lsdException w:name="Dark List Accent 4" w:semiHidden="0" w:uiPriority="70" w:unhideWhenUsed="0"/>
-    <w:lsdException w:name="Colorful Shading Accent 4" w:semiHidden="0" w:uiPriority="71" w:unhideWhenUsed="0"/>
-    <w:lsdException w:name="Colorful List Accent 4" w:semiHidden="0" w:uiPriority="72" w:unhideWhenUsed="0"/>
-    <w:lsdException w:name="Colorful Grid Accent 4" w:semiHidden="0" w:uiPriority="73" w:unhideWhenUsed="0"/>
-    <w:lsdException w:name="Light Shading Accent 5" w:semiHidden="0" w:uiPriority="60" w:unhideWhenUsed="0"/>
-    <w:lsdException w:name="Light List Accent 5" w:semiHidden="0" w:uiPriority="61" w:unhideWhenUsed="0"/>
-    <w:lsdException w:name="Light Grid Accent 5" w:semiHidden="0" w:uiPriority="62" w:unhideWhenUsed="0"/>
-    <w:lsdException w:name="Medium Shading 1 Accent 5" w:semiHidden="0" w:uiPriority="63" w:unhideWhenUsed="0"/>
-    <w:lsdException w:name="Medium Shading 2 Accent 5" w:semiHidden="0" w:uiPriority="64" w:unhideWhenUsed="0"/>
-    <w:lsdException w:name="Medium List 1 Accent 5" w:semiHidden="0" w:uiPriority="65" w:unhideWhenUsed="0"/>
-    <w:lsdException w:name="Medium List 2 Accent 5" w:semiHidden="0" w:uiPriority="66" w:unhideWhenUsed="0"/>
-    <w:lsdException w:name="Medium Grid 1 Accent 5" w:semiHidden="0" w:uiPriority="67" w:unhideWhenUsed="0"/>
-    <w:lsdException w:name="Medium Grid 2 Accent 5" w:semiHidden="0" w:uiPriority="68" w:unhideWhenUsed="0"/>
-    <w:lsdException w:name="Medium Grid 3 Accent 5" w:semiHidden="0" w:uiPriority="69" w:unhideWhenUsed="0"/>
-    <w:lsdException w:name="Dark List Accent 5" w:semiHidden="0" w:uiPriority="70" w:unhideWhenUsed="0"/>
-    <w:lsdException w:name="Colorful Shading Accent 5" w:semiHidden="0" w:uiPriority="71" w:unhideWhenUsed="0"/>
-    <w:lsdException w:name="Colorful List Accent 5" w:semiHidden="0" w:uiPriority="72" w:unhideWhenUsed="0"/>
-    <w:lsdException w:name="Colorful Grid Accent 5" w:semiHidden="0" w:uiPriority="73" w:unhideWhenUsed="0"/>
-    <w:lsdException w:name="Light Shading Accent 6" w:semiHidden="0" w:uiPriority="60" w:unhideWhenUsed="0"/>
-    <w:lsdException w:name="Light List Accent 6" w:semiHidden="0" w:uiPriority="61" w:unhideWhenUsed="0"/>
-    <w:lsdException w:name="Light Grid Accent 6" w:semiHidden="0" w:uiPriority="62" w:unhideWhenUsed="0"/>
-    <w:lsdException w:name="Medium Shading 1 Accent 6" w:semiHidden="0" w:uiPriority="63" w:unhideWhenUsed="0"/>
-    <w:lsdException w:name="Medium Shading 2 Accent 6" w:semiHidden="0" w:uiPriority="64" w:unhideWhenUsed="0"/>
-    <w:lsdException w:name="Medium List 1 Accent 6" w:semiHidden="0" w:uiPriority="65" w:unhideWhenUsed="0"/>
-    <w:lsdException w:name="Medium List 2 Accent 6" w:semiHidden="0" w:uiPriority="66" w:unhideWhenUsed="0"/>
-    <w:lsdException w:name="Medium Grid 1 Accent 6" w:semiHidden="0" w:uiPriority="67" w:unhideWhenUsed="0"/>
-    <w:lsdException w:name="Medium Grid 2 Accent 6" w:semiHidden="0" w:uiPriority="68" w:unhideWhenUsed="0"/>
-    <w:lsdException w:name="Medium Grid 3 Accent 6" w:semiHidden="0" w:uiPriority="69" w:unhideWhenUsed="0"/>
-    <w:lsdException w:name="Dark List Accent 6" w:semiHidden="0" w:uiPriority="70" w:unhideWhenUsed="0"/>
-    <w:lsdException w:name="Colorful Shading Accent 6" w:semiHidden="0" w:uiPriority="71" w:unhideWhenUsed="0"/>
-    <w:lsdException w:name="Colorful List Accent 6" w:semiHidden="0" w:uiPriority="72" w:unhideWhenUsed="0"/>
-    <w:lsdException w:name="Colorful Grid Accent 6" w:semiHidden="0" w:uiPriority="73" w:unhideWhenUsed="0"/>
-    <w:lsdException w:name="Subtle Emphasis" w:semiHidden="0" w:uiPriority="19" w:unhideWhenUsed="0" w:qFormat="1"/>
-    <w:lsdException w:name="Intense Emphasis" w:semiHidden="0" w:uiPriority="21" w:unhideWhenUsed="0" w:qFormat="1"/>
-    <w:lsdException w:name="Subtle Reference" w:semiHidden="0" w:uiPriority="31" w:unhideWhenUsed="0" w:qFormat="1"/>
-    <w:lsdException w:name="Intense Reference" w:semiHidden="0" w:uiPriority="32" w:unhideWhenUsed="0" w:qFormat="1"/>
-    <w:lsdException w:name="Book Title" w:semiHidden="0" w:uiPriority="33" w:unhideWhenUsed="0" w:qFormat="1"/>
-    <w:lsdException w:name="Bibliography" w:uiPriority="37"/>
-    <w:lsdException w:name="TOC Heading" w:uiPriority="39" w:qFormat="1"/>
-  </w:latentStyles>
-  <w:style w:type="paragraph" w:default="1" w:styleId="Normal">
-    <w:name w:val="Normal"/>
-    <w:rsid w:val="00931235"/>
-    <w:pPr>
-      <w:spacing w:after="200" w:line="276" w:lineRule="auto"/>
-    </w:pPr>
-    <w:rPr>
-      <w:rFonts w:ascii="Calibri" w:eastAsia="Calibri" w:hAnsi="Calibri" w:cs="Calibri"/>
-      <w:color w:val="000000"/>
-      <w:szCs w:val="20"/>
-      <w:lang w:val="es-MX" w:eastAsia="es-MX"/>
-    </w:rPr>
-  </w:style>
-  <w:style w:type="paragraph" w:styleId="Ttulo2">
-    <w:name w:val="heading 2"/>
-    <w:basedOn w:val="Normal"/>
-    <w:next w:val="Normal"/>
-    <w:link w:val="Ttulo2Car"/>
-    <w:rsid w:val="00931235"/>
-    <w:pPr>
-      <w:keepNext/>
-      <w:keepLines/>
-      <w:spacing w:before="360" w:after="80"/>
-      <w:contextualSpacing/>
-      <w:outlineLvl w:val="1"/>
-    </w:pPr>
-    <w:rPr>
-      <w:b/>
-      <w:sz w:val="36"/>
-    </w:rPr>
-  </w:style>
-  <w:style w:type="paragraph" w:styleId="Ttulo3">
-    <w:name w:val="heading 3"/>
-    <w:basedOn w:val="Normal"/>
-    <w:next w:val="Normal"/>
-    <w:link w:val="Ttulo3Car"/>
-    <w:rsid w:val="00931235"/>
-    <w:pPr>
-      <w:keepNext/>
-      <w:keepLines/>
-      <w:spacing w:before="280" w:after="80"/>
-      <w:contextualSpacing/>
-      <w:outlineLvl w:val="2"/>
-    </w:pPr>
-    <w:rPr>
-      <w:b/>
-      <w:sz w:val="28"/>
-    </w:rPr>
-  </w:style>
-  <w:style w:type="character" w:default="1" w:styleId="Fuentedeprrafopredeter">
-    <w:name w:val="Default Paragraph Font"/>
-    <w:uiPriority w:val="1"/>
-    <w:semiHidden/>
-    <w:unhideWhenUsed/>
-  </w:style>
-  <w:style w:type="table" w:default="1" w:styleId="Tablanormal">
-    <w:name w:val="Normal Table"/>
-    <w:uiPriority w:val="99"/>
-    <w:semiHidden/>
-    <w:unhideWhenUsed/>
-    <w:tblPr>
-      <w:tblInd w:w="0" w:type="dxa"/>
-      <w:tblCellMar>
-        <w:top w:w="0" w:type="dxa"/>
-        <w:left w:w="108" w:type="dxa"/>
-        <w:bottom w:w="0" w:type="dxa"/>
-        <w:right w:w="108" w:type="dxa"/>
-      </w:tblCellMar>
-    </w:tblPr>
-  </w:style>
-  <w:style w:type="numbering" w:default="1" w:styleId="Sinlista">
-    <w:name w:val="No List"/>
-    <w:uiPriority w:val="99"/>
-    <w:semiHidden/>
-    <w:unhideWhenUsed/>
-  </w:style>
-  <w:style w:type="character" w:customStyle="1" w:styleId="Ttulo2Car">
-    <w:name w:val="Título 2 Car"/>
-    <w:basedOn w:val="Fuentedeprrafopredeter"/>
-    <w:link w:val="Ttulo2"/>
-    <w:rsid w:val="00931235"/>
-    <w:rPr>
-      <w:rFonts w:ascii="Calibri" w:eastAsia="Calibri" w:hAnsi="Calibri" w:cs="Calibri"/>
-      <w:b/>
-      <w:color w:val="000000"/>
-      <w:sz w:val="36"/>
-      <w:szCs w:val="20"/>
-      <w:lang w:val="es-MX" w:eastAsia="es-MX"/>
-    </w:rPr>
-  </w:style>
-  <w:style w:type="character" w:customStyle="1" w:styleId="Ttulo3Car">
-    <w:name w:val="Título 3 Car"/>
-    <w:basedOn w:val="Fuentedeprrafopredeter"/>
-    <w:link w:val="Ttulo3"/>
-    <w:rsid w:val="00931235"/>
-    <w:rPr>
-      <w:rFonts w:ascii="Calibri" w:eastAsia="Calibri" w:hAnsi="Calibri" w:cs="Calibri"/>
-      <w:b/>
-      <w:color w:val="000000"/>
-      <w:sz w:val="28"/>
-      <w:szCs w:val="20"/>
-      <w:lang w:val="es-MX" w:eastAsia="es-MX"/>
-    </w:rPr>
-  </w:style>
-  <w:style w:type="table" w:styleId="Tablaconcuadrcula">
-    <w:name w:val="Table Grid"/>
-    <w:basedOn w:val="Tablanormal"/>
-    <w:uiPriority w:val="39"/>
-    <w:rsid w:val="00931235"/>
-    <w:pPr>
-      <w:spacing w:after="0" w:line="240" w:lineRule="auto"/>
-    </w:pPr>
-    <w:rPr>
-      <w:rFonts w:ascii="Calibri" w:eastAsia="Calibri" w:hAnsi="Calibri" w:cs="Calibri"/>
-      <w:color w:val="000000"/>
-      <w:szCs w:val="20"/>
-      <w:lang w:val="es-MX" w:eastAsia="es-MX"/>
-    </w:rPr>
-    <w:tblPr>
-      <w:tblInd w:w="0" w:type="dxa"/>
-      <w:tblBorders>
-        <w:top w:val="single" w:sz="4" w:space="0" w:color="auto"/>
-        <w:left w:val="single" w:sz="4" w:space="0" w:color="auto"/>
-        <w:bottom w:val="single" w:sz="4" w:space="0" w:color="auto"/>
-        <w:right w:val="single" w:sz="4" w:space="0" w:color="auto"/>
-        <w:insideH w:val="single" w:sz="4" w:space="0" w:color="auto"/>
-        <w:insideV w:val="single" w:sz="4" w:space="0" w:color="auto"/>
-      </w:tblBorders>
-      <w:tblCellMar>
-        <w:top w:w="0" w:type="dxa"/>
-        <w:left w:w="108" w:type="dxa"/>
-        <w:bottom w:w="0" w:type="dxa"/>
-        <w:right w:w="108" w:type="dxa"/>
-      </w:tblCellMar>
-    </w:tblPr>
-  </w:style>
-  <w:style w:type="paragraph" w:styleId="Prrafodelista">
-    <w:name w:val="List Paragraph"/>
-    <w:basedOn w:val="Normal"/>
-    <w:uiPriority w:val="34"/>
-    <w:qFormat/>
-    <w:rsid w:val="00931235"/>
-    <w:pPr>
-      <w:ind w:left="720"/>
-      <w:contextualSpacing/>
-    </w:pPr>
-  </w:style>
-  <w:style w:type="paragraph" w:styleId="Encabezado">
-    <w:name w:val="header"/>
-    <w:basedOn w:val="Normal"/>
-    <w:link w:val="EncabezadoCar"/>
-    <w:uiPriority w:val="99"/>
-    <w:unhideWhenUsed/>
-    <w:rsid w:val="00BB5BD2"/>
-    <w:pPr>
-      <w:tabs>
-        <w:tab w:val="center" w:pos="4252"/>
-        <w:tab w:val="right" w:pos="8504"/>
-      </w:tabs>
-      <w:spacing w:after="0" w:line="240" w:lineRule="auto"/>
-    </w:pPr>
-  </w:style>
-  <w:style w:type="character" w:customStyle="1" w:styleId="EncabezadoCar">
-    <w:name w:val="Encabezado Car"/>
-    <w:basedOn w:val="Fuentedeprrafopredeter"/>
-    <w:link w:val="Encabezado"/>
-    <w:uiPriority w:val="99"/>
-    <w:rsid w:val="00BB5BD2"/>
-    <w:rPr>
-      <w:rFonts w:ascii="Calibri" w:eastAsia="Calibri" w:hAnsi="Calibri" w:cs="Calibri"/>
-      <w:color w:val="000000"/>
-      <w:szCs w:val="20"/>
-      <w:lang w:val="es-MX" w:eastAsia="es-MX"/>
-    </w:rPr>
-  </w:style>
-  <w:style w:type="paragraph" w:styleId="Piedepgina">
-    <w:name w:val="footer"/>
-    <w:basedOn w:val="Normal"/>
-    <w:link w:val="PiedepginaCar"/>
-    <w:uiPriority w:val="99"/>
-    <w:unhideWhenUsed/>
-    <w:rsid w:val="00BB5BD2"/>
-    <w:pPr>
-      <w:tabs>
-        <w:tab w:val="center" w:pos="4252"/>
-        <w:tab w:val="right" w:pos="8504"/>
-      </w:tabs>
-      <w:spacing w:after="0" w:line="240" w:lineRule="auto"/>
-    </w:pPr>
-  </w:style>
-  <w:style w:type="character" w:customStyle="1" w:styleId="PiedepginaCar">
-    <w:name w:val="Pie de página Car"/>
-    <w:basedOn w:val="Fuentedeprrafopredeter"/>
-    <w:link w:val="Piedepgina"/>
-    <w:uiPriority w:val="99"/>
-    <w:rsid w:val="00BB5BD2"/>
-    <w:rPr>
-      <w:rFonts w:ascii="Calibri" w:eastAsia="Calibri" w:hAnsi="Calibri" w:cs="Calibri"/>
-      <w:color w:val="000000"/>
-      <w:szCs w:val="20"/>
-      <w:lang w:val="es-MX" w:eastAsia="es-MX"/>
-    </w:rPr>
-  </w:style>
-  <w:style w:type="paragraph" w:styleId="Textodeglobo">
-    <w:name w:val="Balloon Text"/>
-    <w:basedOn w:val="Normal"/>
-    <w:link w:val="TextodegloboCar"/>
-    <w:uiPriority w:val="99"/>
-    <w:semiHidden/>
-    <w:unhideWhenUsed/>
-    <w:rsid w:val="00B7556D"/>
-    <w:pPr>
-      <w:spacing w:after="0" w:line="240" w:lineRule="auto"/>
-    </w:pPr>
-    <w:rPr>
-      <w:rFonts w:ascii="Tahoma" w:hAnsi="Tahoma" w:cs="Tahoma"/>
-      <w:sz w:val="16"/>
-      <w:szCs w:val="16"/>
-    </w:rPr>
-  </w:style>
-  <w:style w:type="character" w:customStyle="1" w:styleId="TextodegloboCar">
-    <w:name w:val="Texto de globo Car"/>
-    <w:basedOn w:val="Fuentedeprrafopredeter"/>
-    <w:link w:val="Textodeglobo"/>
-    <w:uiPriority w:val="99"/>
-    <w:semiHidden/>
-    <w:rsid w:val="00B7556D"/>
-    <w:rPr>
-      <w:rFonts w:ascii="Tahoma" w:eastAsia="Calibri" w:hAnsi="Tahoma" w:cs="Tahoma"/>
-      <w:color w:val="000000"/>
-      <w:sz w:val="16"/>
-      <w:szCs w:val="16"/>
-      <w:lang w:val="es-MX" w:eastAsia="es-MX"/>
-    </w:rPr>
-  </w:style>
-  <w:style w:type="table" w:styleId="Cuadrculaclara-nfasis5">
-    <w:name w:val="Light Grid Accent 5"/>
-    <w:basedOn w:val="Tablanormal"/>
-    <w:uiPriority w:val="62"/>
-    <w:rsid w:val="00850B1A"/>
-    <w:pPr>
-      <w:spacing w:after="0" w:line="240" w:lineRule="auto"/>
-    </w:pPr>
-    <w:rPr>
-      <w:lang w:val="es-MX"/>
-    </w:rPr>
-    <w:tblPr>
-      <w:tblStyleRowBandSize w:val="1"/>
-      <w:tblStyleColBandSize w:val="1"/>
-      <w:tblInd w:w="0" w:type="dxa"/>
-      <w:tblBorders>
-        <w:top w:val="single" w:sz="8" w:space="0" w:color="4472C4" w:themeColor="accent5"/>
-        <w:left w:val="single" w:sz="8" w:space="0" w:color="4472C4" w:themeColor="accent5"/>
-        <w:bottom w:val="single" w:sz="8" w:space="0" w:color="4472C4" w:themeColor="accent5"/>
-        <w:right w:val="single" w:sz="8" w:space="0" w:color="4472C4" w:themeColor="accent5"/>
-        <w:insideH w:val="single" w:sz="8" w:space="0" w:color="4472C4" w:themeColor="accent5"/>
-        <w:insideV w:val="single" w:sz="8" w:space="0" w:color="4472C4" w:themeColor="accent5"/>
-      </w:tblBorders>
-      <w:tblCellMar>
-        <w:top w:w="0" w:type="dxa"/>
-        <w:left w:w="108" w:type="dxa"/>
-        <w:bottom w:w="0" w:type="dxa"/>
-        <w:right w:w="108" w:type="dxa"/>
-      </w:tblCellMar>
-    </w:tblPr>
-    <w:tblStylePr w:type="firstRow">
-      <w:pPr>
-        <w:spacing w:before="0" w:after="0" w:line="240" w:lineRule="auto"/>
-      </w:pPr>
-      <w:rPr>
-        <w:rFonts w:asciiTheme="majorHAnsi" w:eastAsiaTheme="majorEastAsia" w:hAnsiTheme="majorHAnsi" w:cstheme="majorBidi"/>
-        <w:b/>
-        <w:bCs/>
-      </w:rPr>
-      <w:tblPr/>
-      <w:tcPr>
-        <w:tcBorders>
-          <w:top w:val="single" w:sz="8" w:space="0" w:color="4472C4" w:themeColor="accent5"/>
-          <w:left w:val="single" w:sz="8" w:space="0" w:color="4472C4" w:themeColor="accent5"/>
-          <w:bottom w:val="single" w:sz="18" w:space="0" w:color="4472C4" w:themeColor="accent5"/>
-          <w:right w:val="single" w:sz="8" w:space="0" w:color="4472C4" w:themeColor="accent5"/>
-          <w:insideH w:val="nil"/>
-          <w:insideV w:val="single" w:sz="8" w:space="0" w:color="4472C4" w:themeColor="accent5"/>
-        </w:tcBorders>
-      </w:tcPr>
-    </w:tblStylePr>
-    <w:tblStylePr w:type="lastRow">
-      <w:pPr>
-        <w:spacing w:before="0" w:after="0" w:line="240" w:lineRule="auto"/>
-      </w:pPr>
-      <w:rPr>
-        <w:rFonts w:asciiTheme="majorHAnsi" w:eastAsiaTheme="majorEastAsia" w:hAnsiTheme="majorHAnsi" w:cstheme="majorBidi"/>
-        <w:b/>
-        <w:bCs/>
-      </w:rPr>
-      <w:tblPr/>
-      <w:tcPr>
-        <w:tcBorders>
-          <w:top w:val="double" w:sz="6" w:space="0" w:color="4472C4" w:themeColor="accent5"/>
-          <w:left w:val="single" w:sz="8" w:space="0" w:color="4472C4" w:themeColor="accent5"/>
-          <w:bottom w:val="single" w:sz="8" w:space="0" w:color="4472C4" w:themeColor="accent5"/>
-          <w:right w:val="single" w:sz="8" w:space="0" w:color="4472C4" w:themeColor="accent5"/>
-          <w:insideH w:val="nil"/>
-          <w:insideV w:val="single" w:sz="8" w:space="0" w:color="4472C4" w:themeColor="accent5"/>
-        </w:tcBorders>
-      </w:tcPr>
-    </w:tblStylePr>
-    <w:tblStylePr w:type="firstCol">
-      <w:rPr>
-        <w:rFonts w:asciiTheme="majorHAnsi" w:eastAsiaTheme="majorEastAsia" w:hAnsiTheme="majorHAnsi" w:cstheme="majorBidi"/>
-        <w:b/>
-        <w:bCs/>
-      </w:rPr>
-    </w:tblStylePr>
-    <w:tblStylePr w:type="lastCol">
-      <w:rPr>
-        <w:rFonts w:asciiTheme="majorHAnsi" w:eastAsiaTheme="majorEastAsia" w:hAnsiTheme="majorHAnsi" w:cstheme="majorBidi"/>
-        <w:b/>
-        <w:bCs/>
-      </w:rPr>
-      <w:tblPr/>
-      <w:tcPr>
-        <w:tcBorders>
-          <w:top w:val="single" w:sz="8" w:space="0" w:color="4472C4" w:themeColor="accent5"/>
-          <w:left w:val="single" w:sz="8" w:space="0" w:color="4472C4" w:themeColor="accent5"/>
-          <w:bottom w:val="single" w:sz="8" w:space="0" w:color="4472C4" w:themeColor="accent5"/>
-          <w:right w:val="single" w:sz="8" w:space="0" w:color="4472C4" w:themeColor="accent5"/>
-        </w:tcBorders>
-      </w:tcPr>
-    </w:tblStylePr>
-    <w:tblStylePr w:type="band1Vert">
-      <w:tblPr/>
-      <w:tcPr>
-        <w:tcBorders>
-          <w:top w:val="single" w:sz="8" w:space="0" w:color="4472C4" w:themeColor="accent5"/>
-          <w:left w:val="single" w:sz="8" w:space="0" w:color="4472C4" w:themeColor="accent5"/>
-          <w:bottom w:val="single" w:sz="8" w:space="0" w:color="4472C4" w:themeColor="accent5"/>
-          <w:right w:val="single" w:sz="8" w:space="0" w:color="4472C4" w:themeColor="accent5"/>
-        </w:tcBorders>
-        <w:shd w:val="clear" w:color="auto" w:fill="D0DBF0" w:themeFill="accent5" w:themeFillTint="3F"/>
-      </w:tcPr>
-    </w:tblStylePr>
-    <w:tblStylePr w:type="band1Horz">
-      <w:tblPr/>
-      <w:tcPr>
-        <w:tcBorders>
-          <w:top w:val="single" w:sz="8" w:space="0" w:color="4472C4" w:themeColor="accent5"/>
-          <w:left w:val="single" w:sz="8" w:space="0" w:color="4472C4" w:themeColor="accent5"/>
-          <w:bottom w:val="single" w:sz="8" w:space="0" w:color="4472C4" w:themeColor="accent5"/>
-          <w:right w:val="single" w:sz="8" w:space="0" w:color="4472C4" w:themeColor="accent5"/>
-          <w:insideV w:val="single" w:sz="8" w:space="0" w:color="4472C4" w:themeColor="accent5"/>
-        </w:tcBorders>
-        <w:shd w:val="clear" w:color="auto" w:fill="D0DBF0" w:themeFill="accent5" w:themeFillTint="3F"/>
-      </w:tcPr>
-    </w:tblStylePr>
-    <w:tblStylePr w:type="band2Horz">
-      <w:tblPr/>
-      <w:tcPr>
-        <w:tcBorders>
-          <w:top w:val="single" w:sz="8" w:space="0" w:color="4472C4" w:themeColor="accent5"/>
-          <w:left w:val="single" w:sz="8" w:space="0" w:color="4472C4" w:themeColor="accent5"/>
-          <w:bottom w:val="single" w:sz="8" w:space="0" w:color="4472C4" w:themeColor="accent5"/>
-          <w:right w:val="single" w:sz="8" w:space="0" w:color="4472C4" w:themeColor="accent5"/>
-          <w:insideV w:val="single" w:sz="8" w:space="0" w:color="4472C4" w:themeColor="accent5"/>
-        </w:tcBorders>
-      </w:tcPr>
-    </w:tblStylePr>
-  </w:style>
-</w:styles>
-</file>
-
-<file path=word/stylesWithEffects.xml><?xml version="1.0" encoding="utf-8"?>
-<w:styles xmlns:wpc="http://schemas.microsoft.com/office/word/2010/wordprocessingCanvas" xmlns:mc="http://schemas.openxmlformats.org/markup-compatibility/2006" xmlns:o="urn:schemas-microsoft-com:office:office" xmlns:r="http://schemas.openxmlformats.org/officeDocument/2006/relationships" xmlns:m="http://schemas.openxmlformats.org/officeDocument/2006/math" xmlns:v="urn:schemas-microsoft-com:vml" xmlns:wp14="http://schemas.microsoft.com/office/word/2010/wordprocessingDrawing" xmlns:wp="http://schemas.openxmlformats.org/drawingml/2006/wordprocessingDrawing" xmlns:w10="urn:schemas-microsoft-com:office:word" xmlns:w="http://schemas.openxmlformats.org/wordprocessingml/2006/main" xmlns:w14="http://schemas.microsoft.com/office/word/2010/wordml" xmlns:wpg="http://schemas.microsoft.com/office/word/2010/wordprocessingGroup" xmlns:wpi="http://schemas.microsoft.com/office/word/2010/wordprocessingInk" xmlns:wne="http://schemas.microsoft.com/office/word/2006/wordml" xmlns:wps="http://schemas.microsoft.com/office/word/2010/wordprocessingShape" mc:Ignorable="w14 wp14">
-  <w:docDefaults>
-    <w:rPrDefault>
-      <w:rPr>
-        <w:rFonts w:asciiTheme="minorHAnsi" w:eastAsiaTheme="minorHAnsi" w:hAnsiTheme="minorHAnsi" w:cstheme="minorBidi"/>
-        <w:sz w:val="22"/>
-        <w:szCs w:val="22"/>
-        <w:lang w:val="es-PE" w:eastAsia="en-US" w:bidi="ar-SA"/>
-      </w:rPr>
-    </w:rPrDefault>
-    <w:pPrDefault>
-      <w:pPr>
-        <w:spacing w:after="160" w:line="259" w:lineRule="auto"/>
-      </w:pPr>
-    </w:pPrDefault>
-  </w:docDefaults>
-  <w:latentStyles w:defLockedState="0" w:defUIPriority="99" w:defSemiHidden="1" w:defUnhideWhenUsed="1" w:defQFormat="0" w:count="267">
-    <w:lsdException w:name="Normal" w:semiHidden="0" w:uiPriority="0" w:unhideWhenUsed="0" w:qFormat="1"/>
-    <w:lsdException w:name="heading 1" w:semiHidden="0" w:uiPriority="9" w:unhideWhenUsed="0" w:qFormat="1"/>
-    <w:lsdException w:name="heading 2" w:uiPriority="0" w:qFormat="1"/>
-    <w:lsdException w:name="heading 3" w:uiPriority="0" w:qFormat="1"/>
-    <w:lsdException w:name="heading 4" w:uiPriority="9" w:qFormat="1"/>
-    <w:lsdException w:name="heading 5" w:uiPriority="9" w:qFormat="1"/>
-    <w:lsdException w:name="heading 6" w:uiPriority="9" w:qFormat="1"/>
-    <w:lsdException w:name="heading 7" w:uiPriority="9" w:qFormat="1"/>
-    <w:lsdException w:name="heading 8" w:uiPriority="9" w:qFormat="1"/>
-    <w:lsdException w:name="heading 9" w:uiPriority="9" w:qFormat="1"/>
-    <w:lsdException w:name="toc 1" w:uiPriority="39"/>
-    <w:lsdException w:name="toc 2" w:uiPriority="39"/>
-    <w:lsdException w:name="toc 3" w:uiPriority="39"/>
-    <w:lsdException w:name="toc 4" w:uiPriority="39"/>
-    <w:lsdException w:name="toc 5" w:uiPriority="39"/>
-    <w:lsdException w:name="toc 6" w:uiPriority="39"/>
-    <w:lsdException w:name="toc 7" w:uiPriority="39"/>
-    <w:lsdException w:name="toc 8" w:uiPriority="39"/>
-    <w:lsdException w:name="toc 9" w:uiPriority="39"/>
-    <w:lsdException w:name="caption" w:uiPriority="35" w:qFormat="1"/>
-    <w:lsdException w:name="Title" w:semiHidden="0" w:uiPriority="10" w:unhideWhenUsed="0" w:qFormat="1"/>
-    <w:lsdException w:name="Default Paragraph Font" w:uiPriority="1"/>
-    <w:lsdException w:name="Subtitle" w:semiHidden="0" w:uiPriority="11" w:unhideWhenUsed="0" w:qFormat="1"/>
-    <w:lsdException w:name="Strong" w:semiHidden="0" w:uiPriority="22" w:unhideWhenUsed="0" w:qFormat="1"/>
-    <w:lsdException w:name="Emphasis" w:semiHidden="0" w:uiPriority="20" w:unhideWhenUsed="0" w:qFormat="1"/>
-    <w:lsdException w:name="Table Grid" w:semiHidden="0" w:uiPriority="39" w:unhideWhenUsed="0"/>
-    <w:lsdException w:name="Placeholder Text" w:unhideWhenUsed="0"/>
-    <w:lsdException w:name="No Spacing" w:semiHidden="0" w:uiPriority="1" w:unhideWhenUsed="0" w:qFormat="1"/>
-    <w:lsdException w:name="Light Shading" w:semiHidden="0" w:uiPriority="60" w:unhideWhenUsed="0"/>
-    <w:lsdException w:name="Light List" w:semiHidden="0" w:uiPriority="61" w:unhideWhenUsed="0"/>
-    <w:lsdException w:name="Light Grid" w:semiHidden="0" w:uiPriority="62" w:unhideWhenUsed="0"/>
-    <w:lsdException w:name="Medium Shading 1" w:semiHidden="0" w:uiPriority="63" w:unhideWhenUsed="0"/>
-    <w:lsdException w:name="Medium Shading 2" w:semiHidden="0" w:uiPriority="64" w:unhideWhenUsed="0"/>
-    <w:lsdException w:name="Medium List 1" w:semiHidden="0" w:uiPriority="65" w:unhideWhenUsed="0"/>
-    <w:lsdException w:name="Medium List 2" w:semiHidden="0" w:uiPriority="66" w:unhideWhenUsed="0"/>
-    <w:lsdException w:name="Medium Grid 1" w:semiHidden="0" w:uiPriority="67" w:unhideWhenUsed="0"/>
-    <w:lsdException w:name="Medium Grid 2" w:semiHidden="0" w:uiPriority="68" w:unhideWhenUsed="0"/>
-    <w:lsdException w:name="Medium Grid 3" w:semiHidden="0" w:uiPriority="69" w:unhideWhenUsed="0"/>
-    <w:lsdException w:name="Dark List" w:semiHidden="0" w:uiPriority="70" w:unhideWhenUsed="0"/>
-    <w:lsdException w:name="Colorful Shading" w:semiHidden="0" w:uiPriority="71" w:unhideWhenUsed="0"/>
-    <w:lsdException w:name="Colorful List" w:semiHidden="0" w:uiPriority="72" w:unhideWhenUsed="0"/>
-    <w:lsdException w:name="Colorful Grid" w:semiHidden="0" w:uiPriority="73" w:unhideWhenUsed="0"/>
-    <w:lsdException w:name="Light Shading Accent 1" w:semiHidden="0" w:uiPriority="60" w:unhideWhenUsed="0"/>
-    <w:lsdException w:name="Light List Accent 1" w:semiHidden="0" w:uiPriority="61" w:unhideWhenUsed="0"/>
-    <w:lsdException w:name="Light Grid Accent 1" w:semiHidden="0" w:uiPriority="62" w:unhideWhenUsed="0"/>
-    <w:lsdException w:name="Medium Shading 1 Accent 1" w:semiHidden="0" w:uiPriority="63" w:unhideWhenUsed="0"/>
-    <w:lsdException w:name="Medium Shading 2 Accent 1" w:semiHidden="0" w:uiPriority="64" w:unhideWhenUsed="0"/>
-    <w:lsdException w:name="Medium List 1 Accent 1" w:semiHidden="0" w:uiPriority="65" w:unhideWhenUsed="0"/>
-    <w:lsdException w:name="Revision" w:unhideWhenUsed="0"/>
-    <w:lsdException w:name="List Paragraph" w:semiHidden="0" w:uiPriority="34" w:unhideWhenUsed="0" w:qFormat="1"/>
-    <w:lsdException w:name="Quote" w:semiHidden="0" w:uiPriority="29" w:unhideWhenUsed="0" w:qFormat="1"/>
-    <w:lsdException w:name="Intense Quote" w:semiHidden="0" w:uiPriority="30" w:unhideWhenUsed="0" w:qFormat="1"/>
-    <w:lsdException w:name="Medium List 2 Accent 1" w:semiHidden="0" w:uiPriority="66" w:unhideWhenUsed="0"/>
-    <w:lsdException w:name="Medium Grid 1 Accent 1" w:semiHidden="0" w:uiPriority="67" w:unhideWhenUsed="0"/>
-    <w:lsdException w:name="Medium Grid 2 Accent 1" w:semiHidden="0" w:uiPriority="68" w:unhideWhenUsed="0"/>
-    <w:lsdException w:name="Medium Grid 3 Accent 1" w:semiHidden="0" w:uiPriority="69" w:unhideWhenUsed="0"/>
-    <w:lsdException w:name="Dark List Accent 1" w:semiHidden="0" w:uiPriority="70" w:unhideWhenUsed="0"/>
-    <w:lsdException w:name="Colorful Shading Accent 1" w:semiHidden="0" w:uiPriority="71" w:unhideWhenUsed="0"/>
-    <w:lsdException w:name="Colorful List Accent 1" w:semiHidden="0" w:uiPriority="72" w:unhideWhenUsed="0"/>
-    <w:lsdException w:name="Colorful Grid Accent 1" w:semiHidden="0" w:uiPriority="73" w:unhideWhenUsed="0"/>
-    <w:lsdException w:name="Light Shading Accent 2" w:semiHidden="0" w:uiPriority="60" w:unhideWhenUsed="0"/>
-    <w:lsdException w:name="Light List Accent 2" w:semiHidden="0" w:uiPriority="61" w:unhideWhenUsed="0"/>
-    <w:lsdException w:name="Light Grid Accent 2" w:semiHidden="0" w:uiPriority="62" w:unhideWhenUsed="0"/>
-    <w:lsdException w:name="Medium Shading 1 Accent 2" w:semiHidden="0" w:uiPriority="63" w:unhideWhenUsed="0"/>
-    <w:lsdException w:name="Medium Shading 2 Accent 2" w:semiHidden="0" w:uiPriority="64" w:unhideWhenUsed="0"/>
-    <w:lsdException w:name="Medium List 1 Accent 2" w:semiHidden="0" w:uiPriority="65" w:unhideWhenUsed="0"/>
-    <w:lsdException w:name="Medium List 2 Accent 2" w:semiHidden="0" w:uiPriority="66" w:unhideWhenUsed="0"/>
-    <w:lsdException w:name="Medium Grid 1 Accent 2" w:semiHidden="0" w:uiPriority="67" w:unhideWhenUsed="0"/>
-    <w:lsdException w:name="Medium Grid 2 Accent 2" w:semiHidden="0" w:uiPriority="68" w:unhideWhenUsed="0"/>
-    <w:lsdException w:name="Medium Grid 3 Accent 2" w:semiHidden="0" w:uiPriority="69" w:unhideWhenUsed="0"/>
-    <w:lsdException w:name="Dark List Accent 2" w:semiHidden="0" w:uiPriority="70" w:unhideWhenUsed="0"/>
-    <w:lsdException w:name="Colorful Shading Accent 2" w:semiHidden="0" w:uiPriority="71" w:unhideWhenUsed="0"/>
-    <w:lsdException w:name="Colorful List Accent 2" w:semiHidden="0" w:uiPriority="72" w:unhideWhenUsed="0"/>
-    <w:lsdException w:name="Colorful Grid Accent 2" w:semiHidden="0" w:uiPriority="73" w:unhideWhenUsed="0"/>
-    <w:lsdException w:name="Light Shading Accent 3" w:semiHidden="0" w:uiPriority="60" w:unhideWhenUsed="0"/>
-    <w:lsdException w:name="Light List Accent 3" w:semiHidden="0" w:uiPriority="61" w:unhideWhenUsed="0"/>
-    <w:lsdException w:name="Light Grid Accent 3" w:semiHidden="0" w:uiPriority="62" w:unhideWhenUsed="0"/>
-    <w:lsdException w:name="Medium Shading 1 Accent 3" w:semiHidden="0" w:uiPriority="63" w:unhideWhenUsed="0"/>
-    <w:lsdException w:name="Medium Shading 2 Accent 3" w:semiHidden="0" w:uiPriority="64" w:unhideWhenUsed="0"/>
-    <w:lsdException w:name="Medium List 1 Accent 3" w:semiHidden="0" w:uiPriority="65" w:unhideWhenUsed="0"/>
-    <w:lsdException w:name="Medium List 2 Accent 3" w:semiHidden="0" w:uiPriority="66" w:unhideWhenUsed="0"/>
-    <w:lsdException w:name="Medium Grid 1 Accent 3" w:semiHidden="0" w:uiPriority="67" w:unhideWhenUsed="0"/>
-    <w:lsdException w:name="Medium Grid 2 Accent 3" w:semiHidden="0" w:uiPriority="68" w:unhideWhenUsed="0"/>
-    <w:lsdException w:name="Medium Grid 3 Accent 3" w:semiHidden="0" w:uiPriority="69" w:unhideWhenUsed="0"/>
-    <w:lsdException w:name="Dark List Accent 3" w:semiHidden="0" w:uiPriority="70" w:unhideWhenUsed="0"/>
-    <w:lsdException w:name="Colorful Shading Accent 3" w:semiHidden="0" w:uiPriority="71" w:unhideWhenUsed="0"/>
-    <w:lsdException w:name="Colorful List Accent 3" w:semiHidden="0" w:uiPriority="72" w:unhideWhenUsed="0"/>
-    <w:lsdException w:name="Colorful Grid Accent 3" w:semiHidden="0" w:uiPriority="73" w:unhideWhenUsed="0"/>
-    <w:lsdException w:name="Light Shading Accent 4" w:semiHidden="0" w:uiPriority="60" w:unhideWhenUsed="0"/>
-    <w:lsdException w:name="Light List Accent 4" w:semiHidden="0" w:uiPriority="61" w:unhideWhenUsed="0"/>
-    <w:lsdException w:name="Light Grid Accent 4" w:semiHidden="0" w:uiPriority="62" w:unhideWhenUsed="0"/>
-    <w:lsdException w:name="Medium Shading 1 Accent 4" w:semiHidden="0" w:uiPriority="63" w:unhideWhenUsed="0"/>
-    <w:lsdException w:name="Medium Shading 2 Accent 4" w:semiHidden="0" w:uiPriority="64" w:unhideWhenUsed="0"/>
-    <w:lsdException w:name="Medium List 1 Accent 4" w:semiHidden="0" w:uiPriority="65" w:unhideWhenUsed="0"/>
-    <w:lsdException w:name="Medium List 2 Accent 4" w:semiHidden="0" w:uiPriority="66" w:unhideWhenUsed="0"/>
-    <w:lsdException w:name="Medium Grid 1 Accent 4" w:semiHidden="0" w:uiPriority="67" w:unhideWhenUsed="0"/>
-    <w:lsdException w:name="Medium Grid 2 Accent 4" w:semiHidden="0" w:uiPriority="68" w:unhideWhenUsed="0"/>
-    <w:lsdException w:name="Medium Grid 3 Accent 4" w:semiHidden="0" w:uiPriority="69" w:unhideWhenUsed="0"/>
-    <w:lsdException w:name="Dark List Accent 4" w:semiHidden="0" w:uiPriority="70" w:unhideWhenUsed="0"/>
-    <w:lsdException w:name="Colorful Shading Accent 4" w:semiHidden="0" w:uiPriority="71" w:unhideWhenUsed="0"/>
-    <w:lsdException w:name="Colorful List Accent 4" w:semiHidden="0" w:uiPriority="72" w:unhideWhenUsed="0"/>
-    <w:lsdException w:name="Colorful Grid Accent 4" w:semiHidden="0" w:uiPriority="73" w:unhideWhenUsed="0"/>
-    <w:lsdException w:name="Light Shading Accent 5" w:semiHidden="0" w:uiPriority="60" w:unhideWhenUsed="0"/>
-    <w:lsdException w:name="Light List Accent 5" w:semiHidden="0" w:uiPriority="61" w:unhideWhenUsed="0"/>
-    <w:lsdException w:name="Light Grid Accent 5" w:semiHidden="0" w:uiPriority="62" w:unhideWhenUsed="0"/>
-    <w:lsdException w:name="Medium Shading 1 Accent 5" w:semiHidden="0" w:uiPriority="63" w:unhideWhenUsed="0"/>
-    <w:lsdException w:name="Medium Shading 2 Accent 5" w:semiHidden="0" w:uiPriority="64" w:unhideWhenUsed="0"/>
-    <w:lsdException w:name="Medium List 1 Accent 5" w:semiHidden="0" w:uiPriority="65" w:unhideWhenUsed="0"/>
-    <w:lsdException w:name="Medium List 2 Accent 5" w:semiHidden="0" w:uiPriority="66" w:unhideWhenUsed="0"/>
-    <w:lsdException w:name="Medium Grid 1 Accent 5" w:semiHidden="0" w:uiPriority="67" w:unhideWhenUsed="0"/>
-    <w:lsdException w:name="Medium Grid 2 Accent 5" w:semiHidden="0" w:uiPriority="68" w:unhideWhenUsed="0"/>
-    <w:lsdException w:name="Medium Grid 3 Accent 5" w:semiHidden="0" w:uiPriority="69" w:unhideWhenUsed="0"/>
-    <w:lsdException w:name="Dark List Accent 5" w:semiHidden="0" w:uiPriority="70" w:unhideWhenUsed="0"/>
-    <w:lsdException w:name="Colorful Shading Accent 5" w:semiHidden="0" w:uiPriority="71" w:unhideWhenUsed="0"/>
-    <w:lsdException w:name="Colorful List Accent 5" w:semiHidden="0" w:uiPriority="72" w:unhideWhenUsed="0"/>
-    <w:lsdException w:name="Colorful Grid Accent 5" w:semiHidden="0" w:uiPriority="73" w:unhideWhenUsed="0"/>
-    <w:lsdException w:name="Light Shading Accent 6" w:semiHidden="0" w:uiPriority="60" w:unhideWhenUsed="0"/>
-    <w:lsdException w:name="Light List Accent 6" w:semiHidden="0" w:uiPriority="61" w:unhideWhenUsed="0"/>
-    <w:lsdException w:name="Light Grid Accent 6" w:semiHidden="0" w:uiPriority="62" w:unhideWhenUsed="0"/>
-    <w:lsdException w:name="Medium Shading 1 Accent 6" w:semiHidden="0" w:uiPriority="63" w:unhideWhenUsed="0"/>
-    <w:lsdException w:name="Medium Shading 2 Accent 6" w:semiHidden="0" w:uiPriority="64" w:unhideWhenUsed="0"/>
-    <w:lsdException w:name="Medium List 1 Accent 6" w:semiHidden="0" w:uiPriority="65" w:unhideWhenUsed="0"/>
-    <w:lsdException w:name="Medium List 2 Accent 6" w:semiHidden="0" w:uiPriority="66" w:unhideWhenUsed="0"/>
-    <w:lsdException w:name="Medium Grid 1 Accent 6" w:semiHidden="0" w:uiPriority="67" w:unhideWhenUsed="0"/>
-    <w:lsdException w:name="Medium Grid 2 Accent 6" w:semiHidden="0" w:uiPriority="68" w:unhideWhenUsed="0"/>
-    <w:lsdException w:name="Medium Grid 3 Accent 6" w:semiHidden="0" w:uiPriority="69" w:unhideWhenUsed="0"/>
-    <w:lsdException w:name="Dark List Accent 6" w:semiHidden="0" w:uiPriority="70" w:unhideWhenUsed="0"/>
-    <w:lsdException w:name="Colorful Shading Accent 6" w:semiHidden="0" w:uiPriority="71" w:unhideWhenUsed="0"/>
-    <w:lsdException w:name="Colorful List Accent 6" w:semiHidden="0" w:uiPriority="72" w:unhideWhenUsed="0"/>
-    <w:lsdException w:name="Colorful Grid Accent 6" w:semiHidden="0" w:uiPriority="73" w:unhideWhenUsed="0"/>
-    <w:lsdException w:name="Subtle Emphasis" w:semiHidden="0" w:uiPriority="19" w:unhideWhenUsed="0" w:qFormat="1"/>
-    <w:lsdException w:name="Intense Emphasis" w:semiHidden="0" w:uiPriority="21" w:unhideWhenUsed="0" w:qFormat="1"/>
-    <w:lsdException w:name="Subtle Reference" w:semiHidden="0" w:uiPriority="31" w:unhideWhenUsed="0" w:qFormat="1"/>
-    <w:lsdException w:name="Intense Reference" w:semiHidden="0" w:uiPriority="32" w:unhideWhenUsed="0" w:qFormat="1"/>
-    <w:lsdException w:name="Book Title" w:semiHidden="0" w:uiPriority="33" w:unhideWhenUsed="0" w:qFormat="1"/>
-    <w:lsdException w:name="Bibliography" w:uiPriority="37"/>
-    <w:lsdException w:name="TOC Heading" w:uiPriority="39" w:qFormat="1"/>
+  <w:latentStyles w:defLockedState="0" w:defUIPriority="99" w:defSemiHidden="0" w:defUnhideWhenUsed="0" w:defQFormat="0" w:count="371">
+    <w:lsdException w:name="Normal" w:uiPriority="0" w:qFormat="1"/>
+    <w:lsdException w:name="heading 1" w:uiPriority="9" w:qFormat="1"/>
+    <w:lsdException w:name="heading 2" w:semiHidden="1" w:uiPriority="0" w:unhideWhenUsed="1" w:qFormat="1"/>
+    <w:lsdException w:name="heading 3" w:semiHidden="1" w:uiPriority="0" w:unhideWhenUsed="1" w:qFormat="1"/>
+    <w:lsdException w:name="heading 4" w:semiHidden="1" w:uiPriority="9" w:unhideWhenUsed="1" w:qFormat="1"/>
+    <w:lsdException w:name="heading 5" w:semiHidden="1" w:uiPriority="9" w:unhideWhenUsed="1" w:qFormat="1"/>
+    <w:lsdException w:name="heading 6" w:semiHidden="1" w:uiPriority="9" w:unhideWhenUsed="1" w:qFormat="1"/>
+    <w:lsdException w:name="heading 7" w:semiHidden="1" w:uiPriority="9" w:unhideWhenUsed="1" w:qFormat="1"/>
+    <w:lsdException w:name="heading 8" w:semiHidden="1" w:uiPriority="9" w:unhideWhenUsed="1" w:qFormat="1"/>
+    <w:lsdException w:name="heading 9" w:semiHidden="1" w:uiPriority="9" w:unhideWhenUsed="1" w:qFormat="1"/>
+    <w:lsdException w:name="index 1" w:semiHidden="1" w:unhideWhenUsed="1"/>
+    <w:lsdException w:name="index 2" w:semiHidden="1" w:unhideWhenUsed="1"/>
+    <w:lsdException w:name="index 3" w:semiHidden="1" w:unhideWhenUsed="1"/>
+    <w:lsdException w:name="index 4" w:semiHidden="1" w:unhideWhenUsed="1"/>
+    <w:lsdException w:name="index 5" w:semiHidden="1" w:unhideWhenUsed="1"/>
+    <w:lsdException w:name="index 6" w:semiHidden="1" w:unhideWhenUsed="1"/>
+    <w:lsdException w:name="index 7" w:semiHidden="1" w:unhideWhenUsed="1"/>
+    <w:lsdException w:name="index 8" w:semiHidden="1" w:unhideWhenUsed="1"/>
+    <w:lsdException w:name="index 9" w:semiHidden="1" w:unhideWhenUsed="1"/>
+    <w:lsdException w:name="toc 1" w:semiHidden="1" w:uiPriority="39" w:unhideWhenUsed="1"/>
+    <w:lsdException w:name="toc 2" w:semiHidden="1" w:uiPriority="39" w:unhideWhenUsed="1"/>
+    <w:lsdException w:name="toc 3" w:semiHidden="1" w:uiPriority="39" w:unhideWhenUsed="1"/>
+    <w:lsdException w:name="toc 4" w:semiHidden="1" w:uiPriority="39" w:unhideWhenUsed="1"/>
+    <w:lsdException w:name="toc 5" w:semiHidden="1" w:uiPriority="39" w:unhideWhenUsed="1"/>
+    <w:lsdException w:name="toc 6" w:semiHidden="1" w:uiPriority="39" w:unhideWhenUsed="1"/>
+    <w:lsdException w:name="toc 7" w:semiHidden="1" w:uiPriority="39" w:unhideWhenUsed="1"/>
+    <w:lsdException w:name="toc 8" w:semiHidden="1" w:uiPriority="39" w:unhideWhenUsed="1"/>
+    <w:lsdException w:name="toc 9" w:semiHidden="1" w:uiPriority="39" w:unhideWhenUsed="1"/>
+    <w:lsdException w:name="Normal Indent" w:semiHidden="1" w:unhideWhenUsed="1"/>
+    <w:lsdException w:name="footnote text" w:semiHidden="1" w:unhideWhenUsed="1"/>
+    <w:lsdException w:name="annotation text" w:semiHidden="1" w:unhideWhenUsed="1"/>
+    <w:lsdException w:name="header" w:semiHidden="1" w:unhideWhenUsed="1"/>
+    <w:lsdException w:name="footer" w:semiHidden="1" w:unhideWhenUsed="1"/>
+    <w:lsdException w:name="index heading" w:semiHidden="1" w:unhideWhenUsed="1"/>
+    <w:lsdException w:name="caption" w:semiHidden="1" w:uiPriority="35" w:unhideWhenUsed="1" w:qFormat="1"/>
+    <w:lsdException w:name="table of figures" w:semiHidden="1" w:unhideWhenUsed="1"/>
+    <w:lsdException w:name="envelope address" w:semiHidden="1" w:unhideWhenUsed="1"/>
+    <w:lsdException w:name="envelope return" w:semiHidden="1" w:unhideWhenUsed="1"/>
+    <w:lsdException w:name="footnote reference" w:semiHidden="1" w:unhideWhenUsed="1"/>
+    <w:lsdException w:name="annotation reference" w:semiHidden="1" w:unhideWhenUsed="1"/>
+    <w:lsdException w:name="line number" w:semiHidden="1" w:unhideWhenUsed="1"/>
+    <w:lsdException w:name="page number" w:semiHidden="1" w:unhideWhenUsed="1"/>
+    <w:lsdException w:name="endnote reference" w:semiHidden="1" w:unhideWhenUsed="1"/>
+    <w:lsdException w:name="endnote text" w:semiHidden="1" w:unhideWhenUsed="1"/>
+    <w:lsdException w:name="table of authorities" w:semiHidden="1" w:unhideWhenUsed="1"/>
+    <w:lsdException w:name="macro" w:semiHidden="1" w:unhideWhenUsed="1"/>
+    <w:lsdException w:name="toa heading" w:semiHidden="1" w:unhideWhenUsed="1"/>
+    <w:lsdException w:name="List" w:semiHidden="1" w:unhideWhenUsed="1"/>
+    <w:lsdException w:name="List Bullet" w:semiHidden="1" w:unhideWhenUsed="1"/>
+    <w:lsdException w:name="List Number" w:semiHidden="1" w:unhideWhenUsed="1"/>
+    <w:lsdException w:name="List 2" w:semiHidden="1" w:unhideWhenUsed="1"/>
+    <w:lsdException w:name="List 3" w:semiHidden="1" w:unhideWhenUsed="1"/>
+    <w:lsdException w:name="List 4" w:semiHidden="1" w:unhideWhenUsed="1"/>
+    <w:lsdException w:name="List 5" w:semiHidden="1" w:unhideWhenUsed="1"/>
+    <w:lsdException w:name="List Bullet 2" w:semiHidden="1" w:unhideWhenUsed="1"/>
+    <w:lsdException w:name="List Bullet 3" w:semiHidden="1" w:unhideWhenUsed="1"/>
+    <w:lsdException w:name="List Bullet 4" w:semiHidden="1" w:unhideWhenUsed="1"/>
+    <w:lsdException w:name="List Bullet 5" w:semiHidden="1" w:unhideWhenUsed="1"/>
+    <w:lsdException w:name="List Number 2" w:semiHidden="1" w:unhideWhenUsed="1"/>
+    <w:lsdException w:name="List Number 3" w:semiHidden="1" w:unhideWhenUsed="1"/>
+    <w:lsdException w:name="List Number 4" w:semiHidden="1" w:unhideWhenUsed="1"/>
+    <w:lsdException w:name="List Number 5" w:semiHidden="1" w:unhideWhenUsed="1"/>
+    <w:lsdException w:name="Title" w:uiPriority="10" w:qFormat="1"/>
+    <w:lsdException w:name="Closing" w:semiHidden="1" w:unhideWhenUsed="1"/>
+    <w:lsdException w:name="Signature" w:semiHidden="1" w:unhideWhenUsed="1"/>
+    <w:lsdException w:name="Default Paragraph Font" w:semiHidden="1" w:uiPriority="1" w:unhideWhenUsed="1"/>
+    <w:lsdException w:name="Body Text" w:semiHidden="1" w:unhideWhenUsed="1"/>
+    <w:lsdException w:name="Body Text Indent" w:semiHidden="1" w:unhideWhenUsed="1"/>
+    <w:lsdException w:name="List Continue" w:semiHidden="1" w:unhideWhenUsed="1"/>
+    <w:lsdException w:name="List Continue 2" w:semiHidden="1" w:unhideWhenUsed="1"/>
+    <w:lsdException w:name="List Continue 3" w:semiHidden="1" w:unhideWhenUsed="1"/>
+    <w:lsdException w:name="List Continue 4" w:semiHidden="1" w:unhideWhenUsed="1"/>
+    <w:lsdException w:name="List Continue 5" w:semiHidden="1" w:unhideWhenUsed="1"/>
+    <w:lsdException w:name="Message Header" w:semiHidden="1" w:unhideWhenUsed="1"/>
+    <w:lsdException w:name="Subtitle" w:uiPriority="11" w:qFormat="1"/>
+    <w:lsdException w:name="Salutation" w:semiHidden="1" w:unhideWhenUsed="1"/>
+    <w:lsdException w:name="Date" w:semiHidden="1" w:unhideWhenUsed="1"/>
+    <w:lsdException w:name="Body Text First Indent" w:semiHidden="1" w:unhideWhenUsed="1"/>
+    <w:lsdException w:name="Body Text First Indent 2" w:semiHidden="1" w:unhideWhenUsed="1"/>
+    <w:lsdException w:name="Note Heading" w:semiHidden="1" w:unhideWhenUsed="1"/>
+    <w:lsdException w:name="Body Text 2" w:semiHidden="1" w:unhideWhenUsed="1"/>
+    <w:lsdException w:name="Body Text 3" w:semiHidden="1" w:unhideWhenUsed="1"/>
+    <w:lsdException w:name="Body Text Indent 2" w:semiHidden="1" w:unhideWhenUsed="1"/>
+    <w:lsdException w:name="Body Text Indent 3" w:semiHidden="1" w:unhideWhenUsed="1"/>
+    <w:lsdException w:name="Block Text" w:semiHidden="1" w:unhideWhenUsed="1"/>
+    <w:lsdException w:name="Hyperlink" w:semiHidden="1" w:unhideWhenUsed="1"/>
+    <w:lsdException w:name="FollowedHyperlink" w:semiHidden="1" w:unhideWhenUsed="1"/>
+    <w:lsdException w:name="Strong" w:uiPriority="22" w:qFormat="1"/>
+    <w:lsdException w:name="Emphasis" w:uiPriority="20" w:qFormat="1"/>
+    <w:lsdException w:name="Document Map" w:semiHidden="1" w:unhideWhenUsed="1"/>
+    <w:lsdException w:name="Plain Text" w:semiHidden="1" w:unhideWhenUsed="1"/>
+    <w:lsdException w:name="E-mail Signature" w:semiHidden="1" w:unhideWhenUsed="1"/>
+    <w:lsdException w:name="HTML Top of Form" w:semiHidden="1" w:unhideWhenUsed="1"/>
+    <w:lsdException w:name="HTML Bottom of Form" w:semiHidden="1" w:unhideWhenUsed="1"/>
+    <w:lsdException w:name="Normal (Web)" w:semiHidden="1" w:unhideWhenUsed="1"/>
+    <w:lsdException w:name="HTML Acronym" w:semiHidden="1" w:unhideWhenUsed="1"/>
+    <w:lsdException w:name="HTML Address" w:semiHidden="1" w:unhideWhenUsed="1"/>
+    <w:lsdException w:name="HTML Cite" w:semiHidden="1" w:unhideWhenUsed="1"/>
+    <w:lsdException w:name="HTML Code" w:semiHidden="1" w:unhideWhenUsed="1"/>
+    <w:lsdException w:name="HTML Definition" w:semiHidden="1" w:unhideWhenUsed="1"/>
+    <w:lsdException w:name="HTML Keyboard" w:semiHidden="1" w:unhideWhenUsed="1"/>
+    <w:lsdException w:name="HTML Preformatted" w:semiHidden="1" w:unhideWhenUsed="1"/>
+    <w:lsdException w:name="HTML Sample" w:semiHidden="1" w:unhideWhenUsed="1"/>
+    <w:lsdException w:name="HTML Typewriter" w:semiHidden="1" w:unhideWhenUsed="1"/>
+    <w:lsdException w:name="HTML Variable" w:semiHidden="1" w:unhideWhenUsed="1"/>
+    <w:lsdException w:name="Normal Table" w:semiHidden="1" w:unhideWhenUsed="1"/>
+    <w:lsdException w:name="annotation subject" w:semiHidden="1" w:unhideWhenUsed="1"/>
+    <w:lsdException w:name="No List" w:semiHidden="1" w:unhideWhenUsed="1"/>
+    <w:lsdException w:name="Outline List 1" w:semiHidden="1" w:unhideWhenUsed="1"/>
+    <w:lsdException w:name="Outline List 2" w:semiHidden="1" w:unhideWhenUsed="1"/>
+    <w:lsdException w:name="Outline List 3" w:semiHidden="1" w:unhideWhenUsed="1"/>
+    <w:lsdException w:name="Table Simple 1" w:semiHidden="1" w:unhideWhenUsed="1"/>
+    <w:lsdException w:name="Table Simple 2" w:semiHidden="1" w:unhideWhenUsed="1"/>
+    <w:lsdException w:name="Table Simple 3" w:semiHidden="1" w:unhideWhenUsed="1"/>
+    <w:lsdException w:name="Table Classic 1" w:semiHidden="1" w:unhideWhenUsed="1"/>
+    <w:lsdException w:name="Table Classic 2" w:semiHidden="1" w:unhideWhenUsed="1"/>
+    <w:lsdException w:name="Table Classic 3" w:semiHidden="1" w:unhideWhenUsed="1"/>
+    <w:lsdException w:name="Table Classic 4" w:semiHidden="1" w:unhideWhenUsed="1"/>
+    <w:lsdException w:name="Table Colorful 1" w:semiHidden="1" w:unhideWhenUsed="1"/>
+    <w:lsdException w:name="Table Colorful 2" w:semiHidden="1" w:unhideWhenUsed="1"/>
+    <w:lsdException w:name="Table Colorful 3" w:semiHidden="1" w:unhideWhenUsed="1"/>
+    <w:lsdException w:name="Table Columns 1" w:semiHidden="1" w:unhideWhenUsed="1"/>
+    <w:lsdException w:name="Table Columns 2" w:semiHidden="1" w:unhideWhenUsed="1"/>
+    <w:lsdException w:name="Table Columns 3" w:semiHidden="1" w:unhideWhenUsed="1"/>
+    <w:lsdException w:name="Table Columns 4" w:semiHidden="1" w:unhideWhenUsed="1"/>
+    <w:lsdException w:name="Table Columns 5" w:semiHidden="1" w:unhideWhenUsed="1"/>
+    <w:lsdException w:name="Table Grid 1" w:semiHidden="1" w:unhideWhenUsed="1"/>
+    <w:lsdException w:name="Table Grid 2" w:semiHidden="1" w:unhideWhenUsed="1"/>
+    <w:lsdException w:name="Table Grid 3" w:semiHidden="1" w:unhideWhenUsed="1"/>
+    <w:lsdException w:name="Table Grid 4" w:semiHidden="1" w:unhideWhenUsed="1"/>
+    <w:lsdException w:name="Table Grid 5" w:semiHidden="1" w:unhideWhenUsed="1"/>
+    <w:lsdException w:name="Table Grid 6" w:semiHidden="1" w:unhideWhenUsed="1"/>
+    <w:lsdException w:name="Table Grid 7" w:semiHidden="1" w:unhideWhenUsed="1"/>
+    <w:lsdException w:name="Table Grid 8" w:semiHidden="1" w:unhideWhenUsed="1"/>
+    <w:lsdException w:name="Table List 1" w:semiHidden="1" w:unhideWhenUsed="1"/>
+    <w:lsdException w:name="Table List 2" w:semiHidden="1" w:unhideWhenUsed="1"/>
+    <w:lsdException w:name="Table List 3" w:semiHidden="1" w:unhideWhenUsed="1"/>
+    <w:lsdException w:name="Table List 4" w:semiHidden="1" w:unhideWhenUsed="1"/>
+    <w:lsdException w:name="Table List 5" w:semiHidden="1" w:unhideWhenUsed="1"/>
+    <w:lsdException w:name="Table List 6" w:semiHidden="1" w:unhideWhenUsed="1"/>
+    <w:lsdException w:name="Table List 7" w:semiHidden="1" w:unhideWhenUsed="1"/>
+    <w:lsdException w:name="Table List 8" w:semiHidden="1" w:unhideWhenUsed="1"/>
+    <w:lsdException w:name="Table 3D effects 1" w:semiHidden="1" w:unhideWhenUsed="1"/>
+    <w:lsdException w:name="Table 3D effects 2" w:semiHidden="1" w:unhideWhenUsed="1"/>
+    <w:lsdException w:name="Table 3D effects 3" w:semiHidden="1" w:unhideWhenUsed="1"/>
+    <w:lsdException w:name="Table Contemporary" w:semiHidden="1" w:unhideWhenUsed="1"/>
+    <w:lsdException w:name="Table Elegant" w:semiHidden="1" w:unhideWhenUsed="1"/>
+    <w:lsdException w:name="Table Professional" w:semiHidden="1" w:unhideWhenUsed="1"/>
+    <w:lsdException w:name="Table Subtle 1" w:semiHidden="1" w:unhideWhenUsed="1"/>
+    <w:lsdException w:name="Table Subtle 2" w:semiHidden="1" w:unhideWhenUsed="1"/>
+    <w:lsdException w:name="Table Web 1" w:semiHidden="1" w:unhideWhenUsed="1"/>
+    <w:lsdException w:name="Table Web 2" w:semiHidden="1" w:unhideWhenUsed="1"/>
+    <w:lsdException w:name="Table Web 3" w:semiHidden="1" w:unhideWhenUsed="1"/>
+    <w:lsdException w:name="Balloon Text" w:semiHidden="1" w:unhideWhenUsed="1"/>
+    <w:lsdException w:name="Table Grid" w:uiPriority="39"/>
+    <w:lsdException w:name="Table Theme" w:semiHidden="1" w:unhideWhenUsed="1"/>
+    <w:lsdException w:name="Placeholder Text" w:semiHidden="1"/>
+    <w:lsdException w:name="No Spacing" w:uiPriority="1" w:qFormat="1"/>
+    <w:lsdException w:name="Light Shading" w:uiPriority="60"/>
+    <w:lsdException w:name="Light List" w:uiPriority="61"/>
+    <w:lsdException w:name="Light Grid" w:uiPriority="62"/>
+    <w:lsdException w:name="Medium Shading 1" w:uiPriority="63"/>
+    <w:lsdException w:name="Medium Shading 2" w:uiPriority="64"/>
+    <w:lsdException w:name="Medium List 1" w:uiPriority="65"/>
+    <w:lsdException w:name="Medium List 2" w:uiPriority="66"/>
+    <w:lsdException w:name="Medium Grid 1" w:uiPriority="67"/>
+    <w:lsdException w:name="Medium Grid 2" w:uiPriority="68"/>
+    <w:lsdException w:name="Medium Grid 3" w:uiPriority="69"/>
+    <w:lsdException w:name="Dark List" w:uiPriority="70"/>
+    <w:lsdException w:name="Colorful Shading" w:uiPriority="71"/>
+    <w:lsdException w:name="Colorful List" w:uiPriority="72"/>
+    <w:lsdException w:name="Colorful Grid" w:uiPriority="73"/>
+    <w:lsdException w:name="Light Shading Accent 1" w:uiPriority="60"/>
+    <w:lsdException w:name="Light List Accent 1" w:uiPriority="61"/>
+    <w:lsdException w:name="Light Grid Accent 1" w:uiPriority="62"/>
+    <w:lsdException w:name="Medium Shading 1 Accent 1" w:uiPriority="63"/>
+    <w:lsdException w:name="Medium Shading 2 Accent 1" w:uiPriority="64"/>
+    <w:lsdException w:name="Medium List 1 Accent 1" w:uiPriority="65"/>
+    <w:lsdException w:name="Revision" w:semiHidden="1"/>
+    <w:lsdException w:name="List Paragraph" w:uiPriority="34" w:qFormat="1"/>
+    <w:lsdException w:name="Quote" w:uiPriority="29" w:qFormat="1"/>
+    <w:lsdException w:name="Intense Quote" w:uiPriority="30" w:qFormat="1"/>
+    <w:lsdException w:name="Medium List 2 Accent 1" w:uiPriority="66"/>
+    <w:lsdException w:name="Medium Grid 1 Accent 1" w:uiPriority="67"/>
+    <w:lsdException w:name="Medium Grid 2 Accent 1" w:uiPriority="68"/>
+    <w:lsdException w:name="Medium Grid 3 Accent 1" w:uiPriority="69"/>
+    <w:lsdException w:name="Dark List Accent 1" w:uiPriority="70"/>
+    <w:lsdException w:name="Colorful Shading Accent 1" w:uiPriority="71"/>
+    <w:lsdException w:name="Colorful List Accent 1" w:uiPriority="72"/>
+    <w:lsdException w:name="Colorful Grid Accent 1" w:uiPriority="73"/>
+    <w:lsdException w:name="Light Shading Accent 2" w:uiPriority="60"/>
+    <w:lsdException w:name="Light List Accent 2" w:uiPriority="61"/>
+    <w:lsdException w:name="Light Grid Accent 2" w:uiPriority="62"/>
+    <w:lsdException w:name="Medium Shading 1 Accent 2" w:uiPriority="63"/>
+    <w:lsdException w:name="Medium Shading 2 Accent 2" w:uiPriority="64"/>
+    <w:lsdException w:name="Medium List 1 Accent 2" w:uiPriority="65"/>
+    <w:lsdException w:name="Medium List 2 Accent 2" w:uiPriority="66"/>
+    <w:lsdException w:name="Medium Grid 1 Accent 2" w:uiPriority="67"/>
+    <w:lsdException w:name="Medium Grid 2 Accent 2" w:uiPriority="68"/>
+    <w:lsdException w:name="Medium Grid 3 Accent 2" w:uiPriority="69"/>
+    <w:lsdException w:name="Dark List Accent 2" w:uiPriority="70"/>
+    <w:lsdException w:name="Colorful Shading Accent 2" w:uiPriority="71"/>
+    <w:lsdException w:name="Colorful List Accent 2" w:uiPriority="72"/>
+    <w:lsdException w:name="Colorful Grid Accent 2" w:uiPriority="73"/>
+    <w:lsdException w:name="Light Shading Accent 3" w:uiPriority="60"/>
+    <w:lsdException w:name="Light List Accent 3" w:uiPriority="61"/>
+    <w:lsdException w:name="Light Grid Accent 3" w:uiPriority="62"/>
+    <w:lsdException w:name="Medium Shading 1 Accent 3" w:uiPriority="63"/>
+    <w:lsdException w:name="Medium Shading 2 Accent 3" w:uiPriority="64"/>
+    <w:lsdException w:name="Medium List 1 Accent 3" w:uiPriority="65"/>
+    <w:lsdException w:name="Medium List 2 Accent 3" w:uiPriority="66"/>
+    <w:lsdException w:name="Medium Grid 1 Accent 3" w:uiPriority="67"/>
+    <w:lsdException w:name="Medium Grid 2 Accent 3" w:uiPriority="68"/>
+    <w:lsdException w:name="Medium Grid 3 Accent 3" w:uiPriority="69"/>
+    <w:lsdException w:name="Dark List Accent 3" w:uiPriority="70"/>
+    <w:lsdException w:name="Colorful Shading Accent 3" w:uiPriority="71"/>
+    <w:lsdException w:name="Colorful List Accent 3" w:uiPriority="72"/>
+    <w:lsdException w:name="Colorful Grid Accent 3" w:uiPriority="73"/>
+    <w:lsdException w:name="Light Shading Accent 4" w:uiPriority="60"/>
+    <w:lsdException w:name="Light List Accent 4" w:uiPriority="61"/>
+    <w:lsdException w:name="Light Grid Accent 4" w:uiPriority="62"/>
+    <w:lsdException w:name="Medium Shading 1 Accent 4" w:uiPriority="63"/>
+    <w:lsdException w:name="Medium Shading 2 Accent 4" w:uiPriority="64"/>
+    <w:lsdException w:name="Medium List 1 Accent 4" w:uiPriority="65"/>
+    <w:lsdException w:name="Medium List 2 Accent 4" w:uiPriority="66"/>
+    <w:lsdException w:name="Medium Grid 1 Accent 4" w:uiPriority="67"/>
+    <w:lsdException w:name="Medium Grid 2 Accent 4" w:uiPriority="68"/>
+    <w:lsdException w:name="Medium Grid 3 Accent 4" w:uiPriority="69"/>
+    <w:lsdException w:name="Dark List Accent 4" w:uiPriority="70"/>
+    <w:lsdException w:name="Colorful Shading Accent 4" w:uiPriority="71"/>
+    <w:lsdException w:name="Colorful List Accent 4" w:uiPriority="72"/>
+    <w:lsdException w:name="Colorful Grid Accent 4" w:uiPriority="73"/>
+    <w:lsdException w:name="Light Shading Accent 5" w:uiPriority="60"/>
+    <w:lsdException w:name="Light List Accent 5" w:uiPriority="61"/>
+    <w:lsdException w:name="Light Grid Accent 5" w:uiPriority="62"/>
+    <w:lsdException w:name="Medium Shading 1 Accent 5" w:uiPriority="63"/>
+    <w:lsdException w:name="Medium Shading 2 Accent 5" w:uiPriority="64"/>
+    <w:lsdException w:name="Medium List 1 Accent 5" w:uiPriority="65"/>
+    <w:lsdException w:name="Medium List 2 Accent 5" w:uiPriority="66"/>
+    <w:lsdException w:name="Medium Grid 1 Accent 5" w:uiPriority="67"/>
+    <w:lsdException w:name="Medium Grid 2 Accent 5" w:uiPriority="68"/>
+    <w:lsdException w:name="Medium Grid 3 Accent 5" w:uiPriority="69"/>
+    <w:lsdException w:name="Dark List Accent 5" w:uiPriority="70"/>
+    <w:lsdException w:name="Colorful Shading Accent 5" w:uiPriority="71"/>
+    <w:lsdException w:name="Colorful List Accent 5" w:uiPriority="72"/>
+    <w:lsdException w:name="Colorful Grid Accent 5" w:uiPriority="73"/>
+    <w:lsdException w:name="Light Shading Accent 6" w:uiPriority="60"/>
+    <w:lsdException w:name="Light List Accent 6" w:uiPriority="61"/>
+    <w:lsdException w:name="Light Grid Accent 6" w:uiPriority="62"/>
+    <w:lsdException w:name="Medium Shading 1 Accent 6" w:uiPriority="63"/>
+    <w:lsdException w:name="Medium Shading 2 Accent 6" w:uiPriority="64"/>
+    <w:lsdException w:name="Medium List 1 Accent 6" w:uiPriority="65"/>
+    <w:lsdException w:name="Medium List 2 Accent 6" w:uiPriority="66"/>
+    <w:lsdException w:name="Medium Grid 1 Accent 6" w:uiPriority="67"/>
+    <w:lsdException w:name="Medium Grid 2 Accent 6" w:uiPriority="68"/>
+    <w:lsdException w:name="Medium Grid 3 Accent 6" w:uiPriority="69"/>
+    <w:lsdException w:name="Dark List Accent 6" w:uiPriority="70"/>
+    <w:lsdException w:name="Colorful Shading Accent 6" w:uiPriority="71"/>
+    <w:lsdException w:name="Colorful List Accent 6" w:uiPriority="72"/>
+    <w:lsdException w:name="Colorful Grid Accent 6" w:uiPriority="73"/>
+    <w:lsdException w:name="Subtle Emphasis" w:uiPriority="19" w:qFormat="1"/>
+    <w:lsdException w:name="Intense Emphasis" w:uiPriority="21" w:qFormat="1"/>
+    <w:lsdException w:name="Subtle Reference" w:uiPriority="31" w:qFormat="1"/>
+    <w:lsdException w:name="Intense Reference" w:uiPriority="32" w:qFormat="1"/>
+    <w:lsdException w:name="Book Title" w:uiPriority="33" w:qFormat="1"/>
+    <w:lsdException w:name="Bibliography" w:semiHidden="1" w:uiPriority="37" w:unhideWhenUsed="1"/>
+    <w:lsdException w:name="TOC Heading" w:semiHidden="1" w:uiPriority="39" w:unhideWhenUsed="1" w:qFormat="1"/>
+    <w:lsdException w:name="Plain Table 1" w:uiPriority="41"/>
+    <w:lsdException w:name="Plain Table 2" w:uiPriority="42"/>
+    <w:lsdException w:name="Plain Table 3" w:uiPriority="43"/>
+    <w:lsdException w:name="Plain Table 4" w:uiPriority="44"/>
+    <w:lsdException w:name="Plain Table 5" w:uiPriority="45"/>
+    <w:lsdException w:name="Grid Table Light" w:uiPriority="40"/>
+    <w:lsdException w:name="Grid Table 1 Light" w:uiPriority="46"/>
+    <w:lsdException w:name="Grid Table 2" w:uiPriority="47"/>
+    <w:lsdException w:name="Grid Table 3" w:uiPriority="48"/>
+    <w:lsdException w:name="Grid Table 4" w:uiPriority="49"/>
+    <w:lsdException w:name="Grid Table 5 Dark" w:uiPriority="50"/>
+    <w:lsdException w:name="Grid Table 6 Colorful" w:uiPriority="51"/>
+    <w:lsdException w:name="Grid Table 7 Colorful" w:uiPriority="52"/>
+    <w:lsdException w:name="Grid Table 1 Light Accent 1" w:uiPriority="46"/>
+    <w:lsdException w:name="Grid Table 2 Accent 1" w:uiPriority="47"/>
+    <w:lsdException w:name="Grid Table 3 Accent 1" w:uiPriority="48"/>
+    <w:lsdException w:name="Grid Table 4 Accent 1" w:uiPriority="49"/>
+    <w:lsdException w:name="Grid Table 5 Dark Accent 1" w:uiPriority="50"/>
+    <w:lsdException w:name="Grid Table 6 Colorful Accent 1" w:uiPriority="51"/>
+    <w:lsdException w:name="Grid Table 7 Colorful Accent 1" w:uiPriority="52"/>
+    <w:lsdException w:name="Grid Table 1 Light Accent 2" w:uiPriority="46"/>
+    <w:lsdException w:name="Grid Table 2 Accent 2" w:uiPriority="47"/>
+    <w:lsdException w:name="Grid Table 3 Accent 2" w:uiPriority="48"/>
+    <w:lsdException w:name="Grid Table 4 Accent 2" w:uiPriority="49"/>
+    <w:lsdException w:name="Grid Table 5 Dark Accent 2" w:uiPriority="50"/>
+    <w:lsdException w:name="Grid Table 6 Colorful Accent 2" w:uiPriority="51"/>
+    <w:lsdException w:name="Grid Table 7 Colorful Accent 2" w:uiPriority="52"/>
+    <w:lsdException w:name="Grid Table 1 Light Accent 3" w:uiPriority="46"/>
+    <w:lsdException w:name="Grid Table 2 Accent 3" w:uiPriority="47"/>
+    <w:lsdException w:name="Grid Table 3 Accent 3" w:uiPriority="48"/>
+    <w:lsdException w:name="Grid Table 4 Accent 3" w:uiPriority="49"/>
+    <w:lsdException w:name="Grid Table 5 Dark Accent 3" w:uiPriority="50"/>
+    <w:lsdException w:name="Grid Table 6 Colorful Accent 3" w:uiPriority="51"/>
+    <w:lsdException w:name="Grid Table 7 Colorful Accent 3" w:uiPriority="52"/>
+    <w:lsdException w:name="Grid Table 1 Light Accent 4" w:uiPriority="46"/>
+    <w:lsdException w:name="Grid Table 2 Accent 4" w:uiPriority="47"/>
+    <w:lsdException w:name="Grid Table 3 Accent 4" w:uiPriority="48"/>
+    <w:lsdException w:name="Grid Table 4 Accent 4" w:uiPriority="49"/>
+    <w:lsdException w:name="Grid Table 5 Dark Accent 4" w:uiPriority="50"/>
+    <w:lsdException w:name="Grid Table 6 Colorful Accent 4" w:uiPriority="51"/>
+    <w:lsdException w:name="Grid Table 7 Colorful Accent 4" w:uiPriority="52"/>
+    <w:lsdException w:name="Grid Table 1 Light Accent 5" w:uiPriority="46"/>
+    <w:lsdException w:name="Grid Table 2 Accent 5" w:uiPriority="47"/>
+    <w:lsdException w:name="Grid Table 3 Accent 5" w:uiPriority="48"/>
+    <w:lsdException w:name="Grid Table 4 Accent 5" w:uiPriority="49"/>
+    <w:lsdException w:name="Grid Table 5 Dark Accent 5" w:uiPriority="50"/>
+    <w:lsdException w:name="Grid Table 6 Colorful Accent 5" w:uiPriority="51"/>
+    <w:lsdException w:name="Grid Table 7 Colorful Accent 5" w:uiPriority="52"/>
+    <w:lsdException w:name="Grid Table 1 Light Accent 6" w:uiPriority="46"/>
+    <w:lsdException w:name="Grid Table 2 Accent 6" w:uiPriority="47"/>
+    <w:lsdException w:name="Grid Table 3 Accent 6" w:uiPriority="48"/>
+    <w:lsdException w:name="Grid Table 4 Accent 6" w:uiPriority="49"/>
+    <w:lsdException w:name="Grid Table 5 Dark Accent 6" w:uiPriority="50"/>
+    <w:lsdException w:name="Grid Table 6 Colorful Accent 6" w:uiPriority="51"/>
+    <w:lsdException w:name="Grid Table 7 Colorful Accent 6" w:uiPriority="52"/>
+    <w:lsdException w:name="List Table 1 Light" w:uiPriority="46"/>
+    <w:lsdException w:name="List Table 2" w:uiPriority="47"/>
+    <w:lsdException w:name="List Table 3" w:uiPriority="48"/>
+    <w:lsdException w:name="List Table 4" w:uiPriority="49"/>
+    <w:lsdException w:name="List Table 5 Dark" w:uiPriority="50"/>
+    <w:lsdException w:name="List Table 6 Colorful" w:uiPriority="51"/>
+    <w:lsdException w:name="List Table 7 Colorful" w:uiPriority="52"/>
+    <w:lsdException w:name="List Table 1 Light Accent 1" w:uiPriority="46"/>
+    <w:lsdException w:name="List Table 2 Accent 1" w:uiPriority="47"/>
+    <w:lsdException w:name="List Table 3 Accent 1" w:uiPriority="48"/>
+    <w:lsdException w:name="List Table 4 Accent 1" w:uiPriority="49"/>
+    <w:lsdException w:name="List Table 5 Dark Accent 1" w:uiPriority="50"/>
+    <w:lsdException w:name="List Table 6 Colorful Accent 1" w:uiPriority="51"/>
+    <w:lsdException w:name="List Table 7 Colorful Accent 1" w:uiPriority="52"/>
+    <w:lsdException w:name="List Table 1 Light Accent 2" w:uiPriority="46"/>
+    <w:lsdException w:name="List Table 2 Accent 2" w:uiPriority="47"/>
+    <w:lsdException w:name="List Table 3 Accent 2" w:uiPriority="48"/>
+    <w:lsdException w:name="List Table 4 Accent 2" w:uiPriority="49"/>
+    <w:lsdException w:name="List Table 5 Dark Accent 2" w:uiPriority="50"/>
+    <w:lsdException w:name="List Table 6 Colorful Accent 2" w:uiPriority="51"/>
+    <w:lsdException w:name="List Table 7 Colorful Accent 2" w:uiPriority="52"/>
+    <w:lsdException w:name="List Table 1 Light Accent 3" w:uiPriority="46"/>
+    <w:lsdException w:name="List Table 2 Accent 3" w:uiPriority="47"/>
+    <w:lsdException w:name="List Table 3 Accent 3" w:uiPriority="48"/>
+    <w:lsdException w:name="List Table 4 Accent 3" w:uiPriority="49"/>
+    <w:lsdException w:name="List Table 5 Dark Accent 3" w:uiPriority="50"/>
+    <w:lsdException w:name="List Table 6 Colorful Accent 3" w:uiPriority="51"/>
+    <w:lsdException w:name="List Table 7 Colorful Accent 3" w:uiPriority="52"/>
+    <w:lsdException w:name="List Table 1 Light Accent 4" w:uiPriority="46"/>
+    <w:lsdException w:name="List Table 2 Accent 4" w:uiPriority="47"/>
+    <w:lsdException w:name="List Table 3 Accent 4" w:uiPriority="48"/>
+    <w:lsdException w:name="List Table 4 Accent 4" w:uiPriority="49"/>
+    <w:lsdException w:name="List Table 5 Dark Accent 4" w:uiPriority="50"/>
+    <w:lsdException w:name="List Table 6 Colorful Accent 4" w:uiPriority="51"/>
+    <w:lsdException w:name="List Table 7 Colorful Accent 4" w:uiPriority="52"/>
+    <w:lsdException w:name="List Table 1 Light Accent 5" w:uiPriority="46"/>
+    <w:lsdException w:name="List Table 2 Accent 5" w:uiPriority="47"/>
+    <w:lsdException w:name="List Table 3 Accent 5" w:uiPriority="48"/>
+    <w:lsdException w:name="List Table 4 Accent 5" w:uiPriority="49"/>
+    <w:lsdException w:name="List Table 5 Dark Accent 5" w:uiPriority="50"/>
+    <w:lsdException w:name="List Table 6 Colorful Accent 5" w:uiPriority="51"/>
+    <w:lsdException w:name="List Table 7 Colorful Accent 5" w:uiPriority="52"/>
+    <w:lsdException w:name="List Table 1 Light Accent 6" w:uiPriority="46"/>
+    <w:lsdException w:name="List Table 2 Accent 6" w:uiPriority="47"/>
+    <w:lsdException w:name="List Table 3 Accent 6" w:uiPriority="48"/>
+    <w:lsdException w:name="List Table 4 Accent 6" w:uiPriority="49"/>
+    <w:lsdException w:name="List Table 5 Dark Accent 6" w:uiPriority="50"/>
+    <w:lsdException w:name="List Table 6 Colorful Accent 6" w:uiPriority="51"/>
+    <w:lsdException w:name="List Table 7 Colorful Accent 6" w:uiPriority="52"/>
   </w:latentStyles>
   <w:style w:type="paragraph" w:default="1" w:styleId="Normal">
     <w:name w:val="Normal"/>
@@ -14548,7 +14110,7 @@
   <a:extraClrSchemeLst/>
   <a:extLst>
     <a:ext uri="{05A4C25C-085E-4340-85A3-A5531E510DB2}">
-      <thm15:themeFamily xmlns="" xmlns:thm15="http://schemas.microsoft.com/office/thememl/2012/main" name="Office Theme" id="{62F939B6-93AF-4DB8-9C6B-D6C7DFDC589F}" vid="{4A3C46E8-61CC-4603-A589-7422A47A8E4A}"/>
+      <thm15:themeFamily xmlns:thm15="http://schemas.microsoft.com/office/thememl/2012/main" name="Office Theme" id="{62F939B6-93AF-4DB8-9C6B-D6C7DFDC589F}" vid="{4A3C46E8-61CC-4603-A589-7422A47A8E4A}"/>
     </a:ext>
   </a:extLst>
 </a:theme>

</xml_diff>

<commit_message>
Actualizando roles, calendario, herramientas
</commit_message>
<xml_diff>
--- a/Documentacion/BO_PGCS.docx
+++ b/Documentacion/BO_PGCS.docx
@@ -1,6 +1,6 @@
 
 <file path=word/document.xml><?xml version="1.0" encoding="utf-8"?>
-<w:document xmlns:wpc="http://schemas.microsoft.com/office/word/2010/wordprocessingCanvas" xmlns:mc="http://schemas.openxmlformats.org/markup-compatibility/2006" xmlns:o="urn:schemas-microsoft-com:office:office" xmlns:r="http://schemas.openxmlformats.org/officeDocument/2006/relationships" xmlns:m="http://schemas.openxmlformats.org/officeDocument/2006/math" xmlns:v="urn:schemas-microsoft-com:vml" xmlns:wp14="http://schemas.microsoft.com/office/word/2010/wordprocessingDrawing" xmlns:wp="http://schemas.openxmlformats.org/drawingml/2006/wordprocessingDrawing" xmlns:w10="urn:schemas-microsoft-com:office:word" xmlns:w="http://schemas.openxmlformats.org/wordprocessingml/2006/main" xmlns:w14="http://schemas.microsoft.com/office/word/2010/wordml" xmlns:w15="http://schemas.microsoft.com/office/word/2012/wordml" xmlns:wpg="http://schemas.microsoft.com/office/word/2010/wordprocessingGroup" xmlns:wpi="http://schemas.microsoft.com/office/word/2010/wordprocessingInk" xmlns:wne="http://schemas.microsoft.com/office/word/2006/wordml" xmlns:wps="http://schemas.microsoft.com/office/word/2010/wordprocessingShape" mc:Ignorable="w14 w15 wp14">
+<w:document xmlns:wpc="http://schemas.microsoft.com/office/word/2010/wordprocessingCanvas" xmlns:mc="http://schemas.openxmlformats.org/markup-compatibility/2006" xmlns:o="urn:schemas-microsoft-com:office:office" xmlns:r="http://schemas.openxmlformats.org/officeDocument/2006/relationships" xmlns:m="http://schemas.openxmlformats.org/officeDocument/2006/math" xmlns:v="urn:schemas-microsoft-com:vml" xmlns:wp14="http://schemas.microsoft.com/office/word/2010/wordprocessingDrawing" xmlns:wp="http://schemas.openxmlformats.org/drawingml/2006/wordprocessingDrawing" xmlns:w10="urn:schemas-microsoft-com:office:word" xmlns:w="http://schemas.openxmlformats.org/wordprocessingml/2006/main" xmlns:w14="http://schemas.microsoft.com/office/word/2010/wordml" xmlns:wpg="http://schemas.microsoft.com/office/word/2010/wordprocessingGroup" xmlns:wpi="http://schemas.microsoft.com/office/word/2010/wordprocessingInk" xmlns:wne="http://schemas.microsoft.com/office/word/2006/wordml" xmlns:wps="http://schemas.microsoft.com/office/word/2010/wordprocessingShape" mc:Ignorable="w14 wp14">
   <w:body>
     <w:p>
       <w:pPr>
@@ -110,6 +110,7 @@
         </w:rPr>
         <w:t xml:space="preserve">BO </w:t>
       </w:r>
+      <w:proofErr w:type="spellStart"/>
       <w:r>
         <w:rPr>
           <w:rFonts w:ascii="Arial" w:hAnsi="Arial" w:cs="Arial"/>
@@ -117,13 +118,23 @@
         </w:rPr>
         <w:t>Alpha</w:t>
       </w:r>
+      <w:proofErr w:type="spellEnd"/>
       <w:r>
         <w:rPr>
           <w:rFonts w:ascii="Arial" w:hAnsi="Arial" w:cs="Arial"/>
           <w:szCs w:val="22"/>
         </w:rPr>
-        <w:t xml:space="preserve"> Bussines</w:t>
-      </w:r>
+        <w:t xml:space="preserve"> </w:t>
+      </w:r>
+      <w:proofErr w:type="spellStart"/>
+      <w:r>
+        <w:rPr>
+          <w:rFonts w:ascii="Arial" w:hAnsi="Arial" w:cs="Arial"/>
+          <w:szCs w:val="22"/>
+        </w:rPr>
+        <w:t>Bussines</w:t>
+      </w:r>
+      <w:proofErr w:type="spellEnd"/>
       <w:r>
         <w:rPr>
           <w:rFonts w:ascii="Arial" w:hAnsi="Arial" w:cs="Arial"/>
@@ -151,19 +162,39 @@
           <w:sz w:val="22"/>
           <w:szCs w:val="22"/>
         </w:rPr>
-        <w:t>La empresa actualmente no cuenta con un control de los cambios realizados en sus proyectos. La mayoría de los proyectos se encuentran almacenados en los equipos de los analistas o desarrolladores, solo los proyectos más grandes se almacenan en su servidor local que actúa como repositorio, pero en todos los casos solo se guarda la última versión desarrollada y ante cualquier cambio o mantenimiento se trabaja con esa versión, generando el riesgo de perder una versión estable.</w:t>
-      </w:r>
-    </w:p>
-    <w:p>
-      <w:pPr>
-        <w:pStyle w:val="Ttulo3"/>
-        <w:jc w:val="both"/>
+        <w:t xml:space="preserve">La empresa actualmente no cuenta con un control de los cambios realizados en sus proyectos. La mayoría de los proyectos se encuentran almacenados en los equipos de </w:t>
+      </w:r>
+      <w:proofErr w:type="gramStart"/>
+      <w:r>
         <w:rPr>
           <w:rFonts w:ascii="Arial" w:hAnsi="Arial" w:cs="Arial"/>
           <w:b w:val="0"/>
           <w:sz w:val="22"/>
           <w:szCs w:val="22"/>
         </w:rPr>
+        <w:t>los</w:t>
+      </w:r>
+      <w:proofErr w:type="gramEnd"/>
+      <w:r>
+        <w:rPr>
+          <w:rFonts w:ascii="Arial" w:hAnsi="Arial" w:cs="Arial"/>
+          <w:b w:val="0"/>
+          <w:sz w:val="22"/>
+          <w:szCs w:val="22"/>
+        </w:rPr>
+        <w:t xml:space="preserve"> analistas o desarrolladores, solo los proyectos más grandes se almacenan en su servidor local que actúa como repositorio, pero en todos los casos solo se guarda la última versión desarrollada y ante cualquier cambio o mantenimiento se trabaja con esa versión, generando el riesgo de perder una versión estable.</w:t>
+      </w:r>
+    </w:p>
+    <w:p>
+      <w:pPr>
+        <w:pStyle w:val="Ttulo3"/>
+        <w:jc w:val="both"/>
+        <w:rPr>
+          <w:rFonts w:ascii="Arial" w:hAnsi="Arial" w:cs="Arial"/>
+          <w:b w:val="0"/>
+          <w:sz w:val="22"/>
+          <w:szCs w:val="22"/>
+        </w:rPr>
       </w:pPr>
     </w:p>
     <w:p>
@@ -248,15 +279,6 @@
         </w:rPr>
         <w:t>Aquí se definen tanto los productos que se pondrán bajo control de configuración como los procedimientos que deben ser seguidos por los integrantes del equipo de proyecto.</w:t>
       </w:r>
-    </w:p>
-    <w:p>
-      <w:pPr>
-        <w:jc w:val="both"/>
-        <w:rPr>
-          <w:rFonts w:ascii="Arial" w:hAnsi="Arial" w:cs="Arial"/>
-          <w:szCs w:val="22"/>
-        </w:rPr>
-      </w:pPr>
     </w:p>
     <w:p>
       <w:pPr>
@@ -273,6 +295,7 @@
         </w:rPr>
       </w:pPr>
       <w:bookmarkStart w:id="3" w:name="_Toc436238186"/>
+      <w:proofErr w:type="gramStart"/>
       <w:r>
         <w:rPr>
           <w:rFonts w:ascii="Arial" w:hAnsi="Arial" w:cs="Arial"/>
@@ -288,7 +311,16 @@
           <w:sz w:val="22"/>
           <w:szCs w:val="22"/>
         </w:rPr>
-        <w:t>(también para los de mantenimiento</w:t>
+        <w:t>(</w:t>
+      </w:r>
+      <w:proofErr w:type="gramEnd"/>
+      <w:r>
+        <w:rPr>
+          <w:rFonts w:ascii="Arial" w:hAnsi="Arial" w:cs="Arial"/>
+          <w:sz w:val="22"/>
+          <w:szCs w:val="22"/>
+        </w:rPr>
+        <w:t>también para los de mantenimiento</w:t>
       </w:r>
       <w:r>
         <w:rPr>
@@ -454,7 +486,6 @@
           <w:b/>
           <w:szCs w:val="22"/>
         </w:rPr>
-        <w:lastRenderedPageBreak/>
         <w:t>SCM</w:t>
       </w:r>
       <w:r>
@@ -462,7 +493,39 @@
           <w:rFonts w:ascii="Arial" w:hAnsi="Arial" w:cs="Arial"/>
           <w:szCs w:val="22"/>
         </w:rPr>
-        <w:t>: Software configuration management / Gestión de configuración del software</w:t>
+        <w:t xml:space="preserve">: Software </w:t>
+      </w:r>
+      <w:proofErr w:type="spellStart"/>
+      <w:r>
+        <w:rPr>
+          <w:rFonts w:ascii="Arial" w:hAnsi="Arial" w:cs="Arial"/>
+          <w:szCs w:val="22"/>
+        </w:rPr>
+        <w:t>configuration</w:t>
+      </w:r>
+      <w:proofErr w:type="spellEnd"/>
+      <w:r>
+        <w:rPr>
+          <w:rFonts w:ascii="Arial" w:hAnsi="Arial" w:cs="Arial"/>
+          <w:szCs w:val="22"/>
+        </w:rPr>
+        <w:t xml:space="preserve"> </w:t>
+      </w:r>
+      <w:proofErr w:type="spellStart"/>
+      <w:r>
+        <w:rPr>
+          <w:rFonts w:ascii="Arial" w:hAnsi="Arial" w:cs="Arial"/>
+          <w:szCs w:val="22"/>
+        </w:rPr>
+        <w:t>management</w:t>
+      </w:r>
+      <w:proofErr w:type="spellEnd"/>
+      <w:r>
+        <w:rPr>
+          <w:rFonts w:ascii="Arial" w:hAnsi="Arial" w:cs="Arial"/>
+          <w:szCs w:val="22"/>
+        </w:rPr>
+        <w:t xml:space="preserve"> / Gestión de configuración del software</w:t>
       </w:r>
     </w:p>
     <w:p>
@@ -484,6 +547,7 @@
           <w:b/>
           <w:szCs w:val="22"/>
         </w:rPr>
+        <w:lastRenderedPageBreak/>
         <w:t>CCC</w:t>
       </w:r>
       <w:r>
@@ -491,7 +555,39 @@
           <w:rFonts w:ascii="Arial" w:hAnsi="Arial" w:cs="Arial"/>
           <w:szCs w:val="22"/>
         </w:rPr>
-        <w:t>: Committee configuration control / Comité de control de la configuración</w:t>
+        <w:t xml:space="preserve">: </w:t>
+      </w:r>
+      <w:proofErr w:type="spellStart"/>
+      <w:r>
+        <w:rPr>
+          <w:rFonts w:ascii="Arial" w:hAnsi="Arial" w:cs="Arial"/>
+          <w:szCs w:val="22"/>
+        </w:rPr>
+        <w:t>Committee</w:t>
+      </w:r>
+      <w:proofErr w:type="spellEnd"/>
+      <w:r>
+        <w:rPr>
+          <w:rFonts w:ascii="Arial" w:hAnsi="Arial" w:cs="Arial"/>
+          <w:szCs w:val="22"/>
+        </w:rPr>
+        <w:t xml:space="preserve"> </w:t>
+      </w:r>
+      <w:proofErr w:type="spellStart"/>
+      <w:r>
+        <w:rPr>
+          <w:rFonts w:ascii="Arial" w:hAnsi="Arial" w:cs="Arial"/>
+          <w:szCs w:val="22"/>
+        </w:rPr>
+        <w:t>configuration</w:t>
+      </w:r>
+      <w:proofErr w:type="spellEnd"/>
+      <w:r>
+        <w:rPr>
+          <w:rFonts w:ascii="Arial" w:hAnsi="Arial" w:cs="Arial"/>
+          <w:szCs w:val="22"/>
+        </w:rPr>
+        <w:t xml:space="preserve"> control / Comité de control de la configuración</w:t>
       </w:r>
     </w:p>
     <w:p>
@@ -507,6 +603,7 @@
           <w:szCs w:val="22"/>
         </w:rPr>
       </w:pPr>
+      <w:proofErr w:type="spellStart"/>
       <w:r>
         <w:rPr>
           <w:rFonts w:ascii="Arial" w:hAnsi="Arial" w:cs="Arial"/>
@@ -515,6 +612,7 @@
         </w:rPr>
         <w:t>Github</w:t>
       </w:r>
+      <w:proofErr w:type="spellEnd"/>
       <w:r>
         <w:rPr>
           <w:rFonts w:ascii="Arial" w:hAnsi="Arial" w:cs="Arial"/>
@@ -544,13 +642,23 @@
           <w:szCs w:val="22"/>
         </w:rPr>
       </w:pPr>
+      <w:proofErr w:type="spellStart"/>
       <w:r>
         <w:rPr>
           <w:rFonts w:ascii="Arial" w:hAnsi="Arial" w:cs="Arial"/>
           <w:b/>
           <w:szCs w:val="22"/>
         </w:rPr>
-        <w:t>Release:</w:t>
+        <w:t>Release</w:t>
+      </w:r>
+      <w:proofErr w:type="spellEnd"/>
+      <w:r>
+        <w:rPr>
+          <w:rFonts w:ascii="Arial" w:hAnsi="Arial" w:cs="Arial"/>
+          <w:b/>
+          <w:szCs w:val="22"/>
+        </w:rPr>
+        <w:t>:</w:t>
       </w:r>
       <w:r>
         <w:rPr>
@@ -573,13 +681,23 @@
           <w:szCs w:val="22"/>
         </w:rPr>
       </w:pPr>
+      <w:proofErr w:type="spellStart"/>
       <w:r>
         <w:rPr>
           <w:rFonts w:ascii="Arial" w:hAnsi="Arial" w:cs="Arial"/>
           <w:b/>
           <w:szCs w:val="22"/>
         </w:rPr>
-        <w:t>Commit:</w:t>
+        <w:t>Commit</w:t>
+      </w:r>
+      <w:proofErr w:type="spellEnd"/>
+      <w:r>
+        <w:rPr>
+          <w:rFonts w:ascii="Arial" w:hAnsi="Arial" w:cs="Arial"/>
+          <w:b/>
+          <w:szCs w:val="22"/>
+        </w:rPr>
+        <w:t>:</w:t>
       </w:r>
       <w:r>
         <w:rPr>
@@ -602,13 +720,23 @@
           <w:szCs w:val="22"/>
         </w:rPr>
       </w:pPr>
+      <w:proofErr w:type="spellStart"/>
       <w:r>
         <w:rPr>
           <w:rFonts w:ascii="Arial" w:hAnsi="Arial" w:cs="Arial"/>
           <w:b/>
           <w:szCs w:val="22"/>
         </w:rPr>
-        <w:t>Branch:</w:t>
+        <w:t>Branch</w:t>
+      </w:r>
+      <w:proofErr w:type="spellEnd"/>
+      <w:r>
+        <w:rPr>
+          <w:rFonts w:ascii="Arial" w:hAnsi="Arial" w:cs="Arial"/>
+          <w:b/>
+          <w:szCs w:val="22"/>
+        </w:rPr>
+        <w:t>:</w:t>
       </w:r>
       <w:r>
         <w:rPr>
@@ -631,13 +759,23 @@
           <w:szCs w:val="22"/>
         </w:rPr>
       </w:pPr>
+      <w:proofErr w:type="spellStart"/>
       <w:r>
         <w:rPr>
           <w:rFonts w:ascii="Arial" w:hAnsi="Arial" w:cs="Arial"/>
           <w:b/>
           <w:szCs w:val="22"/>
         </w:rPr>
-        <w:t>Merge:</w:t>
+        <w:t>Merge</w:t>
+      </w:r>
+      <w:proofErr w:type="spellEnd"/>
+      <w:r>
+        <w:rPr>
+          <w:rFonts w:ascii="Arial" w:hAnsi="Arial" w:cs="Arial"/>
+          <w:b/>
+          <w:szCs w:val="22"/>
+        </w:rPr>
+        <w:t>:</w:t>
       </w:r>
       <w:r>
         <w:rPr>
@@ -660,13 +798,23 @@
           <w:szCs w:val="22"/>
         </w:rPr>
       </w:pPr>
+      <w:proofErr w:type="spellStart"/>
       <w:r>
         <w:rPr>
           <w:rFonts w:ascii="Arial" w:hAnsi="Arial" w:cs="Arial"/>
           <w:b/>
           <w:szCs w:val="22"/>
         </w:rPr>
-        <w:t>Push:</w:t>
+        <w:t>Push</w:t>
+      </w:r>
+      <w:proofErr w:type="spellEnd"/>
+      <w:r>
+        <w:rPr>
+          <w:rFonts w:ascii="Arial" w:hAnsi="Arial" w:cs="Arial"/>
+          <w:b/>
+          <w:szCs w:val="22"/>
+        </w:rPr>
+        <w:t>:</w:t>
       </w:r>
       <w:r>
         <w:rPr>
@@ -689,47 +837,82 @@
           <w:szCs w:val="22"/>
         </w:rPr>
       </w:pPr>
+      <w:proofErr w:type="spellStart"/>
       <w:r>
         <w:rPr>
           <w:rFonts w:ascii="Arial" w:hAnsi="Arial" w:cs="Arial"/>
           <w:b/>
           <w:szCs w:val="22"/>
         </w:rPr>
-        <w:t>Pull:</w:t>
-      </w:r>
-      <w:r>
-        <w:rPr>
-          <w:rFonts w:ascii="Arial" w:hAnsi="Arial" w:cs="Arial"/>
+        <w:t>Pull</w:t>
+      </w:r>
+      <w:proofErr w:type="spellEnd"/>
+      <w:r>
+        <w:rPr>
+          <w:rFonts w:ascii="Arial" w:hAnsi="Arial" w:cs="Arial"/>
+          <w:b/>
           <w:szCs w:val="22"/>
         </w:rPr>
-        <w:t xml:space="preserve"> Actualiza un repositorio local con el repositorio en bitbucket.</w:t>
-      </w:r>
+        <w:t>:</w:t>
+      </w:r>
+      <w:r>
+        <w:rPr>
+          <w:rFonts w:ascii="Arial" w:hAnsi="Arial" w:cs="Arial"/>
+          <w:szCs w:val="22"/>
+        </w:rPr>
+        <w:t xml:space="preserve"> Actualiza un repositorio local con el repositorio en </w:t>
+      </w:r>
+      <w:proofErr w:type="spellStart"/>
+      <w:r>
+        <w:rPr>
+          <w:rFonts w:ascii="Arial" w:hAnsi="Arial" w:cs="Arial"/>
+          <w:szCs w:val="22"/>
+        </w:rPr>
+        <w:t>bitbucket</w:t>
+      </w:r>
+      <w:proofErr w:type="spellEnd"/>
+      <w:r>
+        <w:rPr>
+          <w:rFonts w:ascii="Arial" w:hAnsi="Arial" w:cs="Arial"/>
+          <w:szCs w:val="22"/>
+        </w:rPr>
+        <w:t>.</w:t>
+      </w:r>
+      <w:bookmarkStart w:id="5" w:name="_GoBack"/>
+      <w:bookmarkEnd w:id="5"/>
     </w:p>
     <w:p>
       <w:pPr>
         <w:jc w:val="both"/>
         <w:rPr>
           <w:rFonts w:ascii="Arial" w:hAnsi="Arial" w:cs="Arial"/>
+          <w:b/>
           <w:szCs w:val="22"/>
         </w:rPr>
       </w:pPr>
+      <w:r>
+        <w:rPr>
+          <w:rFonts w:ascii="Arial" w:hAnsi="Arial" w:cs="Arial"/>
+          <w:b/>
+          <w:szCs w:val="22"/>
+        </w:rPr>
+        <w:t>1.5 Gobierno y Alcance</w:t>
+      </w:r>
     </w:p>
     <w:p>
       <w:pPr>
         <w:jc w:val="both"/>
         <w:rPr>
           <w:rFonts w:ascii="Arial" w:hAnsi="Arial" w:cs="Arial"/>
-          <w:b/>
           <w:szCs w:val="22"/>
         </w:rPr>
       </w:pPr>
       <w:r>
         <w:rPr>
           <w:rFonts w:ascii="Arial" w:hAnsi="Arial" w:cs="Arial"/>
-          <w:b/>
           <w:szCs w:val="22"/>
         </w:rPr>
-        <w:t>1.5 Gobierno y Alcance</w:t>
+        <w:t>El plan de gestión de la configuración está basado en los siguientes supuestos:</w:t>
       </w:r>
     </w:p>
     <w:p>
@@ -745,7 +928,14 @@
           <w:rFonts w:ascii="Arial" w:hAnsi="Arial" w:cs="Arial"/>
           <w:szCs w:val="22"/>
         </w:rPr>
-        <w:t>El plan de gestión de la configuración está basado en los siguientes supuestos:</w:t>
+        <w:t xml:space="preserve">• </w:t>
+      </w:r>
+      <w:r>
+        <w:rPr>
+          <w:rFonts w:ascii="Arial" w:hAnsi="Arial" w:cs="Arial"/>
+          <w:szCs w:val="22"/>
+        </w:rPr>
+        <w:t>Todo ítem contará con un etiquetado de versión.</w:t>
       </w:r>
     </w:p>
     <w:p>
@@ -768,7 +958,7 @@
           <w:rFonts w:ascii="Arial" w:hAnsi="Arial" w:cs="Arial"/>
           <w:szCs w:val="22"/>
         </w:rPr>
-        <w:t>Todo ítem contará con un etiquetado de versión.</w:t>
+        <w:t>El responsable del proyecto es el jefe de proyectos.</w:t>
       </w:r>
     </w:p>
     <w:p>
@@ -791,7 +981,7 @@
           <w:rFonts w:ascii="Arial" w:hAnsi="Arial" w:cs="Arial"/>
           <w:szCs w:val="22"/>
         </w:rPr>
-        <w:t>El responsable del proyecto es el jefe de proyectos.</w:t>
+        <w:t>Cada proyecto desarrollado debe tener el seguimiento respectivo por parte del jefe de proyectos y del analista de calidad.</w:t>
       </w:r>
     </w:p>
     <w:p>
@@ -814,12 +1004,12 @@
           <w:rFonts w:ascii="Arial" w:hAnsi="Arial" w:cs="Arial"/>
           <w:szCs w:val="22"/>
         </w:rPr>
-        <w:t>Cada proyecto desarrollado debe tener el seguimiento respectivo por parte del jefe de proyectos y del analista de calidad.</w:t>
+        <w:t>Los documentos relacionados al área de ingeniería y de gestión de proyecto estarán almacenados en las carpetas respectivas de proyecto en el sistema de gestión de documentos, aquellos documentos que necesitan ser protegidos por la criticidad de la información serán manejados por el director de proyecto, quien decide cuáles documentos pueden o no ser editables.</w:t>
       </w:r>
     </w:p>
     <w:p>
       <w:pPr>
-        <w:jc w:val="both"/>
+        <w:spacing w:after="160" w:line="259" w:lineRule="auto"/>
         <w:rPr>
           <w:rFonts w:ascii="Arial" w:hAnsi="Arial" w:cs="Arial"/>
           <w:szCs w:val="22"/>
@@ -830,34 +1020,11 @@
           <w:rFonts w:ascii="Arial" w:hAnsi="Arial" w:cs="Arial"/>
           <w:szCs w:val="22"/>
         </w:rPr>
-        <w:t xml:space="preserve">• </w:t>
-      </w:r>
-      <w:r>
-        <w:rPr>
-          <w:rFonts w:ascii="Arial" w:hAnsi="Arial" w:cs="Arial"/>
-          <w:szCs w:val="22"/>
-        </w:rPr>
-        <w:t>Los documentos relacionados al área de ingeniería y de gestión de proyecto estarán almacenados en las carpetas respectivas de proyecto en el sistema de gestión de documentos, aquellos documentos que necesitan ser protegidos por la criticidad de la información serán manejados por el director de proyecto, quien decide cuáles documentos pueden o no ser editables.</w:t>
+        <w:br w:type="page"/>
       </w:r>
     </w:p>
     <w:p>
       <w:pPr>
-        <w:spacing w:after="160" w:line="259" w:lineRule="auto"/>
-        <w:rPr>
-          <w:rFonts w:ascii="Arial" w:hAnsi="Arial" w:cs="Arial"/>
-          <w:szCs w:val="22"/>
-        </w:rPr>
-      </w:pPr>
-      <w:r>
-        <w:rPr>
-          <w:rFonts w:ascii="Arial" w:hAnsi="Arial" w:cs="Arial"/>
-          <w:szCs w:val="22"/>
-        </w:rPr>
-        <w:br w:type="page"/>
-      </w:r>
-    </w:p>
-    <w:p>
-      <w:pPr>
         <w:pStyle w:val="Ttulo2"/>
         <w:jc w:val="both"/>
         <w:rPr>
@@ -866,7 +1033,7 @@
           <w:szCs w:val="28"/>
         </w:rPr>
       </w:pPr>
-      <w:bookmarkStart w:id="5" w:name="_Toc436238188"/>
+      <w:bookmarkStart w:id="6" w:name="_Toc436238188"/>
       <w:r>
         <w:rPr>
           <w:rFonts w:ascii="Arial" w:hAnsi="Arial" w:cs="Arial"/>
@@ -884,7 +1051,7 @@
         </w:rPr>
         <w:t>Gestión de la Configuración del software</w:t>
       </w:r>
-      <w:bookmarkEnd w:id="5"/>
+      <w:bookmarkEnd w:id="6"/>
     </w:p>
     <w:p>
       <w:pPr>
@@ -900,7 +1067,7 @@
           <w:szCs w:val="24"/>
         </w:rPr>
       </w:pPr>
-      <w:bookmarkStart w:id="6" w:name="_Toc436238189"/>
+      <w:bookmarkStart w:id="7" w:name="_Toc436238189"/>
       <w:r>
         <w:rPr>
           <w:rFonts w:ascii="Arial" w:hAnsi="Arial" w:cs="Arial"/>
@@ -909,7 +1076,7 @@
         </w:rPr>
         <w:t>Organización</w:t>
       </w:r>
-      <w:bookmarkEnd w:id="6"/>
+      <w:bookmarkEnd w:id="7"/>
     </w:p>
     <w:p>
       <w:pPr>
@@ -941,7 +1108,7 @@
           <w:szCs w:val="22"/>
         </w:rPr>
       </w:pPr>
-      <w:bookmarkStart w:id="7" w:name="_Toc436238190"/>
+      <w:bookmarkStart w:id="8" w:name="_Toc436238190"/>
       <w:r>
         <w:rPr>
           <w:rFonts w:ascii="Arial" w:hAnsi="Arial" w:cs="Arial"/>
@@ -1019,7 +1186,7 @@
                     <pic:cNvPicPr/>
                   </pic:nvPicPr>
                   <pic:blipFill>
-                    <a:blip r:embed="rId7">
+                    <a:blip r:embed="rId8">
                       <a:extLst>
                         <a:ext uri="{28A0092B-C50C-407E-A947-70E740481C1C}">
                           <a14:useLocalDpi xmlns:a14="http://schemas.microsoft.com/office/drawing/2010/main" val="0"/>
@@ -1260,7 +1427,21 @@
         <w:rPr>
           <w:rFonts w:ascii="Arial" w:hAnsi="Arial" w:cs="Arial"/>
         </w:rPr>
-        <w:t>En la siguiente tabla se explicará las responsabilidades que tendrá asignado los miembro del equipo para tener una mejor organización de las actividades de la SCM.</w:t>
+        <w:t xml:space="preserve">En la siguiente tabla se explicará las responsabilidades que tendrá asignado </w:t>
+      </w:r>
+      <w:proofErr w:type="gramStart"/>
+      <w:r>
+        <w:rPr>
+          <w:rFonts w:ascii="Arial" w:hAnsi="Arial" w:cs="Arial"/>
+        </w:rPr>
+        <w:t>los miembro</w:t>
+      </w:r>
+      <w:proofErr w:type="gramEnd"/>
+      <w:r>
+        <w:rPr>
+          <w:rFonts w:ascii="Arial" w:hAnsi="Arial" w:cs="Arial"/>
+        </w:rPr>
+        <w:t xml:space="preserve"> del equipo para tener una mejor organización de las actividades de la SCM.</w:t>
       </w:r>
     </w:p>
     <w:tbl>
@@ -2331,7 +2512,23 @@
                 <w:rFonts w:asciiTheme="minorHAnsi" w:eastAsia="Times New Roman" w:hAnsiTheme="minorHAnsi" w:cs="Arial"/>
                 <w:szCs w:val="22"/>
               </w:rPr>
-              <w:t>Trabajar sobre los parámetros establecidos por los estándares de la organización. Utilizar el repositorio del sistema de gestión de configuración para la obtención de los ICs.</w:t>
+              <w:t xml:space="preserve">Trabajar sobre los parámetros establecidos por los estándares de la organización. Utilizar el repositorio del sistema de gestión de configuración para la obtención de los </w:t>
+            </w:r>
+            <w:proofErr w:type="spellStart"/>
+            <w:r>
+              <w:rPr>
+                <w:rFonts w:asciiTheme="minorHAnsi" w:eastAsia="Times New Roman" w:hAnsiTheme="minorHAnsi" w:cs="Arial"/>
+                <w:szCs w:val="22"/>
+              </w:rPr>
+              <w:t>ICs</w:t>
+            </w:r>
+            <w:proofErr w:type="spellEnd"/>
+            <w:r>
+              <w:rPr>
+                <w:rFonts w:asciiTheme="minorHAnsi" w:eastAsia="Times New Roman" w:hAnsiTheme="minorHAnsi" w:cs="Arial"/>
+                <w:szCs w:val="22"/>
+              </w:rPr>
+              <w:t>.</w:t>
             </w:r>
           </w:p>
           <w:p>
@@ -2354,7 +2551,23 @@
                 <w:rFonts w:asciiTheme="minorHAnsi" w:eastAsia="Times New Roman" w:hAnsiTheme="minorHAnsi" w:cs="Arial"/>
                 <w:szCs w:val="22"/>
               </w:rPr>
-              <w:t>Elaborar los productos a partir de los ICs del repositorio.</w:t>
+              <w:t xml:space="preserve">Elaborar los productos a partir de los </w:t>
+            </w:r>
+            <w:proofErr w:type="spellStart"/>
+            <w:r>
+              <w:rPr>
+                <w:rFonts w:asciiTheme="minorHAnsi" w:eastAsia="Times New Roman" w:hAnsiTheme="minorHAnsi" w:cs="Arial"/>
+                <w:szCs w:val="22"/>
+              </w:rPr>
+              <w:t>ICs</w:t>
+            </w:r>
+            <w:proofErr w:type="spellEnd"/>
+            <w:r>
+              <w:rPr>
+                <w:rFonts w:asciiTheme="minorHAnsi" w:eastAsia="Times New Roman" w:hAnsiTheme="minorHAnsi" w:cs="Arial"/>
+                <w:szCs w:val="22"/>
+              </w:rPr>
+              <w:t xml:space="preserve"> del repositorio.</w:t>
             </w:r>
           </w:p>
           <w:p>
@@ -2529,7 +2742,25 @@
           <w:b w:val="0"/>
           <w:sz w:val="22"/>
         </w:rPr>
-        <w:t>El código fuente y los documentos  será almacenado en el repositorio de bitbuck.</w:t>
+        <w:t xml:space="preserve">El código fuente y los documentos  será almacenado en el repositorio de </w:t>
+      </w:r>
+      <w:proofErr w:type="spellStart"/>
+      <w:r>
+        <w:rPr>
+          <w:rFonts w:ascii="Arial" w:hAnsi="Arial" w:cs="Arial"/>
+          <w:b w:val="0"/>
+          <w:sz w:val="22"/>
+        </w:rPr>
+        <w:t>bitbuck</w:t>
+      </w:r>
+      <w:proofErr w:type="spellEnd"/>
+      <w:r>
+        <w:rPr>
+          <w:rFonts w:ascii="Arial" w:hAnsi="Arial" w:cs="Arial"/>
+          <w:b w:val="0"/>
+          <w:sz w:val="22"/>
+        </w:rPr>
+        <w:t>.</w:t>
       </w:r>
     </w:p>
     <w:p>
@@ -2556,7 +2787,25 @@
           <w:b w:val="0"/>
           <w:sz w:val="22"/>
         </w:rPr>
-        <w:t>El release para las pruebas deben incluir manual de configuración, manual de instalación y manual técnico. Los cambios a diario  deben ser realizados por el grupo de desarrollo.</w:t>
+        <w:t xml:space="preserve">El </w:t>
+      </w:r>
+      <w:proofErr w:type="spellStart"/>
+      <w:r>
+        <w:rPr>
+          <w:rFonts w:ascii="Arial" w:hAnsi="Arial" w:cs="Arial"/>
+          <w:b w:val="0"/>
+          <w:sz w:val="22"/>
+        </w:rPr>
+        <w:t>release</w:t>
+      </w:r>
+      <w:proofErr w:type="spellEnd"/>
+      <w:r>
+        <w:rPr>
+          <w:rFonts w:ascii="Arial" w:hAnsi="Arial" w:cs="Arial"/>
+          <w:b w:val="0"/>
+          <w:sz w:val="22"/>
+        </w:rPr>
+        <w:t xml:space="preserve"> para las pruebas deben incluir manual de configuración, manual de instalación y manual técnico. Los cambios a diario  deben ser realizados por el grupo de desarrollo.</w:t>
       </w:r>
     </w:p>
     <w:p>
@@ -2583,7 +2832,25 @@
           <w:b w:val="0"/>
           <w:sz w:val="22"/>
         </w:rPr>
-        <w:t>Durante el desarrollo de los proyectos se recomienda hacer los respectivos commits frecuentes para hacer visibles los cambios a todo el equipo.</w:t>
+        <w:t xml:space="preserve">Durante el desarrollo de los proyectos se recomienda hacer los respectivos </w:t>
+      </w:r>
+      <w:proofErr w:type="spellStart"/>
+      <w:r>
+        <w:rPr>
+          <w:rFonts w:ascii="Arial" w:hAnsi="Arial" w:cs="Arial"/>
+          <w:b w:val="0"/>
+          <w:sz w:val="22"/>
+        </w:rPr>
+        <w:t>commits</w:t>
+      </w:r>
+      <w:proofErr w:type="spellEnd"/>
+      <w:r>
+        <w:rPr>
+          <w:rFonts w:ascii="Arial" w:hAnsi="Arial" w:cs="Arial"/>
+          <w:b w:val="0"/>
+          <w:sz w:val="22"/>
+        </w:rPr>
+        <w:t xml:space="preserve"> frecuentes para hacer visibles los cambios a todo el equipo.</w:t>
       </w:r>
     </w:p>
     <w:p>
@@ -2857,7 +3124,25 @@
           <w:b w:val="0"/>
           <w:sz w:val="22"/>
         </w:rPr>
-        <w:t>Para acceder al repositorio creado en bitbucket, primero deben crearse una cuenta con un usuario y contraseña para poder acceder al mismo.</w:t>
+        <w:t xml:space="preserve">Para acceder al repositorio creado en </w:t>
+      </w:r>
+      <w:proofErr w:type="spellStart"/>
+      <w:r>
+        <w:rPr>
+          <w:rFonts w:ascii="Arial" w:hAnsi="Arial" w:cs="Arial"/>
+          <w:b w:val="0"/>
+          <w:sz w:val="22"/>
+        </w:rPr>
+        <w:t>bitbucket</w:t>
+      </w:r>
+      <w:proofErr w:type="spellEnd"/>
+      <w:r>
+        <w:rPr>
+          <w:rFonts w:ascii="Arial" w:hAnsi="Arial" w:cs="Arial"/>
+          <w:b w:val="0"/>
+          <w:sz w:val="22"/>
+        </w:rPr>
+        <w:t>, primero deben crearse una cuenta con un usuario y contraseña para poder acceder al mismo.</w:t>
       </w:r>
     </w:p>
     <w:p>
@@ -2938,7 +3223,25 @@
           <w:b w:val="0"/>
           <w:sz w:val="22"/>
         </w:rPr>
-        <w:t>Clonar el repositorio de manera local en cada una de las pc’s  pertenecientes a cada miembro.</w:t>
+        <w:t xml:space="preserve">Clonar el repositorio de manera local en cada una de las </w:t>
+      </w:r>
+      <w:proofErr w:type="spellStart"/>
+      <w:r>
+        <w:rPr>
+          <w:rFonts w:ascii="Arial" w:hAnsi="Arial" w:cs="Arial"/>
+          <w:b w:val="0"/>
+          <w:sz w:val="22"/>
+        </w:rPr>
+        <w:t>pc’s</w:t>
+      </w:r>
+      <w:proofErr w:type="spellEnd"/>
+      <w:r>
+        <w:rPr>
+          <w:rFonts w:ascii="Arial" w:hAnsi="Arial" w:cs="Arial"/>
+          <w:b w:val="0"/>
+          <w:sz w:val="22"/>
+        </w:rPr>
+        <w:t xml:space="preserve">  pertenecientes a cada miembro.</w:t>
       </w:r>
     </w:p>
     <w:p>
@@ -2965,7 +3268,25 @@
           <w:b w:val="0"/>
           <w:sz w:val="22"/>
         </w:rPr>
-        <w:t>Actualizar los últimos commits antes de realizar los cambios en el repositorio para visualizar los cambios hechos por lo demás miembros.</w:t>
+        <w:t xml:space="preserve">Actualizar los últimos </w:t>
+      </w:r>
+      <w:proofErr w:type="spellStart"/>
+      <w:r>
+        <w:rPr>
+          <w:rFonts w:ascii="Arial" w:hAnsi="Arial" w:cs="Arial"/>
+          <w:b w:val="0"/>
+          <w:sz w:val="22"/>
+        </w:rPr>
+        <w:t>commits</w:t>
+      </w:r>
+      <w:proofErr w:type="spellEnd"/>
+      <w:r>
+        <w:rPr>
+          <w:rFonts w:ascii="Arial" w:hAnsi="Arial" w:cs="Arial"/>
+          <w:b w:val="0"/>
+          <w:sz w:val="22"/>
+        </w:rPr>
+        <w:t xml:space="preserve"> antes de realizar los cambios en el repositorio para visualizar los cambios hechos por lo demás miembros.</w:t>
       </w:r>
     </w:p>
     <w:p>
@@ -3389,8 +3710,8 @@
           <w:szCs w:val="22"/>
         </w:rPr>
       </w:pPr>
-      <w:bookmarkStart w:id="8" w:name="_Toc436238192"/>
-      <w:bookmarkEnd w:id="7"/>
+      <w:bookmarkStart w:id="9" w:name="_Toc436238192"/>
+      <w:bookmarkEnd w:id="8"/>
     </w:p>
     <w:p>
       <w:pPr>
@@ -3413,7 +3734,7 @@
         </w:rPr>
         <w:t>Herramientas, entorno e infraestructura</w:t>
       </w:r>
-      <w:bookmarkEnd w:id="8"/>
+      <w:bookmarkEnd w:id="9"/>
     </w:p>
     <w:p>
       <w:pPr>
@@ -3432,6 +3753,7 @@
         </w:rPr>
         <w:t xml:space="preserve">Se usará </w:t>
       </w:r>
+      <w:proofErr w:type="spellStart"/>
       <w:r>
         <w:rPr>
           <w:rFonts w:ascii="Arial" w:hAnsi="Arial" w:cs="Arial"/>
@@ -3441,6 +3763,7 @@
         </w:rPr>
         <w:t>Git</w:t>
       </w:r>
+      <w:proofErr w:type="spellEnd"/>
       <w:r>
         <w:rPr>
           <w:rFonts w:ascii="Arial" w:hAnsi="Arial" w:cs="Arial"/>
@@ -3469,6 +3792,7 @@
         </w:rPr>
         <w:t xml:space="preserve">- </w:t>
       </w:r>
+      <w:proofErr w:type="spellStart"/>
       <w:r>
         <w:rPr>
           <w:rFonts w:ascii="Arial" w:hAnsi="Arial" w:cs="Arial"/>
@@ -3476,26 +3800,9 @@
           <w:sz w:val="24"/>
           <w:szCs w:val="24"/>
         </w:rPr>
-        <w:t xml:space="preserve">Git: </w:t>
-      </w:r>
-      <w:r>
-        <w:rPr>
-          <w:rFonts w:ascii="Arial" w:hAnsi="Arial" w:cs="Arial"/>
-          <w:sz w:val="24"/>
-          <w:szCs w:val="24"/>
-        </w:rPr>
-        <w:t>es un software de control de versiones diseñado pensado en la eficiencia y la confiabilidad del mantenimiento de versiones de aplicaciones cuando éstas tienen un gran número de archivos de código fuente.</w:t>
-      </w:r>
-    </w:p>
-    <w:p>
-      <w:pPr>
-        <w:jc w:val="both"/>
-        <w:rPr>
-          <w:rFonts w:ascii="Arial" w:hAnsi="Arial" w:cs="Arial"/>
-          <w:sz w:val="24"/>
-          <w:szCs w:val="24"/>
-        </w:rPr>
-      </w:pPr>
+        <w:t>Git</w:t>
+      </w:r>
+      <w:proofErr w:type="spellEnd"/>
       <w:r>
         <w:rPr>
           <w:rFonts w:ascii="Arial" w:hAnsi="Arial" w:cs="Arial"/>
@@ -3503,8 +3810,26 @@
           <w:sz w:val="24"/>
           <w:szCs w:val="24"/>
         </w:rPr>
-        <w:t xml:space="preserve">- </w:t>
-      </w:r>
+        <w:t xml:space="preserve">: </w:t>
+      </w:r>
+      <w:r>
+        <w:rPr>
+          <w:rFonts w:ascii="Arial" w:hAnsi="Arial" w:cs="Arial"/>
+          <w:sz w:val="24"/>
+          <w:szCs w:val="24"/>
+        </w:rPr>
+        <w:t>es un software de control de versiones diseñado pensado en la eficiencia y la confiabilidad del mantenimiento de versiones de aplicaciones cuando éstas tienen un gran número de archivos de código fuente.</w:t>
+      </w:r>
+    </w:p>
+    <w:p>
+      <w:pPr>
+        <w:jc w:val="both"/>
+        <w:rPr>
+          <w:rFonts w:ascii="Arial" w:hAnsi="Arial" w:cs="Arial"/>
+          <w:sz w:val="24"/>
+          <w:szCs w:val="24"/>
+        </w:rPr>
+      </w:pPr>
       <w:r>
         <w:rPr>
           <w:rFonts w:ascii="Arial" w:hAnsi="Arial" w:cs="Arial"/>
@@ -3512,44 +3837,9 @@
           <w:sz w:val="24"/>
           <w:szCs w:val="24"/>
         </w:rPr>
-        <w:t>Workflow de Git</w:t>
-      </w:r>
-      <w:r>
-        <w:rPr>
-          <w:rFonts w:ascii="Arial" w:hAnsi="Arial" w:cs="Arial"/>
-          <w:sz w:val="24"/>
-          <w:szCs w:val="24"/>
-        </w:rPr>
-        <w:t>: En el repositorio local los cambios realizados se agrupan en commits, luego estos commits se “pushean” al repositorio remoto, para que finalmente los demás colaboradores del proyecto puedan actualizar sus repositorios locales mediante un “pull”.</w:t>
-      </w:r>
-    </w:p>
-    <w:p>
-      <w:pPr>
-        <w:jc w:val="both"/>
-        <w:rPr>
-          <w:rFonts w:ascii="Arial" w:hAnsi="Arial" w:cs="Arial"/>
-          <w:sz w:val="24"/>
-          <w:szCs w:val="24"/>
-        </w:rPr>
-      </w:pPr>
-      <w:r>
-        <w:rPr>
-          <w:rFonts w:ascii="Arial" w:hAnsi="Arial" w:cs="Arial"/>
-          <w:sz w:val="24"/>
-          <w:szCs w:val="24"/>
-        </w:rPr>
-        <w:t>El presente proyecto será desarrollado para plataforma web. Las diferentes herramientas informáticas que se usaran en el presente proyecto son:</w:t>
-      </w:r>
-    </w:p>
-    <w:p>
-      <w:pPr>
-        <w:jc w:val="both"/>
-        <w:rPr>
-          <w:rFonts w:ascii="Arial" w:hAnsi="Arial" w:cs="Arial"/>
-          <w:sz w:val="24"/>
-          <w:szCs w:val="24"/>
-        </w:rPr>
-      </w:pPr>
+        <w:t xml:space="preserve">- </w:t>
+      </w:r>
+      <w:proofErr w:type="spellStart"/>
       <w:r>
         <w:rPr>
           <w:rFonts w:ascii="Arial" w:hAnsi="Arial" w:cs="Arial"/>
@@ -3557,8 +3847,9 @@
           <w:sz w:val="24"/>
           <w:szCs w:val="24"/>
         </w:rPr>
-        <w:t xml:space="preserve">- </w:t>
-      </w:r>
+        <w:t>Workflow</w:t>
+      </w:r>
+      <w:proofErr w:type="spellEnd"/>
       <w:r>
         <w:rPr>
           <w:rFonts w:ascii="Arial" w:hAnsi="Arial" w:cs="Arial"/>
@@ -3566,26 +3857,9 @@
           <w:sz w:val="24"/>
           <w:szCs w:val="24"/>
         </w:rPr>
-        <w:t>Git/Git bash:</w:t>
-      </w:r>
-      <w:r>
-        <w:rPr>
-          <w:rFonts w:ascii="Arial" w:hAnsi="Arial" w:cs="Arial"/>
-          <w:sz w:val="24"/>
-          <w:szCs w:val="24"/>
-        </w:rPr>
-        <w:t xml:space="preserve"> Para hacer uso del repositorio.</w:t>
-      </w:r>
-    </w:p>
-    <w:p>
-      <w:pPr>
-        <w:jc w:val="both"/>
-        <w:rPr>
-          <w:rFonts w:ascii="Arial" w:hAnsi="Arial" w:cs="Arial"/>
-          <w:sz w:val="24"/>
-          <w:szCs w:val="24"/>
-        </w:rPr>
-      </w:pPr>
+        <w:t xml:space="preserve"> de </w:t>
+      </w:r>
+      <w:proofErr w:type="spellStart"/>
       <w:r>
         <w:rPr>
           <w:rFonts w:ascii="Arial" w:hAnsi="Arial" w:cs="Arial"/>
@@ -3593,8 +3867,117 @@
           <w:sz w:val="24"/>
           <w:szCs w:val="24"/>
         </w:rPr>
-        <w:t xml:space="preserve">- </w:t>
-      </w:r>
+        <w:t>Git</w:t>
+      </w:r>
+      <w:proofErr w:type="spellEnd"/>
+      <w:r>
+        <w:rPr>
+          <w:rFonts w:ascii="Arial" w:hAnsi="Arial" w:cs="Arial"/>
+          <w:sz w:val="24"/>
+          <w:szCs w:val="24"/>
+        </w:rPr>
+        <w:t xml:space="preserve">: En el repositorio local los cambios realizados se agrupan en </w:t>
+      </w:r>
+      <w:proofErr w:type="spellStart"/>
+      <w:r>
+        <w:rPr>
+          <w:rFonts w:ascii="Arial" w:hAnsi="Arial" w:cs="Arial"/>
+          <w:sz w:val="24"/>
+          <w:szCs w:val="24"/>
+        </w:rPr>
+        <w:t>commits</w:t>
+      </w:r>
+      <w:proofErr w:type="spellEnd"/>
+      <w:r>
+        <w:rPr>
+          <w:rFonts w:ascii="Arial" w:hAnsi="Arial" w:cs="Arial"/>
+          <w:sz w:val="24"/>
+          <w:szCs w:val="24"/>
+        </w:rPr>
+        <w:t xml:space="preserve">, luego estos </w:t>
+      </w:r>
+      <w:proofErr w:type="spellStart"/>
+      <w:r>
+        <w:rPr>
+          <w:rFonts w:ascii="Arial" w:hAnsi="Arial" w:cs="Arial"/>
+          <w:sz w:val="24"/>
+          <w:szCs w:val="24"/>
+        </w:rPr>
+        <w:t>commits</w:t>
+      </w:r>
+      <w:proofErr w:type="spellEnd"/>
+      <w:r>
+        <w:rPr>
+          <w:rFonts w:ascii="Arial" w:hAnsi="Arial" w:cs="Arial"/>
+          <w:sz w:val="24"/>
+          <w:szCs w:val="24"/>
+        </w:rPr>
+        <w:t xml:space="preserve"> se “</w:t>
+      </w:r>
+      <w:proofErr w:type="spellStart"/>
+      <w:r>
+        <w:rPr>
+          <w:rFonts w:ascii="Arial" w:hAnsi="Arial" w:cs="Arial"/>
+          <w:sz w:val="24"/>
+          <w:szCs w:val="24"/>
+        </w:rPr>
+        <w:t>pushean</w:t>
+      </w:r>
+      <w:proofErr w:type="spellEnd"/>
+      <w:r>
+        <w:rPr>
+          <w:rFonts w:ascii="Arial" w:hAnsi="Arial" w:cs="Arial"/>
+          <w:sz w:val="24"/>
+          <w:szCs w:val="24"/>
+        </w:rPr>
+        <w:t>” al repositorio remoto, para que finalmente los demás colaboradores del proyecto puedan actualizar sus repositorios locales mediante un “</w:t>
+      </w:r>
+      <w:proofErr w:type="spellStart"/>
+      <w:r>
+        <w:rPr>
+          <w:rFonts w:ascii="Arial" w:hAnsi="Arial" w:cs="Arial"/>
+          <w:sz w:val="24"/>
+          <w:szCs w:val="24"/>
+        </w:rPr>
+        <w:t>pull</w:t>
+      </w:r>
+      <w:proofErr w:type="spellEnd"/>
+      <w:r>
+        <w:rPr>
+          <w:rFonts w:ascii="Arial" w:hAnsi="Arial" w:cs="Arial"/>
+          <w:sz w:val="24"/>
+          <w:szCs w:val="24"/>
+        </w:rPr>
+        <w:t>”.</w:t>
+      </w:r>
+    </w:p>
+    <w:p>
+      <w:pPr>
+        <w:jc w:val="both"/>
+        <w:rPr>
+          <w:rFonts w:ascii="Arial" w:hAnsi="Arial" w:cs="Arial"/>
+          <w:sz w:val="24"/>
+          <w:szCs w:val="24"/>
+        </w:rPr>
+      </w:pPr>
+      <w:r>
+        <w:rPr>
+          <w:rFonts w:ascii="Arial" w:hAnsi="Arial" w:cs="Arial"/>
+          <w:sz w:val="24"/>
+          <w:szCs w:val="24"/>
+        </w:rPr>
+        <w:t>El presente proyecto será desarrollado para plataforma web. Las diferentes herramientas informáticas que se usaran en el presente proyecto son:</w:t>
+      </w:r>
+    </w:p>
+    <w:p>
+      <w:pPr>
+        <w:jc w:val="both"/>
+        <w:rPr>
+          <w:rFonts w:ascii="Arial" w:hAnsi="Arial" w:cs="Arial"/>
+          <w:sz w:val="24"/>
+          <w:szCs w:val="24"/>
+        </w:rPr>
+      </w:pPr>
       <w:r>
         <w:rPr>
           <w:rFonts w:ascii="Arial" w:hAnsi="Arial" w:cs="Arial"/>
@@ -3602,7 +3985,114 @@
           <w:sz w:val="24"/>
           <w:szCs w:val="24"/>
         </w:rPr>
-        <w:t>Gihub:</w:t>
+        <w:t xml:space="preserve">- </w:t>
+      </w:r>
+      <w:proofErr w:type="spellStart"/>
+      <w:r>
+        <w:rPr>
+          <w:rFonts w:ascii="Arial" w:hAnsi="Arial" w:cs="Arial"/>
+          <w:b/>
+          <w:sz w:val="24"/>
+          <w:szCs w:val="24"/>
+        </w:rPr>
+        <w:t>Git</w:t>
+      </w:r>
+      <w:proofErr w:type="spellEnd"/>
+      <w:r>
+        <w:rPr>
+          <w:rFonts w:ascii="Arial" w:hAnsi="Arial" w:cs="Arial"/>
+          <w:b/>
+          <w:sz w:val="24"/>
+          <w:szCs w:val="24"/>
+        </w:rPr>
+        <w:t>/</w:t>
+      </w:r>
+      <w:proofErr w:type="spellStart"/>
+      <w:r>
+        <w:rPr>
+          <w:rFonts w:ascii="Arial" w:hAnsi="Arial" w:cs="Arial"/>
+          <w:b/>
+          <w:sz w:val="24"/>
+          <w:szCs w:val="24"/>
+        </w:rPr>
+        <w:t>Git</w:t>
+      </w:r>
+      <w:proofErr w:type="spellEnd"/>
+      <w:r>
+        <w:rPr>
+          <w:rFonts w:ascii="Arial" w:hAnsi="Arial" w:cs="Arial"/>
+          <w:b/>
+          <w:sz w:val="24"/>
+          <w:szCs w:val="24"/>
+        </w:rPr>
+        <w:t xml:space="preserve"> </w:t>
+      </w:r>
+      <w:proofErr w:type="spellStart"/>
+      <w:r>
+        <w:rPr>
+          <w:rFonts w:ascii="Arial" w:hAnsi="Arial" w:cs="Arial"/>
+          <w:b/>
+          <w:sz w:val="24"/>
+          <w:szCs w:val="24"/>
+        </w:rPr>
+        <w:t>bash</w:t>
+      </w:r>
+      <w:proofErr w:type="spellEnd"/>
+      <w:r>
+        <w:rPr>
+          <w:rFonts w:ascii="Arial" w:hAnsi="Arial" w:cs="Arial"/>
+          <w:b/>
+          <w:sz w:val="24"/>
+          <w:szCs w:val="24"/>
+        </w:rPr>
+        <w:t>:</w:t>
+      </w:r>
+      <w:r>
+        <w:rPr>
+          <w:rFonts w:ascii="Arial" w:hAnsi="Arial" w:cs="Arial"/>
+          <w:sz w:val="24"/>
+          <w:szCs w:val="24"/>
+        </w:rPr>
+        <w:t xml:space="preserve"> Para hacer uso del repositorio.</w:t>
+      </w:r>
+    </w:p>
+    <w:p>
+      <w:pPr>
+        <w:jc w:val="both"/>
+        <w:rPr>
+          <w:rFonts w:ascii="Arial" w:hAnsi="Arial" w:cs="Arial"/>
+          <w:sz w:val="24"/>
+          <w:szCs w:val="24"/>
+        </w:rPr>
+      </w:pPr>
+      <w:r>
+        <w:rPr>
+          <w:rFonts w:ascii="Arial" w:hAnsi="Arial" w:cs="Arial"/>
+          <w:b/>
+          <w:sz w:val="24"/>
+          <w:szCs w:val="24"/>
+        </w:rPr>
+        <w:t xml:space="preserve">- </w:t>
+      </w:r>
+      <w:proofErr w:type="spellStart"/>
+      <w:r>
+        <w:rPr>
+          <w:rFonts w:ascii="Arial" w:hAnsi="Arial" w:cs="Arial"/>
+          <w:b/>
+          <w:sz w:val="24"/>
+          <w:szCs w:val="24"/>
+        </w:rPr>
+        <w:t>Gihub</w:t>
+      </w:r>
+      <w:proofErr w:type="spellEnd"/>
+      <w:r>
+        <w:rPr>
+          <w:rFonts w:ascii="Arial" w:hAnsi="Arial" w:cs="Arial"/>
+          <w:b/>
+          <w:sz w:val="24"/>
+          <w:szCs w:val="24"/>
+        </w:rPr>
+        <w:t>:</w:t>
       </w:r>
       <w:r>
         <w:rPr>
@@ -3670,7 +4160,7 @@
                     <pic:cNvPicPr/>
                   </pic:nvPicPr>
                   <pic:blipFill>
-                    <a:blip r:embed="rId8" cstate="print">
+                    <a:blip r:embed="rId9" cstate="print">
                       <a:extLst>
                         <a:ext uri="{28A0092B-C50C-407E-A947-70E740481C1C}">
                           <a14:useLocalDpi xmlns:a14="http://schemas.microsoft.com/office/drawing/2010/main" val="0"/>
@@ -3714,7 +4204,27 @@
           <w:sz w:val="24"/>
           <w:szCs w:val="24"/>
         </w:rPr>
-        <w:t>Figura N°2 Representación gráfica del repositorio Github.</w:t>
+        <w:t xml:space="preserve">Figura N°2 Representación gráfica del repositorio </w:t>
+      </w:r>
+      <w:proofErr w:type="spellStart"/>
+      <w:r>
+        <w:rPr>
+          <w:rFonts w:ascii="Arial" w:hAnsi="Arial" w:cs="Arial"/>
+          <w:i/>
+          <w:sz w:val="24"/>
+          <w:szCs w:val="24"/>
+        </w:rPr>
+        <w:t>Github</w:t>
+      </w:r>
+      <w:proofErr w:type="spellEnd"/>
+      <w:r>
+        <w:rPr>
+          <w:rFonts w:ascii="Arial" w:hAnsi="Arial" w:cs="Arial"/>
+          <w:i/>
+          <w:sz w:val="24"/>
+          <w:szCs w:val="24"/>
+        </w:rPr>
+        <w:t>.</w:t>
       </w:r>
     </w:p>
     <w:p>
@@ -3759,6 +4269,7 @@
           <w:szCs w:val="24"/>
         </w:rPr>
       </w:pPr>
+      <w:proofErr w:type="spellStart"/>
       <w:r>
         <w:rPr>
           <w:rFonts w:ascii="Arial" w:hAnsi="Arial" w:cs="Arial"/>
@@ -3775,6 +4286,7 @@
         </w:rPr>
         <w:t>ithub</w:t>
       </w:r>
+      <w:proofErr w:type="spellEnd"/>
       <w:r>
         <w:rPr>
           <w:rFonts w:ascii="Arial" w:hAnsi="Arial" w:cs="Arial"/>
@@ -3799,7 +4311,25 @@
           <w:sz w:val="24"/>
           <w:szCs w:val="24"/>
         </w:rPr>
-        <w:t>La arquitectura es  SOA usando redis o mongo como motor de persistencia para el transporte de mensajes.</w:t>
+        <w:t xml:space="preserve">La arquitectura es  SOA usando </w:t>
+      </w:r>
+      <w:proofErr w:type="spellStart"/>
+      <w:r>
+        <w:rPr>
+          <w:rFonts w:ascii="Arial" w:hAnsi="Arial" w:cs="Arial"/>
+          <w:sz w:val="24"/>
+          <w:szCs w:val="24"/>
+        </w:rPr>
+        <w:t>redis</w:t>
+      </w:r>
+      <w:proofErr w:type="spellEnd"/>
+      <w:r>
+        <w:rPr>
+          <w:rFonts w:ascii="Arial" w:hAnsi="Arial" w:cs="Arial"/>
+          <w:sz w:val="24"/>
+          <w:szCs w:val="24"/>
+        </w:rPr>
+        <w:t xml:space="preserve"> o mongo como motor de persistencia para el transporte de mensajes.</w:t>
       </w:r>
     </w:p>
     <w:p>
@@ -3825,7 +4355,35 @@
           <w:sz w:val="24"/>
           <w:szCs w:val="24"/>
         </w:rPr>
-        <w:t>Un crawler(rastreador)  para navegar por distintos dominios y recabar información.</w:t>
+        <w:t xml:space="preserve">Un </w:t>
+      </w:r>
+      <w:proofErr w:type="spellStart"/>
+      <w:proofErr w:type="gramStart"/>
+      <w:r>
+        <w:rPr>
+          <w:rFonts w:ascii="Arial" w:hAnsi="Arial" w:cs="Arial"/>
+          <w:sz w:val="24"/>
+          <w:szCs w:val="24"/>
+        </w:rPr>
+        <w:t>crawler</w:t>
+      </w:r>
+      <w:proofErr w:type="spellEnd"/>
+      <w:r>
+        <w:rPr>
+          <w:rFonts w:ascii="Arial" w:hAnsi="Arial" w:cs="Arial"/>
+          <w:sz w:val="24"/>
+          <w:szCs w:val="24"/>
+        </w:rPr>
+        <w:t>(</w:t>
+      </w:r>
+      <w:proofErr w:type="gramEnd"/>
+      <w:r>
+        <w:rPr>
+          <w:rFonts w:ascii="Arial" w:hAnsi="Arial" w:cs="Arial"/>
+          <w:sz w:val="24"/>
+          <w:szCs w:val="24"/>
+        </w:rPr>
+        <w:t>rastreador)  para navegar por distintos dominios y recabar información.</w:t>
       </w:r>
     </w:p>
     <w:p>
@@ -3889,7 +4447,7 @@
                     <pic:cNvPicPr/>
                   </pic:nvPicPr>
                   <pic:blipFill>
-                    <a:blip r:embed="rId9">
+                    <a:blip r:embed="rId10">
                       <a:extLst>
                         <a:ext uri="{28A0092B-C50C-407E-A947-70E740481C1C}">
                           <a14:useLocalDpi xmlns:a14="http://schemas.microsoft.com/office/drawing/2010/main" val="0"/>
@@ -3985,15 +4543,33 @@
           <w:sz w:val="24"/>
           <w:szCs w:val="24"/>
         </w:rPr>
-        <w:t>2.5 Calendario</w:t>
-      </w:r>
+        <w:t xml:space="preserve">2.5 </w:t>
+      </w:r>
+      <w:proofErr w:type="gramStart"/>
       <w:r>
         <w:rPr>
           <w:rFonts w:ascii="Arial" w:hAnsi="Arial" w:cs="Arial"/>
           <w:sz w:val="24"/>
           <w:szCs w:val="24"/>
         </w:rPr>
-        <w:t>(Autocompletar los que hicieron el calendario)</w:t>
+        <w:t>Calendario</w:t>
+      </w:r>
+      <w:r>
+        <w:rPr>
+          <w:rFonts w:ascii="Arial" w:hAnsi="Arial" w:cs="Arial"/>
+          <w:sz w:val="24"/>
+          <w:szCs w:val="24"/>
+        </w:rPr>
+        <w:t>(</w:t>
+      </w:r>
+      <w:proofErr w:type="gramEnd"/>
+      <w:r>
+        <w:rPr>
+          <w:rFonts w:ascii="Arial" w:hAnsi="Arial" w:cs="Arial"/>
+          <w:sz w:val="24"/>
+          <w:szCs w:val="24"/>
+        </w:rPr>
+        <w:t>Autocompletar los que hicieron el calendario)</w:t>
       </w:r>
     </w:p>
     <w:p>
@@ -4332,6 +4908,7 @@
                 <w:lang w:val="es-PE" w:eastAsia="es-PE"/>
               </w:rPr>
             </w:pPr>
+            <w:proofErr w:type="spellStart"/>
             <w:r>
               <w:rPr>
                 <w:rFonts w:ascii="Arial" w:eastAsia="Times New Roman" w:hAnsi="Arial" w:cs="Arial"/>
@@ -4340,7 +4917,18 @@
                 <w:szCs w:val="22"/>
                 <w:lang w:val="es-PE" w:eastAsia="es-PE"/>
               </w:rPr>
-              <w:t>sab 23/04/16</w:t>
+              <w:t>sab</w:t>
+            </w:r>
+            <w:proofErr w:type="spellEnd"/>
+            <w:r>
+              <w:rPr>
+                <w:rFonts w:ascii="Arial" w:eastAsia="Times New Roman" w:hAnsi="Arial" w:cs="Arial"/>
+                <w:b/>
+                <w:bCs/>
+                <w:szCs w:val="22"/>
+                <w:lang w:val="es-PE" w:eastAsia="es-PE"/>
+              </w:rPr>
+              <w:t xml:space="preserve"> 23/04/16</w:t>
             </w:r>
           </w:p>
         </w:tc>
@@ -4541,13 +5129,23 @@
                 <w:lang w:val="es-PE" w:eastAsia="es-PE"/>
               </w:rPr>
             </w:pPr>
-            <w:r>
-              <w:rPr>
-                <w:rFonts w:ascii="Arial" w:eastAsia="Times New Roman" w:hAnsi="Arial" w:cs="Arial"/>
-                <w:szCs w:val="22"/>
-                <w:lang w:val="es-PE" w:eastAsia="es-PE"/>
-              </w:rPr>
-              <w:t>sab 22</w:t>
+            <w:proofErr w:type="spellStart"/>
+            <w:r>
+              <w:rPr>
+                <w:rFonts w:ascii="Arial" w:eastAsia="Times New Roman" w:hAnsi="Arial" w:cs="Arial"/>
+                <w:szCs w:val="22"/>
+                <w:lang w:val="es-PE" w:eastAsia="es-PE"/>
+              </w:rPr>
+              <w:t>sab</w:t>
+            </w:r>
+            <w:proofErr w:type="spellEnd"/>
+            <w:r>
+              <w:rPr>
+                <w:rFonts w:ascii="Arial" w:eastAsia="Times New Roman" w:hAnsi="Arial" w:cs="Arial"/>
+                <w:szCs w:val="22"/>
+                <w:lang w:val="es-PE" w:eastAsia="es-PE"/>
+              </w:rPr>
+              <w:t xml:space="preserve"> 22</w:t>
             </w:r>
             <w:r>
               <w:rPr>
@@ -4736,13 +5334,23 @@
                 <w:lang w:val="es-PE" w:eastAsia="es-PE"/>
               </w:rPr>
             </w:pPr>
-            <w:r>
-              <w:rPr>
-                <w:rFonts w:ascii="Arial" w:eastAsia="Times New Roman" w:hAnsi="Arial" w:cs="Arial"/>
-                <w:szCs w:val="22"/>
-                <w:lang w:val="es-PE" w:eastAsia="es-PE"/>
-              </w:rPr>
-              <w:t>dom 24</w:t>
+            <w:proofErr w:type="spellStart"/>
+            <w:r>
+              <w:rPr>
+                <w:rFonts w:ascii="Arial" w:eastAsia="Times New Roman" w:hAnsi="Arial" w:cs="Arial"/>
+                <w:szCs w:val="22"/>
+                <w:lang w:val="es-PE" w:eastAsia="es-PE"/>
+              </w:rPr>
+              <w:t>dom</w:t>
+            </w:r>
+            <w:proofErr w:type="spellEnd"/>
+            <w:r>
+              <w:rPr>
+                <w:rFonts w:ascii="Arial" w:eastAsia="Times New Roman" w:hAnsi="Arial" w:cs="Arial"/>
+                <w:szCs w:val="22"/>
+                <w:lang w:val="es-PE" w:eastAsia="es-PE"/>
+              </w:rPr>
+              <w:t xml:space="preserve"> 24</w:t>
             </w:r>
             <w:r>
               <w:rPr>
@@ -4778,6 +5386,7 @@
                 <w:lang w:val="es-PE" w:eastAsia="es-PE"/>
               </w:rPr>
             </w:pPr>
+            <w:proofErr w:type="spellStart"/>
             <w:r>
               <w:rPr>
                 <w:rFonts w:ascii="Arial" w:eastAsia="Times New Roman" w:hAnsi="Arial" w:cs="Arial"/>
@@ -4786,6 +5395,7 @@
               </w:rPr>
               <w:t>dom</w:t>
             </w:r>
+            <w:proofErr w:type="spellEnd"/>
             <w:r>
               <w:rPr>
                 <w:rFonts w:ascii="Arial" w:eastAsia="Times New Roman" w:hAnsi="Arial" w:cs="Arial"/>
@@ -5822,6 +6432,7 @@
                 <w:lang w:val="es-PE" w:eastAsia="es-PE"/>
               </w:rPr>
             </w:pPr>
+            <w:proofErr w:type="spellStart"/>
             <w:r>
               <w:rPr>
                 <w:rFonts w:ascii="Arial" w:eastAsia="Times New Roman" w:hAnsi="Arial" w:cs="Arial"/>
@@ -5830,6 +6441,7 @@
               </w:rPr>
               <w:t>sab</w:t>
             </w:r>
+            <w:proofErr w:type="spellEnd"/>
             <w:r>
               <w:rPr>
                 <w:rFonts w:ascii="Arial" w:eastAsia="Times New Roman" w:hAnsi="Arial" w:cs="Arial"/>
@@ -5999,21 +6611,23 @@
                 <w:lang w:val="es-PE" w:eastAsia="es-PE"/>
               </w:rPr>
             </w:pPr>
-            <w:r>
-              <w:rPr>
-                <w:rFonts w:ascii="Arial" w:eastAsia="Times New Roman" w:hAnsi="Arial" w:cs="Arial"/>
-                <w:szCs w:val="22"/>
-                <w:lang w:val="es-PE" w:eastAsia="es-PE"/>
-              </w:rPr>
-              <w:t xml:space="preserve">sab </w:t>
-            </w:r>
-            <w:r>
-              <w:rPr>
-                <w:rFonts w:ascii="Arial" w:eastAsia="Times New Roman" w:hAnsi="Arial" w:cs="Arial"/>
-                <w:szCs w:val="22"/>
-                <w:lang w:val="es-PE" w:eastAsia="es-PE"/>
-              </w:rPr>
-              <w:t>30</w:t>
+            <w:proofErr w:type="spellStart"/>
+            <w:r>
+              <w:rPr>
+                <w:rFonts w:ascii="Arial" w:eastAsia="Times New Roman" w:hAnsi="Arial" w:cs="Arial"/>
+                <w:szCs w:val="22"/>
+                <w:lang w:val="es-PE" w:eastAsia="es-PE"/>
+              </w:rPr>
+              <w:t>sab</w:t>
+            </w:r>
+            <w:proofErr w:type="spellEnd"/>
+            <w:r>
+              <w:rPr>
+                <w:rFonts w:ascii="Arial" w:eastAsia="Times New Roman" w:hAnsi="Arial" w:cs="Arial"/>
+                <w:szCs w:val="22"/>
+                <w:lang w:val="es-PE" w:eastAsia="es-PE"/>
+              </w:rPr>
+              <w:t xml:space="preserve"> 30</w:t>
             </w:r>
             <w:r>
               <w:rPr>
@@ -6049,6 +6663,7 @@
                 <w:lang w:val="es-PE" w:eastAsia="es-PE"/>
               </w:rPr>
             </w:pPr>
+            <w:proofErr w:type="spellStart"/>
             <w:r>
               <w:rPr>
                 <w:rFonts w:ascii="Arial" w:eastAsia="Times New Roman" w:hAnsi="Arial" w:cs="Arial"/>
@@ -6057,6 +6672,7 @@
               </w:rPr>
               <w:t>dom</w:t>
             </w:r>
+            <w:proofErr w:type="spellEnd"/>
             <w:r>
               <w:rPr>
                 <w:rFonts w:ascii="Arial" w:eastAsia="Times New Roman" w:hAnsi="Arial" w:cs="Arial"/>
@@ -6226,21 +6842,23 @@
                 <w:lang w:val="es-PE" w:eastAsia="es-PE"/>
               </w:rPr>
             </w:pPr>
-            <w:r>
-              <w:rPr>
-                <w:rFonts w:ascii="Arial" w:eastAsia="Times New Roman" w:hAnsi="Arial" w:cs="Arial"/>
-                <w:szCs w:val="22"/>
-                <w:lang w:val="es-PE" w:eastAsia="es-PE"/>
-              </w:rPr>
-              <w:t xml:space="preserve">dom </w:t>
-            </w:r>
-            <w:r>
-              <w:rPr>
-                <w:rFonts w:ascii="Arial" w:eastAsia="Times New Roman" w:hAnsi="Arial" w:cs="Arial"/>
-                <w:szCs w:val="22"/>
-                <w:lang w:val="es-PE" w:eastAsia="es-PE"/>
-              </w:rPr>
-              <w:t>31</w:t>
+            <w:proofErr w:type="spellStart"/>
+            <w:r>
+              <w:rPr>
+                <w:rFonts w:ascii="Arial" w:eastAsia="Times New Roman" w:hAnsi="Arial" w:cs="Arial"/>
+                <w:szCs w:val="22"/>
+                <w:lang w:val="es-PE" w:eastAsia="es-PE"/>
+              </w:rPr>
+              <w:t>dom</w:t>
+            </w:r>
+            <w:proofErr w:type="spellEnd"/>
+            <w:r>
+              <w:rPr>
+                <w:rFonts w:ascii="Arial" w:eastAsia="Times New Roman" w:hAnsi="Arial" w:cs="Arial"/>
+                <w:szCs w:val="22"/>
+                <w:lang w:val="es-PE" w:eastAsia="es-PE"/>
+              </w:rPr>
+              <w:t xml:space="preserve"> 31</w:t>
             </w:r>
             <w:r>
               <w:rPr>
@@ -6451,15 +7069,7 @@
                 <w:szCs w:val="22"/>
                 <w:lang w:val="es-PE" w:eastAsia="es-PE"/>
               </w:rPr>
-              <w:t xml:space="preserve">mar </w:t>
-            </w:r>
-            <w:r>
-              <w:rPr>
-                <w:rFonts w:ascii="Arial" w:eastAsia="Times New Roman" w:hAnsi="Arial" w:cs="Arial"/>
-                <w:szCs w:val="22"/>
-                <w:lang w:val="es-PE" w:eastAsia="es-PE"/>
-              </w:rPr>
-              <w:t>03/05</w:t>
+              <w:t>mar 03/05</w:t>
             </w:r>
             <w:r>
               <w:rPr>
@@ -6503,6 +7113,7 @@
                 <w:lang w:val="es-PE" w:eastAsia="es-PE"/>
               </w:rPr>
             </w:pPr>
+            <w:proofErr w:type="spellStart"/>
             <w:r>
               <w:rPr>
                 <w:rFonts w:ascii="Arial" w:eastAsia="Times New Roman" w:hAnsi="Arial" w:cs="Arial"/>
@@ -6511,6 +7122,7 @@
               </w:rPr>
               <w:t>mie</w:t>
             </w:r>
+            <w:proofErr w:type="spellEnd"/>
             <w:r>
               <w:rPr>
                 <w:rFonts w:ascii="Arial" w:eastAsia="Times New Roman" w:hAnsi="Arial" w:cs="Arial"/>
@@ -7006,17 +7618,7 @@
                 <w:szCs w:val="22"/>
                 <w:lang w:val="es-PE" w:eastAsia="es-PE"/>
               </w:rPr>
-              <w:t>vie 06/05</w:t>
-            </w:r>
-            <w:bookmarkStart w:id="9" w:name="_GoBack"/>
-            <w:bookmarkEnd w:id="9"/>
-            <w:r>
-              <w:rPr>
-                <w:rFonts w:ascii="Arial" w:eastAsia="Times New Roman" w:hAnsi="Arial" w:cs="Arial"/>
-                <w:szCs w:val="22"/>
-                <w:lang w:val="es-PE" w:eastAsia="es-PE"/>
-              </w:rPr>
-              <w:t>/16</w:t>
+              <w:t>vie 06/05/16</w:t>
             </w:r>
           </w:p>
         </w:tc>
@@ -7044,13 +7646,23 @@
                 <w:lang w:val="es-PE" w:eastAsia="es-PE"/>
               </w:rPr>
             </w:pPr>
-            <w:r>
-              <w:rPr>
-                <w:rFonts w:ascii="Arial" w:eastAsia="Times New Roman" w:hAnsi="Arial" w:cs="Arial"/>
-                <w:szCs w:val="22"/>
-                <w:lang w:val="es-PE" w:eastAsia="es-PE"/>
-              </w:rPr>
-              <w:t>sab 07/05/16</w:t>
+            <w:proofErr w:type="spellStart"/>
+            <w:r>
+              <w:rPr>
+                <w:rFonts w:ascii="Arial" w:eastAsia="Times New Roman" w:hAnsi="Arial" w:cs="Arial"/>
+                <w:szCs w:val="22"/>
+                <w:lang w:val="es-PE" w:eastAsia="es-PE"/>
+              </w:rPr>
+              <w:t>sab</w:t>
+            </w:r>
+            <w:proofErr w:type="spellEnd"/>
+            <w:r>
+              <w:rPr>
+                <w:rFonts w:ascii="Arial" w:eastAsia="Times New Roman" w:hAnsi="Arial" w:cs="Arial"/>
+                <w:szCs w:val="22"/>
+                <w:lang w:val="es-PE" w:eastAsia="es-PE"/>
+              </w:rPr>
+              <w:t xml:space="preserve"> 07/05/16</w:t>
             </w:r>
           </w:p>
         </w:tc>
@@ -7173,6 +7785,7 @@
                 <w:lang w:val="es-PE" w:eastAsia="es-PE"/>
               </w:rPr>
             </w:pPr>
+            <w:proofErr w:type="spellStart"/>
             <w:r>
               <w:rPr>
                 <w:rFonts w:ascii="Arial" w:eastAsia="Times New Roman" w:hAnsi="Arial" w:cs="Arial"/>
@@ -7181,6 +7794,7 @@
               </w:rPr>
               <w:t>sab</w:t>
             </w:r>
+            <w:proofErr w:type="spellEnd"/>
             <w:r>
               <w:rPr>
                 <w:rFonts w:ascii="Arial" w:eastAsia="Times New Roman" w:hAnsi="Arial" w:cs="Arial"/>
@@ -7723,13 +8337,23 @@
                 <w:lang w:val="es-PE" w:eastAsia="es-PE"/>
               </w:rPr>
             </w:pPr>
-            <w:r>
-              <w:rPr>
-                <w:rFonts w:ascii="Arial" w:eastAsia="Times New Roman" w:hAnsi="Arial" w:cs="Arial"/>
-                <w:szCs w:val="22"/>
-                <w:lang w:val="es-PE" w:eastAsia="es-PE"/>
-              </w:rPr>
-              <w:t>dom 13/09/15</w:t>
+            <w:proofErr w:type="spellStart"/>
+            <w:r>
+              <w:rPr>
+                <w:rFonts w:ascii="Arial" w:eastAsia="Times New Roman" w:hAnsi="Arial" w:cs="Arial"/>
+                <w:szCs w:val="22"/>
+                <w:lang w:val="es-PE" w:eastAsia="es-PE"/>
+              </w:rPr>
+              <w:t>dom</w:t>
+            </w:r>
+            <w:proofErr w:type="spellEnd"/>
+            <w:r>
+              <w:rPr>
+                <w:rFonts w:ascii="Arial" w:eastAsia="Times New Roman" w:hAnsi="Arial" w:cs="Arial"/>
+                <w:szCs w:val="22"/>
+                <w:lang w:val="es-PE" w:eastAsia="es-PE"/>
+              </w:rPr>
+              <w:t xml:space="preserve"> 13/09/15</w:t>
             </w:r>
           </w:p>
         </w:tc>
@@ -7852,13 +8476,23 @@
                 <w:lang w:val="es-PE" w:eastAsia="es-PE"/>
               </w:rPr>
             </w:pPr>
-            <w:r>
-              <w:rPr>
-                <w:rFonts w:ascii="Arial" w:eastAsia="Times New Roman" w:hAnsi="Arial" w:cs="Arial"/>
-                <w:szCs w:val="22"/>
-                <w:lang w:val="es-PE" w:eastAsia="es-PE"/>
-              </w:rPr>
-              <w:t>dom 13/09/15</w:t>
+            <w:proofErr w:type="spellStart"/>
+            <w:r>
+              <w:rPr>
+                <w:rFonts w:ascii="Arial" w:eastAsia="Times New Roman" w:hAnsi="Arial" w:cs="Arial"/>
+                <w:szCs w:val="22"/>
+                <w:lang w:val="es-PE" w:eastAsia="es-PE"/>
+              </w:rPr>
+              <w:t>dom</w:t>
+            </w:r>
+            <w:proofErr w:type="spellEnd"/>
+            <w:r>
+              <w:rPr>
+                <w:rFonts w:ascii="Arial" w:eastAsia="Times New Roman" w:hAnsi="Arial" w:cs="Arial"/>
+                <w:szCs w:val="22"/>
+                <w:lang w:val="es-PE" w:eastAsia="es-PE"/>
+              </w:rPr>
+              <w:t xml:space="preserve"> 13/09/15</w:t>
             </w:r>
           </w:p>
         </w:tc>
@@ -8790,8 +9424,20 @@
                 <w:szCs w:val="22"/>
                 <w:lang w:val="es-PE" w:eastAsia="es-PE"/>
               </w:rPr>
-              <w:t>Gestión de release</w:t>
-            </w:r>
+              <w:t xml:space="preserve">Gestión de </w:t>
+            </w:r>
+            <w:proofErr w:type="spellStart"/>
+            <w:r>
+              <w:rPr>
+                <w:rFonts w:ascii="Arial" w:eastAsia="Times New Roman" w:hAnsi="Arial" w:cs="Arial"/>
+                <w:b/>
+                <w:bCs/>
+                <w:szCs w:val="22"/>
+                <w:lang w:val="es-PE" w:eastAsia="es-PE"/>
+              </w:rPr>
+              <w:t>release</w:t>
+            </w:r>
+            <w:proofErr w:type="spellEnd"/>
           </w:p>
         </w:tc>
         <w:tc>
@@ -9287,7 +9933,25 @@
                 <w:szCs w:val="22"/>
                 <w:lang w:val="es-PE" w:eastAsia="es-PE"/>
               </w:rPr>
-              <w:t xml:space="preserve">   Hacer bat que genere el paquete</w:t>
+              <w:t xml:space="preserve">   Hacer </w:t>
+            </w:r>
+            <w:proofErr w:type="spellStart"/>
+            <w:r>
+              <w:rPr>
+                <w:rFonts w:ascii="Arial" w:eastAsia="Times New Roman" w:hAnsi="Arial" w:cs="Arial"/>
+                <w:szCs w:val="22"/>
+                <w:lang w:val="es-PE" w:eastAsia="es-PE"/>
+              </w:rPr>
+              <w:t>bat</w:t>
+            </w:r>
+            <w:proofErr w:type="spellEnd"/>
+            <w:r>
+              <w:rPr>
+                <w:rFonts w:ascii="Arial" w:eastAsia="Times New Roman" w:hAnsi="Arial" w:cs="Arial"/>
+                <w:szCs w:val="22"/>
+                <w:lang w:val="es-PE" w:eastAsia="es-PE"/>
+              </w:rPr>
+              <w:t xml:space="preserve"> que genere el paquete</w:t>
             </w:r>
           </w:p>
         </w:tc>
@@ -9724,7 +10388,7 @@
 </file>
 
 <file path=word/endnotes.xml><?xml version="1.0" encoding="utf-8"?>
-<w:endnotes xmlns:wpc="http://schemas.microsoft.com/office/word/2010/wordprocessingCanvas" xmlns:mc="http://schemas.openxmlformats.org/markup-compatibility/2006" xmlns:o="urn:schemas-microsoft-com:office:office" xmlns:r="http://schemas.openxmlformats.org/officeDocument/2006/relationships" xmlns:m="http://schemas.openxmlformats.org/officeDocument/2006/math" xmlns:v="urn:schemas-microsoft-com:vml" xmlns:wp14="http://schemas.microsoft.com/office/word/2010/wordprocessingDrawing" xmlns:wp="http://schemas.openxmlformats.org/drawingml/2006/wordprocessingDrawing" xmlns:w10="urn:schemas-microsoft-com:office:word" xmlns:w="http://schemas.openxmlformats.org/wordprocessingml/2006/main" xmlns:w14="http://schemas.microsoft.com/office/word/2010/wordml" xmlns:w15="http://schemas.microsoft.com/office/word/2012/wordml" xmlns:wpg="http://schemas.microsoft.com/office/word/2010/wordprocessingGroup" xmlns:wpi="http://schemas.microsoft.com/office/word/2010/wordprocessingInk" xmlns:wne="http://schemas.microsoft.com/office/word/2006/wordml" xmlns:wps="http://schemas.microsoft.com/office/word/2010/wordprocessingShape" mc:Ignorable="w14 w15 wp14">
+<w:endnotes xmlns:wpc="http://schemas.microsoft.com/office/word/2010/wordprocessingCanvas" xmlns:mc="http://schemas.openxmlformats.org/markup-compatibility/2006" xmlns:o="urn:schemas-microsoft-com:office:office" xmlns:r="http://schemas.openxmlformats.org/officeDocument/2006/relationships" xmlns:m="http://schemas.openxmlformats.org/officeDocument/2006/math" xmlns:v="urn:schemas-microsoft-com:vml" xmlns:wp14="http://schemas.microsoft.com/office/word/2010/wordprocessingDrawing" xmlns:wp="http://schemas.openxmlformats.org/drawingml/2006/wordprocessingDrawing" xmlns:w10="urn:schemas-microsoft-com:office:word" xmlns:w="http://schemas.openxmlformats.org/wordprocessingml/2006/main" xmlns:w14="http://schemas.microsoft.com/office/word/2010/wordml" xmlns:wpg="http://schemas.microsoft.com/office/word/2010/wordprocessingGroup" xmlns:wpi="http://schemas.microsoft.com/office/word/2010/wordprocessingInk" xmlns:wne="http://schemas.microsoft.com/office/word/2006/wordml" xmlns:wps="http://schemas.microsoft.com/office/word/2010/wordprocessingShape" mc:Ignorable="w14 wp14">
   <w:endnote w:type="separator" w:id="-1">
     <w:p>
       <w:pPr>
@@ -9749,7 +10413,7 @@
 </file>
 
 <file path=word/footnotes.xml><?xml version="1.0" encoding="utf-8"?>
-<w:footnotes xmlns:wpc="http://schemas.microsoft.com/office/word/2010/wordprocessingCanvas" xmlns:mc="http://schemas.openxmlformats.org/markup-compatibility/2006" xmlns:o="urn:schemas-microsoft-com:office:office" xmlns:r="http://schemas.openxmlformats.org/officeDocument/2006/relationships" xmlns:m="http://schemas.openxmlformats.org/officeDocument/2006/math" xmlns:v="urn:schemas-microsoft-com:vml" xmlns:wp14="http://schemas.microsoft.com/office/word/2010/wordprocessingDrawing" xmlns:wp="http://schemas.openxmlformats.org/drawingml/2006/wordprocessingDrawing" xmlns:w10="urn:schemas-microsoft-com:office:word" xmlns:w="http://schemas.openxmlformats.org/wordprocessingml/2006/main" xmlns:w14="http://schemas.microsoft.com/office/word/2010/wordml" xmlns:w15="http://schemas.microsoft.com/office/word/2012/wordml" xmlns:wpg="http://schemas.microsoft.com/office/word/2010/wordprocessingGroup" xmlns:wpi="http://schemas.microsoft.com/office/word/2010/wordprocessingInk" xmlns:wne="http://schemas.microsoft.com/office/word/2006/wordml" xmlns:wps="http://schemas.microsoft.com/office/word/2010/wordprocessingShape" mc:Ignorable="w14 w15 wp14">
+<w:footnotes xmlns:wpc="http://schemas.microsoft.com/office/word/2010/wordprocessingCanvas" xmlns:mc="http://schemas.openxmlformats.org/markup-compatibility/2006" xmlns:o="urn:schemas-microsoft-com:office:office" xmlns:r="http://schemas.openxmlformats.org/officeDocument/2006/relationships" xmlns:m="http://schemas.openxmlformats.org/officeDocument/2006/math" xmlns:v="urn:schemas-microsoft-com:vml" xmlns:wp14="http://schemas.microsoft.com/office/word/2010/wordprocessingDrawing" xmlns:wp="http://schemas.openxmlformats.org/drawingml/2006/wordprocessingDrawing" xmlns:w10="urn:schemas-microsoft-com:office:word" xmlns:w="http://schemas.openxmlformats.org/wordprocessingml/2006/main" xmlns:w14="http://schemas.microsoft.com/office/word/2010/wordml" xmlns:wpg="http://schemas.microsoft.com/office/word/2010/wordprocessingGroup" xmlns:wpi="http://schemas.microsoft.com/office/word/2010/wordprocessingInk" xmlns:wne="http://schemas.microsoft.com/office/word/2006/wordml" xmlns:wps="http://schemas.microsoft.com/office/word/2010/wordprocessingShape" mc:Ignorable="w14 wp14">
   <w:footnote w:type="separator" w:id="-1">
     <w:p>
       <w:pPr>
@@ -9774,7 +10438,7 @@
 </file>
 
 <file path=word/numbering.xml><?xml version="1.0" encoding="utf-8"?>
-<w:numbering xmlns:wpc="http://schemas.microsoft.com/office/word/2010/wordprocessingCanvas" xmlns:mc="http://schemas.openxmlformats.org/markup-compatibility/2006" xmlns:o="urn:schemas-microsoft-com:office:office" xmlns:r="http://schemas.openxmlformats.org/officeDocument/2006/relationships" xmlns:m="http://schemas.openxmlformats.org/officeDocument/2006/math" xmlns:v="urn:schemas-microsoft-com:vml" xmlns:wp14="http://schemas.microsoft.com/office/word/2010/wordprocessingDrawing" xmlns:wp="http://schemas.openxmlformats.org/drawingml/2006/wordprocessingDrawing" xmlns:w10="urn:schemas-microsoft-com:office:word" xmlns:w="http://schemas.openxmlformats.org/wordprocessingml/2006/main" xmlns:w14="http://schemas.microsoft.com/office/word/2010/wordml" xmlns:w15="http://schemas.microsoft.com/office/word/2012/wordml" xmlns:wpg="http://schemas.microsoft.com/office/word/2010/wordprocessingGroup" xmlns:wpi="http://schemas.microsoft.com/office/word/2010/wordprocessingInk" xmlns:wne="http://schemas.microsoft.com/office/word/2006/wordml" xmlns:wps="http://schemas.microsoft.com/office/word/2010/wordprocessingShape" mc:Ignorable="w14 w15 wp14">
+<w:numbering xmlns:wpc="http://schemas.microsoft.com/office/word/2010/wordprocessingCanvas" xmlns:mc="http://schemas.openxmlformats.org/markup-compatibility/2006" xmlns:o="urn:schemas-microsoft-com:office:office" xmlns:r="http://schemas.openxmlformats.org/officeDocument/2006/relationships" xmlns:m="http://schemas.openxmlformats.org/officeDocument/2006/math" xmlns:v="urn:schemas-microsoft-com:vml" xmlns:wp14="http://schemas.microsoft.com/office/word/2010/wordprocessingDrawing" xmlns:wp="http://schemas.openxmlformats.org/drawingml/2006/wordprocessingDrawing" xmlns:w10="urn:schemas-microsoft-com:office:word" xmlns:w="http://schemas.openxmlformats.org/wordprocessingml/2006/main" xmlns:w14="http://schemas.microsoft.com/office/word/2010/wordml" xmlns:wpg="http://schemas.microsoft.com/office/word/2010/wordprocessingGroup" xmlns:wpi="http://schemas.microsoft.com/office/word/2010/wordprocessingInk" xmlns:wne="http://schemas.microsoft.com/office/word/2006/wordml" xmlns:wps="http://schemas.microsoft.com/office/word/2010/wordprocessingShape" mc:Ignorable="w14 wp14">
   <w:abstractNum w:abstractNumId="0">
     <w:nsid w:val="09DD0B06"/>
     <w:multiLevelType w:val="multilevel"/>
@@ -13095,7 +13759,7 @@
 </file>
 
 <file path=word/styles.xml><?xml version="1.0" encoding="utf-8"?>
-<w:styles xmlns:mc="http://schemas.openxmlformats.org/markup-compatibility/2006" xmlns:r="http://schemas.openxmlformats.org/officeDocument/2006/relationships" xmlns:w="http://schemas.openxmlformats.org/wordprocessingml/2006/main" xmlns:w14="http://schemas.microsoft.com/office/word/2010/wordml" xmlns:w15="http://schemas.microsoft.com/office/word/2012/wordml" mc:Ignorable="w14 w15">
+<w:styles xmlns:mc="http://schemas.openxmlformats.org/markup-compatibility/2006" xmlns:r="http://schemas.openxmlformats.org/officeDocument/2006/relationships" xmlns:w="http://schemas.openxmlformats.org/wordprocessingml/2006/main" xmlns:w14="http://schemas.microsoft.com/office/word/2010/wordml" mc:Ignorable="w14">
   <w:docDefaults>
     <w:rPrDefault>
       <w:rPr>
@@ -13111,378 +13775,671 @@
       </w:pPr>
     </w:pPrDefault>
   </w:docDefaults>
-  <w:latentStyles w:defLockedState="0" w:defUIPriority="99" w:defSemiHidden="0" w:defUnhideWhenUsed="0" w:defQFormat="0" w:count="371">
-    <w:lsdException w:name="Normal" w:uiPriority="0" w:qFormat="1"/>
-    <w:lsdException w:name="heading 1" w:uiPriority="9" w:qFormat="1"/>
-    <w:lsdException w:name="heading 2" w:semiHidden="1" w:uiPriority="0" w:unhideWhenUsed="1" w:qFormat="1"/>
-    <w:lsdException w:name="heading 3" w:semiHidden="1" w:uiPriority="0" w:unhideWhenUsed="1" w:qFormat="1"/>
-    <w:lsdException w:name="heading 4" w:semiHidden="1" w:uiPriority="9" w:unhideWhenUsed="1" w:qFormat="1"/>
-    <w:lsdException w:name="heading 5" w:semiHidden="1" w:uiPriority="9" w:unhideWhenUsed="1" w:qFormat="1"/>
-    <w:lsdException w:name="heading 6" w:semiHidden="1" w:uiPriority="9" w:unhideWhenUsed="1" w:qFormat="1"/>
-    <w:lsdException w:name="heading 7" w:semiHidden="1" w:uiPriority="9" w:unhideWhenUsed="1" w:qFormat="1"/>
-    <w:lsdException w:name="heading 8" w:semiHidden="1" w:uiPriority="9" w:unhideWhenUsed="1" w:qFormat="1"/>
-    <w:lsdException w:name="heading 9" w:semiHidden="1" w:uiPriority="9" w:unhideWhenUsed="1" w:qFormat="1"/>
-    <w:lsdException w:name="index 1" w:semiHidden="1" w:unhideWhenUsed="1"/>
-    <w:lsdException w:name="index 2" w:semiHidden="1" w:unhideWhenUsed="1"/>
-    <w:lsdException w:name="index 3" w:semiHidden="1" w:unhideWhenUsed="1"/>
-    <w:lsdException w:name="index 4" w:semiHidden="1" w:unhideWhenUsed="1"/>
-    <w:lsdException w:name="index 5" w:semiHidden="1" w:unhideWhenUsed="1"/>
-    <w:lsdException w:name="index 6" w:semiHidden="1" w:unhideWhenUsed="1"/>
-    <w:lsdException w:name="index 7" w:semiHidden="1" w:unhideWhenUsed="1"/>
-    <w:lsdException w:name="index 8" w:semiHidden="1" w:unhideWhenUsed="1"/>
-    <w:lsdException w:name="index 9" w:semiHidden="1" w:unhideWhenUsed="1"/>
-    <w:lsdException w:name="toc 1" w:semiHidden="1" w:uiPriority="39" w:unhideWhenUsed="1"/>
-    <w:lsdException w:name="toc 2" w:semiHidden="1" w:uiPriority="39" w:unhideWhenUsed="1"/>
-    <w:lsdException w:name="toc 3" w:semiHidden="1" w:uiPriority="39" w:unhideWhenUsed="1"/>
-    <w:lsdException w:name="toc 4" w:semiHidden="1" w:uiPriority="39" w:unhideWhenUsed="1"/>
-    <w:lsdException w:name="toc 5" w:semiHidden="1" w:uiPriority="39" w:unhideWhenUsed="1"/>
-    <w:lsdException w:name="toc 6" w:semiHidden="1" w:uiPriority="39" w:unhideWhenUsed="1"/>
-    <w:lsdException w:name="toc 7" w:semiHidden="1" w:uiPriority="39" w:unhideWhenUsed="1"/>
-    <w:lsdException w:name="toc 8" w:semiHidden="1" w:uiPriority="39" w:unhideWhenUsed="1"/>
-    <w:lsdException w:name="toc 9" w:semiHidden="1" w:uiPriority="39" w:unhideWhenUsed="1"/>
-    <w:lsdException w:name="Normal Indent" w:semiHidden="1" w:unhideWhenUsed="1"/>
-    <w:lsdException w:name="footnote text" w:semiHidden="1" w:unhideWhenUsed="1"/>
-    <w:lsdException w:name="annotation text" w:semiHidden="1" w:unhideWhenUsed="1"/>
-    <w:lsdException w:name="header" w:semiHidden="1" w:unhideWhenUsed="1"/>
-    <w:lsdException w:name="footer" w:semiHidden="1" w:unhideWhenUsed="1"/>
-    <w:lsdException w:name="index heading" w:semiHidden="1" w:unhideWhenUsed="1"/>
-    <w:lsdException w:name="caption" w:semiHidden="1" w:uiPriority="35" w:unhideWhenUsed="1" w:qFormat="1"/>
-    <w:lsdException w:name="table of figures" w:semiHidden="1" w:unhideWhenUsed="1"/>
-    <w:lsdException w:name="envelope address" w:semiHidden="1" w:unhideWhenUsed="1"/>
-    <w:lsdException w:name="envelope return" w:semiHidden="1" w:unhideWhenUsed="1"/>
-    <w:lsdException w:name="footnote reference" w:semiHidden="1" w:unhideWhenUsed="1"/>
-    <w:lsdException w:name="annotation reference" w:semiHidden="1" w:unhideWhenUsed="1"/>
-    <w:lsdException w:name="line number" w:semiHidden="1" w:unhideWhenUsed="1"/>
-    <w:lsdException w:name="page number" w:semiHidden="1" w:unhideWhenUsed="1"/>
-    <w:lsdException w:name="endnote reference" w:semiHidden="1" w:unhideWhenUsed="1"/>
-    <w:lsdException w:name="endnote text" w:semiHidden="1" w:unhideWhenUsed="1"/>
-    <w:lsdException w:name="table of authorities" w:semiHidden="1" w:unhideWhenUsed="1"/>
-    <w:lsdException w:name="macro" w:semiHidden="1" w:unhideWhenUsed="1"/>
-    <w:lsdException w:name="toa heading" w:semiHidden="1" w:unhideWhenUsed="1"/>
-    <w:lsdException w:name="List" w:semiHidden="1" w:unhideWhenUsed="1"/>
-    <w:lsdException w:name="List Bullet" w:semiHidden="1" w:unhideWhenUsed="1"/>
-    <w:lsdException w:name="List Number" w:semiHidden="1" w:unhideWhenUsed="1"/>
-    <w:lsdException w:name="List 2" w:semiHidden="1" w:unhideWhenUsed="1"/>
-    <w:lsdException w:name="List 3" w:semiHidden="1" w:unhideWhenUsed="1"/>
-    <w:lsdException w:name="List 4" w:semiHidden="1" w:unhideWhenUsed="1"/>
-    <w:lsdException w:name="List 5" w:semiHidden="1" w:unhideWhenUsed="1"/>
-    <w:lsdException w:name="List Bullet 2" w:semiHidden="1" w:unhideWhenUsed="1"/>
-    <w:lsdException w:name="List Bullet 3" w:semiHidden="1" w:unhideWhenUsed="1"/>
-    <w:lsdException w:name="List Bullet 4" w:semiHidden="1" w:unhideWhenUsed="1"/>
-    <w:lsdException w:name="List Bullet 5" w:semiHidden="1" w:unhideWhenUsed="1"/>
-    <w:lsdException w:name="List Number 2" w:semiHidden="1" w:unhideWhenUsed="1"/>
-    <w:lsdException w:name="List Number 3" w:semiHidden="1" w:unhideWhenUsed="1"/>
-    <w:lsdException w:name="List Number 4" w:semiHidden="1" w:unhideWhenUsed="1"/>
-    <w:lsdException w:name="List Number 5" w:semiHidden="1" w:unhideWhenUsed="1"/>
-    <w:lsdException w:name="Title" w:uiPriority="10" w:qFormat="1"/>
-    <w:lsdException w:name="Closing" w:semiHidden="1" w:unhideWhenUsed="1"/>
-    <w:lsdException w:name="Signature" w:semiHidden="1" w:unhideWhenUsed="1"/>
-    <w:lsdException w:name="Default Paragraph Font" w:semiHidden="1" w:uiPriority="1" w:unhideWhenUsed="1"/>
-    <w:lsdException w:name="Body Text" w:semiHidden="1" w:unhideWhenUsed="1"/>
-    <w:lsdException w:name="Body Text Indent" w:semiHidden="1" w:unhideWhenUsed="1"/>
-    <w:lsdException w:name="List Continue" w:semiHidden="1" w:unhideWhenUsed="1"/>
-    <w:lsdException w:name="List Continue 2" w:semiHidden="1" w:unhideWhenUsed="1"/>
-    <w:lsdException w:name="List Continue 3" w:semiHidden="1" w:unhideWhenUsed="1"/>
-    <w:lsdException w:name="List Continue 4" w:semiHidden="1" w:unhideWhenUsed="1"/>
-    <w:lsdException w:name="List Continue 5" w:semiHidden="1" w:unhideWhenUsed="1"/>
-    <w:lsdException w:name="Message Header" w:semiHidden="1" w:unhideWhenUsed="1"/>
-    <w:lsdException w:name="Subtitle" w:uiPriority="11" w:qFormat="1"/>
-    <w:lsdException w:name="Salutation" w:semiHidden="1" w:unhideWhenUsed="1"/>
-    <w:lsdException w:name="Date" w:semiHidden="1" w:unhideWhenUsed="1"/>
-    <w:lsdException w:name="Body Text First Indent" w:semiHidden="1" w:unhideWhenUsed="1"/>
-    <w:lsdException w:name="Body Text First Indent 2" w:semiHidden="1" w:unhideWhenUsed="1"/>
-    <w:lsdException w:name="Note Heading" w:semiHidden="1" w:unhideWhenUsed="1"/>
-    <w:lsdException w:name="Body Text 2" w:semiHidden="1" w:unhideWhenUsed="1"/>
-    <w:lsdException w:name="Body Text 3" w:semiHidden="1" w:unhideWhenUsed="1"/>
-    <w:lsdException w:name="Body Text Indent 2" w:semiHidden="1" w:unhideWhenUsed="1"/>
-    <w:lsdException w:name="Body Text Indent 3" w:semiHidden="1" w:unhideWhenUsed="1"/>
-    <w:lsdException w:name="Block Text" w:semiHidden="1" w:unhideWhenUsed="1"/>
-    <w:lsdException w:name="Hyperlink" w:semiHidden="1" w:unhideWhenUsed="1"/>
-    <w:lsdException w:name="FollowedHyperlink" w:semiHidden="1" w:unhideWhenUsed="1"/>
-    <w:lsdException w:name="Strong" w:uiPriority="22" w:qFormat="1"/>
-    <w:lsdException w:name="Emphasis" w:uiPriority="20" w:qFormat="1"/>
-    <w:lsdException w:name="Document Map" w:semiHidden="1" w:unhideWhenUsed="1"/>
-    <w:lsdException w:name="Plain Text" w:semiHidden="1" w:unhideWhenUsed="1"/>
-    <w:lsdException w:name="E-mail Signature" w:semiHidden="1" w:unhideWhenUsed="1"/>
-    <w:lsdException w:name="HTML Top of Form" w:semiHidden="1" w:unhideWhenUsed="1"/>
-    <w:lsdException w:name="HTML Bottom of Form" w:semiHidden="1" w:unhideWhenUsed="1"/>
-    <w:lsdException w:name="Normal (Web)" w:semiHidden="1" w:unhideWhenUsed="1"/>
-    <w:lsdException w:name="HTML Acronym" w:semiHidden="1" w:unhideWhenUsed="1"/>
-    <w:lsdException w:name="HTML Address" w:semiHidden="1" w:unhideWhenUsed="1"/>
-    <w:lsdException w:name="HTML Cite" w:semiHidden="1" w:unhideWhenUsed="1"/>
-    <w:lsdException w:name="HTML Code" w:semiHidden="1" w:unhideWhenUsed="1"/>
-    <w:lsdException w:name="HTML Definition" w:semiHidden="1" w:unhideWhenUsed="1"/>
-    <w:lsdException w:name="HTML Keyboard" w:semiHidden="1" w:unhideWhenUsed="1"/>
-    <w:lsdException w:name="HTML Preformatted" w:semiHidden="1" w:unhideWhenUsed="1"/>
-    <w:lsdException w:name="HTML Sample" w:semiHidden="1" w:unhideWhenUsed="1"/>
-    <w:lsdException w:name="HTML Typewriter" w:semiHidden="1" w:unhideWhenUsed="1"/>
-    <w:lsdException w:name="HTML Variable" w:semiHidden="1" w:unhideWhenUsed="1"/>
-    <w:lsdException w:name="Normal Table" w:semiHidden="1" w:unhideWhenUsed="1"/>
-    <w:lsdException w:name="annotation subject" w:semiHidden="1" w:unhideWhenUsed="1"/>
-    <w:lsdException w:name="No List" w:semiHidden="1" w:unhideWhenUsed="1"/>
-    <w:lsdException w:name="Outline List 1" w:semiHidden="1" w:unhideWhenUsed="1"/>
-    <w:lsdException w:name="Outline List 2" w:semiHidden="1" w:unhideWhenUsed="1"/>
-    <w:lsdException w:name="Outline List 3" w:semiHidden="1" w:unhideWhenUsed="1"/>
-    <w:lsdException w:name="Table Simple 1" w:semiHidden="1" w:unhideWhenUsed="1"/>
-    <w:lsdException w:name="Table Simple 2" w:semiHidden="1" w:unhideWhenUsed="1"/>
-    <w:lsdException w:name="Table Simple 3" w:semiHidden="1" w:unhideWhenUsed="1"/>
-    <w:lsdException w:name="Table Classic 1" w:semiHidden="1" w:unhideWhenUsed="1"/>
-    <w:lsdException w:name="Table Classic 2" w:semiHidden="1" w:unhideWhenUsed="1"/>
-    <w:lsdException w:name="Table Classic 3" w:semiHidden="1" w:unhideWhenUsed="1"/>
-    <w:lsdException w:name="Table Classic 4" w:semiHidden="1" w:unhideWhenUsed="1"/>
-    <w:lsdException w:name="Table Colorful 1" w:semiHidden="1" w:unhideWhenUsed="1"/>
-    <w:lsdException w:name="Table Colorful 2" w:semiHidden="1" w:unhideWhenUsed="1"/>
-    <w:lsdException w:name="Table Colorful 3" w:semiHidden="1" w:unhideWhenUsed="1"/>
-    <w:lsdException w:name="Table Columns 1" w:semiHidden="1" w:unhideWhenUsed="1"/>
-    <w:lsdException w:name="Table Columns 2" w:semiHidden="1" w:unhideWhenUsed="1"/>
-    <w:lsdException w:name="Table Columns 3" w:semiHidden="1" w:unhideWhenUsed="1"/>
-    <w:lsdException w:name="Table Columns 4" w:semiHidden="1" w:unhideWhenUsed="1"/>
-    <w:lsdException w:name="Table Columns 5" w:semiHidden="1" w:unhideWhenUsed="1"/>
-    <w:lsdException w:name="Table Grid 1" w:semiHidden="1" w:unhideWhenUsed="1"/>
-    <w:lsdException w:name="Table Grid 2" w:semiHidden="1" w:unhideWhenUsed="1"/>
-    <w:lsdException w:name="Table Grid 3" w:semiHidden="1" w:unhideWhenUsed="1"/>
-    <w:lsdException w:name="Table Grid 4" w:semiHidden="1" w:unhideWhenUsed="1"/>
-    <w:lsdException w:name="Table Grid 5" w:semiHidden="1" w:unhideWhenUsed="1"/>
-    <w:lsdException w:name="Table Grid 6" w:semiHidden="1" w:unhideWhenUsed="1"/>
-    <w:lsdException w:name="Table Grid 7" w:semiHidden="1" w:unhideWhenUsed="1"/>
-    <w:lsdException w:name="Table Grid 8" w:semiHidden="1" w:unhideWhenUsed="1"/>
-    <w:lsdException w:name="Table List 1" w:semiHidden="1" w:unhideWhenUsed="1"/>
-    <w:lsdException w:name="Table List 2" w:semiHidden="1" w:unhideWhenUsed="1"/>
-    <w:lsdException w:name="Table List 3" w:semiHidden="1" w:unhideWhenUsed="1"/>
-    <w:lsdException w:name="Table List 4" w:semiHidden="1" w:unhideWhenUsed="1"/>
-    <w:lsdException w:name="Table List 5" w:semiHidden="1" w:unhideWhenUsed="1"/>
-    <w:lsdException w:name="Table List 6" w:semiHidden="1" w:unhideWhenUsed="1"/>
-    <w:lsdException w:name="Table List 7" w:semiHidden="1" w:unhideWhenUsed="1"/>
-    <w:lsdException w:name="Table List 8" w:semiHidden="1" w:unhideWhenUsed="1"/>
-    <w:lsdException w:name="Table 3D effects 1" w:semiHidden="1" w:unhideWhenUsed="1"/>
-    <w:lsdException w:name="Table 3D effects 2" w:semiHidden="1" w:unhideWhenUsed="1"/>
-    <w:lsdException w:name="Table 3D effects 3" w:semiHidden="1" w:unhideWhenUsed="1"/>
-    <w:lsdException w:name="Table Contemporary" w:semiHidden="1" w:unhideWhenUsed="1"/>
-    <w:lsdException w:name="Table Elegant" w:semiHidden="1" w:unhideWhenUsed="1"/>
-    <w:lsdException w:name="Table Professional" w:semiHidden="1" w:unhideWhenUsed="1"/>
-    <w:lsdException w:name="Table Subtle 1" w:semiHidden="1" w:unhideWhenUsed="1"/>
-    <w:lsdException w:name="Table Subtle 2" w:semiHidden="1" w:unhideWhenUsed="1"/>
-    <w:lsdException w:name="Table Web 1" w:semiHidden="1" w:unhideWhenUsed="1"/>
-    <w:lsdException w:name="Table Web 2" w:semiHidden="1" w:unhideWhenUsed="1"/>
-    <w:lsdException w:name="Table Web 3" w:semiHidden="1" w:unhideWhenUsed="1"/>
-    <w:lsdException w:name="Balloon Text" w:semiHidden="1" w:unhideWhenUsed="1"/>
-    <w:lsdException w:name="Table Grid" w:uiPriority="39"/>
-    <w:lsdException w:name="Table Theme" w:semiHidden="1" w:unhideWhenUsed="1"/>
-    <w:lsdException w:name="Placeholder Text" w:semiHidden="1"/>
-    <w:lsdException w:name="No Spacing" w:uiPriority="1" w:qFormat="1"/>
-    <w:lsdException w:name="Light Shading" w:uiPriority="60"/>
-    <w:lsdException w:name="Light List" w:uiPriority="61"/>
-    <w:lsdException w:name="Light Grid" w:uiPriority="62"/>
-    <w:lsdException w:name="Medium Shading 1" w:uiPriority="63"/>
-    <w:lsdException w:name="Medium Shading 2" w:uiPriority="64"/>
-    <w:lsdException w:name="Medium List 1" w:uiPriority="65"/>
-    <w:lsdException w:name="Medium List 2" w:uiPriority="66"/>
-    <w:lsdException w:name="Medium Grid 1" w:uiPriority="67"/>
-    <w:lsdException w:name="Medium Grid 2" w:uiPriority="68"/>
-    <w:lsdException w:name="Medium Grid 3" w:uiPriority="69"/>
-    <w:lsdException w:name="Dark List" w:uiPriority="70"/>
-    <w:lsdException w:name="Colorful Shading" w:uiPriority="71"/>
-    <w:lsdException w:name="Colorful List" w:uiPriority="72"/>
-    <w:lsdException w:name="Colorful Grid" w:uiPriority="73"/>
-    <w:lsdException w:name="Light Shading Accent 1" w:uiPriority="60"/>
-    <w:lsdException w:name="Light List Accent 1" w:uiPriority="61"/>
-    <w:lsdException w:name="Light Grid Accent 1" w:uiPriority="62"/>
-    <w:lsdException w:name="Medium Shading 1 Accent 1" w:uiPriority="63"/>
-    <w:lsdException w:name="Medium Shading 2 Accent 1" w:uiPriority="64"/>
-    <w:lsdException w:name="Medium List 1 Accent 1" w:uiPriority="65"/>
-    <w:lsdException w:name="Revision" w:semiHidden="1"/>
-    <w:lsdException w:name="List Paragraph" w:uiPriority="34" w:qFormat="1"/>
-    <w:lsdException w:name="Quote" w:uiPriority="29" w:qFormat="1"/>
-    <w:lsdException w:name="Intense Quote" w:uiPriority="30" w:qFormat="1"/>
-    <w:lsdException w:name="Medium List 2 Accent 1" w:uiPriority="66"/>
-    <w:lsdException w:name="Medium Grid 1 Accent 1" w:uiPriority="67"/>
-    <w:lsdException w:name="Medium Grid 2 Accent 1" w:uiPriority="68"/>
-    <w:lsdException w:name="Medium Grid 3 Accent 1" w:uiPriority="69"/>
-    <w:lsdException w:name="Dark List Accent 1" w:uiPriority="70"/>
-    <w:lsdException w:name="Colorful Shading Accent 1" w:uiPriority="71"/>
-    <w:lsdException w:name="Colorful List Accent 1" w:uiPriority="72"/>
-    <w:lsdException w:name="Colorful Grid Accent 1" w:uiPriority="73"/>
-    <w:lsdException w:name="Light Shading Accent 2" w:uiPriority="60"/>
-    <w:lsdException w:name="Light List Accent 2" w:uiPriority="61"/>
-    <w:lsdException w:name="Light Grid Accent 2" w:uiPriority="62"/>
-    <w:lsdException w:name="Medium Shading 1 Accent 2" w:uiPriority="63"/>
-    <w:lsdException w:name="Medium Shading 2 Accent 2" w:uiPriority="64"/>
-    <w:lsdException w:name="Medium List 1 Accent 2" w:uiPriority="65"/>
-    <w:lsdException w:name="Medium List 2 Accent 2" w:uiPriority="66"/>
-    <w:lsdException w:name="Medium Grid 1 Accent 2" w:uiPriority="67"/>
-    <w:lsdException w:name="Medium Grid 2 Accent 2" w:uiPriority="68"/>
-    <w:lsdException w:name="Medium Grid 3 Accent 2" w:uiPriority="69"/>
-    <w:lsdException w:name="Dark List Accent 2" w:uiPriority="70"/>
-    <w:lsdException w:name="Colorful Shading Accent 2" w:uiPriority="71"/>
-    <w:lsdException w:name="Colorful List Accent 2" w:uiPriority="72"/>
-    <w:lsdException w:name="Colorful Grid Accent 2" w:uiPriority="73"/>
-    <w:lsdException w:name="Light Shading Accent 3" w:uiPriority="60"/>
-    <w:lsdException w:name="Light List Accent 3" w:uiPriority="61"/>
-    <w:lsdException w:name="Light Grid Accent 3" w:uiPriority="62"/>
-    <w:lsdException w:name="Medium Shading 1 Accent 3" w:uiPriority="63"/>
-    <w:lsdException w:name="Medium Shading 2 Accent 3" w:uiPriority="64"/>
-    <w:lsdException w:name="Medium List 1 Accent 3" w:uiPriority="65"/>
-    <w:lsdException w:name="Medium List 2 Accent 3" w:uiPriority="66"/>
-    <w:lsdException w:name="Medium Grid 1 Accent 3" w:uiPriority="67"/>
-    <w:lsdException w:name="Medium Grid 2 Accent 3" w:uiPriority="68"/>
-    <w:lsdException w:name="Medium Grid 3 Accent 3" w:uiPriority="69"/>
-    <w:lsdException w:name="Dark List Accent 3" w:uiPriority="70"/>
-    <w:lsdException w:name="Colorful Shading Accent 3" w:uiPriority="71"/>
-    <w:lsdException w:name="Colorful List Accent 3" w:uiPriority="72"/>
-    <w:lsdException w:name="Colorful Grid Accent 3" w:uiPriority="73"/>
-    <w:lsdException w:name="Light Shading Accent 4" w:uiPriority="60"/>
-    <w:lsdException w:name="Light List Accent 4" w:uiPriority="61"/>
-    <w:lsdException w:name="Light Grid Accent 4" w:uiPriority="62"/>
-    <w:lsdException w:name="Medium Shading 1 Accent 4" w:uiPriority="63"/>
-    <w:lsdException w:name="Medium Shading 2 Accent 4" w:uiPriority="64"/>
-    <w:lsdException w:name="Medium List 1 Accent 4" w:uiPriority="65"/>
-    <w:lsdException w:name="Medium List 2 Accent 4" w:uiPriority="66"/>
-    <w:lsdException w:name="Medium Grid 1 Accent 4" w:uiPriority="67"/>
-    <w:lsdException w:name="Medium Grid 2 Accent 4" w:uiPriority="68"/>
-    <w:lsdException w:name="Medium Grid 3 Accent 4" w:uiPriority="69"/>
-    <w:lsdException w:name="Dark List Accent 4" w:uiPriority="70"/>
-    <w:lsdException w:name="Colorful Shading Accent 4" w:uiPriority="71"/>
-    <w:lsdException w:name="Colorful List Accent 4" w:uiPriority="72"/>
-    <w:lsdException w:name="Colorful Grid Accent 4" w:uiPriority="73"/>
-    <w:lsdException w:name="Light Shading Accent 5" w:uiPriority="60"/>
-    <w:lsdException w:name="Light List Accent 5" w:uiPriority="61"/>
-    <w:lsdException w:name="Light Grid Accent 5" w:uiPriority="62"/>
-    <w:lsdException w:name="Medium Shading 1 Accent 5" w:uiPriority="63"/>
-    <w:lsdException w:name="Medium Shading 2 Accent 5" w:uiPriority="64"/>
-    <w:lsdException w:name="Medium List 1 Accent 5" w:uiPriority="65"/>
-    <w:lsdException w:name="Medium List 2 Accent 5" w:uiPriority="66"/>
-    <w:lsdException w:name="Medium Grid 1 Accent 5" w:uiPriority="67"/>
-    <w:lsdException w:name="Medium Grid 2 Accent 5" w:uiPriority="68"/>
-    <w:lsdException w:name="Medium Grid 3 Accent 5" w:uiPriority="69"/>
-    <w:lsdException w:name="Dark List Accent 5" w:uiPriority="70"/>
-    <w:lsdException w:name="Colorful Shading Accent 5" w:uiPriority="71"/>
-    <w:lsdException w:name="Colorful List Accent 5" w:uiPriority="72"/>
-    <w:lsdException w:name="Colorful Grid Accent 5" w:uiPriority="73"/>
-    <w:lsdException w:name="Light Shading Accent 6" w:uiPriority="60"/>
-    <w:lsdException w:name="Light List Accent 6" w:uiPriority="61"/>
-    <w:lsdException w:name="Light Grid Accent 6" w:uiPriority="62"/>
-    <w:lsdException w:name="Medium Shading 1 Accent 6" w:uiPriority="63"/>
-    <w:lsdException w:name="Medium Shading 2 Accent 6" w:uiPriority="64"/>
-    <w:lsdException w:name="Medium List 1 Accent 6" w:uiPriority="65"/>
-    <w:lsdException w:name="Medium List 2 Accent 6" w:uiPriority="66"/>
-    <w:lsdException w:name="Medium Grid 1 Accent 6" w:uiPriority="67"/>
-    <w:lsdException w:name="Medium Grid 2 Accent 6" w:uiPriority="68"/>
-    <w:lsdException w:name="Medium Grid 3 Accent 6" w:uiPriority="69"/>
-    <w:lsdException w:name="Dark List Accent 6" w:uiPriority="70"/>
-    <w:lsdException w:name="Colorful Shading Accent 6" w:uiPriority="71"/>
-    <w:lsdException w:name="Colorful List Accent 6" w:uiPriority="72"/>
-    <w:lsdException w:name="Colorful Grid Accent 6" w:uiPriority="73"/>
-    <w:lsdException w:name="Subtle Emphasis" w:uiPriority="19" w:qFormat="1"/>
-    <w:lsdException w:name="Intense Emphasis" w:uiPriority="21" w:qFormat="1"/>
-    <w:lsdException w:name="Subtle Reference" w:uiPriority="31" w:qFormat="1"/>
-    <w:lsdException w:name="Intense Reference" w:uiPriority="32" w:qFormat="1"/>
-    <w:lsdException w:name="Book Title" w:uiPriority="33" w:qFormat="1"/>
-    <w:lsdException w:name="Bibliography" w:semiHidden="1" w:uiPriority="37" w:unhideWhenUsed="1"/>
-    <w:lsdException w:name="TOC Heading" w:semiHidden="1" w:uiPriority="39" w:unhideWhenUsed="1" w:qFormat="1"/>
-    <w:lsdException w:name="Plain Table 1" w:uiPriority="41"/>
-    <w:lsdException w:name="Plain Table 2" w:uiPriority="42"/>
-    <w:lsdException w:name="Plain Table 3" w:uiPriority="43"/>
-    <w:lsdException w:name="Plain Table 4" w:uiPriority="44"/>
-    <w:lsdException w:name="Plain Table 5" w:uiPriority="45"/>
-    <w:lsdException w:name="Grid Table Light" w:uiPriority="40"/>
-    <w:lsdException w:name="Grid Table 1 Light" w:uiPriority="46"/>
-    <w:lsdException w:name="Grid Table 2" w:uiPriority="47"/>
-    <w:lsdException w:name="Grid Table 3" w:uiPriority="48"/>
-    <w:lsdException w:name="Grid Table 4" w:uiPriority="49"/>
-    <w:lsdException w:name="Grid Table 5 Dark" w:uiPriority="50"/>
-    <w:lsdException w:name="Grid Table 6 Colorful" w:uiPriority="51"/>
-    <w:lsdException w:name="Grid Table 7 Colorful" w:uiPriority="52"/>
-    <w:lsdException w:name="Grid Table 1 Light Accent 1" w:uiPriority="46"/>
-    <w:lsdException w:name="Grid Table 2 Accent 1" w:uiPriority="47"/>
-    <w:lsdException w:name="Grid Table 3 Accent 1" w:uiPriority="48"/>
-    <w:lsdException w:name="Grid Table 4 Accent 1" w:uiPriority="49"/>
-    <w:lsdException w:name="Grid Table 5 Dark Accent 1" w:uiPriority="50"/>
-    <w:lsdException w:name="Grid Table 6 Colorful Accent 1" w:uiPriority="51"/>
-    <w:lsdException w:name="Grid Table 7 Colorful Accent 1" w:uiPriority="52"/>
-    <w:lsdException w:name="Grid Table 1 Light Accent 2" w:uiPriority="46"/>
-    <w:lsdException w:name="Grid Table 2 Accent 2" w:uiPriority="47"/>
-    <w:lsdException w:name="Grid Table 3 Accent 2" w:uiPriority="48"/>
-    <w:lsdException w:name="Grid Table 4 Accent 2" w:uiPriority="49"/>
-    <w:lsdException w:name="Grid Table 5 Dark Accent 2" w:uiPriority="50"/>
-    <w:lsdException w:name="Grid Table 6 Colorful Accent 2" w:uiPriority="51"/>
-    <w:lsdException w:name="Grid Table 7 Colorful Accent 2" w:uiPriority="52"/>
-    <w:lsdException w:name="Grid Table 1 Light Accent 3" w:uiPriority="46"/>
-    <w:lsdException w:name="Grid Table 2 Accent 3" w:uiPriority="47"/>
-    <w:lsdException w:name="Grid Table 3 Accent 3" w:uiPriority="48"/>
-    <w:lsdException w:name="Grid Table 4 Accent 3" w:uiPriority="49"/>
-    <w:lsdException w:name="Grid Table 5 Dark Accent 3" w:uiPriority="50"/>
-    <w:lsdException w:name="Grid Table 6 Colorful Accent 3" w:uiPriority="51"/>
-    <w:lsdException w:name="Grid Table 7 Colorful Accent 3" w:uiPriority="52"/>
-    <w:lsdException w:name="Grid Table 1 Light Accent 4" w:uiPriority="46"/>
-    <w:lsdException w:name="Grid Table 2 Accent 4" w:uiPriority="47"/>
-    <w:lsdException w:name="Grid Table 3 Accent 4" w:uiPriority="48"/>
-    <w:lsdException w:name="Grid Table 4 Accent 4" w:uiPriority="49"/>
-    <w:lsdException w:name="Grid Table 5 Dark Accent 4" w:uiPriority="50"/>
-    <w:lsdException w:name="Grid Table 6 Colorful Accent 4" w:uiPriority="51"/>
-    <w:lsdException w:name="Grid Table 7 Colorful Accent 4" w:uiPriority="52"/>
-    <w:lsdException w:name="Grid Table 1 Light Accent 5" w:uiPriority="46"/>
-    <w:lsdException w:name="Grid Table 2 Accent 5" w:uiPriority="47"/>
-    <w:lsdException w:name="Grid Table 3 Accent 5" w:uiPriority="48"/>
-    <w:lsdException w:name="Grid Table 4 Accent 5" w:uiPriority="49"/>
-    <w:lsdException w:name="Grid Table 5 Dark Accent 5" w:uiPriority="50"/>
-    <w:lsdException w:name="Grid Table 6 Colorful Accent 5" w:uiPriority="51"/>
-    <w:lsdException w:name="Grid Table 7 Colorful Accent 5" w:uiPriority="52"/>
-    <w:lsdException w:name="Grid Table 1 Light Accent 6" w:uiPriority="46"/>
-    <w:lsdException w:name="Grid Table 2 Accent 6" w:uiPriority="47"/>
-    <w:lsdException w:name="Grid Table 3 Accent 6" w:uiPriority="48"/>
-    <w:lsdException w:name="Grid Table 4 Accent 6" w:uiPriority="49"/>
-    <w:lsdException w:name="Grid Table 5 Dark Accent 6" w:uiPriority="50"/>
-    <w:lsdException w:name="Grid Table 6 Colorful Accent 6" w:uiPriority="51"/>
-    <w:lsdException w:name="Grid Table 7 Colorful Accent 6" w:uiPriority="52"/>
-    <w:lsdException w:name="List Table 1 Light" w:uiPriority="46"/>
-    <w:lsdException w:name="List Table 2" w:uiPriority="47"/>
-    <w:lsdException w:name="List Table 3" w:uiPriority="48"/>
-    <w:lsdException w:name="List Table 4" w:uiPriority="49"/>
-    <w:lsdException w:name="List Table 5 Dark" w:uiPriority="50"/>
-    <w:lsdException w:name="List Table 6 Colorful" w:uiPriority="51"/>
-    <w:lsdException w:name="List Table 7 Colorful" w:uiPriority="52"/>
-    <w:lsdException w:name="List Table 1 Light Accent 1" w:uiPriority="46"/>
-    <w:lsdException w:name="List Table 2 Accent 1" w:uiPriority="47"/>
-    <w:lsdException w:name="List Table 3 Accent 1" w:uiPriority="48"/>
-    <w:lsdException w:name="List Table 4 Accent 1" w:uiPriority="49"/>
-    <w:lsdException w:name="List Table 5 Dark Accent 1" w:uiPriority="50"/>
-    <w:lsdException w:name="List Table 6 Colorful Accent 1" w:uiPriority="51"/>
-    <w:lsdException w:name="List Table 7 Colorful Accent 1" w:uiPriority="52"/>
-    <w:lsdException w:name="List Table 1 Light Accent 2" w:uiPriority="46"/>
-    <w:lsdException w:name="List Table 2 Accent 2" w:uiPriority="47"/>
-    <w:lsdException w:name="List Table 3 Accent 2" w:uiPriority="48"/>
-    <w:lsdException w:name="List Table 4 Accent 2" w:uiPriority="49"/>
-    <w:lsdException w:name="List Table 5 Dark Accent 2" w:uiPriority="50"/>
-    <w:lsdException w:name="List Table 6 Colorful Accent 2" w:uiPriority="51"/>
-    <w:lsdException w:name="List Table 7 Colorful Accent 2" w:uiPriority="52"/>
-    <w:lsdException w:name="List Table 1 Light Accent 3" w:uiPriority="46"/>
-    <w:lsdException w:name="List Table 2 Accent 3" w:uiPriority="47"/>
-    <w:lsdException w:name="List Table 3 Accent 3" w:uiPriority="48"/>
-    <w:lsdException w:name="List Table 4 Accent 3" w:uiPriority="49"/>
-    <w:lsdException w:name="List Table 5 Dark Accent 3" w:uiPriority="50"/>
-    <w:lsdException w:name="List Table 6 Colorful Accent 3" w:uiPriority="51"/>
-    <w:lsdException w:name="List Table 7 Colorful Accent 3" w:uiPriority="52"/>
-    <w:lsdException w:name="List Table 1 Light Accent 4" w:uiPriority="46"/>
-    <w:lsdException w:name="List Table 2 Accent 4" w:uiPriority="47"/>
-    <w:lsdException w:name="List Table 3 Accent 4" w:uiPriority="48"/>
-    <w:lsdException w:name="List Table 4 Accent 4" w:uiPriority="49"/>
-    <w:lsdException w:name="List Table 5 Dark Accent 4" w:uiPriority="50"/>
-    <w:lsdException w:name="List Table 6 Colorful Accent 4" w:uiPriority="51"/>
-    <w:lsdException w:name="List Table 7 Colorful Accent 4" w:uiPriority="52"/>
-    <w:lsdException w:name="List Table 1 Light Accent 5" w:uiPriority="46"/>
-    <w:lsdException w:name="List Table 2 Accent 5" w:uiPriority="47"/>
-    <w:lsdException w:name="List Table 3 Accent 5" w:uiPriority="48"/>
-    <w:lsdException w:name="List Table 4 Accent 5" w:uiPriority="49"/>
-    <w:lsdException w:name="List Table 5 Dark Accent 5" w:uiPriority="50"/>
-    <w:lsdException w:name="List Table 6 Colorful Accent 5" w:uiPriority="51"/>
-    <w:lsdException w:name="List Table 7 Colorful Accent 5" w:uiPriority="52"/>
-    <w:lsdException w:name="List Table 1 Light Accent 6" w:uiPriority="46"/>
-    <w:lsdException w:name="List Table 2 Accent 6" w:uiPriority="47"/>
-    <w:lsdException w:name="List Table 3 Accent 6" w:uiPriority="48"/>
-    <w:lsdException w:name="List Table 4 Accent 6" w:uiPriority="49"/>
-    <w:lsdException w:name="List Table 5 Dark Accent 6" w:uiPriority="50"/>
-    <w:lsdException w:name="List Table 6 Colorful Accent 6" w:uiPriority="51"/>
-    <w:lsdException w:name="List Table 7 Colorful Accent 6" w:uiPriority="52"/>
+  <w:latentStyles w:defLockedState="0" w:defUIPriority="99" w:defSemiHidden="1" w:defUnhideWhenUsed="1" w:defQFormat="0" w:count="267">
+    <w:lsdException w:name="Normal" w:semiHidden="0" w:uiPriority="0" w:unhideWhenUsed="0" w:qFormat="1"/>
+    <w:lsdException w:name="heading 1" w:semiHidden="0" w:uiPriority="9" w:unhideWhenUsed="0" w:qFormat="1"/>
+    <w:lsdException w:name="heading 2" w:uiPriority="0" w:qFormat="1"/>
+    <w:lsdException w:name="heading 3" w:uiPriority="0" w:qFormat="1"/>
+    <w:lsdException w:name="heading 4" w:uiPriority="9" w:qFormat="1"/>
+    <w:lsdException w:name="heading 5" w:uiPriority="9" w:qFormat="1"/>
+    <w:lsdException w:name="heading 6" w:uiPriority="9" w:qFormat="1"/>
+    <w:lsdException w:name="heading 7" w:uiPriority="9" w:qFormat="1"/>
+    <w:lsdException w:name="heading 8" w:uiPriority="9" w:qFormat="1"/>
+    <w:lsdException w:name="heading 9" w:uiPriority="9" w:qFormat="1"/>
+    <w:lsdException w:name="toc 1" w:uiPriority="39"/>
+    <w:lsdException w:name="toc 2" w:uiPriority="39"/>
+    <w:lsdException w:name="toc 3" w:uiPriority="39"/>
+    <w:lsdException w:name="toc 4" w:uiPriority="39"/>
+    <w:lsdException w:name="toc 5" w:uiPriority="39"/>
+    <w:lsdException w:name="toc 6" w:uiPriority="39"/>
+    <w:lsdException w:name="toc 7" w:uiPriority="39"/>
+    <w:lsdException w:name="toc 8" w:uiPriority="39"/>
+    <w:lsdException w:name="toc 9" w:uiPriority="39"/>
+    <w:lsdException w:name="caption" w:uiPriority="35" w:qFormat="1"/>
+    <w:lsdException w:name="Title" w:semiHidden="0" w:uiPriority="10" w:unhideWhenUsed="0" w:qFormat="1"/>
+    <w:lsdException w:name="Default Paragraph Font" w:uiPriority="1"/>
+    <w:lsdException w:name="Subtitle" w:semiHidden="0" w:uiPriority="11" w:unhideWhenUsed="0" w:qFormat="1"/>
+    <w:lsdException w:name="Strong" w:semiHidden="0" w:uiPriority="22" w:unhideWhenUsed="0" w:qFormat="1"/>
+    <w:lsdException w:name="Emphasis" w:semiHidden="0" w:uiPriority="20" w:unhideWhenUsed="0" w:qFormat="1"/>
+    <w:lsdException w:name="Table Grid" w:semiHidden="0" w:uiPriority="39" w:unhideWhenUsed="0"/>
+    <w:lsdException w:name="Placeholder Text" w:unhideWhenUsed="0"/>
+    <w:lsdException w:name="No Spacing" w:semiHidden="0" w:uiPriority="1" w:unhideWhenUsed="0" w:qFormat="1"/>
+    <w:lsdException w:name="Light Shading" w:semiHidden="0" w:uiPriority="60" w:unhideWhenUsed="0"/>
+    <w:lsdException w:name="Light List" w:semiHidden="0" w:uiPriority="61" w:unhideWhenUsed="0"/>
+    <w:lsdException w:name="Light Grid" w:semiHidden="0" w:uiPriority="62" w:unhideWhenUsed="0"/>
+    <w:lsdException w:name="Medium Shading 1" w:semiHidden="0" w:uiPriority="63" w:unhideWhenUsed="0"/>
+    <w:lsdException w:name="Medium Shading 2" w:semiHidden="0" w:uiPriority="64" w:unhideWhenUsed="0"/>
+    <w:lsdException w:name="Medium List 1" w:semiHidden="0" w:uiPriority="65" w:unhideWhenUsed="0"/>
+    <w:lsdException w:name="Medium List 2" w:semiHidden="0" w:uiPriority="66" w:unhideWhenUsed="0"/>
+    <w:lsdException w:name="Medium Grid 1" w:semiHidden="0" w:uiPriority="67" w:unhideWhenUsed="0"/>
+    <w:lsdException w:name="Medium Grid 2" w:semiHidden="0" w:uiPriority="68" w:unhideWhenUsed="0"/>
+    <w:lsdException w:name="Medium Grid 3" w:semiHidden="0" w:uiPriority="69" w:unhideWhenUsed="0"/>
+    <w:lsdException w:name="Dark List" w:semiHidden="0" w:uiPriority="70" w:unhideWhenUsed="0"/>
+    <w:lsdException w:name="Colorful Shading" w:semiHidden="0" w:uiPriority="71" w:unhideWhenUsed="0"/>
+    <w:lsdException w:name="Colorful List" w:semiHidden="0" w:uiPriority="72" w:unhideWhenUsed="0"/>
+    <w:lsdException w:name="Colorful Grid" w:semiHidden="0" w:uiPriority="73" w:unhideWhenUsed="0"/>
+    <w:lsdException w:name="Light Shading Accent 1" w:semiHidden="0" w:uiPriority="60" w:unhideWhenUsed="0"/>
+    <w:lsdException w:name="Light List Accent 1" w:semiHidden="0" w:uiPriority="61" w:unhideWhenUsed="0"/>
+    <w:lsdException w:name="Light Grid Accent 1" w:semiHidden="0" w:uiPriority="62" w:unhideWhenUsed="0"/>
+    <w:lsdException w:name="Medium Shading 1 Accent 1" w:semiHidden="0" w:uiPriority="63" w:unhideWhenUsed="0"/>
+    <w:lsdException w:name="Medium Shading 2 Accent 1" w:semiHidden="0" w:uiPriority="64" w:unhideWhenUsed="0"/>
+    <w:lsdException w:name="Medium List 1 Accent 1" w:semiHidden="0" w:uiPriority="65" w:unhideWhenUsed="0"/>
+    <w:lsdException w:name="Revision" w:unhideWhenUsed="0"/>
+    <w:lsdException w:name="List Paragraph" w:semiHidden="0" w:uiPriority="34" w:unhideWhenUsed="0" w:qFormat="1"/>
+    <w:lsdException w:name="Quote" w:semiHidden="0" w:uiPriority="29" w:unhideWhenUsed="0" w:qFormat="1"/>
+    <w:lsdException w:name="Intense Quote" w:semiHidden="0" w:uiPriority="30" w:unhideWhenUsed="0" w:qFormat="1"/>
+    <w:lsdException w:name="Medium List 2 Accent 1" w:semiHidden="0" w:uiPriority="66" w:unhideWhenUsed="0"/>
+    <w:lsdException w:name="Medium Grid 1 Accent 1" w:semiHidden="0" w:uiPriority="67" w:unhideWhenUsed="0"/>
+    <w:lsdException w:name="Medium Grid 2 Accent 1" w:semiHidden="0" w:uiPriority="68" w:unhideWhenUsed="0"/>
+    <w:lsdException w:name="Medium Grid 3 Accent 1" w:semiHidden="0" w:uiPriority="69" w:unhideWhenUsed="0"/>
+    <w:lsdException w:name="Dark List Accent 1" w:semiHidden="0" w:uiPriority="70" w:unhideWhenUsed="0"/>
+    <w:lsdException w:name="Colorful Shading Accent 1" w:semiHidden="0" w:uiPriority="71" w:unhideWhenUsed="0"/>
+    <w:lsdException w:name="Colorful List Accent 1" w:semiHidden="0" w:uiPriority="72" w:unhideWhenUsed="0"/>
+    <w:lsdException w:name="Colorful Grid Accent 1" w:semiHidden="0" w:uiPriority="73" w:unhideWhenUsed="0"/>
+    <w:lsdException w:name="Light Shading Accent 2" w:semiHidden="0" w:uiPriority="60" w:unhideWhenUsed="0"/>
+    <w:lsdException w:name="Light List Accent 2" w:semiHidden="0" w:uiPriority="61" w:unhideWhenUsed="0"/>
+    <w:lsdException w:name="Light Grid Accent 2" w:semiHidden="0" w:uiPriority="62" w:unhideWhenUsed="0"/>
+    <w:lsdException w:name="Medium Shading 1 Accent 2" w:semiHidden="0" w:uiPriority="63" w:unhideWhenUsed="0"/>
+    <w:lsdException w:name="Medium Shading 2 Accent 2" w:semiHidden="0" w:uiPriority="64" w:unhideWhenUsed="0"/>
+    <w:lsdException w:name="Medium List 1 Accent 2" w:semiHidden="0" w:uiPriority="65" w:unhideWhenUsed="0"/>
+    <w:lsdException w:name="Medium List 2 Accent 2" w:semiHidden="0" w:uiPriority="66" w:unhideWhenUsed="0"/>
+    <w:lsdException w:name="Medium Grid 1 Accent 2" w:semiHidden="0" w:uiPriority="67" w:unhideWhenUsed="0"/>
+    <w:lsdException w:name="Medium Grid 2 Accent 2" w:semiHidden="0" w:uiPriority="68" w:unhideWhenUsed="0"/>
+    <w:lsdException w:name="Medium Grid 3 Accent 2" w:semiHidden="0" w:uiPriority="69" w:unhideWhenUsed="0"/>
+    <w:lsdException w:name="Dark List Accent 2" w:semiHidden="0" w:uiPriority="70" w:unhideWhenUsed="0"/>
+    <w:lsdException w:name="Colorful Shading Accent 2" w:semiHidden="0" w:uiPriority="71" w:unhideWhenUsed="0"/>
+    <w:lsdException w:name="Colorful List Accent 2" w:semiHidden="0" w:uiPriority="72" w:unhideWhenUsed="0"/>
+    <w:lsdException w:name="Colorful Grid Accent 2" w:semiHidden="0" w:uiPriority="73" w:unhideWhenUsed="0"/>
+    <w:lsdException w:name="Light Shading Accent 3" w:semiHidden="0" w:uiPriority="60" w:unhideWhenUsed="0"/>
+    <w:lsdException w:name="Light List Accent 3" w:semiHidden="0" w:uiPriority="61" w:unhideWhenUsed="0"/>
+    <w:lsdException w:name="Light Grid Accent 3" w:semiHidden="0" w:uiPriority="62" w:unhideWhenUsed="0"/>
+    <w:lsdException w:name="Medium Shading 1 Accent 3" w:semiHidden="0" w:uiPriority="63" w:unhideWhenUsed="0"/>
+    <w:lsdException w:name="Medium Shading 2 Accent 3" w:semiHidden="0" w:uiPriority="64" w:unhideWhenUsed="0"/>
+    <w:lsdException w:name="Medium List 1 Accent 3" w:semiHidden="0" w:uiPriority="65" w:unhideWhenUsed="0"/>
+    <w:lsdException w:name="Medium List 2 Accent 3" w:semiHidden="0" w:uiPriority="66" w:unhideWhenUsed="0"/>
+    <w:lsdException w:name="Medium Grid 1 Accent 3" w:semiHidden="0" w:uiPriority="67" w:unhideWhenUsed="0"/>
+    <w:lsdException w:name="Medium Grid 2 Accent 3" w:semiHidden="0" w:uiPriority="68" w:unhideWhenUsed="0"/>
+    <w:lsdException w:name="Medium Grid 3 Accent 3" w:semiHidden="0" w:uiPriority="69" w:unhideWhenUsed="0"/>
+    <w:lsdException w:name="Dark List Accent 3" w:semiHidden="0" w:uiPriority="70" w:unhideWhenUsed="0"/>
+    <w:lsdException w:name="Colorful Shading Accent 3" w:semiHidden="0" w:uiPriority="71" w:unhideWhenUsed="0"/>
+    <w:lsdException w:name="Colorful List Accent 3" w:semiHidden="0" w:uiPriority="72" w:unhideWhenUsed="0"/>
+    <w:lsdException w:name="Colorful Grid Accent 3" w:semiHidden="0" w:uiPriority="73" w:unhideWhenUsed="0"/>
+    <w:lsdException w:name="Light Shading Accent 4" w:semiHidden="0" w:uiPriority="60" w:unhideWhenUsed="0"/>
+    <w:lsdException w:name="Light List Accent 4" w:semiHidden="0" w:uiPriority="61" w:unhideWhenUsed="0"/>
+    <w:lsdException w:name="Light Grid Accent 4" w:semiHidden="0" w:uiPriority="62" w:unhideWhenUsed="0"/>
+    <w:lsdException w:name="Medium Shading 1 Accent 4" w:semiHidden="0" w:uiPriority="63" w:unhideWhenUsed="0"/>
+    <w:lsdException w:name="Medium Shading 2 Accent 4" w:semiHidden="0" w:uiPriority="64" w:unhideWhenUsed="0"/>
+    <w:lsdException w:name="Medium List 1 Accent 4" w:semiHidden="0" w:uiPriority="65" w:unhideWhenUsed="0"/>
+    <w:lsdException w:name="Medium List 2 Accent 4" w:semiHidden="0" w:uiPriority="66" w:unhideWhenUsed="0"/>
+    <w:lsdException w:name="Medium Grid 1 Accent 4" w:semiHidden="0" w:uiPriority="67" w:unhideWhenUsed="0"/>
+    <w:lsdException w:name="Medium Grid 2 Accent 4" w:semiHidden="0" w:uiPriority="68" w:unhideWhenUsed="0"/>
+    <w:lsdException w:name="Medium Grid 3 Accent 4" w:semiHidden="0" w:uiPriority="69" w:unhideWhenUsed="0"/>
+    <w:lsdException w:name="Dark List Accent 4" w:semiHidden="0" w:uiPriority="70" w:unhideWhenUsed="0"/>
+    <w:lsdException w:name="Colorful Shading Accent 4" w:semiHidden="0" w:uiPriority="71" w:unhideWhenUsed="0"/>
+    <w:lsdException w:name="Colorful List Accent 4" w:semiHidden="0" w:uiPriority="72" w:unhideWhenUsed="0"/>
+    <w:lsdException w:name="Colorful Grid Accent 4" w:semiHidden="0" w:uiPriority="73" w:unhideWhenUsed="0"/>
+    <w:lsdException w:name="Light Shading Accent 5" w:semiHidden="0" w:uiPriority="60" w:unhideWhenUsed="0"/>
+    <w:lsdException w:name="Light List Accent 5" w:semiHidden="0" w:uiPriority="61" w:unhideWhenUsed="0"/>
+    <w:lsdException w:name="Light Grid Accent 5" w:semiHidden="0" w:uiPriority="62" w:unhideWhenUsed="0"/>
+    <w:lsdException w:name="Medium Shading 1 Accent 5" w:semiHidden="0" w:uiPriority="63" w:unhideWhenUsed="0"/>
+    <w:lsdException w:name="Medium Shading 2 Accent 5" w:semiHidden="0" w:uiPriority="64" w:unhideWhenUsed="0"/>
+    <w:lsdException w:name="Medium List 1 Accent 5" w:semiHidden="0" w:uiPriority="65" w:unhideWhenUsed="0"/>
+    <w:lsdException w:name="Medium List 2 Accent 5" w:semiHidden="0" w:uiPriority="66" w:unhideWhenUsed="0"/>
+    <w:lsdException w:name="Medium Grid 1 Accent 5" w:semiHidden="0" w:uiPriority="67" w:unhideWhenUsed="0"/>
+    <w:lsdException w:name="Medium Grid 2 Accent 5" w:semiHidden="0" w:uiPriority="68" w:unhideWhenUsed="0"/>
+    <w:lsdException w:name="Medium Grid 3 Accent 5" w:semiHidden="0" w:uiPriority="69" w:unhideWhenUsed="0"/>
+    <w:lsdException w:name="Dark List Accent 5" w:semiHidden="0" w:uiPriority="70" w:unhideWhenUsed="0"/>
+    <w:lsdException w:name="Colorful Shading Accent 5" w:semiHidden="0" w:uiPriority="71" w:unhideWhenUsed="0"/>
+    <w:lsdException w:name="Colorful List Accent 5" w:semiHidden="0" w:uiPriority="72" w:unhideWhenUsed="0"/>
+    <w:lsdException w:name="Colorful Grid Accent 5" w:semiHidden="0" w:uiPriority="73" w:unhideWhenUsed="0"/>
+    <w:lsdException w:name="Light Shading Accent 6" w:semiHidden="0" w:uiPriority="60" w:unhideWhenUsed="0"/>
+    <w:lsdException w:name="Light List Accent 6" w:semiHidden="0" w:uiPriority="61" w:unhideWhenUsed="0"/>
+    <w:lsdException w:name="Light Grid Accent 6" w:semiHidden="0" w:uiPriority="62" w:unhideWhenUsed="0"/>
+    <w:lsdException w:name="Medium Shading 1 Accent 6" w:semiHidden="0" w:uiPriority="63" w:unhideWhenUsed="0"/>
+    <w:lsdException w:name="Medium Shading 2 Accent 6" w:semiHidden="0" w:uiPriority="64" w:unhideWhenUsed="0"/>
+    <w:lsdException w:name="Medium List 1 Accent 6" w:semiHidden="0" w:uiPriority="65" w:unhideWhenUsed="0"/>
+    <w:lsdException w:name="Medium List 2 Accent 6" w:semiHidden="0" w:uiPriority="66" w:unhideWhenUsed="0"/>
+    <w:lsdException w:name="Medium Grid 1 Accent 6" w:semiHidden="0" w:uiPriority="67" w:unhideWhenUsed="0"/>
+    <w:lsdException w:name="Medium Grid 2 Accent 6" w:semiHidden="0" w:uiPriority="68" w:unhideWhenUsed="0"/>
+    <w:lsdException w:name="Medium Grid 3 Accent 6" w:semiHidden="0" w:uiPriority="69" w:unhideWhenUsed="0"/>
+    <w:lsdException w:name="Dark List Accent 6" w:semiHidden="0" w:uiPriority="70" w:unhideWhenUsed="0"/>
+    <w:lsdException w:name="Colorful Shading Accent 6" w:semiHidden="0" w:uiPriority="71" w:unhideWhenUsed="0"/>
+    <w:lsdException w:name="Colorful List Accent 6" w:semiHidden="0" w:uiPriority="72" w:unhideWhenUsed="0"/>
+    <w:lsdException w:name="Colorful Grid Accent 6" w:semiHidden="0" w:uiPriority="73" w:unhideWhenUsed="0"/>
+    <w:lsdException w:name="Subtle Emphasis" w:semiHidden="0" w:uiPriority="19" w:unhideWhenUsed="0" w:qFormat="1"/>
+    <w:lsdException w:name="Intense Emphasis" w:semiHidden="0" w:uiPriority="21" w:unhideWhenUsed="0" w:qFormat="1"/>
+    <w:lsdException w:name="Subtle Reference" w:semiHidden="0" w:uiPriority="31" w:unhideWhenUsed="0" w:qFormat="1"/>
+    <w:lsdException w:name="Intense Reference" w:semiHidden="0" w:uiPriority="32" w:unhideWhenUsed="0" w:qFormat="1"/>
+    <w:lsdException w:name="Book Title" w:semiHidden="0" w:uiPriority="33" w:unhideWhenUsed="0" w:qFormat="1"/>
+    <w:lsdException w:name="Bibliography" w:uiPriority="37"/>
+    <w:lsdException w:name="TOC Heading" w:uiPriority="39" w:qFormat="1"/>
+  </w:latentStyles>
+  <w:style w:type="paragraph" w:default="1" w:styleId="Normal">
+    <w:name w:val="Normal"/>
+    <w:rsid w:val="00931235"/>
+    <w:pPr>
+      <w:spacing w:after="200" w:line="276" w:lineRule="auto"/>
+    </w:pPr>
+    <w:rPr>
+      <w:rFonts w:ascii="Calibri" w:eastAsia="Calibri" w:hAnsi="Calibri" w:cs="Calibri"/>
+      <w:color w:val="000000"/>
+      <w:szCs w:val="20"/>
+      <w:lang w:val="es-MX" w:eastAsia="es-MX"/>
+    </w:rPr>
+  </w:style>
+  <w:style w:type="paragraph" w:styleId="Ttulo2">
+    <w:name w:val="heading 2"/>
+    <w:basedOn w:val="Normal"/>
+    <w:next w:val="Normal"/>
+    <w:link w:val="Ttulo2Car"/>
+    <w:rsid w:val="00931235"/>
+    <w:pPr>
+      <w:keepNext/>
+      <w:keepLines/>
+      <w:spacing w:before="360" w:after="80"/>
+      <w:contextualSpacing/>
+      <w:outlineLvl w:val="1"/>
+    </w:pPr>
+    <w:rPr>
+      <w:b/>
+      <w:sz w:val="36"/>
+    </w:rPr>
+  </w:style>
+  <w:style w:type="paragraph" w:styleId="Ttulo3">
+    <w:name w:val="heading 3"/>
+    <w:basedOn w:val="Normal"/>
+    <w:next w:val="Normal"/>
+    <w:link w:val="Ttulo3Car"/>
+    <w:rsid w:val="00931235"/>
+    <w:pPr>
+      <w:keepNext/>
+      <w:keepLines/>
+      <w:spacing w:before="280" w:after="80"/>
+      <w:contextualSpacing/>
+      <w:outlineLvl w:val="2"/>
+    </w:pPr>
+    <w:rPr>
+      <w:b/>
+      <w:sz w:val="28"/>
+    </w:rPr>
+  </w:style>
+  <w:style w:type="character" w:default="1" w:styleId="Fuentedeprrafopredeter">
+    <w:name w:val="Default Paragraph Font"/>
+    <w:uiPriority w:val="1"/>
+    <w:semiHidden/>
+    <w:unhideWhenUsed/>
+  </w:style>
+  <w:style w:type="table" w:default="1" w:styleId="Tablanormal">
+    <w:name w:val="Normal Table"/>
+    <w:uiPriority w:val="99"/>
+    <w:semiHidden/>
+    <w:unhideWhenUsed/>
+    <w:tblPr>
+      <w:tblInd w:w="0" w:type="dxa"/>
+      <w:tblCellMar>
+        <w:top w:w="0" w:type="dxa"/>
+        <w:left w:w="108" w:type="dxa"/>
+        <w:bottom w:w="0" w:type="dxa"/>
+        <w:right w:w="108" w:type="dxa"/>
+      </w:tblCellMar>
+    </w:tblPr>
+  </w:style>
+  <w:style w:type="numbering" w:default="1" w:styleId="Sinlista">
+    <w:name w:val="No List"/>
+    <w:uiPriority w:val="99"/>
+    <w:semiHidden/>
+    <w:unhideWhenUsed/>
+  </w:style>
+  <w:style w:type="character" w:customStyle="1" w:styleId="Ttulo2Car">
+    <w:name w:val="Título 2 Car"/>
+    <w:basedOn w:val="Fuentedeprrafopredeter"/>
+    <w:link w:val="Ttulo2"/>
+    <w:rsid w:val="00931235"/>
+    <w:rPr>
+      <w:rFonts w:ascii="Calibri" w:eastAsia="Calibri" w:hAnsi="Calibri" w:cs="Calibri"/>
+      <w:b/>
+      <w:color w:val="000000"/>
+      <w:sz w:val="36"/>
+      <w:szCs w:val="20"/>
+      <w:lang w:val="es-MX" w:eastAsia="es-MX"/>
+    </w:rPr>
+  </w:style>
+  <w:style w:type="character" w:customStyle="1" w:styleId="Ttulo3Car">
+    <w:name w:val="Título 3 Car"/>
+    <w:basedOn w:val="Fuentedeprrafopredeter"/>
+    <w:link w:val="Ttulo3"/>
+    <w:rsid w:val="00931235"/>
+    <w:rPr>
+      <w:rFonts w:ascii="Calibri" w:eastAsia="Calibri" w:hAnsi="Calibri" w:cs="Calibri"/>
+      <w:b/>
+      <w:color w:val="000000"/>
+      <w:sz w:val="28"/>
+      <w:szCs w:val="20"/>
+      <w:lang w:val="es-MX" w:eastAsia="es-MX"/>
+    </w:rPr>
+  </w:style>
+  <w:style w:type="table" w:styleId="Tablaconcuadrcula">
+    <w:name w:val="Table Grid"/>
+    <w:basedOn w:val="Tablanormal"/>
+    <w:uiPriority w:val="39"/>
+    <w:rsid w:val="00931235"/>
+    <w:pPr>
+      <w:spacing w:after="0" w:line="240" w:lineRule="auto"/>
+    </w:pPr>
+    <w:rPr>
+      <w:rFonts w:ascii="Calibri" w:eastAsia="Calibri" w:hAnsi="Calibri" w:cs="Calibri"/>
+      <w:color w:val="000000"/>
+      <w:szCs w:val="20"/>
+      <w:lang w:val="es-MX" w:eastAsia="es-MX"/>
+    </w:rPr>
+    <w:tblPr>
+      <w:tblInd w:w="0" w:type="dxa"/>
+      <w:tblBorders>
+        <w:top w:val="single" w:sz="4" w:space="0" w:color="auto"/>
+        <w:left w:val="single" w:sz="4" w:space="0" w:color="auto"/>
+        <w:bottom w:val="single" w:sz="4" w:space="0" w:color="auto"/>
+        <w:right w:val="single" w:sz="4" w:space="0" w:color="auto"/>
+        <w:insideH w:val="single" w:sz="4" w:space="0" w:color="auto"/>
+        <w:insideV w:val="single" w:sz="4" w:space="0" w:color="auto"/>
+      </w:tblBorders>
+      <w:tblCellMar>
+        <w:top w:w="0" w:type="dxa"/>
+        <w:left w:w="108" w:type="dxa"/>
+        <w:bottom w:w="0" w:type="dxa"/>
+        <w:right w:w="108" w:type="dxa"/>
+      </w:tblCellMar>
+    </w:tblPr>
+  </w:style>
+  <w:style w:type="paragraph" w:styleId="Prrafodelista">
+    <w:name w:val="List Paragraph"/>
+    <w:basedOn w:val="Normal"/>
+    <w:uiPriority w:val="34"/>
+    <w:qFormat/>
+    <w:rsid w:val="00931235"/>
+    <w:pPr>
+      <w:ind w:left="720"/>
+      <w:contextualSpacing/>
+    </w:pPr>
+  </w:style>
+  <w:style w:type="paragraph" w:styleId="Encabezado">
+    <w:name w:val="header"/>
+    <w:basedOn w:val="Normal"/>
+    <w:link w:val="EncabezadoCar"/>
+    <w:uiPriority w:val="99"/>
+    <w:unhideWhenUsed/>
+    <w:rsid w:val="00BB5BD2"/>
+    <w:pPr>
+      <w:tabs>
+        <w:tab w:val="center" w:pos="4252"/>
+        <w:tab w:val="right" w:pos="8504"/>
+      </w:tabs>
+      <w:spacing w:after="0" w:line="240" w:lineRule="auto"/>
+    </w:pPr>
+  </w:style>
+  <w:style w:type="character" w:customStyle="1" w:styleId="EncabezadoCar">
+    <w:name w:val="Encabezado Car"/>
+    <w:basedOn w:val="Fuentedeprrafopredeter"/>
+    <w:link w:val="Encabezado"/>
+    <w:uiPriority w:val="99"/>
+    <w:rsid w:val="00BB5BD2"/>
+    <w:rPr>
+      <w:rFonts w:ascii="Calibri" w:eastAsia="Calibri" w:hAnsi="Calibri" w:cs="Calibri"/>
+      <w:color w:val="000000"/>
+      <w:szCs w:val="20"/>
+      <w:lang w:val="es-MX" w:eastAsia="es-MX"/>
+    </w:rPr>
+  </w:style>
+  <w:style w:type="paragraph" w:styleId="Piedepgina">
+    <w:name w:val="footer"/>
+    <w:basedOn w:val="Normal"/>
+    <w:link w:val="PiedepginaCar"/>
+    <w:uiPriority w:val="99"/>
+    <w:unhideWhenUsed/>
+    <w:rsid w:val="00BB5BD2"/>
+    <w:pPr>
+      <w:tabs>
+        <w:tab w:val="center" w:pos="4252"/>
+        <w:tab w:val="right" w:pos="8504"/>
+      </w:tabs>
+      <w:spacing w:after="0" w:line="240" w:lineRule="auto"/>
+    </w:pPr>
+  </w:style>
+  <w:style w:type="character" w:customStyle="1" w:styleId="PiedepginaCar">
+    <w:name w:val="Pie de página Car"/>
+    <w:basedOn w:val="Fuentedeprrafopredeter"/>
+    <w:link w:val="Piedepgina"/>
+    <w:uiPriority w:val="99"/>
+    <w:rsid w:val="00BB5BD2"/>
+    <w:rPr>
+      <w:rFonts w:ascii="Calibri" w:eastAsia="Calibri" w:hAnsi="Calibri" w:cs="Calibri"/>
+      <w:color w:val="000000"/>
+      <w:szCs w:val="20"/>
+      <w:lang w:val="es-MX" w:eastAsia="es-MX"/>
+    </w:rPr>
+  </w:style>
+  <w:style w:type="paragraph" w:styleId="Textodeglobo">
+    <w:name w:val="Balloon Text"/>
+    <w:basedOn w:val="Normal"/>
+    <w:link w:val="TextodegloboCar"/>
+    <w:uiPriority w:val="99"/>
+    <w:semiHidden/>
+    <w:unhideWhenUsed/>
+    <w:rsid w:val="00B7556D"/>
+    <w:pPr>
+      <w:spacing w:after="0" w:line="240" w:lineRule="auto"/>
+    </w:pPr>
+    <w:rPr>
+      <w:rFonts w:ascii="Tahoma" w:hAnsi="Tahoma" w:cs="Tahoma"/>
+      <w:sz w:val="16"/>
+      <w:szCs w:val="16"/>
+    </w:rPr>
+  </w:style>
+  <w:style w:type="character" w:customStyle="1" w:styleId="TextodegloboCar">
+    <w:name w:val="Texto de globo Car"/>
+    <w:basedOn w:val="Fuentedeprrafopredeter"/>
+    <w:link w:val="Textodeglobo"/>
+    <w:uiPriority w:val="99"/>
+    <w:semiHidden/>
+    <w:rsid w:val="00B7556D"/>
+    <w:rPr>
+      <w:rFonts w:ascii="Tahoma" w:eastAsia="Calibri" w:hAnsi="Tahoma" w:cs="Tahoma"/>
+      <w:color w:val="000000"/>
+      <w:sz w:val="16"/>
+      <w:szCs w:val="16"/>
+      <w:lang w:val="es-MX" w:eastAsia="es-MX"/>
+    </w:rPr>
+  </w:style>
+  <w:style w:type="table" w:styleId="Cuadrculaclara-nfasis5">
+    <w:name w:val="Light Grid Accent 5"/>
+    <w:basedOn w:val="Tablanormal"/>
+    <w:uiPriority w:val="62"/>
+    <w:rsid w:val="00850B1A"/>
+    <w:pPr>
+      <w:spacing w:after="0" w:line="240" w:lineRule="auto"/>
+    </w:pPr>
+    <w:rPr>
+      <w:lang w:val="es-MX"/>
+    </w:rPr>
+    <w:tblPr>
+      <w:tblStyleRowBandSize w:val="1"/>
+      <w:tblStyleColBandSize w:val="1"/>
+      <w:tblInd w:w="0" w:type="dxa"/>
+      <w:tblBorders>
+        <w:top w:val="single" w:sz="8" w:space="0" w:color="4472C4" w:themeColor="accent5"/>
+        <w:left w:val="single" w:sz="8" w:space="0" w:color="4472C4" w:themeColor="accent5"/>
+        <w:bottom w:val="single" w:sz="8" w:space="0" w:color="4472C4" w:themeColor="accent5"/>
+        <w:right w:val="single" w:sz="8" w:space="0" w:color="4472C4" w:themeColor="accent5"/>
+        <w:insideH w:val="single" w:sz="8" w:space="0" w:color="4472C4" w:themeColor="accent5"/>
+        <w:insideV w:val="single" w:sz="8" w:space="0" w:color="4472C4" w:themeColor="accent5"/>
+      </w:tblBorders>
+      <w:tblCellMar>
+        <w:top w:w="0" w:type="dxa"/>
+        <w:left w:w="108" w:type="dxa"/>
+        <w:bottom w:w="0" w:type="dxa"/>
+        <w:right w:w="108" w:type="dxa"/>
+      </w:tblCellMar>
+    </w:tblPr>
+    <w:tblStylePr w:type="firstRow">
+      <w:pPr>
+        <w:spacing w:before="0" w:after="0" w:line="240" w:lineRule="auto"/>
+      </w:pPr>
+      <w:rPr>
+        <w:rFonts w:asciiTheme="majorHAnsi" w:eastAsiaTheme="majorEastAsia" w:hAnsiTheme="majorHAnsi" w:cstheme="majorBidi"/>
+        <w:b/>
+        <w:bCs/>
+      </w:rPr>
+      <w:tblPr/>
+      <w:tcPr>
+        <w:tcBorders>
+          <w:top w:val="single" w:sz="8" w:space="0" w:color="4472C4" w:themeColor="accent5"/>
+          <w:left w:val="single" w:sz="8" w:space="0" w:color="4472C4" w:themeColor="accent5"/>
+          <w:bottom w:val="single" w:sz="18" w:space="0" w:color="4472C4" w:themeColor="accent5"/>
+          <w:right w:val="single" w:sz="8" w:space="0" w:color="4472C4" w:themeColor="accent5"/>
+          <w:insideH w:val="nil"/>
+          <w:insideV w:val="single" w:sz="8" w:space="0" w:color="4472C4" w:themeColor="accent5"/>
+        </w:tcBorders>
+      </w:tcPr>
+    </w:tblStylePr>
+    <w:tblStylePr w:type="lastRow">
+      <w:pPr>
+        <w:spacing w:before="0" w:after="0" w:line="240" w:lineRule="auto"/>
+      </w:pPr>
+      <w:rPr>
+        <w:rFonts w:asciiTheme="majorHAnsi" w:eastAsiaTheme="majorEastAsia" w:hAnsiTheme="majorHAnsi" w:cstheme="majorBidi"/>
+        <w:b/>
+        <w:bCs/>
+      </w:rPr>
+      <w:tblPr/>
+      <w:tcPr>
+        <w:tcBorders>
+          <w:top w:val="double" w:sz="6" w:space="0" w:color="4472C4" w:themeColor="accent5"/>
+          <w:left w:val="single" w:sz="8" w:space="0" w:color="4472C4" w:themeColor="accent5"/>
+          <w:bottom w:val="single" w:sz="8" w:space="0" w:color="4472C4" w:themeColor="accent5"/>
+          <w:right w:val="single" w:sz="8" w:space="0" w:color="4472C4" w:themeColor="accent5"/>
+          <w:insideH w:val="nil"/>
+          <w:insideV w:val="single" w:sz="8" w:space="0" w:color="4472C4" w:themeColor="accent5"/>
+        </w:tcBorders>
+      </w:tcPr>
+    </w:tblStylePr>
+    <w:tblStylePr w:type="firstCol">
+      <w:rPr>
+        <w:rFonts w:asciiTheme="majorHAnsi" w:eastAsiaTheme="majorEastAsia" w:hAnsiTheme="majorHAnsi" w:cstheme="majorBidi"/>
+        <w:b/>
+        <w:bCs/>
+      </w:rPr>
+    </w:tblStylePr>
+    <w:tblStylePr w:type="lastCol">
+      <w:rPr>
+        <w:rFonts w:asciiTheme="majorHAnsi" w:eastAsiaTheme="majorEastAsia" w:hAnsiTheme="majorHAnsi" w:cstheme="majorBidi"/>
+        <w:b/>
+        <w:bCs/>
+      </w:rPr>
+      <w:tblPr/>
+      <w:tcPr>
+        <w:tcBorders>
+          <w:top w:val="single" w:sz="8" w:space="0" w:color="4472C4" w:themeColor="accent5"/>
+          <w:left w:val="single" w:sz="8" w:space="0" w:color="4472C4" w:themeColor="accent5"/>
+          <w:bottom w:val="single" w:sz="8" w:space="0" w:color="4472C4" w:themeColor="accent5"/>
+          <w:right w:val="single" w:sz="8" w:space="0" w:color="4472C4" w:themeColor="accent5"/>
+        </w:tcBorders>
+      </w:tcPr>
+    </w:tblStylePr>
+    <w:tblStylePr w:type="band1Vert">
+      <w:tblPr/>
+      <w:tcPr>
+        <w:tcBorders>
+          <w:top w:val="single" w:sz="8" w:space="0" w:color="4472C4" w:themeColor="accent5"/>
+          <w:left w:val="single" w:sz="8" w:space="0" w:color="4472C4" w:themeColor="accent5"/>
+          <w:bottom w:val="single" w:sz="8" w:space="0" w:color="4472C4" w:themeColor="accent5"/>
+          <w:right w:val="single" w:sz="8" w:space="0" w:color="4472C4" w:themeColor="accent5"/>
+        </w:tcBorders>
+        <w:shd w:val="clear" w:color="auto" w:fill="D0DBF0" w:themeFill="accent5" w:themeFillTint="3F"/>
+      </w:tcPr>
+    </w:tblStylePr>
+    <w:tblStylePr w:type="band1Horz">
+      <w:tblPr/>
+      <w:tcPr>
+        <w:tcBorders>
+          <w:top w:val="single" w:sz="8" w:space="0" w:color="4472C4" w:themeColor="accent5"/>
+          <w:left w:val="single" w:sz="8" w:space="0" w:color="4472C4" w:themeColor="accent5"/>
+          <w:bottom w:val="single" w:sz="8" w:space="0" w:color="4472C4" w:themeColor="accent5"/>
+          <w:right w:val="single" w:sz="8" w:space="0" w:color="4472C4" w:themeColor="accent5"/>
+          <w:insideV w:val="single" w:sz="8" w:space="0" w:color="4472C4" w:themeColor="accent5"/>
+        </w:tcBorders>
+        <w:shd w:val="clear" w:color="auto" w:fill="D0DBF0" w:themeFill="accent5" w:themeFillTint="3F"/>
+      </w:tcPr>
+    </w:tblStylePr>
+    <w:tblStylePr w:type="band2Horz">
+      <w:tblPr/>
+      <w:tcPr>
+        <w:tcBorders>
+          <w:top w:val="single" w:sz="8" w:space="0" w:color="4472C4" w:themeColor="accent5"/>
+          <w:left w:val="single" w:sz="8" w:space="0" w:color="4472C4" w:themeColor="accent5"/>
+          <w:bottom w:val="single" w:sz="8" w:space="0" w:color="4472C4" w:themeColor="accent5"/>
+          <w:right w:val="single" w:sz="8" w:space="0" w:color="4472C4" w:themeColor="accent5"/>
+          <w:insideV w:val="single" w:sz="8" w:space="0" w:color="4472C4" w:themeColor="accent5"/>
+        </w:tcBorders>
+      </w:tcPr>
+    </w:tblStylePr>
+  </w:style>
+</w:styles>
+</file>
+
+<file path=word/stylesWithEffects.xml><?xml version="1.0" encoding="utf-8"?>
+<w:styles xmlns:wpc="http://schemas.microsoft.com/office/word/2010/wordprocessingCanvas" xmlns:mc="http://schemas.openxmlformats.org/markup-compatibility/2006" xmlns:o="urn:schemas-microsoft-com:office:office" xmlns:r="http://schemas.openxmlformats.org/officeDocument/2006/relationships" xmlns:m="http://schemas.openxmlformats.org/officeDocument/2006/math" xmlns:v="urn:schemas-microsoft-com:vml" xmlns:wp14="http://schemas.microsoft.com/office/word/2010/wordprocessingDrawing" xmlns:wp="http://schemas.openxmlformats.org/drawingml/2006/wordprocessingDrawing" xmlns:w10="urn:schemas-microsoft-com:office:word" xmlns:w="http://schemas.openxmlformats.org/wordprocessingml/2006/main" xmlns:w14="http://schemas.microsoft.com/office/word/2010/wordml" xmlns:wpg="http://schemas.microsoft.com/office/word/2010/wordprocessingGroup" xmlns:wpi="http://schemas.microsoft.com/office/word/2010/wordprocessingInk" xmlns:wne="http://schemas.microsoft.com/office/word/2006/wordml" xmlns:wps="http://schemas.microsoft.com/office/word/2010/wordprocessingShape" mc:Ignorable="w14 wp14">
+  <w:docDefaults>
+    <w:rPrDefault>
+      <w:rPr>
+        <w:rFonts w:asciiTheme="minorHAnsi" w:eastAsiaTheme="minorHAnsi" w:hAnsiTheme="minorHAnsi" w:cstheme="minorBidi"/>
+        <w:sz w:val="22"/>
+        <w:szCs w:val="22"/>
+        <w:lang w:val="es-PE" w:eastAsia="en-US" w:bidi="ar-SA"/>
+      </w:rPr>
+    </w:rPrDefault>
+    <w:pPrDefault>
+      <w:pPr>
+        <w:spacing w:after="160" w:line="259" w:lineRule="auto"/>
+      </w:pPr>
+    </w:pPrDefault>
+  </w:docDefaults>
+  <w:latentStyles w:defLockedState="0" w:defUIPriority="99" w:defSemiHidden="1" w:defUnhideWhenUsed="1" w:defQFormat="0" w:count="267">
+    <w:lsdException w:name="Normal" w:semiHidden="0" w:uiPriority="0" w:unhideWhenUsed="0" w:qFormat="1"/>
+    <w:lsdException w:name="heading 1" w:semiHidden="0" w:uiPriority="9" w:unhideWhenUsed="0" w:qFormat="1"/>
+    <w:lsdException w:name="heading 2" w:uiPriority="0" w:qFormat="1"/>
+    <w:lsdException w:name="heading 3" w:uiPriority="0" w:qFormat="1"/>
+    <w:lsdException w:name="heading 4" w:uiPriority="9" w:qFormat="1"/>
+    <w:lsdException w:name="heading 5" w:uiPriority="9" w:qFormat="1"/>
+    <w:lsdException w:name="heading 6" w:uiPriority="9" w:qFormat="1"/>
+    <w:lsdException w:name="heading 7" w:uiPriority="9" w:qFormat="1"/>
+    <w:lsdException w:name="heading 8" w:uiPriority="9" w:qFormat="1"/>
+    <w:lsdException w:name="heading 9" w:uiPriority="9" w:qFormat="1"/>
+    <w:lsdException w:name="toc 1" w:uiPriority="39"/>
+    <w:lsdException w:name="toc 2" w:uiPriority="39"/>
+    <w:lsdException w:name="toc 3" w:uiPriority="39"/>
+    <w:lsdException w:name="toc 4" w:uiPriority="39"/>
+    <w:lsdException w:name="toc 5" w:uiPriority="39"/>
+    <w:lsdException w:name="toc 6" w:uiPriority="39"/>
+    <w:lsdException w:name="toc 7" w:uiPriority="39"/>
+    <w:lsdException w:name="toc 8" w:uiPriority="39"/>
+    <w:lsdException w:name="toc 9" w:uiPriority="39"/>
+    <w:lsdException w:name="caption" w:uiPriority="35" w:qFormat="1"/>
+    <w:lsdException w:name="Title" w:semiHidden="0" w:uiPriority="10" w:unhideWhenUsed="0" w:qFormat="1"/>
+    <w:lsdException w:name="Default Paragraph Font" w:uiPriority="1"/>
+    <w:lsdException w:name="Subtitle" w:semiHidden="0" w:uiPriority="11" w:unhideWhenUsed="0" w:qFormat="1"/>
+    <w:lsdException w:name="Strong" w:semiHidden="0" w:uiPriority="22" w:unhideWhenUsed="0" w:qFormat="1"/>
+    <w:lsdException w:name="Emphasis" w:semiHidden="0" w:uiPriority="20" w:unhideWhenUsed="0" w:qFormat="1"/>
+    <w:lsdException w:name="Table Grid" w:semiHidden="0" w:uiPriority="39" w:unhideWhenUsed="0"/>
+    <w:lsdException w:name="Placeholder Text" w:unhideWhenUsed="0"/>
+    <w:lsdException w:name="No Spacing" w:semiHidden="0" w:uiPriority="1" w:unhideWhenUsed="0" w:qFormat="1"/>
+    <w:lsdException w:name="Light Shading" w:semiHidden="0" w:uiPriority="60" w:unhideWhenUsed="0"/>
+    <w:lsdException w:name="Light List" w:semiHidden="0" w:uiPriority="61" w:unhideWhenUsed="0"/>
+    <w:lsdException w:name="Light Grid" w:semiHidden="0" w:uiPriority="62" w:unhideWhenUsed="0"/>
+    <w:lsdException w:name="Medium Shading 1" w:semiHidden="0" w:uiPriority="63" w:unhideWhenUsed="0"/>
+    <w:lsdException w:name="Medium Shading 2" w:semiHidden="0" w:uiPriority="64" w:unhideWhenUsed="0"/>
+    <w:lsdException w:name="Medium List 1" w:semiHidden="0" w:uiPriority="65" w:unhideWhenUsed="0"/>
+    <w:lsdException w:name="Medium List 2" w:semiHidden="0" w:uiPriority="66" w:unhideWhenUsed="0"/>
+    <w:lsdException w:name="Medium Grid 1" w:semiHidden="0" w:uiPriority="67" w:unhideWhenUsed="0"/>
+    <w:lsdException w:name="Medium Grid 2" w:semiHidden="0" w:uiPriority="68" w:unhideWhenUsed="0"/>
+    <w:lsdException w:name="Medium Grid 3" w:semiHidden="0" w:uiPriority="69" w:unhideWhenUsed="0"/>
+    <w:lsdException w:name="Dark List" w:semiHidden="0" w:uiPriority="70" w:unhideWhenUsed="0"/>
+    <w:lsdException w:name="Colorful Shading" w:semiHidden="0" w:uiPriority="71" w:unhideWhenUsed="0"/>
+    <w:lsdException w:name="Colorful List" w:semiHidden="0" w:uiPriority="72" w:unhideWhenUsed="0"/>
+    <w:lsdException w:name="Colorful Grid" w:semiHidden="0" w:uiPriority="73" w:unhideWhenUsed="0"/>
+    <w:lsdException w:name="Light Shading Accent 1" w:semiHidden="0" w:uiPriority="60" w:unhideWhenUsed="0"/>
+    <w:lsdException w:name="Light List Accent 1" w:semiHidden="0" w:uiPriority="61" w:unhideWhenUsed="0"/>
+    <w:lsdException w:name="Light Grid Accent 1" w:semiHidden="0" w:uiPriority="62" w:unhideWhenUsed="0"/>
+    <w:lsdException w:name="Medium Shading 1 Accent 1" w:semiHidden="0" w:uiPriority="63" w:unhideWhenUsed="0"/>
+    <w:lsdException w:name="Medium Shading 2 Accent 1" w:semiHidden="0" w:uiPriority="64" w:unhideWhenUsed="0"/>
+    <w:lsdException w:name="Medium List 1 Accent 1" w:semiHidden="0" w:uiPriority="65" w:unhideWhenUsed="0"/>
+    <w:lsdException w:name="Revision" w:unhideWhenUsed="0"/>
+    <w:lsdException w:name="List Paragraph" w:semiHidden="0" w:uiPriority="34" w:unhideWhenUsed="0" w:qFormat="1"/>
+    <w:lsdException w:name="Quote" w:semiHidden="0" w:uiPriority="29" w:unhideWhenUsed="0" w:qFormat="1"/>
+    <w:lsdException w:name="Intense Quote" w:semiHidden="0" w:uiPriority="30" w:unhideWhenUsed="0" w:qFormat="1"/>
+    <w:lsdException w:name="Medium List 2 Accent 1" w:semiHidden="0" w:uiPriority="66" w:unhideWhenUsed="0"/>
+    <w:lsdException w:name="Medium Grid 1 Accent 1" w:semiHidden="0" w:uiPriority="67" w:unhideWhenUsed="0"/>
+    <w:lsdException w:name="Medium Grid 2 Accent 1" w:semiHidden="0" w:uiPriority="68" w:unhideWhenUsed="0"/>
+    <w:lsdException w:name="Medium Grid 3 Accent 1" w:semiHidden="0" w:uiPriority="69" w:unhideWhenUsed="0"/>
+    <w:lsdException w:name="Dark List Accent 1" w:semiHidden="0" w:uiPriority="70" w:unhideWhenUsed="0"/>
+    <w:lsdException w:name="Colorful Shading Accent 1" w:semiHidden="0" w:uiPriority="71" w:unhideWhenUsed="0"/>
+    <w:lsdException w:name="Colorful List Accent 1" w:semiHidden="0" w:uiPriority="72" w:unhideWhenUsed="0"/>
+    <w:lsdException w:name="Colorful Grid Accent 1" w:semiHidden="0" w:uiPriority="73" w:unhideWhenUsed="0"/>
+    <w:lsdException w:name="Light Shading Accent 2" w:semiHidden="0" w:uiPriority="60" w:unhideWhenUsed="0"/>
+    <w:lsdException w:name="Light List Accent 2" w:semiHidden="0" w:uiPriority="61" w:unhideWhenUsed="0"/>
+    <w:lsdException w:name="Light Grid Accent 2" w:semiHidden="0" w:uiPriority="62" w:unhideWhenUsed="0"/>
+    <w:lsdException w:name="Medium Shading 1 Accent 2" w:semiHidden="0" w:uiPriority="63" w:unhideWhenUsed="0"/>
+    <w:lsdException w:name="Medium Shading 2 Accent 2" w:semiHidden="0" w:uiPriority="64" w:unhideWhenUsed="0"/>
+    <w:lsdException w:name="Medium List 1 Accent 2" w:semiHidden="0" w:uiPriority="65" w:unhideWhenUsed="0"/>
+    <w:lsdException w:name="Medium List 2 Accent 2" w:semiHidden="0" w:uiPriority="66" w:unhideWhenUsed="0"/>
+    <w:lsdException w:name="Medium Grid 1 Accent 2" w:semiHidden="0" w:uiPriority="67" w:unhideWhenUsed="0"/>
+    <w:lsdException w:name="Medium Grid 2 Accent 2" w:semiHidden="0" w:uiPriority="68" w:unhideWhenUsed="0"/>
+    <w:lsdException w:name="Medium Grid 3 Accent 2" w:semiHidden="0" w:uiPriority="69" w:unhideWhenUsed="0"/>
+    <w:lsdException w:name="Dark List Accent 2" w:semiHidden="0" w:uiPriority="70" w:unhideWhenUsed="0"/>
+    <w:lsdException w:name="Colorful Shading Accent 2" w:semiHidden="0" w:uiPriority="71" w:unhideWhenUsed="0"/>
+    <w:lsdException w:name="Colorful List Accent 2" w:semiHidden="0" w:uiPriority="72" w:unhideWhenUsed="0"/>
+    <w:lsdException w:name="Colorful Grid Accent 2" w:semiHidden="0" w:uiPriority="73" w:unhideWhenUsed="0"/>
+    <w:lsdException w:name="Light Shading Accent 3" w:semiHidden="0" w:uiPriority="60" w:unhideWhenUsed="0"/>
+    <w:lsdException w:name="Light List Accent 3" w:semiHidden="0" w:uiPriority="61" w:unhideWhenUsed="0"/>
+    <w:lsdException w:name="Light Grid Accent 3" w:semiHidden="0" w:uiPriority="62" w:unhideWhenUsed="0"/>
+    <w:lsdException w:name="Medium Shading 1 Accent 3" w:semiHidden="0" w:uiPriority="63" w:unhideWhenUsed="0"/>
+    <w:lsdException w:name="Medium Shading 2 Accent 3" w:semiHidden="0" w:uiPriority="64" w:unhideWhenUsed="0"/>
+    <w:lsdException w:name="Medium List 1 Accent 3" w:semiHidden="0" w:uiPriority="65" w:unhideWhenUsed="0"/>
+    <w:lsdException w:name="Medium List 2 Accent 3" w:semiHidden="0" w:uiPriority="66" w:unhideWhenUsed="0"/>
+    <w:lsdException w:name="Medium Grid 1 Accent 3" w:semiHidden="0" w:uiPriority="67" w:unhideWhenUsed="0"/>
+    <w:lsdException w:name="Medium Grid 2 Accent 3" w:semiHidden="0" w:uiPriority="68" w:unhideWhenUsed="0"/>
+    <w:lsdException w:name="Medium Grid 3 Accent 3" w:semiHidden="0" w:uiPriority="69" w:unhideWhenUsed="0"/>
+    <w:lsdException w:name="Dark List Accent 3" w:semiHidden="0" w:uiPriority="70" w:unhideWhenUsed="0"/>
+    <w:lsdException w:name="Colorful Shading Accent 3" w:semiHidden="0" w:uiPriority="71" w:unhideWhenUsed="0"/>
+    <w:lsdException w:name="Colorful List Accent 3" w:semiHidden="0" w:uiPriority="72" w:unhideWhenUsed="0"/>
+    <w:lsdException w:name="Colorful Grid Accent 3" w:semiHidden="0" w:uiPriority="73" w:unhideWhenUsed="0"/>
+    <w:lsdException w:name="Light Shading Accent 4" w:semiHidden="0" w:uiPriority="60" w:unhideWhenUsed="0"/>
+    <w:lsdException w:name="Light List Accent 4" w:semiHidden="0" w:uiPriority="61" w:unhideWhenUsed="0"/>
+    <w:lsdException w:name="Light Grid Accent 4" w:semiHidden="0" w:uiPriority="62" w:unhideWhenUsed="0"/>
+    <w:lsdException w:name="Medium Shading 1 Accent 4" w:semiHidden="0" w:uiPriority="63" w:unhideWhenUsed="0"/>
+    <w:lsdException w:name="Medium Shading 2 Accent 4" w:semiHidden="0" w:uiPriority="64" w:unhideWhenUsed="0"/>
+    <w:lsdException w:name="Medium List 1 Accent 4" w:semiHidden="0" w:uiPriority="65" w:unhideWhenUsed="0"/>
+    <w:lsdException w:name="Medium List 2 Accent 4" w:semiHidden="0" w:uiPriority="66" w:unhideWhenUsed="0"/>
+    <w:lsdException w:name="Medium Grid 1 Accent 4" w:semiHidden="0" w:uiPriority="67" w:unhideWhenUsed="0"/>
+    <w:lsdException w:name="Medium Grid 2 Accent 4" w:semiHidden="0" w:uiPriority="68" w:unhideWhenUsed="0"/>
+    <w:lsdException w:name="Medium Grid 3 Accent 4" w:semiHidden="0" w:uiPriority="69" w:unhideWhenUsed="0"/>
+    <w:lsdException w:name="Dark List Accent 4" w:semiHidden="0" w:uiPriority="70" w:unhideWhenUsed="0"/>
+    <w:lsdException w:name="Colorful Shading Accent 4" w:semiHidden="0" w:uiPriority="71" w:unhideWhenUsed="0"/>
+    <w:lsdException w:name="Colorful List Accent 4" w:semiHidden="0" w:uiPriority="72" w:unhideWhenUsed="0"/>
+    <w:lsdException w:name="Colorful Grid Accent 4" w:semiHidden="0" w:uiPriority="73" w:unhideWhenUsed="0"/>
+    <w:lsdException w:name="Light Shading Accent 5" w:semiHidden="0" w:uiPriority="60" w:unhideWhenUsed="0"/>
+    <w:lsdException w:name="Light List Accent 5" w:semiHidden="0" w:uiPriority="61" w:unhideWhenUsed="0"/>
+    <w:lsdException w:name="Light Grid Accent 5" w:semiHidden="0" w:uiPriority="62" w:unhideWhenUsed="0"/>
+    <w:lsdException w:name="Medium Shading 1 Accent 5" w:semiHidden="0" w:uiPriority="63" w:unhideWhenUsed="0"/>
+    <w:lsdException w:name="Medium Shading 2 Accent 5" w:semiHidden="0" w:uiPriority="64" w:unhideWhenUsed="0"/>
+    <w:lsdException w:name="Medium List 1 Accent 5" w:semiHidden="0" w:uiPriority="65" w:unhideWhenUsed="0"/>
+    <w:lsdException w:name="Medium List 2 Accent 5" w:semiHidden="0" w:uiPriority="66" w:unhideWhenUsed="0"/>
+    <w:lsdException w:name="Medium Grid 1 Accent 5" w:semiHidden="0" w:uiPriority="67" w:unhideWhenUsed="0"/>
+    <w:lsdException w:name="Medium Grid 2 Accent 5" w:semiHidden="0" w:uiPriority="68" w:unhideWhenUsed="0"/>
+    <w:lsdException w:name="Medium Grid 3 Accent 5" w:semiHidden="0" w:uiPriority="69" w:unhideWhenUsed="0"/>
+    <w:lsdException w:name="Dark List Accent 5" w:semiHidden="0" w:uiPriority="70" w:unhideWhenUsed="0"/>
+    <w:lsdException w:name="Colorful Shading Accent 5" w:semiHidden="0" w:uiPriority="71" w:unhideWhenUsed="0"/>
+    <w:lsdException w:name="Colorful List Accent 5" w:semiHidden="0" w:uiPriority="72" w:unhideWhenUsed="0"/>
+    <w:lsdException w:name="Colorful Grid Accent 5" w:semiHidden="0" w:uiPriority="73" w:unhideWhenUsed="0"/>
+    <w:lsdException w:name="Light Shading Accent 6" w:semiHidden="0" w:uiPriority="60" w:unhideWhenUsed="0"/>
+    <w:lsdException w:name="Light List Accent 6" w:semiHidden="0" w:uiPriority="61" w:unhideWhenUsed="0"/>
+    <w:lsdException w:name="Light Grid Accent 6" w:semiHidden="0" w:uiPriority="62" w:unhideWhenUsed="0"/>
+    <w:lsdException w:name="Medium Shading 1 Accent 6" w:semiHidden="0" w:uiPriority="63" w:unhideWhenUsed="0"/>
+    <w:lsdException w:name="Medium Shading 2 Accent 6" w:semiHidden="0" w:uiPriority="64" w:unhideWhenUsed="0"/>
+    <w:lsdException w:name="Medium List 1 Accent 6" w:semiHidden="0" w:uiPriority="65" w:unhideWhenUsed="0"/>
+    <w:lsdException w:name="Medium List 2 Accent 6" w:semiHidden="0" w:uiPriority="66" w:unhideWhenUsed="0"/>
+    <w:lsdException w:name="Medium Grid 1 Accent 6" w:semiHidden="0" w:uiPriority="67" w:unhideWhenUsed="0"/>
+    <w:lsdException w:name="Medium Grid 2 Accent 6" w:semiHidden="0" w:uiPriority="68" w:unhideWhenUsed="0"/>
+    <w:lsdException w:name="Medium Grid 3 Accent 6" w:semiHidden="0" w:uiPriority="69" w:unhideWhenUsed="0"/>
+    <w:lsdException w:name="Dark List Accent 6" w:semiHidden="0" w:uiPriority="70" w:unhideWhenUsed="0"/>
+    <w:lsdException w:name="Colorful Shading Accent 6" w:semiHidden="0" w:uiPriority="71" w:unhideWhenUsed="0"/>
+    <w:lsdException w:name="Colorful List Accent 6" w:semiHidden="0" w:uiPriority="72" w:unhideWhenUsed="0"/>
+    <w:lsdException w:name="Colorful Grid Accent 6" w:semiHidden="0" w:uiPriority="73" w:unhideWhenUsed="0"/>
+    <w:lsdException w:name="Subtle Emphasis" w:semiHidden="0" w:uiPriority="19" w:unhideWhenUsed="0" w:qFormat="1"/>
+    <w:lsdException w:name="Intense Emphasis" w:semiHidden="0" w:uiPriority="21" w:unhideWhenUsed="0" w:qFormat="1"/>
+    <w:lsdException w:name="Subtle Reference" w:semiHidden="0" w:uiPriority="31" w:unhideWhenUsed="0" w:qFormat="1"/>
+    <w:lsdException w:name="Intense Reference" w:semiHidden="0" w:uiPriority="32" w:unhideWhenUsed="0" w:qFormat="1"/>
+    <w:lsdException w:name="Book Title" w:semiHidden="0" w:uiPriority="33" w:unhideWhenUsed="0" w:qFormat="1"/>
+    <w:lsdException w:name="Bibliography" w:uiPriority="37"/>
+    <w:lsdException w:name="TOC Heading" w:uiPriority="39" w:qFormat="1"/>
   </w:latentStyles>
   <w:style w:type="paragraph" w:default="1" w:styleId="Normal">
     <w:name w:val="Normal"/>
@@ -14110,7 +15067,7 @@
   <a:extraClrSchemeLst/>
   <a:extLst>
     <a:ext uri="{05A4C25C-085E-4340-85A3-A5531E510DB2}">
-      <thm15:themeFamily xmlns:thm15="http://schemas.microsoft.com/office/thememl/2012/main" name="Office Theme" id="{62F939B6-93AF-4DB8-9C6B-D6C7DFDC589F}" vid="{4A3C46E8-61CC-4603-A589-7422A47A8E4A}"/>
+      <thm15:themeFamily xmlns:thm15="http://schemas.microsoft.com/office/thememl/2012/main" xmlns="" name="Office Theme" id="{62F939B6-93AF-4DB8-9C6B-D6C7DFDC589F}" vid="{4A3C46E8-61CC-4603-A589-7422A47A8E4A}"/>
     </a:ext>
   </a:extLst>
 </a:theme>

</xml_diff>

<commit_message>
Añadiendo info en aplicabilidad
</commit_message>
<xml_diff>
--- a/Documentacion/BO_PGCS.docx
+++ b/Documentacion/BO_PGCS.docx
@@ -124,23 +124,37 @@
           <w:rFonts w:ascii="Arial" w:hAnsi="Arial" w:cs="Arial"/>
           <w:szCs w:val="22"/>
         </w:rPr>
-        <w:t xml:space="preserve"> </w:t>
-      </w:r>
-      <w:proofErr w:type="spellStart"/>
+        <w:t xml:space="preserve"> Bus</w:t>
+      </w:r>
       <w:r>
         <w:rPr>
           <w:rFonts w:ascii="Arial" w:hAnsi="Arial" w:cs="Arial"/>
           <w:szCs w:val="22"/>
         </w:rPr>
-        <w:t>Bussines</w:t>
-      </w:r>
-      <w:proofErr w:type="spellEnd"/>
+        <w:t>ines</w:t>
+      </w:r>
       <w:r>
         <w:rPr>
           <w:rFonts w:ascii="Arial" w:hAnsi="Arial" w:cs="Arial"/>
           <w:szCs w:val="22"/>
         </w:rPr>
-        <w:t xml:space="preserve"> es una empresa de capacitación de personal que brinda servicios de capacitaciones y auditorias en seguridad, salud ocupacional y medio ambiente.</w:t>
+        <w:t>s</w:t>
+      </w:r>
+      <w:r>
+        <w:rPr>
+          <w:rFonts w:ascii="Arial" w:hAnsi="Arial" w:cs="Arial"/>
+          <w:szCs w:val="22"/>
+        </w:rPr>
+        <w:t xml:space="preserve"> es una empresa de capacitación de personal que brinda servicios de capacitaciones y auditorias e</w:t>
+      </w:r>
+      <w:bookmarkStart w:id="2" w:name="_GoBack"/>
+      <w:bookmarkEnd w:id="2"/>
+      <w:r>
+        <w:rPr>
+          <w:rFonts w:ascii="Arial" w:hAnsi="Arial" w:cs="Arial"/>
+          <w:szCs w:val="22"/>
+        </w:rPr>
+        <w:t>n seguridad, salud ocupacional y medio ambiente.</w:t>
       </w:r>
     </w:p>
     <w:p>
@@ -154,7 +168,7 @@
           <w:szCs w:val="22"/>
         </w:rPr>
       </w:pPr>
-      <w:bookmarkStart w:id="2" w:name="_Toc436238185"/>
+      <w:bookmarkStart w:id="3" w:name="_Toc436238185"/>
       <w:r>
         <w:rPr>
           <w:rFonts w:ascii="Arial" w:hAnsi="Arial" w:cs="Arial"/>
@@ -162,68 +176,48 @@
           <w:sz w:val="22"/>
           <w:szCs w:val="22"/>
         </w:rPr>
-        <w:t xml:space="preserve">La empresa actualmente no cuenta con un control de los cambios realizados en sus proyectos. La mayoría de los proyectos se encuentran almacenados en los equipos de </w:t>
-      </w:r>
-      <w:proofErr w:type="gramStart"/>
-      <w:r>
+        <w:t>La empresa actualmente no cuenta con un control de los cambios realizados en sus proyectos. La mayoría de los proyectos se encuentran almacenados en los equipos de los analistas o desarrolladores, solo los proyectos más grandes se almacenan en su servidor local que actúa como repositorio, pero en todos los casos solo se guarda la última versión desarrollada y ante cualquier cambio o mantenimiento se trabaja con esa versión, generando el riesgo de perder una versión estable.</w:t>
+      </w:r>
+    </w:p>
+    <w:p>
+      <w:pPr>
+        <w:pStyle w:val="Ttulo3"/>
+        <w:jc w:val="both"/>
         <w:rPr>
           <w:rFonts w:ascii="Arial" w:hAnsi="Arial" w:cs="Arial"/>
           <w:b w:val="0"/>
           <w:sz w:val="22"/>
           <w:szCs w:val="22"/>
         </w:rPr>
-        <w:t>los</w:t>
-      </w:r>
-      <w:proofErr w:type="gramEnd"/>
-      <w:r>
-        <w:rPr>
-          <w:rFonts w:ascii="Arial" w:hAnsi="Arial" w:cs="Arial"/>
-          <w:b w:val="0"/>
+      </w:pPr>
+    </w:p>
+    <w:p>
+      <w:pPr>
+        <w:pStyle w:val="Ttulo3"/>
+        <w:jc w:val="both"/>
+        <w:rPr>
+          <w:rFonts w:ascii="Arial" w:hAnsi="Arial" w:cs="Arial"/>
           <w:sz w:val="22"/>
           <w:szCs w:val="22"/>
         </w:rPr>
-        <w:t xml:space="preserve"> analistas o desarrolladores, solo los proyectos más grandes se almacenan en su servidor local que actúa como repositorio, pero en todos los casos solo se guarda la última versión desarrollada y ante cualquier cambio o mantenimiento se trabaja con esa versión, generando el riesgo de perder una versión estable.</w:t>
-      </w:r>
-    </w:p>
-    <w:p>
-      <w:pPr>
-        <w:pStyle w:val="Ttulo3"/>
-        <w:jc w:val="both"/>
-        <w:rPr>
-          <w:rFonts w:ascii="Arial" w:hAnsi="Arial" w:cs="Arial"/>
-          <w:b w:val="0"/>
+      </w:pPr>
+      <w:r>
+        <w:rPr>
+          <w:rFonts w:ascii="Arial" w:hAnsi="Arial" w:cs="Arial"/>
           <w:sz w:val="22"/>
           <w:szCs w:val="22"/>
         </w:rPr>
-      </w:pPr>
-    </w:p>
-    <w:p>
-      <w:pPr>
-        <w:pStyle w:val="Ttulo3"/>
-        <w:jc w:val="both"/>
+        <w:t xml:space="preserve">1.2 </w:t>
+      </w:r>
+      <w:r>
         <w:rPr>
           <w:rFonts w:ascii="Arial" w:hAnsi="Arial" w:cs="Arial"/>
           <w:sz w:val="22"/>
           <w:szCs w:val="22"/>
         </w:rPr>
-      </w:pPr>
-      <w:r>
-        <w:rPr>
-          <w:rFonts w:ascii="Arial" w:hAnsi="Arial" w:cs="Arial"/>
-          <w:sz w:val="22"/>
-          <w:szCs w:val="22"/>
-        </w:rPr>
-        <w:t xml:space="preserve">1.2 </w:t>
-      </w:r>
-      <w:r>
-        <w:rPr>
-          <w:rFonts w:ascii="Arial" w:hAnsi="Arial" w:cs="Arial"/>
-          <w:sz w:val="22"/>
-          <w:szCs w:val="22"/>
-        </w:rPr>
         <w:t>Propósito</w:t>
       </w:r>
-      <w:bookmarkEnd w:id="2"/>
+      <w:bookmarkEnd w:id="3"/>
     </w:p>
     <w:p>
       <w:pPr>
@@ -294,8 +288,7 @@
           <w:szCs w:val="22"/>
         </w:rPr>
       </w:pPr>
-      <w:bookmarkStart w:id="3" w:name="_Toc436238186"/>
-      <w:proofErr w:type="gramStart"/>
+      <w:bookmarkStart w:id="4" w:name="_Toc436238186"/>
       <w:r>
         <w:rPr>
           <w:rFonts w:ascii="Arial" w:hAnsi="Arial" w:cs="Arial"/>
@@ -304,40 +297,7 @@
         </w:rPr>
         <w:t>Aplicabilidad</w:t>
       </w:r>
-      <w:bookmarkEnd w:id="3"/>
-      <w:r>
-        <w:rPr>
-          <w:rFonts w:ascii="Arial" w:hAnsi="Arial" w:cs="Arial"/>
-          <w:sz w:val="22"/>
-          <w:szCs w:val="22"/>
-        </w:rPr>
-        <w:t>(</w:t>
-      </w:r>
-      <w:proofErr w:type="gramEnd"/>
-      <w:r>
-        <w:rPr>
-          <w:rFonts w:ascii="Arial" w:hAnsi="Arial" w:cs="Arial"/>
-          <w:sz w:val="22"/>
-          <w:szCs w:val="22"/>
-        </w:rPr>
-        <w:t>también para los de mantenimiento</w:t>
-      </w:r>
-      <w:r>
-        <w:rPr>
-          <w:rFonts w:ascii="Arial" w:hAnsi="Arial" w:cs="Arial"/>
-          <w:sz w:val="22"/>
-          <w:szCs w:val="22"/>
-        </w:rPr>
-        <w:t>, APOYAR AQUI</w:t>
-      </w:r>
-      <w:r>
-        <w:rPr>
-          <w:rFonts w:ascii="Arial" w:hAnsi="Arial" w:cs="Arial"/>
-          <w:sz w:val="22"/>
-          <w:szCs w:val="22"/>
-        </w:rPr>
-        <w:t>)</w:t>
-      </w:r>
+      <w:bookmarkEnd w:id="4"/>
     </w:p>
     <w:p>
       <w:pPr>
@@ -352,7 +312,39 @@
           <w:rFonts w:ascii="Arial" w:hAnsi="Arial" w:cs="Arial"/>
           <w:szCs w:val="22"/>
         </w:rPr>
-        <w:t>La aplicación de este plan está orientada a todos los proyectos de desarrollo de la consultora en todas las fases del ciclo de desarrollo de software.</w:t>
+        <w:t>La aplicabilidad de este documento de gestión de la configuración abarca todos los aplicativos desarrollados previa y futuramente por la consultora, además debe involucrar  todas las fases del ciclo de vida del software de cada sistema.</w:t>
+      </w:r>
+    </w:p>
+    <w:p>
+      <w:pPr>
+        <w:jc w:val="both"/>
+        <w:rPr>
+          <w:rFonts w:ascii="Arial" w:hAnsi="Arial" w:cs="Arial"/>
+          <w:szCs w:val="22"/>
+        </w:rPr>
+      </w:pPr>
+      <w:r>
+        <w:rPr>
+          <w:rFonts w:ascii="Arial" w:hAnsi="Arial" w:cs="Arial"/>
+          <w:szCs w:val="22"/>
+        </w:rPr>
+        <w:t>El documento permitirá mostrar los estándares de etiquetación de los productos de trabajo. Así mismo esclarecerá el tipo de nomenclatura utilizada para el control de las versiones de los documentos que se encuentran dentro de los elementos de la gestión.</w:t>
+      </w:r>
+    </w:p>
+    <w:p>
+      <w:pPr>
+        <w:jc w:val="both"/>
+        <w:rPr>
+          <w:rFonts w:ascii="Arial" w:hAnsi="Arial" w:cs="Arial"/>
+          <w:szCs w:val="22"/>
+        </w:rPr>
+      </w:pPr>
+      <w:r>
+        <w:rPr>
+          <w:rFonts w:ascii="Arial" w:hAnsi="Arial" w:cs="Arial"/>
+          <w:szCs w:val="22"/>
+        </w:rPr>
+        <w:t>Este documento está destinado al director del proyecto, el equipo del proyecto, el sponsor del proyecto y cualquier líder de alto nivel, cuyo apoyo es necesario para llevar a cabo el plan.</w:t>
       </w:r>
     </w:p>
     <w:p>
@@ -369,16 +361,17 @@
           <w:szCs w:val="22"/>
         </w:rPr>
       </w:pPr>
-      <w:bookmarkStart w:id="4" w:name="_Toc436238187"/>
+      <w:bookmarkStart w:id="5" w:name="_Toc436238187"/>
       <w:r>
         <w:rPr>
           <w:rFonts w:ascii="Arial" w:hAnsi="Arial" w:cs="Arial"/>
           <w:sz w:val="22"/>
           <w:szCs w:val="22"/>
         </w:rPr>
+        <w:lastRenderedPageBreak/>
         <w:t>Definiciones</w:t>
       </w:r>
-      <w:bookmarkEnd w:id="4"/>
+      <w:bookmarkEnd w:id="5"/>
     </w:p>
     <w:p>
       <w:pPr>
@@ -547,7 +540,6 @@
           <w:b/>
           <w:szCs w:val="22"/>
         </w:rPr>
-        <w:lastRenderedPageBreak/>
         <w:t>CCC</w:t>
       </w:r>
       <w:r>
@@ -878,8 +870,6 @@
         </w:rPr>
         <w:t>.</w:t>
       </w:r>
-      <w:bookmarkStart w:id="5" w:name="_GoBack"/>
-      <w:bookmarkEnd w:id="5"/>
     </w:p>
     <w:p>
       <w:pPr>
@@ -15067,7 +15057,7 @@
   <a:extraClrSchemeLst/>
   <a:extLst>
     <a:ext uri="{05A4C25C-085E-4340-85A3-A5531E510DB2}">
-      <thm15:themeFamily xmlns:thm15="http://schemas.microsoft.com/office/thememl/2012/main" xmlns="" name="Office Theme" id="{62F939B6-93AF-4DB8-9C6B-D6C7DFDC589F}" vid="{4A3C46E8-61CC-4603-A589-7422A47A8E4A}"/>
+      <thm15:themeFamily xmlns="" xmlns:thm15="http://schemas.microsoft.com/office/thememl/2012/main" name="Office Theme" id="{62F939B6-93AF-4DB8-9C6B-D6C7DFDC589F}" vid="{4A3C46E8-61CC-4603-A589-7422A47A8E4A}"/>
     </a:ext>
   </a:extLst>
 </a:theme>

</xml_diff>